<commit_message>
Page inscription et fichier json
</commit_message>
<xml_diff>
--- a/documentation/Dossier de projet Web CPNV v2017.doc.docx
+++ b/documentation/Dossier de projet Web CPNV v2017.doc.docx
@@ -586,6 +586,10 @@
     <w:sdt>
       <w:sdtPr>
         <w:rPr>
+          <w:rFonts w:ascii="Arial" w:eastAsia="Arial" w:hAnsi="Arial" w:cs="Arial"/>
+          <w:color w:val="000000"/>
+          <w:sz w:val="24"/>
+          <w:szCs w:val="24"/>
           <w:lang w:val="fr-FR"/>
         </w:rPr>
         <w:id w:val="-1309010433"/>
@@ -596,12 +600,8 @@
       </w:sdtPr>
       <w:sdtEndPr>
         <w:rPr>
-          <w:rFonts w:ascii="Arial" w:eastAsia="Arial" w:hAnsi="Arial" w:cs="Arial"/>
           <w:b/>
           <w:bCs/>
-          <w:color w:val="000000"/>
-          <w:sz w:val="24"/>
-          <w:szCs w:val="24"/>
         </w:rPr>
       </w:sdtEndPr>
       <w:sdtContent>
@@ -11026,7 +11026,6 @@
                 <w:b/>
               </w:rPr>
             </w:pPr>
-            <w:bookmarkStart w:id="23" w:name="_GoBack" w:colFirst="0" w:colLast="3"/>
             <w:r>
               <w:rPr>
                 <w:b/>
@@ -11098,54 +11097,6 @@
               <w:rPr>
                 <w:b/>
               </w:rPr>
-              <w:t>-</w:t>
-            </w:r>
-          </w:p>
-        </w:tc>
-      </w:tr>
-      <w:bookmarkEnd w:id="23"/>
-      <w:tr>
-        <w:tc>
-          <w:tcPr>
-            <w:tcW w:w="1418" w:type="dxa"/>
-          </w:tcPr>
-          <w:p>
-            <w:r>
-              <w:t>15.02.2018</w:t>
-            </w:r>
-          </w:p>
-        </w:tc>
-        <w:tc>
-          <w:tcPr>
-            <w:tcW w:w="1131" w:type="dxa"/>
-          </w:tcPr>
-          <w:p>
-            <w:r>
-              <w:t>2 p.</w:t>
-            </w:r>
-          </w:p>
-        </w:tc>
-        <w:tc>
-          <w:tcPr>
-            <w:tcW w:w="3099" w:type="dxa"/>
-          </w:tcPr>
-          <w:p>
-            <w:r>
-              <w:t>Premier commit sur GitHub, MCD.</w:t>
-            </w:r>
-          </w:p>
-          <w:p>
-            <w:r>
-              <w:t>Tentative de modifier template.</w:t>
-            </w:r>
-          </w:p>
-        </w:tc>
-        <w:tc>
-          <w:tcPr>
-            <w:tcW w:w="3104" w:type="dxa"/>
-          </w:tcPr>
-          <w:p>
-            <w:r>
               <w:t>-</w:t>
             </w:r>
           </w:p>
@@ -11158,7 +11109,7 @@
           </w:tcPr>
           <w:p>
             <w:r>
-              <w:t>27.02.2018</w:t>
+              <w:t>15.02.2018</w:t>
             </w:r>
           </w:p>
         </w:tc>
@@ -11168,7 +11119,7 @@
           </w:tcPr>
           <w:p>
             <w:r>
-              <w:t xml:space="preserve">3 p. </w:t>
+              <w:t>2 p.</w:t>
             </w:r>
           </w:p>
         </w:tc>
@@ -11178,12 +11129,12 @@
           </w:tcPr>
           <w:p>
             <w:r>
-              <w:t>Mise à jours des scénarios et des maquettes.</w:t>
-            </w:r>
-          </w:p>
-          <w:p>
-            <w:r>
-              <w:t>Meilleure corrélation entre les maquettes et les scénarios.</w:t>
+              <w:t>Premier commit sur GitHub, MCD.</w:t>
+            </w:r>
+          </w:p>
+          <w:p>
+            <w:r>
+              <w:t>Tentative de modifier template.</w:t>
             </w:r>
           </w:p>
         </w:tc>
@@ -11205,7 +11156,7 @@
           </w:tcPr>
           <w:p>
             <w:r>
-              <w:t>01.03.2018</w:t>
+              <w:t>27.02.2018</w:t>
             </w:r>
           </w:p>
         </w:tc>
@@ -11215,7 +11166,7 @@
           </w:tcPr>
           <w:p>
             <w:r>
-              <w:t>2 p.</w:t>
+              <w:t xml:space="preserve">3 p. </w:t>
             </w:r>
           </w:p>
         </w:tc>
@@ -11225,7 +11176,12 @@
           </w:tcPr>
           <w:p>
             <w:r>
-              <w:t>Début de mise à jour des Uses cases et création du répertoire sur GitHub</w:t>
+              <w:t>Mise à jours des scénarios et des maquettes.</w:t>
+            </w:r>
+          </w:p>
+          <w:p>
+            <w:r>
+              <w:t>Meilleure corrélation entre les maquettes et les scénarios.</w:t>
             </w:r>
           </w:p>
         </w:tc>
@@ -11247,6 +11203,48 @@
           </w:tcPr>
           <w:p>
             <w:r>
+              <w:t>01.03.2018</w:t>
+            </w:r>
+          </w:p>
+        </w:tc>
+        <w:tc>
+          <w:tcPr>
+            <w:tcW w:w="1131" w:type="dxa"/>
+          </w:tcPr>
+          <w:p>
+            <w:r>
+              <w:t>2 p.</w:t>
+            </w:r>
+          </w:p>
+        </w:tc>
+        <w:tc>
+          <w:tcPr>
+            <w:tcW w:w="3099" w:type="dxa"/>
+          </w:tcPr>
+          <w:p>
+            <w:r>
+              <w:t>Début de mise à jour des Uses cases et création du répertoire sur GitHub</w:t>
+            </w:r>
+          </w:p>
+        </w:tc>
+        <w:tc>
+          <w:tcPr>
+            <w:tcW w:w="3104" w:type="dxa"/>
+          </w:tcPr>
+          <w:p>
+            <w:r>
+              <w:t>-</w:t>
+            </w:r>
+          </w:p>
+        </w:tc>
+      </w:tr>
+      <w:tr>
+        <w:tc>
+          <w:tcPr>
+            <w:tcW w:w="1418" w:type="dxa"/>
+          </w:tcPr>
+          <w:p>
+            <w:r>
               <w:lastRenderedPageBreak/>
               <w:t>05.03.2018</w:t>
             </w:r>
@@ -11329,12 +11327,12 @@
           <w:u w:val="single"/>
         </w:rPr>
       </w:pPr>
-      <w:bookmarkStart w:id="24" w:name="_hao5zop0mvf0" w:colFirst="0" w:colLast="0"/>
+      <w:bookmarkStart w:id="23" w:name="_hao5zop0mvf0" w:colFirst="0" w:colLast="0"/>
+      <w:bookmarkEnd w:id="23"/>
+    </w:p>
+    <w:p>
+      <w:bookmarkStart w:id="24" w:name="_mzp84e7otf1" w:colFirst="0" w:colLast="0"/>
       <w:bookmarkEnd w:id="24"/>
-    </w:p>
-    <w:p>
-      <w:bookmarkStart w:id="25" w:name="_mzp84e7otf1" w:colFirst="0" w:colLast="0"/>
-      <w:bookmarkEnd w:id="25"/>
       <w:r>
         <w:rPr>
           <w:u w:val="single"/>
@@ -11899,7 +11897,11 @@
           <w:tcPr>
             <w:tcW w:w="3135" w:type="dxa"/>
           </w:tcPr>
-          <w:p/>
+          <w:p>
+            <w:r>
+              <w:t xml:space="preserve">- </w:t>
+            </w:r>
+          </w:p>
         </w:tc>
         <w:tc>
           <w:tcPr>
@@ -11909,6 +11911,9 @@
         </w:tc>
       </w:tr>
       <w:tr>
+        <w:trPr>
+          <w:trHeight w:val="399"/>
+        </w:trPr>
         <w:tc>
           <w:tcPr>
             <w:tcW w:w="1545" w:type="dxa"/>
@@ -11948,6 +11953,122 @@
               <w:t>-</w:t>
             </w:r>
           </w:p>
+        </w:tc>
+      </w:tr>
+      <w:tr>
+        <w:tc>
+          <w:tcPr>
+            <w:tcW w:w="1545" w:type="dxa"/>
+          </w:tcPr>
+          <w:p>
+            <w:r>
+              <w:t>01.03.2018</w:t>
+            </w:r>
+          </w:p>
+        </w:tc>
+        <w:tc>
+          <w:tcPr>
+            <w:tcW w:w="1125" w:type="dxa"/>
+          </w:tcPr>
+          <w:p>
+            <w:r>
+              <w:t>2 p.</w:t>
+            </w:r>
+          </w:p>
+        </w:tc>
+        <w:tc>
+          <w:tcPr>
+            <w:tcW w:w="3135" w:type="dxa"/>
+          </w:tcPr>
+          <w:p>
+            <w:r>
+              <w:t>Débuter le code</w:t>
+            </w:r>
+          </w:p>
+        </w:tc>
+        <w:tc>
+          <w:tcPr>
+            <w:tcW w:w="2895" w:type="dxa"/>
+          </w:tcPr>
+          <w:p/>
+        </w:tc>
+      </w:tr>
+      <w:tr>
+        <w:tc>
+          <w:tcPr>
+            <w:tcW w:w="1545" w:type="dxa"/>
+          </w:tcPr>
+          <w:p>
+            <w:r>
+              <w:t>05.03.2018</w:t>
+            </w:r>
+          </w:p>
+        </w:tc>
+        <w:tc>
+          <w:tcPr>
+            <w:tcW w:w="1125" w:type="dxa"/>
+          </w:tcPr>
+          <w:p>
+            <w:r>
+              <w:t>2 p.</w:t>
+            </w:r>
+          </w:p>
+        </w:tc>
+        <w:tc>
+          <w:tcPr>
+            <w:tcW w:w="3135" w:type="dxa"/>
+          </w:tcPr>
+          <w:p>
+            <w:r>
+              <w:t>Mise en place de la structure et continuer le code</w:t>
+            </w:r>
+          </w:p>
+        </w:tc>
+        <w:tc>
+          <w:tcPr>
+            <w:tcW w:w="2895" w:type="dxa"/>
+          </w:tcPr>
+          <w:p/>
+        </w:tc>
+      </w:tr>
+      <w:tr>
+        <w:tc>
+          <w:tcPr>
+            <w:tcW w:w="1545" w:type="dxa"/>
+          </w:tcPr>
+          <w:p>
+            <w:r>
+              <w:t>06.03.2018</w:t>
+            </w:r>
+          </w:p>
+        </w:tc>
+        <w:tc>
+          <w:tcPr>
+            <w:tcW w:w="1125" w:type="dxa"/>
+          </w:tcPr>
+          <w:p>
+            <w:r>
+              <w:t>3 p.</w:t>
+            </w:r>
+          </w:p>
+        </w:tc>
+        <w:tc>
+          <w:tcPr>
+            <w:tcW w:w="3135" w:type="dxa"/>
+          </w:tcPr>
+          <w:p>
+            <w:r>
+              <w:t>Page inscription et fichier json</w:t>
+            </w:r>
+            <w:bookmarkStart w:id="25" w:name="_GoBack"/>
+            <w:bookmarkEnd w:id="25"/>
+          </w:p>
+        </w:tc>
+        <w:tc>
+          <w:tcPr>
+            <w:tcW w:w="2895" w:type="dxa"/>
+          </w:tcPr>
+          <w:p/>
         </w:tc>
       </w:tr>
     </w:tbl>
@@ -12220,7 +12341,7 @@
         <w:sz w:val="20"/>
         <w:szCs w:val="20"/>
       </w:rPr>
-      <w:t>37</w:t>
+      <w:t>38</w:t>
     </w:r>
     <w:r>
       <w:rPr>
@@ -15592,560 +15713,6 @@
 </w:styles>
 </file>
 
-<file path=word/glossary/document.xml><?xml version="1.0" encoding="utf-8"?>
-<w:glossaryDocument xmlns:wpc="http://schemas.microsoft.com/office/word/2010/wordprocessingCanvas" xmlns:cx="http://schemas.microsoft.com/office/drawing/2014/chartex" xmlns:mc="http://schemas.openxmlformats.org/markup-compatibility/2006" xmlns:o="urn:schemas-microsoft-com:office:office" xmlns:r="http://schemas.openxmlformats.org/officeDocument/2006/relationships" xmlns:m="http://schemas.openxmlformats.org/officeDocument/2006/math" xmlns:v="urn:schemas-microsoft-com:vml" xmlns:wp14="http://schemas.microsoft.com/office/word/2010/wordprocessingDrawing" xmlns:wp="http://schemas.openxmlformats.org/drawingml/2006/wordprocessingDrawing" xmlns:w10="urn:schemas-microsoft-com:office:word" xmlns:w="http://schemas.openxmlformats.org/wordprocessingml/2006/main" xmlns:w14="http://schemas.microsoft.com/office/word/2010/wordml" xmlns:w15="http://schemas.microsoft.com/office/word/2012/wordml" xmlns:w16se="http://schemas.microsoft.com/office/word/2015/wordml/symex" xmlns:wpg="http://schemas.microsoft.com/office/word/2010/wordprocessingGroup" xmlns:wpi="http://schemas.microsoft.com/office/word/2010/wordprocessingInk" xmlns:wne="http://schemas.microsoft.com/office/word/2006/wordml" xmlns:wps="http://schemas.microsoft.com/office/word/2010/wordprocessingShape" mc:Ignorable="w14 w15 w16se wp14"/>
-</file>
-
-<file path=word/glossary/fontTable.xml><?xml version="1.0" encoding="utf-8"?>
-<w:fonts xmlns:mc="http://schemas.openxmlformats.org/markup-compatibility/2006" xmlns:r="http://schemas.openxmlformats.org/officeDocument/2006/relationships" xmlns:w="http://schemas.openxmlformats.org/wordprocessingml/2006/main" xmlns:w14="http://schemas.microsoft.com/office/word/2010/wordml" xmlns:w15="http://schemas.microsoft.com/office/word/2012/wordml" xmlns:w16se="http://schemas.microsoft.com/office/word/2015/wordml/symex" mc:Ignorable="w14 w15 w16se">
-  <w:font w:name="Times New Roman">
-    <w:panose1 w:val="02020603050405020304"/>
-    <w:charset w:val="00"/>
-    <w:family w:val="roman"/>
-    <w:pitch w:val="variable"/>
-    <w:sig w:usb0="E0002AFF" w:usb1="C0007843" w:usb2="00000009" w:usb3="00000000" w:csb0="000001FF" w:csb1="00000000"/>
-  </w:font>
-  <w:font w:name="Noto Sans Symbols">
-    <w:altName w:val="Times New Roman"/>
-    <w:charset w:val="00"/>
-    <w:family w:val="auto"/>
-    <w:pitch w:val="default"/>
-  </w:font>
-  <w:font w:name="Courier New">
-    <w:panose1 w:val="02070309020205020404"/>
-    <w:charset w:val="00"/>
-    <w:family w:val="modern"/>
-    <w:pitch w:val="fixed"/>
-    <w:sig w:usb0="E0002AFF" w:usb1="C0007843" w:usb2="00000009" w:usb3="00000000" w:csb0="000001FF" w:csb1="00000000"/>
-  </w:font>
-  <w:font w:name="Arial">
-    <w:panose1 w:val="020B0604020202020204"/>
-    <w:charset w:val="00"/>
-    <w:family w:val="swiss"/>
-    <w:pitch w:val="variable"/>
-    <w:sig w:usb0="E0002AFF" w:usb1="C0007843" w:usb2="00000009" w:usb3="00000000" w:csb0="000001FF" w:csb1="00000000"/>
-  </w:font>
-  <w:font w:name="Georgia">
-    <w:panose1 w:val="02040502050405020303"/>
-    <w:charset w:val="00"/>
-    <w:family w:val="roman"/>
-    <w:pitch w:val="variable"/>
-    <w:sig w:usb0="00000287" w:usb1="00000000" w:usb2="00000000" w:usb3="00000000" w:csb0="0000009F" w:csb1="00000000"/>
-  </w:font>
-  <w:font w:name="Calibri">
-    <w:panose1 w:val="020F0502020204030204"/>
-    <w:charset w:val="00"/>
-    <w:family w:val="swiss"/>
-    <w:pitch w:val="variable"/>
-    <w:sig w:usb0="E00002FF" w:usb1="4000ACFF" w:usb2="00000001" w:usb3="00000000" w:csb0="0000019F" w:csb1="00000000"/>
-  </w:font>
-  <w:font w:name="Cambria">
-    <w:panose1 w:val="02040503050406030204"/>
-    <w:charset w:val="00"/>
-    <w:family w:val="roman"/>
-    <w:pitch w:val="variable"/>
-    <w:sig w:usb0="A00002EF" w:usb1="4000004B" w:usb2="00000000" w:usb3="00000000" w:csb0="0000009F" w:csb1="00000000"/>
-  </w:font>
-  <w:font w:name="Verdana">
-    <w:panose1 w:val="020B0604030504040204"/>
-    <w:charset w:val="00"/>
-    <w:family w:val="swiss"/>
-    <w:pitch w:val="variable"/>
-    <w:sig w:usb0="A10006FF" w:usb1="4000205B" w:usb2="00000010" w:usb3="00000000" w:csb0="0000019F" w:csb1="00000000"/>
-  </w:font>
-  <w:font w:name="Calibri Light">
-    <w:panose1 w:val="020F0302020204030204"/>
-    <w:charset w:val="00"/>
-    <w:family w:val="swiss"/>
-    <w:pitch w:val="variable"/>
-    <w:sig w:usb0="A00002EF" w:usb1="4000207B" w:usb2="00000000" w:usb3="00000000" w:csb0="0000019F" w:csb1="00000000"/>
-  </w:font>
-</w:fonts>
-</file>
-
-<file path=word/glossary/settings.xml><?xml version="1.0" encoding="utf-8"?>
-<w:settings xmlns:mc="http://schemas.openxmlformats.org/markup-compatibility/2006" xmlns:o="urn:schemas-microsoft-com:office:office" xmlns:r="http://schemas.openxmlformats.org/officeDocument/2006/relationships" xmlns:m="http://schemas.openxmlformats.org/officeDocument/2006/math" xmlns:v="urn:schemas-microsoft-com:vml" xmlns:w10="urn:schemas-microsoft-com:office:word" xmlns:w="http://schemas.openxmlformats.org/wordprocessingml/2006/main" xmlns:w14="http://schemas.microsoft.com/office/word/2010/wordml" xmlns:w15="http://schemas.microsoft.com/office/word/2012/wordml" xmlns:w16se="http://schemas.microsoft.com/office/word/2015/wordml/symex" xmlns:sl="http://schemas.openxmlformats.org/schemaLibrary/2006/main" mc:Ignorable="w14 w15 w16se">
-  <w:view w:val="normal"/>
-  <w:defaultTabStop w:val="708"/>
-  <w:hyphenationZone w:val="425"/>
-  <w:characterSpacingControl w:val="doNotCompress"/>
-  <w:compat>
-    <w:useFELayout/>
-    <w:compatSetting w:name="compatibilityMode" w:uri="http://schemas.microsoft.com/office/word" w:val="15"/>
-    <w:compatSetting w:name="overrideTableStyleFontSizeAndJustification" w:uri="http://schemas.microsoft.com/office/word" w:val="1"/>
-    <w:compatSetting w:name="enableOpenTypeFeatures" w:uri="http://schemas.microsoft.com/office/word" w:val="1"/>
-    <w:compatSetting w:name="doNotFlipMirrorIndents" w:uri="http://schemas.microsoft.com/office/word" w:val="1"/>
-    <w:compatSetting w:name="differentiateMultirowTableHeaders" w:uri="http://schemas.microsoft.com/office/word" w:val="1"/>
-  </w:compat>
-  <w:rsids>
-    <w:rsidRoot w:val="00AE79B5"/>
-    <w:rsid w:val="003B1485"/>
-    <w:rsid w:val="00AE79B5"/>
-  </w:rsids>
-  <m:mathPr>
-    <m:mathFont m:val="Cambria Math"/>
-    <m:brkBin m:val="before"/>
-    <m:brkBinSub m:val="--"/>
-    <m:smallFrac m:val="0"/>
-    <m:dispDef/>
-    <m:lMargin m:val="0"/>
-    <m:rMargin m:val="0"/>
-    <m:defJc m:val="centerGroup"/>
-    <m:wrapIndent m:val="1440"/>
-    <m:intLim m:val="subSup"/>
-    <m:naryLim m:val="undOvr"/>
-  </m:mathPr>
-  <w:themeFontLang w:val="fr-CH"/>
-  <w:clrSchemeMapping w:bg1="light1" w:t1="dark1" w:bg2="light2" w:t2="dark2" w:accent1="accent1" w:accent2="accent2" w:accent3="accent3" w:accent4="accent4" w:accent5="accent5" w:accent6="accent6" w:hyperlink="hyperlink" w:followedHyperlink="followedHyperlink"/>
-  <w:decimalSymbol w:val="."/>
-  <w:listSeparator w:val=";"/>
-  <w15:chartTrackingRefBased/>
-</w:settings>
-</file>
-
-<file path=word/glossary/styles.xml><?xml version="1.0" encoding="utf-8"?>
-<w:styles xmlns:mc="http://schemas.openxmlformats.org/markup-compatibility/2006" xmlns:r="http://schemas.openxmlformats.org/officeDocument/2006/relationships" xmlns:w="http://schemas.openxmlformats.org/wordprocessingml/2006/main" xmlns:w14="http://schemas.microsoft.com/office/word/2010/wordml" xmlns:w15="http://schemas.microsoft.com/office/word/2012/wordml" xmlns:w16se="http://schemas.microsoft.com/office/word/2015/wordml/symex" mc:Ignorable="w14 w15 w16se">
-  <w:docDefaults>
-    <w:rPrDefault>
-      <w:rPr>
-        <w:rFonts w:asciiTheme="minorHAnsi" w:eastAsiaTheme="minorEastAsia" w:hAnsiTheme="minorHAnsi" w:cstheme="minorBidi"/>
-        <w:sz w:val="22"/>
-        <w:szCs w:val="22"/>
-        <w:lang w:val="fr-CH" w:eastAsia="fr-CH" w:bidi="ar-SA"/>
-      </w:rPr>
-    </w:rPrDefault>
-    <w:pPrDefault>
-      <w:pPr>
-        <w:spacing w:after="160" w:line="259" w:lineRule="auto"/>
-      </w:pPr>
-    </w:pPrDefault>
-  </w:docDefaults>
-  <w:latentStyles w:defLockedState="0" w:defUIPriority="99" w:defSemiHidden="0" w:defUnhideWhenUsed="0" w:defQFormat="0" w:count="371">
-    <w:lsdException w:name="Normal" w:uiPriority="0" w:qFormat="1"/>
-    <w:lsdException w:name="heading 1" w:uiPriority="9" w:qFormat="1"/>
-    <w:lsdException w:name="heading 2" w:semiHidden="1" w:uiPriority="9" w:unhideWhenUsed="1" w:qFormat="1"/>
-    <w:lsdException w:name="heading 3" w:semiHidden="1" w:uiPriority="9" w:unhideWhenUsed="1" w:qFormat="1"/>
-    <w:lsdException w:name="heading 4" w:semiHidden="1" w:uiPriority="9" w:unhideWhenUsed="1" w:qFormat="1"/>
-    <w:lsdException w:name="heading 5" w:semiHidden="1" w:uiPriority="9" w:unhideWhenUsed="1" w:qFormat="1"/>
-    <w:lsdException w:name="heading 6" w:semiHidden="1" w:uiPriority="9" w:unhideWhenUsed="1" w:qFormat="1"/>
-    <w:lsdException w:name="heading 7" w:semiHidden="1" w:uiPriority="9" w:unhideWhenUsed="1" w:qFormat="1"/>
-    <w:lsdException w:name="heading 8" w:semiHidden="1" w:uiPriority="9" w:unhideWhenUsed="1" w:qFormat="1"/>
-    <w:lsdException w:name="heading 9" w:semiHidden="1" w:uiPriority="9" w:unhideWhenUsed="1" w:qFormat="1"/>
-    <w:lsdException w:name="index 1" w:semiHidden="1" w:unhideWhenUsed="1"/>
-    <w:lsdException w:name="index 2" w:semiHidden="1" w:unhideWhenUsed="1"/>
-    <w:lsdException w:name="index 3" w:semiHidden="1" w:unhideWhenUsed="1"/>
-    <w:lsdException w:name="index 4" w:semiHidden="1" w:unhideWhenUsed="1"/>
-    <w:lsdException w:name="index 5" w:semiHidden="1" w:unhideWhenUsed="1"/>
-    <w:lsdException w:name="index 6" w:semiHidden="1" w:unhideWhenUsed="1"/>
-    <w:lsdException w:name="index 7" w:semiHidden="1" w:unhideWhenUsed="1"/>
-    <w:lsdException w:name="index 8" w:semiHidden="1" w:unhideWhenUsed="1"/>
-    <w:lsdException w:name="index 9" w:semiHidden="1" w:unhideWhenUsed="1"/>
-    <w:lsdException w:name="toc 1" w:semiHidden="1" w:uiPriority="39" w:unhideWhenUsed="1"/>
-    <w:lsdException w:name="toc 2" w:semiHidden="1" w:uiPriority="39" w:unhideWhenUsed="1"/>
-    <w:lsdException w:name="toc 3" w:semiHidden="1" w:uiPriority="39" w:unhideWhenUsed="1"/>
-    <w:lsdException w:name="toc 4" w:semiHidden="1" w:uiPriority="39" w:unhideWhenUsed="1"/>
-    <w:lsdException w:name="toc 5" w:semiHidden="1" w:uiPriority="39" w:unhideWhenUsed="1"/>
-    <w:lsdException w:name="toc 6" w:semiHidden="1" w:uiPriority="39" w:unhideWhenUsed="1"/>
-    <w:lsdException w:name="toc 7" w:semiHidden="1" w:uiPriority="39" w:unhideWhenUsed="1"/>
-    <w:lsdException w:name="toc 8" w:semiHidden="1" w:uiPriority="39" w:unhideWhenUsed="1"/>
-    <w:lsdException w:name="toc 9" w:semiHidden="1" w:uiPriority="39" w:unhideWhenUsed="1"/>
-    <w:lsdException w:name="Normal Indent" w:semiHidden="1" w:unhideWhenUsed="1"/>
-    <w:lsdException w:name="footnote text" w:semiHidden="1" w:unhideWhenUsed="1"/>
-    <w:lsdException w:name="annotation text" w:semiHidden="1" w:unhideWhenUsed="1"/>
-    <w:lsdException w:name="header" w:semiHidden="1" w:unhideWhenUsed="1"/>
-    <w:lsdException w:name="footer" w:semiHidden="1" w:unhideWhenUsed="1"/>
-    <w:lsdException w:name="index heading" w:semiHidden="1" w:unhideWhenUsed="1"/>
-    <w:lsdException w:name="caption" w:semiHidden="1" w:uiPriority="35" w:unhideWhenUsed="1" w:qFormat="1"/>
-    <w:lsdException w:name="table of figures" w:semiHidden="1" w:unhideWhenUsed="1"/>
-    <w:lsdException w:name="envelope address" w:semiHidden="1" w:unhideWhenUsed="1"/>
-    <w:lsdException w:name="envelope return" w:semiHidden="1" w:unhideWhenUsed="1"/>
-    <w:lsdException w:name="footnote reference" w:semiHidden="1" w:unhideWhenUsed="1"/>
-    <w:lsdException w:name="annotation reference" w:semiHidden="1" w:unhideWhenUsed="1"/>
-    <w:lsdException w:name="line number" w:semiHidden="1" w:unhideWhenUsed="1"/>
-    <w:lsdException w:name="page number" w:semiHidden="1" w:unhideWhenUsed="1"/>
-    <w:lsdException w:name="endnote reference" w:semiHidden="1" w:unhideWhenUsed="1"/>
-    <w:lsdException w:name="endnote text" w:semiHidden="1" w:unhideWhenUsed="1"/>
-    <w:lsdException w:name="table of authorities" w:semiHidden="1" w:unhideWhenUsed="1"/>
-    <w:lsdException w:name="macro" w:semiHidden="1" w:unhideWhenUsed="1"/>
-    <w:lsdException w:name="toa heading" w:semiHidden="1" w:unhideWhenUsed="1"/>
-    <w:lsdException w:name="List" w:semiHidden="1" w:unhideWhenUsed="1"/>
-    <w:lsdException w:name="List Bullet" w:semiHidden="1" w:unhideWhenUsed="1"/>
-    <w:lsdException w:name="List Number" w:semiHidden="1" w:unhideWhenUsed="1"/>
-    <w:lsdException w:name="List 2" w:semiHidden="1" w:unhideWhenUsed="1"/>
-    <w:lsdException w:name="List 3" w:semiHidden="1" w:unhideWhenUsed="1"/>
-    <w:lsdException w:name="List 4" w:semiHidden="1" w:unhideWhenUsed="1"/>
-    <w:lsdException w:name="List 5" w:semiHidden="1" w:unhideWhenUsed="1"/>
-    <w:lsdException w:name="List Bullet 2" w:semiHidden="1" w:unhideWhenUsed="1"/>
-    <w:lsdException w:name="List Bullet 3" w:semiHidden="1" w:unhideWhenUsed="1"/>
-    <w:lsdException w:name="List Bullet 4" w:semiHidden="1" w:unhideWhenUsed="1"/>
-    <w:lsdException w:name="List Bullet 5" w:semiHidden="1" w:unhideWhenUsed="1"/>
-    <w:lsdException w:name="List Number 2" w:semiHidden="1" w:unhideWhenUsed="1"/>
-    <w:lsdException w:name="List Number 3" w:semiHidden="1" w:unhideWhenUsed="1"/>
-    <w:lsdException w:name="List Number 4" w:semiHidden="1" w:unhideWhenUsed="1"/>
-    <w:lsdException w:name="List Number 5" w:semiHidden="1" w:unhideWhenUsed="1"/>
-    <w:lsdException w:name="Title" w:uiPriority="10" w:qFormat="1"/>
-    <w:lsdException w:name="Closing" w:semiHidden="1" w:unhideWhenUsed="1"/>
-    <w:lsdException w:name="Signature" w:semiHidden="1" w:unhideWhenUsed="1"/>
-    <w:lsdException w:name="Default Paragraph Font" w:semiHidden="1" w:uiPriority="1" w:unhideWhenUsed="1"/>
-    <w:lsdException w:name="Body Text" w:semiHidden="1" w:unhideWhenUsed="1"/>
-    <w:lsdException w:name="Body Text Indent" w:semiHidden="1" w:unhideWhenUsed="1"/>
-    <w:lsdException w:name="List Continue" w:semiHidden="1" w:unhideWhenUsed="1"/>
-    <w:lsdException w:name="List Continue 2" w:semiHidden="1" w:unhideWhenUsed="1"/>
-    <w:lsdException w:name="List Continue 3" w:semiHidden="1" w:unhideWhenUsed="1"/>
-    <w:lsdException w:name="List Continue 4" w:semiHidden="1" w:unhideWhenUsed="1"/>
-    <w:lsdException w:name="List Continue 5" w:semiHidden="1" w:unhideWhenUsed="1"/>
-    <w:lsdException w:name="Message Header" w:semiHidden="1" w:unhideWhenUsed="1"/>
-    <w:lsdException w:name="Subtitle" w:uiPriority="11" w:qFormat="1"/>
-    <w:lsdException w:name="Salutation" w:semiHidden="1" w:unhideWhenUsed="1"/>
-    <w:lsdException w:name="Date" w:semiHidden="1" w:unhideWhenUsed="1"/>
-    <w:lsdException w:name="Body Text First Indent" w:semiHidden="1" w:unhideWhenUsed="1"/>
-    <w:lsdException w:name="Body Text First Indent 2" w:semiHidden="1" w:unhideWhenUsed="1"/>
-    <w:lsdException w:name="Note Heading" w:semiHidden="1" w:unhideWhenUsed="1"/>
-    <w:lsdException w:name="Body Text 2" w:semiHidden="1" w:unhideWhenUsed="1"/>
-    <w:lsdException w:name="Body Text 3" w:semiHidden="1" w:unhideWhenUsed="1"/>
-    <w:lsdException w:name="Body Text Indent 2" w:semiHidden="1" w:unhideWhenUsed="1"/>
-    <w:lsdException w:name="Body Text Indent 3" w:semiHidden="1" w:unhideWhenUsed="1"/>
-    <w:lsdException w:name="Block Text" w:semiHidden="1" w:unhideWhenUsed="1"/>
-    <w:lsdException w:name="Hyperlink" w:semiHidden="1" w:unhideWhenUsed="1"/>
-    <w:lsdException w:name="FollowedHyperlink" w:semiHidden="1" w:unhideWhenUsed="1"/>
-    <w:lsdException w:name="Strong" w:uiPriority="22" w:qFormat="1"/>
-    <w:lsdException w:name="Emphasis" w:uiPriority="20" w:qFormat="1"/>
-    <w:lsdException w:name="Document Map" w:semiHidden="1" w:unhideWhenUsed="1"/>
-    <w:lsdException w:name="Plain Text" w:semiHidden="1" w:unhideWhenUsed="1"/>
-    <w:lsdException w:name="E-mail Signature" w:semiHidden="1" w:unhideWhenUsed="1"/>
-    <w:lsdException w:name="HTML Top of Form" w:semiHidden="1" w:unhideWhenUsed="1"/>
-    <w:lsdException w:name="HTML Bottom of Form" w:semiHidden="1" w:unhideWhenUsed="1"/>
-    <w:lsdException w:name="Normal (Web)" w:semiHidden="1" w:unhideWhenUsed="1"/>
-    <w:lsdException w:name="HTML Acronym" w:semiHidden="1" w:unhideWhenUsed="1"/>
-    <w:lsdException w:name="HTML Address" w:semiHidden="1" w:unhideWhenUsed="1"/>
-    <w:lsdException w:name="HTML Cite" w:semiHidden="1" w:unhideWhenUsed="1"/>
-    <w:lsdException w:name="HTML Code" w:semiHidden="1" w:unhideWhenUsed="1"/>
-    <w:lsdException w:name="HTML Definition" w:semiHidden="1" w:unhideWhenUsed="1"/>
-    <w:lsdException w:name="HTML Keyboard" w:semiHidden="1" w:unhideWhenUsed="1"/>
-    <w:lsdException w:name="HTML Preformatted" w:semiHidden="1" w:unhideWhenUsed="1"/>
-    <w:lsdException w:name="HTML Sample" w:semiHidden="1" w:unhideWhenUsed="1"/>
-    <w:lsdException w:name="HTML Typewriter" w:semiHidden="1" w:unhideWhenUsed="1"/>
-    <w:lsdException w:name="HTML Variable" w:semiHidden="1" w:unhideWhenUsed="1"/>
-    <w:lsdException w:name="Normal Table" w:semiHidden="1" w:unhideWhenUsed="1"/>
-    <w:lsdException w:name="annotation subject" w:semiHidden="1" w:unhideWhenUsed="1"/>
-    <w:lsdException w:name="No List" w:semiHidden="1" w:unhideWhenUsed="1"/>
-    <w:lsdException w:name="Outline List 1" w:semiHidden="1" w:unhideWhenUsed="1"/>
-    <w:lsdException w:name="Outline List 2" w:semiHidden="1" w:unhideWhenUsed="1"/>
-    <w:lsdException w:name="Outline List 3" w:semiHidden="1" w:unhideWhenUsed="1"/>
-    <w:lsdException w:name="Table Simple 1" w:semiHidden="1" w:unhideWhenUsed="1"/>
-    <w:lsdException w:name="Table Simple 2" w:semiHidden="1" w:unhideWhenUsed="1"/>
-    <w:lsdException w:name="Table Simple 3" w:semiHidden="1" w:unhideWhenUsed="1"/>
-    <w:lsdException w:name="Table Classic 1" w:semiHidden="1" w:unhideWhenUsed="1"/>
-    <w:lsdException w:name="Table Classic 2" w:semiHidden="1" w:unhideWhenUsed="1"/>
-    <w:lsdException w:name="Table Classic 3" w:semiHidden="1" w:unhideWhenUsed="1"/>
-    <w:lsdException w:name="Table Classic 4" w:semiHidden="1" w:unhideWhenUsed="1"/>
-    <w:lsdException w:name="Table Colorful 1" w:semiHidden="1" w:unhideWhenUsed="1"/>
-    <w:lsdException w:name="Table Colorful 2" w:semiHidden="1" w:unhideWhenUsed="1"/>
-    <w:lsdException w:name="Table Colorful 3" w:semiHidden="1" w:unhideWhenUsed="1"/>
-    <w:lsdException w:name="Table Columns 1" w:semiHidden="1" w:unhideWhenUsed="1"/>
-    <w:lsdException w:name="Table Columns 2" w:semiHidden="1" w:unhideWhenUsed="1"/>
-    <w:lsdException w:name="Table Columns 3" w:semiHidden="1" w:unhideWhenUsed="1"/>
-    <w:lsdException w:name="Table Columns 4" w:semiHidden="1" w:unhideWhenUsed="1"/>
-    <w:lsdException w:name="Table Columns 5" w:semiHidden="1" w:unhideWhenUsed="1"/>
-    <w:lsdException w:name="Table Grid 1" w:semiHidden="1" w:unhideWhenUsed="1"/>
-    <w:lsdException w:name="Table Grid 2" w:semiHidden="1" w:unhideWhenUsed="1"/>
-    <w:lsdException w:name="Table Grid 3" w:semiHidden="1" w:unhideWhenUsed="1"/>
-    <w:lsdException w:name="Table Grid 4" w:semiHidden="1" w:unhideWhenUsed="1"/>
-    <w:lsdException w:name="Table Grid 5" w:semiHidden="1" w:unhideWhenUsed="1"/>
-    <w:lsdException w:name="Table Grid 6" w:semiHidden="1" w:unhideWhenUsed="1"/>
-    <w:lsdException w:name="Table Grid 7" w:semiHidden="1" w:unhideWhenUsed="1"/>
-    <w:lsdException w:name="Table Grid 8" w:semiHidden="1" w:unhideWhenUsed="1"/>
-    <w:lsdException w:name="Table List 1" w:semiHidden="1" w:unhideWhenUsed="1"/>
-    <w:lsdException w:name="Table List 2" w:semiHidden="1" w:unhideWhenUsed="1"/>
-    <w:lsdException w:name="Table List 3" w:semiHidden="1" w:unhideWhenUsed="1"/>
-    <w:lsdException w:name="Table List 4" w:semiHidden="1" w:unhideWhenUsed="1"/>
-    <w:lsdException w:name="Table List 5" w:semiHidden="1" w:unhideWhenUsed="1"/>
-    <w:lsdException w:name="Table List 6" w:semiHidden="1" w:unhideWhenUsed="1"/>
-    <w:lsdException w:name="Table List 7" w:semiHidden="1" w:unhideWhenUsed="1"/>
-    <w:lsdException w:name="Table List 8" w:semiHidden="1" w:unhideWhenUsed="1"/>
-    <w:lsdException w:name="Table 3D effects 1" w:semiHidden="1" w:unhideWhenUsed="1"/>
-    <w:lsdException w:name="Table 3D effects 2" w:semiHidden="1" w:unhideWhenUsed="1"/>
-    <w:lsdException w:name="Table 3D effects 3" w:semiHidden="1" w:unhideWhenUsed="1"/>
-    <w:lsdException w:name="Table Contemporary" w:semiHidden="1" w:unhideWhenUsed="1"/>
-    <w:lsdException w:name="Table Elegant" w:semiHidden="1" w:unhideWhenUsed="1"/>
-    <w:lsdException w:name="Table Professional" w:semiHidden="1" w:unhideWhenUsed="1"/>
-    <w:lsdException w:name="Table Subtle 1" w:semiHidden="1" w:unhideWhenUsed="1"/>
-    <w:lsdException w:name="Table Subtle 2" w:semiHidden="1" w:unhideWhenUsed="1"/>
-    <w:lsdException w:name="Table Web 1" w:semiHidden="1" w:unhideWhenUsed="1"/>
-    <w:lsdException w:name="Table Web 2" w:semiHidden="1" w:unhideWhenUsed="1"/>
-    <w:lsdException w:name="Table Web 3" w:semiHidden="1" w:unhideWhenUsed="1"/>
-    <w:lsdException w:name="Balloon Text" w:semiHidden="1" w:unhideWhenUsed="1"/>
-    <w:lsdException w:name="Table Grid" w:uiPriority="39"/>
-    <w:lsdException w:name="Table Theme" w:semiHidden="1" w:unhideWhenUsed="1"/>
-    <w:lsdException w:name="Placeholder Text" w:semiHidden="1"/>
-    <w:lsdException w:name="No Spacing" w:uiPriority="1" w:qFormat="1"/>
-    <w:lsdException w:name="Light Shading" w:uiPriority="60"/>
-    <w:lsdException w:name="Light List" w:uiPriority="61"/>
-    <w:lsdException w:name="Light Grid" w:uiPriority="62"/>
-    <w:lsdException w:name="Medium Shading 1" w:uiPriority="63"/>
-    <w:lsdException w:name="Medium Shading 2" w:uiPriority="64"/>
-    <w:lsdException w:name="Medium List 1" w:uiPriority="65"/>
-    <w:lsdException w:name="Medium List 2" w:uiPriority="66"/>
-    <w:lsdException w:name="Medium Grid 1" w:uiPriority="67"/>
-    <w:lsdException w:name="Medium Grid 2" w:uiPriority="68"/>
-    <w:lsdException w:name="Medium Grid 3" w:uiPriority="69"/>
-    <w:lsdException w:name="Dark List" w:uiPriority="70"/>
-    <w:lsdException w:name="Colorful Shading" w:uiPriority="71"/>
-    <w:lsdException w:name="Colorful List" w:uiPriority="72"/>
-    <w:lsdException w:name="Colorful Grid" w:uiPriority="73"/>
-    <w:lsdException w:name="Light Shading Accent 1" w:uiPriority="60"/>
-    <w:lsdException w:name="Light List Accent 1" w:uiPriority="61"/>
-    <w:lsdException w:name="Light Grid Accent 1" w:uiPriority="62"/>
-    <w:lsdException w:name="Medium Shading 1 Accent 1" w:uiPriority="63"/>
-    <w:lsdException w:name="Medium Shading 2 Accent 1" w:uiPriority="64"/>
-    <w:lsdException w:name="Medium List 1 Accent 1" w:uiPriority="65"/>
-    <w:lsdException w:name="Revision" w:semiHidden="1"/>
-    <w:lsdException w:name="List Paragraph" w:uiPriority="34" w:qFormat="1"/>
-    <w:lsdException w:name="Quote" w:uiPriority="29" w:qFormat="1"/>
-    <w:lsdException w:name="Intense Quote" w:uiPriority="30" w:qFormat="1"/>
-    <w:lsdException w:name="Medium List 2 Accent 1" w:uiPriority="66"/>
-    <w:lsdException w:name="Medium Grid 1 Accent 1" w:uiPriority="67"/>
-    <w:lsdException w:name="Medium Grid 2 Accent 1" w:uiPriority="68"/>
-    <w:lsdException w:name="Medium Grid 3 Accent 1" w:uiPriority="69"/>
-    <w:lsdException w:name="Dark List Accent 1" w:uiPriority="70"/>
-    <w:lsdException w:name="Colorful Shading Accent 1" w:uiPriority="71"/>
-    <w:lsdException w:name="Colorful List Accent 1" w:uiPriority="72"/>
-    <w:lsdException w:name="Colorful Grid Accent 1" w:uiPriority="73"/>
-    <w:lsdException w:name="Light Shading Accent 2" w:uiPriority="60"/>
-    <w:lsdException w:name="Light List Accent 2" w:uiPriority="61"/>
-    <w:lsdException w:name="Light Grid Accent 2" w:uiPriority="62"/>
-    <w:lsdException w:name="Medium Shading 1 Accent 2" w:uiPriority="63"/>
-    <w:lsdException w:name="Medium Shading 2 Accent 2" w:uiPriority="64"/>
-    <w:lsdException w:name="Medium List 1 Accent 2" w:uiPriority="65"/>
-    <w:lsdException w:name="Medium List 2 Accent 2" w:uiPriority="66"/>
-    <w:lsdException w:name="Medium Grid 1 Accent 2" w:uiPriority="67"/>
-    <w:lsdException w:name="Medium Grid 2 Accent 2" w:uiPriority="68"/>
-    <w:lsdException w:name="Medium Grid 3 Accent 2" w:uiPriority="69"/>
-    <w:lsdException w:name="Dark List Accent 2" w:uiPriority="70"/>
-    <w:lsdException w:name="Colorful Shading Accent 2" w:uiPriority="71"/>
-    <w:lsdException w:name="Colorful List Accent 2" w:uiPriority="72"/>
-    <w:lsdException w:name="Colorful Grid Accent 2" w:uiPriority="73"/>
-    <w:lsdException w:name="Light Shading Accent 3" w:uiPriority="60"/>
-    <w:lsdException w:name="Light List Accent 3" w:uiPriority="61"/>
-    <w:lsdException w:name="Light Grid Accent 3" w:uiPriority="62"/>
-    <w:lsdException w:name="Medium Shading 1 Accent 3" w:uiPriority="63"/>
-    <w:lsdException w:name="Medium Shading 2 Accent 3" w:uiPriority="64"/>
-    <w:lsdException w:name="Medium List 1 Accent 3" w:uiPriority="65"/>
-    <w:lsdException w:name="Medium List 2 Accent 3" w:uiPriority="66"/>
-    <w:lsdException w:name="Medium Grid 1 Accent 3" w:uiPriority="67"/>
-    <w:lsdException w:name="Medium Grid 2 Accent 3" w:uiPriority="68"/>
-    <w:lsdException w:name="Medium Grid 3 Accent 3" w:uiPriority="69"/>
-    <w:lsdException w:name="Dark List Accent 3" w:uiPriority="70"/>
-    <w:lsdException w:name="Colorful Shading Accent 3" w:uiPriority="71"/>
-    <w:lsdException w:name="Colorful List Accent 3" w:uiPriority="72"/>
-    <w:lsdException w:name="Colorful Grid Accent 3" w:uiPriority="73"/>
-    <w:lsdException w:name="Light Shading Accent 4" w:uiPriority="60"/>
-    <w:lsdException w:name="Light List Accent 4" w:uiPriority="61"/>
-    <w:lsdException w:name="Light Grid Accent 4" w:uiPriority="62"/>
-    <w:lsdException w:name="Medium Shading 1 Accent 4" w:uiPriority="63"/>
-    <w:lsdException w:name="Medium Shading 2 Accent 4" w:uiPriority="64"/>
-    <w:lsdException w:name="Medium List 1 Accent 4" w:uiPriority="65"/>
-    <w:lsdException w:name="Medium List 2 Accent 4" w:uiPriority="66"/>
-    <w:lsdException w:name="Medium Grid 1 Accent 4" w:uiPriority="67"/>
-    <w:lsdException w:name="Medium Grid 2 Accent 4" w:uiPriority="68"/>
-    <w:lsdException w:name="Medium Grid 3 Accent 4" w:uiPriority="69"/>
-    <w:lsdException w:name="Dark List Accent 4" w:uiPriority="70"/>
-    <w:lsdException w:name="Colorful Shading Accent 4" w:uiPriority="71"/>
-    <w:lsdException w:name="Colorful List Accent 4" w:uiPriority="72"/>
-    <w:lsdException w:name="Colorful Grid Accent 4" w:uiPriority="73"/>
-    <w:lsdException w:name="Light Shading Accent 5" w:uiPriority="60"/>
-    <w:lsdException w:name="Light List Accent 5" w:uiPriority="61"/>
-    <w:lsdException w:name="Light Grid Accent 5" w:uiPriority="62"/>
-    <w:lsdException w:name="Medium Shading 1 Accent 5" w:uiPriority="63"/>
-    <w:lsdException w:name="Medium Shading 2 Accent 5" w:uiPriority="64"/>
-    <w:lsdException w:name="Medium List 1 Accent 5" w:uiPriority="65"/>
-    <w:lsdException w:name="Medium List 2 Accent 5" w:uiPriority="66"/>
-    <w:lsdException w:name="Medium Grid 1 Accent 5" w:uiPriority="67"/>
-    <w:lsdException w:name="Medium Grid 2 Accent 5" w:uiPriority="68"/>
-    <w:lsdException w:name="Medium Grid 3 Accent 5" w:uiPriority="69"/>
-    <w:lsdException w:name="Dark List Accent 5" w:uiPriority="70"/>
-    <w:lsdException w:name="Colorful Shading Accent 5" w:uiPriority="71"/>
-    <w:lsdException w:name="Colorful List Accent 5" w:uiPriority="72"/>
-    <w:lsdException w:name="Colorful Grid Accent 5" w:uiPriority="73"/>
-    <w:lsdException w:name="Light Shading Accent 6" w:uiPriority="60"/>
-    <w:lsdException w:name="Light List Accent 6" w:uiPriority="61"/>
-    <w:lsdException w:name="Light Grid Accent 6" w:uiPriority="62"/>
-    <w:lsdException w:name="Medium Shading 1 Accent 6" w:uiPriority="63"/>
-    <w:lsdException w:name="Medium Shading 2 Accent 6" w:uiPriority="64"/>
-    <w:lsdException w:name="Medium List 1 Accent 6" w:uiPriority="65"/>
-    <w:lsdException w:name="Medium List 2 Accent 6" w:uiPriority="66"/>
-    <w:lsdException w:name="Medium Grid 1 Accent 6" w:uiPriority="67"/>
-    <w:lsdException w:name="Medium Grid 2 Accent 6" w:uiPriority="68"/>
-    <w:lsdException w:name="Medium Grid 3 Accent 6" w:uiPriority="69"/>
-    <w:lsdException w:name="Dark List Accent 6" w:uiPriority="70"/>
-    <w:lsdException w:name="Colorful Shading Accent 6" w:uiPriority="71"/>
-    <w:lsdException w:name="Colorful List Accent 6" w:uiPriority="72"/>
-    <w:lsdException w:name="Colorful Grid Accent 6" w:uiPriority="73"/>
-    <w:lsdException w:name="Subtle Emphasis" w:uiPriority="19" w:qFormat="1"/>
-    <w:lsdException w:name="Intense Emphasis" w:uiPriority="21" w:qFormat="1"/>
-    <w:lsdException w:name="Subtle Reference" w:uiPriority="31" w:qFormat="1"/>
-    <w:lsdException w:name="Intense Reference" w:uiPriority="32" w:qFormat="1"/>
-    <w:lsdException w:name="Book Title" w:uiPriority="33" w:qFormat="1"/>
-    <w:lsdException w:name="Bibliography" w:semiHidden="1" w:uiPriority="37" w:unhideWhenUsed="1"/>
-    <w:lsdException w:name="TOC Heading" w:semiHidden="1" w:uiPriority="39" w:unhideWhenUsed="1" w:qFormat="1"/>
-    <w:lsdException w:name="Plain Table 1" w:uiPriority="41"/>
-    <w:lsdException w:name="Plain Table 2" w:uiPriority="42"/>
-    <w:lsdException w:name="Plain Table 3" w:uiPriority="43"/>
-    <w:lsdException w:name="Plain Table 4" w:uiPriority="44"/>
-    <w:lsdException w:name="Plain Table 5" w:uiPriority="45"/>
-    <w:lsdException w:name="Grid Table Light" w:uiPriority="40"/>
-    <w:lsdException w:name="Grid Table 1 Light" w:uiPriority="46"/>
-    <w:lsdException w:name="Grid Table 2" w:uiPriority="47"/>
-    <w:lsdException w:name="Grid Table 3" w:uiPriority="48"/>
-    <w:lsdException w:name="Grid Table 4" w:uiPriority="49"/>
-    <w:lsdException w:name="Grid Table 5 Dark" w:uiPriority="50"/>
-    <w:lsdException w:name="Grid Table 6 Colorful" w:uiPriority="51"/>
-    <w:lsdException w:name="Grid Table 7 Colorful" w:uiPriority="52"/>
-    <w:lsdException w:name="Grid Table 1 Light Accent 1" w:uiPriority="46"/>
-    <w:lsdException w:name="Grid Table 2 Accent 1" w:uiPriority="47"/>
-    <w:lsdException w:name="Grid Table 3 Accent 1" w:uiPriority="48"/>
-    <w:lsdException w:name="Grid Table 4 Accent 1" w:uiPriority="49"/>
-    <w:lsdException w:name="Grid Table 5 Dark Accent 1" w:uiPriority="50"/>
-    <w:lsdException w:name="Grid Table 6 Colorful Accent 1" w:uiPriority="51"/>
-    <w:lsdException w:name="Grid Table 7 Colorful Accent 1" w:uiPriority="52"/>
-    <w:lsdException w:name="Grid Table 1 Light Accent 2" w:uiPriority="46"/>
-    <w:lsdException w:name="Grid Table 2 Accent 2" w:uiPriority="47"/>
-    <w:lsdException w:name="Grid Table 3 Accent 2" w:uiPriority="48"/>
-    <w:lsdException w:name="Grid Table 4 Accent 2" w:uiPriority="49"/>
-    <w:lsdException w:name="Grid Table 5 Dark Accent 2" w:uiPriority="50"/>
-    <w:lsdException w:name="Grid Table 6 Colorful Accent 2" w:uiPriority="51"/>
-    <w:lsdException w:name="Grid Table 7 Colorful Accent 2" w:uiPriority="52"/>
-    <w:lsdException w:name="Grid Table 1 Light Accent 3" w:uiPriority="46"/>
-    <w:lsdException w:name="Grid Table 2 Accent 3" w:uiPriority="47"/>
-    <w:lsdException w:name="Grid Table 3 Accent 3" w:uiPriority="48"/>
-    <w:lsdException w:name="Grid Table 4 Accent 3" w:uiPriority="49"/>
-    <w:lsdException w:name="Grid Table 5 Dark Accent 3" w:uiPriority="50"/>
-    <w:lsdException w:name="Grid Table 6 Colorful Accent 3" w:uiPriority="51"/>
-    <w:lsdException w:name="Grid Table 7 Colorful Accent 3" w:uiPriority="52"/>
-    <w:lsdException w:name="Grid Table 1 Light Accent 4" w:uiPriority="46"/>
-    <w:lsdException w:name="Grid Table 2 Accent 4" w:uiPriority="47"/>
-    <w:lsdException w:name="Grid Table 3 Accent 4" w:uiPriority="48"/>
-    <w:lsdException w:name="Grid Table 4 Accent 4" w:uiPriority="49"/>
-    <w:lsdException w:name="Grid Table 5 Dark Accent 4" w:uiPriority="50"/>
-    <w:lsdException w:name="Grid Table 6 Colorful Accent 4" w:uiPriority="51"/>
-    <w:lsdException w:name="Grid Table 7 Colorful Accent 4" w:uiPriority="52"/>
-    <w:lsdException w:name="Grid Table 1 Light Accent 5" w:uiPriority="46"/>
-    <w:lsdException w:name="Grid Table 2 Accent 5" w:uiPriority="47"/>
-    <w:lsdException w:name="Grid Table 3 Accent 5" w:uiPriority="48"/>
-    <w:lsdException w:name="Grid Table 4 Accent 5" w:uiPriority="49"/>
-    <w:lsdException w:name="Grid Table 5 Dark Accent 5" w:uiPriority="50"/>
-    <w:lsdException w:name="Grid Table 6 Colorful Accent 5" w:uiPriority="51"/>
-    <w:lsdException w:name="Grid Table 7 Colorful Accent 5" w:uiPriority="52"/>
-    <w:lsdException w:name="Grid Table 1 Light Accent 6" w:uiPriority="46"/>
-    <w:lsdException w:name="Grid Table 2 Accent 6" w:uiPriority="47"/>
-    <w:lsdException w:name="Grid Table 3 Accent 6" w:uiPriority="48"/>
-    <w:lsdException w:name="Grid Table 4 Accent 6" w:uiPriority="49"/>
-    <w:lsdException w:name="Grid Table 5 Dark Accent 6" w:uiPriority="50"/>
-    <w:lsdException w:name="Grid Table 6 Colorful Accent 6" w:uiPriority="51"/>
-    <w:lsdException w:name="Grid Table 7 Colorful Accent 6" w:uiPriority="52"/>
-    <w:lsdException w:name="List Table 1 Light" w:uiPriority="46"/>
-    <w:lsdException w:name="List Table 2" w:uiPriority="47"/>
-    <w:lsdException w:name="List Table 3" w:uiPriority="48"/>
-    <w:lsdException w:name="List Table 4" w:uiPriority="49"/>
-    <w:lsdException w:name="List Table 5 Dark" w:uiPriority="50"/>
-    <w:lsdException w:name="List Table 6 Colorful" w:uiPriority="51"/>
-    <w:lsdException w:name="List Table 7 Colorful" w:uiPriority="52"/>
-    <w:lsdException w:name="List Table 1 Light Accent 1" w:uiPriority="46"/>
-    <w:lsdException w:name="List Table 2 Accent 1" w:uiPriority="47"/>
-    <w:lsdException w:name="List Table 3 Accent 1" w:uiPriority="48"/>
-    <w:lsdException w:name="List Table 4 Accent 1" w:uiPriority="49"/>
-    <w:lsdException w:name="List Table 5 Dark Accent 1" w:uiPriority="50"/>
-    <w:lsdException w:name="List Table 6 Colorful Accent 1" w:uiPriority="51"/>
-    <w:lsdException w:name="List Table 7 Colorful Accent 1" w:uiPriority="52"/>
-    <w:lsdException w:name="List Table 1 Light Accent 2" w:uiPriority="46"/>
-    <w:lsdException w:name="List Table 2 Accent 2" w:uiPriority="47"/>
-    <w:lsdException w:name="List Table 3 Accent 2" w:uiPriority="48"/>
-    <w:lsdException w:name="List Table 4 Accent 2" w:uiPriority="49"/>
-    <w:lsdException w:name="List Table 5 Dark Accent 2" w:uiPriority="50"/>
-    <w:lsdException w:name="List Table 6 Colorful Accent 2" w:uiPriority="51"/>
-    <w:lsdException w:name="List Table 7 Colorful Accent 2" w:uiPriority="52"/>
-    <w:lsdException w:name="List Table 1 Light Accent 3" w:uiPriority="46"/>
-    <w:lsdException w:name="List Table 2 Accent 3" w:uiPriority="47"/>
-    <w:lsdException w:name="List Table 3 Accent 3" w:uiPriority="48"/>
-    <w:lsdException w:name="List Table 4 Accent 3" w:uiPriority="49"/>
-    <w:lsdException w:name="List Table 5 Dark Accent 3" w:uiPriority="50"/>
-    <w:lsdException w:name="List Table 6 Colorful Accent 3" w:uiPriority="51"/>
-    <w:lsdException w:name="List Table 7 Colorful Accent 3" w:uiPriority="52"/>
-    <w:lsdException w:name="List Table 1 Light Accent 4" w:uiPriority="46"/>
-    <w:lsdException w:name="List Table 2 Accent 4" w:uiPriority="47"/>
-    <w:lsdException w:name="List Table 3 Accent 4" w:uiPriority="48"/>
-    <w:lsdException w:name="List Table 4 Accent 4" w:uiPriority="49"/>
-    <w:lsdException w:name="List Table 5 Dark Accent 4" w:uiPriority="50"/>
-    <w:lsdException w:name="List Table 6 Colorful Accent 4" w:uiPriority="51"/>
-    <w:lsdException w:name="List Table 7 Colorful Accent 4" w:uiPriority="52"/>
-    <w:lsdException w:name="List Table 1 Light Accent 5" w:uiPriority="46"/>
-    <w:lsdException w:name="List Table 2 Accent 5" w:uiPriority="47"/>
-    <w:lsdException w:name="List Table 3 Accent 5" w:uiPriority="48"/>
-    <w:lsdException w:name="List Table 4 Accent 5" w:uiPriority="49"/>
-    <w:lsdException w:name="List Table 5 Dark Accent 5" w:uiPriority="50"/>
-    <w:lsdException w:name="List Table 6 Colorful Accent 5" w:uiPriority="51"/>
-    <w:lsdException w:name="List Table 7 Colorful Accent 5" w:uiPriority="52"/>
-    <w:lsdException w:name="List Table 1 Light Accent 6" w:uiPriority="46"/>
-    <w:lsdException w:name="List Table 2 Accent 6" w:uiPriority="47"/>
-    <w:lsdException w:name="List Table 3 Accent 6" w:uiPriority="48"/>
-    <w:lsdException w:name="List Table 4 Accent 6" w:uiPriority="49"/>
-    <w:lsdException w:name="List Table 5 Dark Accent 6" w:uiPriority="50"/>
-    <w:lsdException w:name="List Table 6 Colorful Accent 6" w:uiPriority="51"/>
-    <w:lsdException w:name="List Table 7 Colorful Accent 6" w:uiPriority="52"/>
-  </w:latentStyles>
-  <w:style w:type="paragraph" w:default="1" w:styleId="Normal">
-    <w:name w:val="Normal"/>
-    <w:qFormat/>
-  </w:style>
-  <w:style w:type="character" w:default="1" w:styleId="Policepardfaut">
-    <w:name w:val="Default Paragraph Font"/>
-    <w:uiPriority w:val="1"/>
-    <w:semiHidden/>
-    <w:unhideWhenUsed/>
-  </w:style>
-  <w:style w:type="table" w:default="1" w:styleId="TableauNormal">
-    <w:name w:val="Normal Table"/>
-    <w:uiPriority w:val="99"/>
-    <w:semiHidden/>
-    <w:unhideWhenUsed/>
-    <w:tblPr>
-      <w:tblInd w:w="0" w:type="dxa"/>
-      <w:tblCellMar>
-        <w:top w:w="0" w:type="dxa"/>
-        <w:left w:w="108" w:type="dxa"/>
-        <w:bottom w:w="0" w:type="dxa"/>
-        <w:right w:w="108" w:type="dxa"/>
-      </w:tblCellMar>
-    </w:tblPr>
-  </w:style>
-  <w:style w:type="numbering" w:default="1" w:styleId="Aucuneliste">
-    <w:name w:val="No List"/>
-    <w:uiPriority w:val="99"/>
-    <w:semiHidden/>
-    <w:unhideWhenUsed/>
-  </w:style>
-  <w:style w:type="paragraph" w:customStyle="1" w:styleId="515C882AAC524D2B8AFB3C1A399D370B">
-    <w:name w:val="515C882AAC524D2B8AFB3C1A399D370B"/>
-    <w:rsid w:val="00AE79B5"/>
-  </w:style>
-  <w:style w:type="paragraph" w:customStyle="1" w:styleId="AA065BD12AB94D2D8CEE76359CC28FF0">
-    <w:name w:val="AA065BD12AB94D2D8CEE76359CC28FF0"/>
-    <w:rsid w:val="00AE79B5"/>
-  </w:style>
-  <w:style w:type="paragraph" w:customStyle="1" w:styleId="02EAB53CD6734ED7B62F8E6702F3F3BE">
-    <w:name w:val="02EAB53CD6734ED7B62F8E6702F3F3BE"/>
-    <w:rsid w:val="00AE79B5"/>
-  </w:style>
-</w:styles>
-</file>
-
-<file path=word/glossary/webSettings.xml><?xml version="1.0" encoding="utf-8"?>
-<w:webSettings xmlns:mc="http://schemas.openxmlformats.org/markup-compatibility/2006" xmlns:r="http://schemas.openxmlformats.org/officeDocument/2006/relationships" xmlns:w="http://schemas.openxmlformats.org/wordprocessingml/2006/main" xmlns:w14="http://schemas.microsoft.com/office/word/2010/wordml" xmlns:w15="http://schemas.microsoft.com/office/word/2012/wordml" xmlns:w16se="http://schemas.microsoft.com/office/word/2015/wordml/symex" mc:Ignorable="w14 w15 w16se">
-  <w:optimizeForBrowser/>
-  <w:allowPNG/>
-</w:webSettings>
-</file>
-
 <file path=word/theme/theme1.xml><?xml version="1.0" encoding="utf-8"?>
 <a:theme xmlns:a="http://schemas.openxmlformats.org/drawingml/2006/main" name="Office Theme">
   <a:themeElements>
@@ -16471,7 +16038,7 @@
 </file>
 
 <file path=customXml/itemProps1.xml><?xml version="1.0" encoding="utf-8"?>
-<ds:datastoreItem xmlns:ds="http://schemas.openxmlformats.org/officeDocument/2006/customXml" ds:itemID="{8D176C65-8357-474E-9421-93B6A229E549}">
+<ds:datastoreItem xmlns:ds="http://schemas.openxmlformats.org/officeDocument/2006/customXml" ds:itemID="{64039975-993F-41E9-85F7-3BC24FF060E3}">
   <ds:schemaRefs>
     <ds:schemaRef ds:uri="http://schemas.openxmlformats.org/officeDocument/2006/bibliography"/>
   </ds:schemaRefs>

</xml_diff>

<commit_message>
Finition de la documentation
</commit_message>
<xml_diff>
--- a/documentation/Dossier de projet Web CPNV v2017.doc.docx
+++ b/documentation/Dossier de projet Web CPNV v2017.doc.docx
@@ -29,6 +29,7 @@
           </w:tcPr>
           <w:p>
             <w:pPr>
+              <w:jc w:val="center"/>
               <w:rPr>
                 <w:rFonts w:ascii="Verdana" w:eastAsia="Verdana" w:hAnsi="Verdana" w:cs="Verdana"/>
                 <w:sz w:val="96"/>
@@ -637,7 +638,7 @@
           <w:r>
             <w:fldChar w:fldCharType="separate"/>
           </w:r>
-          <w:hyperlink w:anchor="_Toc508098658" w:history="1">
+          <w:hyperlink w:anchor="_Toc508272962" w:history="1">
             <w:r>
               <w:rPr>
                 <w:rStyle w:val="Lienhypertexte"/>
@@ -682,7 +683,7 @@
                 <w:noProof/>
                 <w:webHidden/>
               </w:rPr>
-              <w:instrText xml:space="preserve"> PAGEREF _Toc508098658 \h </w:instrText>
+              <w:instrText xml:space="preserve"> PAGEREF _Toc508272962 \h </w:instrText>
             </w:r>
             <w:r>
               <w:rPr>
@@ -725,7 +726,7 @@
               <w:lang w:val="fr-CH"/>
             </w:rPr>
           </w:pPr>
-          <w:hyperlink w:anchor="_Toc508098659" w:history="1">
+          <w:hyperlink w:anchor="_Toc508272963" w:history="1">
             <w:r>
               <w:rPr>
                 <w:rStyle w:val="Lienhypertexte"/>
@@ -770,7 +771,7 @@
                 <w:noProof/>
                 <w:webHidden/>
               </w:rPr>
-              <w:instrText xml:space="preserve"> PAGEREF _Toc508098659 \h </w:instrText>
+              <w:instrText xml:space="preserve"> PAGEREF _Toc508272963 \h </w:instrText>
             </w:r>
             <w:r>
               <w:rPr>
@@ -813,7 +814,7 @@
               <w:lang w:val="fr-CH"/>
             </w:rPr>
           </w:pPr>
-          <w:hyperlink w:anchor="_Toc508098660" w:history="1">
+          <w:hyperlink w:anchor="_Toc508272964" w:history="1">
             <w:r>
               <w:rPr>
                 <w:rStyle w:val="Lienhypertexte"/>
@@ -858,7 +859,7 @@
                 <w:noProof/>
                 <w:webHidden/>
               </w:rPr>
-              <w:instrText xml:space="preserve"> PAGEREF _Toc508098660 \h </w:instrText>
+              <w:instrText xml:space="preserve"> PAGEREF _Toc508272964 \h </w:instrText>
             </w:r>
             <w:r>
               <w:rPr>
@@ -901,7 +902,7 @@
               <w:lang w:val="fr-CH"/>
             </w:rPr>
           </w:pPr>
-          <w:hyperlink w:anchor="_Toc508098661" w:history="1">
+          <w:hyperlink w:anchor="_Toc508272965" w:history="1">
             <w:r>
               <w:rPr>
                 <w:rStyle w:val="Lienhypertexte"/>
@@ -946,7 +947,7 @@
                 <w:noProof/>
                 <w:webHidden/>
               </w:rPr>
-              <w:instrText xml:space="preserve"> PAGEREF _Toc508098661 \h </w:instrText>
+              <w:instrText xml:space="preserve"> PAGEREF _Toc508272965 \h </w:instrText>
             </w:r>
             <w:r>
               <w:rPr>
@@ -989,7 +990,7 @@
               <w:lang w:val="fr-CH"/>
             </w:rPr>
           </w:pPr>
-          <w:hyperlink w:anchor="_Toc508098662" w:history="1">
+          <w:hyperlink w:anchor="_Toc508272966" w:history="1">
             <w:r>
               <w:rPr>
                 <w:rStyle w:val="Lienhypertexte"/>
@@ -1034,7 +1035,7 @@
                 <w:noProof/>
                 <w:webHidden/>
               </w:rPr>
-              <w:instrText xml:space="preserve"> PAGEREF _Toc508098662 \h </w:instrText>
+              <w:instrText xml:space="preserve"> PAGEREF _Toc508272966 \h </w:instrText>
             </w:r>
             <w:r>
               <w:rPr>
@@ -1077,7 +1078,7 @@
               <w:lang w:val="fr-CH"/>
             </w:rPr>
           </w:pPr>
-          <w:hyperlink w:anchor="_Toc508098663" w:history="1">
+          <w:hyperlink w:anchor="_Toc508272967" w:history="1">
             <w:r>
               <w:rPr>
                 <w:rStyle w:val="Lienhypertexte"/>
@@ -1122,7 +1123,7 @@
                 <w:noProof/>
                 <w:webHidden/>
               </w:rPr>
-              <w:instrText xml:space="preserve"> PAGEREF _Toc508098663 \h </w:instrText>
+              <w:instrText xml:space="preserve"> PAGEREF _Toc508272967 \h </w:instrText>
             </w:r>
             <w:r>
               <w:rPr>
@@ -1165,7 +1166,7 @@
               <w:lang w:val="fr-CH"/>
             </w:rPr>
           </w:pPr>
-          <w:hyperlink w:anchor="_Toc508098664" w:history="1">
+          <w:hyperlink w:anchor="_Toc508272968" w:history="1">
             <w:r>
               <w:rPr>
                 <w:rStyle w:val="Lienhypertexte"/>
@@ -1210,7 +1211,7 @@
                 <w:noProof/>
                 <w:webHidden/>
               </w:rPr>
-              <w:instrText xml:space="preserve"> PAGEREF _Toc508098664 \h </w:instrText>
+              <w:instrText xml:space="preserve"> PAGEREF _Toc508272968 \h </w:instrText>
             </w:r>
             <w:r>
               <w:rPr>
@@ -1230,7 +1231,7 @@
                 <w:noProof/>
                 <w:webHidden/>
               </w:rPr>
-              <w:t>36</w:t>
+              <w:t>35</w:t>
             </w:r>
             <w:r>
               <w:rPr>
@@ -1260,7 +1261,7 @@
           <w:numId w:val="22"/>
         </w:numPr>
       </w:pPr>
-      <w:bookmarkStart w:id="0" w:name="_Toc508098658"/>
+      <w:bookmarkStart w:id="0" w:name="_Toc508272962"/>
       <w:r>
         <w:t>Analyse préliminaire</w:t>
       </w:r>
@@ -1295,7 +1296,19 @@
         <w:t>s</w:t>
       </w:r>
       <w:r>
-        <w:t xml:space="preserve"> de signaler une place libre en colocation à partir d’une certaine date et au membre non authentifiés de pouvoir voir les propositions et poster un message à destination du membre qui a posté l’information.</w:t>
+        <w:t xml:space="preserve"> de signaler une place libre en colocat</w:t>
+      </w:r>
+      <w:r>
+        <w:t>ion à partir de la localisation désirée</w:t>
+      </w:r>
+      <w:r>
+        <w:t xml:space="preserve"> et au membre non authentifiés de pouvoir </w:t>
+      </w:r>
+      <w:r>
+        <w:t>voire</w:t>
+      </w:r>
+      <w:r>
+        <w:t xml:space="preserve"> les propositions et poster un message à destination du membre qui a posté l’information.</w:t>
       </w:r>
     </w:p>
     <w:p/>
@@ -2181,7 +2194,7 @@
         </w:numPr>
       </w:pPr>
       <w:bookmarkStart w:id="2" w:name="_1t3h5sf" w:colFirst="0" w:colLast="0"/>
-      <w:bookmarkStart w:id="3" w:name="_Toc508098659"/>
+      <w:bookmarkStart w:id="3" w:name="_Toc508272963"/>
       <w:bookmarkEnd w:id="2"/>
       <w:r>
         <w:t>Analyse</w:t>
@@ -2208,66 +2221,31 @@
         <w:t>Définition de l’audience</w:t>
       </w:r>
     </w:p>
-    <w:p>
-      <w:pPr>
-        <w:rPr>
-          <w:i/>
-        </w:rPr>
-      </w:pPr>
-      <w:r>
-        <w:rPr>
-          <w:i/>
-        </w:rPr>
+    <w:p/>
+    <w:p>
+      <w:r>
         <w:t xml:space="preserve">Le site sert avant tout de partage pour les utilisateurs </w:t>
       </w:r>
       <w:r>
-        <w:rPr>
-          <w:i/>
-        </w:rPr>
         <w:t>souhaitant</w:t>
       </w:r>
       <w:r>
-        <w:rPr>
-          <w:i/>
-        </w:rPr>
         <w:t xml:space="preserve"> mettre à</w:t>
       </w:r>
     </w:p>
     <w:p>
-      <w:pPr>
-        <w:rPr>
-          <w:i/>
-        </w:rPr>
-      </w:pPr>
-      <w:r>
-        <w:rPr>
-          <w:i/>
-        </w:rPr>
+      <w:r>
         <w:t>Dispositions</w:t>
       </w:r>
       <w:r>
-        <w:rPr>
-          <w:i/>
-        </w:rPr>
         <w:t xml:space="preserve"> des appartements en colocation pour tout type de personnes</w:t>
       </w:r>
     </w:p>
     <w:p>
-      <w:pPr>
-        <w:rPr>
-          <w:i/>
-        </w:rPr>
-      </w:pPr>
-      <w:r>
-        <w:rPr>
-          <w:i/>
-        </w:rPr>
+      <w:r>
         <w:t>Intéressée</w:t>
       </w:r>
       <w:r>
-        <w:rPr>
-          <w:i/>
-        </w:rPr>
         <w:t>.</w:t>
       </w:r>
     </w:p>
@@ -2641,7 +2619,7 @@
           <w:lang w:val="fr-CH"/>
         </w:rPr>
         <w:drawing>
-          <wp:inline distT="0" distB="0" distL="0" distR="0" wp14:anchorId="31D64CB4" wp14:editId="05495F93">
+          <wp:inline distT="0" distB="0" distL="0" distR="0" wp14:anchorId="19D21678" wp14:editId="2BB4AAD3">
             <wp:extent cx="5759450" cy="3747135"/>
             <wp:effectExtent l="0" t="0" r="0" b="5715"/>
             <wp:docPr id="3" name="Image 3"/>
@@ -2705,7 +2683,7 @@
           <w:lang w:val="fr-CH"/>
         </w:rPr>
         <w:drawing>
-          <wp:inline distT="0" distB="0" distL="0" distR="0" wp14:anchorId="6AE43722" wp14:editId="5023FE0C">
+          <wp:inline distT="0" distB="0" distL="0" distR="0" wp14:anchorId="4D0A2117" wp14:editId="18A4514A">
             <wp:extent cx="5759450" cy="3746500"/>
             <wp:effectExtent l="0" t="0" r="0" b="6350"/>
             <wp:docPr id="5" name="Image 5"/>
@@ -2769,7 +2747,7 @@
           <w:lang w:val="fr-CH"/>
         </w:rPr>
         <w:drawing>
-          <wp:inline distT="0" distB="0" distL="0" distR="0" wp14:anchorId="0FD60561" wp14:editId="209906BF">
+          <wp:inline distT="0" distB="0" distL="0" distR="0" wp14:anchorId="72CF46DE" wp14:editId="14DE9B54">
             <wp:extent cx="5759450" cy="3741420"/>
             <wp:effectExtent l="0" t="0" r="0" b="0"/>
             <wp:docPr id="7" name="Image 7"/>
@@ -3142,7 +3120,7 @@
           <w:lang w:val="fr-CH"/>
         </w:rPr>
         <w:drawing>
-          <wp:inline distT="0" distB="0" distL="0" distR="0" wp14:anchorId="29A4A32E" wp14:editId="2C14F4BA">
+          <wp:inline distT="0" distB="0" distL="0" distR="0" wp14:anchorId="3AF98F8D" wp14:editId="1304EA3E">
             <wp:extent cx="5759450" cy="3747135"/>
             <wp:effectExtent l="0" t="0" r="0" b="5715"/>
             <wp:docPr id="8" name="Image 8"/>
@@ -3206,7 +3184,7 @@
           <w:lang w:val="fr-CH"/>
         </w:rPr>
         <w:drawing>
-          <wp:inline distT="0" distB="0" distL="0" distR="0" wp14:anchorId="3AFD5551" wp14:editId="23BEE4C9">
+          <wp:inline distT="0" distB="0" distL="0" distR="0" wp14:anchorId="3E9B1415" wp14:editId="5E5E2F03">
             <wp:extent cx="5759450" cy="3731895"/>
             <wp:effectExtent l="0" t="0" r="0" b="1905"/>
             <wp:docPr id="11" name="Image 11"/>
@@ -3574,7 +3552,7 @@
           <w:lang w:val="fr-CH"/>
         </w:rPr>
         <w:drawing>
-          <wp:inline distT="0" distB="0" distL="0" distR="0" wp14:anchorId="6D5BBD1F" wp14:editId="737340C0">
+          <wp:inline distT="0" distB="0" distL="0" distR="0" wp14:anchorId="5E3E6792" wp14:editId="1B1831F2">
             <wp:extent cx="5759450" cy="3747135"/>
             <wp:effectExtent l="0" t="0" r="0" b="5715"/>
             <wp:docPr id="14" name="Image 14"/>
@@ -3638,7 +3616,7 @@
           <w:lang w:val="fr-CH"/>
         </w:rPr>
         <w:drawing>
-          <wp:inline distT="0" distB="0" distL="0" distR="0" wp14:anchorId="2787F492" wp14:editId="25BE5165">
+          <wp:inline distT="0" distB="0" distL="0" distR="0" wp14:anchorId="0A40C598" wp14:editId="71E8FFEE">
             <wp:extent cx="5759450" cy="4153535"/>
             <wp:effectExtent l="0" t="0" r="0" b="0"/>
             <wp:docPr id="15" name="Image 15"/>
@@ -3702,7 +3680,7 @@
           <w:lang w:val="fr-CH"/>
         </w:rPr>
         <w:drawing>
-          <wp:inline distT="0" distB="0" distL="0" distR="0" wp14:anchorId="114546B1" wp14:editId="29B5B437">
+          <wp:inline distT="0" distB="0" distL="0" distR="0" wp14:anchorId="12AF31A5" wp14:editId="661034DF">
             <wp:extent cx="5759450" cy="4138295"/>
             <wp:effectExtent l="0" t="0" r="0" b="0"/>
             <wp:docPr id="16" name="Image 16"/>
@@ -3760,7 +3738,7 @@
           <w:lang w:val="fr-CH"/>
         </w:rPr>
         <w:drawing>
-          <wp:inline distT="0" distB="0" distL="0" distR="0" wp14:anchorId="3ACF797F" wp14:editId="4474DCF8">
+          <wp:inline distT="0" distB="0" distL="0" distR="0" wp14:anchorId="16C9361E" wp14:editId="402DCDFA">
             <wp:extent cx="5759450" cy="4146550"/>
             <wp:effectExtent l="0" t="0" r="0" b="6350"/>
             <wp:docPr id="17" name="Image 17"/>
@@ -4130,7 +4108,7 @@
           <w:lang w:val="fr-CH"/>
         </w:rPr>
         <w:drawing>
-          <wp:inline distT="0" distB="0" distL="0" distR="0" wp14:anchorId="524DFC25" wp14:editId="14CF006B">
+          <wp:inline distT="0" distB="0" distL="0" distR="0" wp14:anchorId="3843C8B0" wp14:editId="1B76CBC0">
             <wp:extent cx="5759450" cy="3741420"/>
             <wp:effectExtent l="0" t="0" r="0" b="0"/>
             <wp:docPr id="18" name="Image 18"/>
@@ -4194,7 +4172,7 @@
           <w:lang w:val="fr-CH"/>
         </w:rPr>
         <w:drawing>
-          <wp:inline distT="0" distB="0" distL="0" distR="0" wp14:anchorId="644FCEB4" wp14:editId="64B9B451">
+          <wp:inline distT="0" distB="0" distL="0" distR="0" wp14:anchorId="377346FD" wp14:editId="5C772143">
             <wp:extent cx="5759450" cy="4161790"/>
             <wp:effectExtent l="0" t="0" r="0" b="0"/>
             <wp:docPr id="19" name="Image 19"/>
@@ -4260,7 +4238,7 @@
           <w:lang w:val="fr-CH"/>
         </w:rPr>
         <w:drawing>
-          <wp:inline distT="0" distB="0" distL="0" distR="0" wp14:anchorId="43477AF7" wp14:editId="28453305">
+          <wp:inline distT="0" distB="0" distL="0" distR="0" wp14:anchorId="614400DF" wp14:editId="08E25CAE">
             <wp:extent cx="5759450" cy="4153535"/>
             <wp:effectExtent l="0" t="0" r="0" b="0"/>
             <wp:docPr id="20" name="Image 20"/>
@@ -4629,7 +4607,7 @@
           <w:lang w:val="fr-CH"/>
         </w:rPr>
         <w:drawing>
-          <wp:inline distT="0" distB="0" distL="0" distR="0" wp14:anchorId="01C2FFC4" wp14:editId="30DAB77A">
+          <wp:inline distT="0" distB="0" distL="0" distR="0" wp14:anchorId="6F0A47BD" wp14:editId="786F1744">
             <wp:extent cx="5759450" cy="3747135"/>
             <wp:effectExtent l="0" t="0" r="0" b="5715"/>
             <wp:docPr id="21" name="Image 21"/>
@@ -4680,7 +4658,13 @@
     </w:p>
     <w:p>
       <w:r>
-        <w:t>Appartments</w:t>
+        <w:t>Appart</w:t>
+      </w:r>
+      <w:r>
+        <w:t>e</w:t>
+      </w:r>
+      <w:r>
+        <w:t>ments</w:t>
       </w:r>
       <w:r>
         <w:t> :</w:t>
@@ -4693,7 +4677,7 @@
           <w:lang w:val="fr-CH"/>
         </w:rPr>
         <w:drawing>
-          <wp:inline distT="0" distB="0" distL="0" distR="0" wp14:anchorId="51BDA2C8" wp14:editId="731AACDE">
+          <wp:inline distT="0" distB="0" distL="0" distR="0" wp14:anchorId="58DC8469" wp14:editId="1ED0A1F7">
             <wp:extent cx="5759450" cy="4153535"/>
             <wp:effectExtent l="0" t="0" r="0" b="0"/>
             <wp:docPr id="22" name="Image 22"/>
@@ -4753,7 +4737,7 @@
           <w:lang w:val="fr-CH"/>
         </w:rPr>
         <w:drawing>
-          <wp:inline distT="0" distB="0" distL="0" distR="0" wp14:anchorId="6166B529" wp14:editId="3C40D11E">
+          <wp:inline distT="0" distB="0" distL="0" distR="0" wp14:anchorId="44E230D6" wp14:editId="34784CBF">
             <wp:extent cx="5759450" cy="4146550"/>
             <wp:effectExtent l="0" t="0" r="0" b="6350"/>
             <wp:docPr id="23" name="Image 23"/>
@@ -4814,7 +4798,7 @@
           <w:lang w:val="fr-CH"/>
         </w:rPr>
         <w:drawing>
-          <wp:inline distT="0" distB="0" distL="0" distR="0" wp14:anchorId="1DA342F8" wp14:editId="1B4CDA1F">
+          <wp:inline distT="0" distB="0" distL="0" distR="0" wp14:anchorId="06250E69" wp14:editId="56A68F82">
             <wp:extent cx="5759450" cy="3729990"/>
             <wp:effectExtent l="0" t="0" r="0" b="3810"/>
             <wp:docPr id="56" name="Image 56"/>
@@ -5260,7 +5244,7 @@
           <w:lang w:val="fr-CH"/>
         </w:rPr>
         <w:drawing>
-          <wp:inline distT="0" distB="0" distL="0" distR="0" wp14:anchorId="6E588950" wp14:editId="5598A8CA">
+          <wp:inline distT="0" distB="0" distL="0" distR="0" wp14:anchorId="4EDC655D" wp14:editId="78297347">
             <wp:extent cx="5759450" cy="3741420"/>
             <wp:effectExtent l="0" t="0" r="0" b="0"/>
             <wp:docPr id="25" name="Image 25"/>
@@ -5324,7 +5308,7 @@
           <w:lang w:val="fr-CH"/>
         </w:rPr>
         <w:drawing>
-          <wp:inline distT="0" distB="0" distL="0" distR="0" wp14:anchorId="5C90286B" wp14:editId="216B8550">
+          <wp:inline distT="0" distB="0" distL="0" distR="0" wp14:anchorId="69386A78" wp14:editId="34596B37">
             <wp:extent cx="5759450" cy="4153535"/>
             <wp:effectExtent l="0" t="0" r="0" b="0"/>
             <wp:docPr id="26" name="Image 26"/>
@@ -5388,7 +5372,7 @@
           <w:lang w:val="fr-CH"/>
         </w:rPr>
         <w:drawing>
-          <wp:inline distT="0" distB="0" distL="0" distR="0" wp14:anchorId="34E60BE1" wp14:editId="78628AF4">
+          <wp:inline distT="0" distB="0" distL="0" distR="0" wp14:anchorId="6572ECDA" wp14:editId="04F5592A">
             <wp:extent cx="5759450" cy="4163060"/>
             <wp:effectExtent l="0" t="0" r="0" b="8890"/>
             <wp:docPr id="27" name="Image 27"/>
@@ -5446,7 +5430,7 @@
           <w:lang w:val="fr-CH"/>
         </w:rPr>
         <w:drawing>
-          <wp:inline distT="0" distB="0" distL="0" distR="0" wp14:anchorId="7779B922" wp14:editId="13C04F5B">
+          <wp:inline distT="0" distB="0" distL="0" distR="0" wp14:anchorId="536A5E4C" wp14:editId="32B072BC">
             <wp:extent cx="5759450" cy="3752215"/>
             <wp:effectExtent l="0" t="0" r="0" b="635"/>
             <wp:docPr id="28" name="Image 28"/>
@@ -5853,7 +5837,7 @@
           <w:lang w:val="fr-CH"/>
         </w:rPr>
         <w:drawing>
-          <wp:inline distT="0" distB="0" distL="0" distR="0" wp14:anchorId="53B10F3A" wp14:editId="4AA2149D">
+          <wp:inline distT="0" distB="0" distL="0" distR="0" wp14:anchorId="362E6A11" wp14:editId="2DA7EADD">
             <wp:extent cx="5759450" cy="3747135"/>
             <wp:effectExtent l="0" t="0" r="0" b="5715"/>
             <wp:docPr id="29" name="Image 29"/>
@@ -5917,7 +5901,7 @@
           <w:lang w:val="fr-CH"/>
         </w:rPr>
         <w:drawing>
-          <wp:inline distT="0" distB="0" distL="0" distR="0" wp14:anchorId="46FD9E21" wp14:editId="0AA842B1">
+          <wp:inline distT="0" distB="0" distL="0" distR="0" wp14:anchorId="1DE9EE37" wp14:editId="326463DC">
             <wp:extent cx="5759450" cy="4153535"/>
             <wp:effectExtent l="0" t="0" r="0" b="0"/>
             <wp:docPr id="30" name="Image 30"/>
@@ -5977,7 +5961,7 @@
           <w:lang w:val="fr-CH"/>
         </w:rPr>
         <w:drawing>
-          <wp:inline distT="0" distB="0" distL="0" distR="0" wp14:anchorId="74132696" wp14:editId="1DBC41BB">
+          <wp:inline distT="0" distB="0" distL="0" distR="0" wp14:anchorId="5057CB62" wp14:editId="53224DFC">
             <wp:extent cx="5759450" cy="4146550"/>
             <wp:effectExtent l="0" t="0" r="0" b="6350"/>
             <wp:docPr id="31" name="Image 31"/>
@@ -6035,7 +6019,7 @@
           <w:lang w:val="fr-CH"/>
         </w:rPr>
         <w:drawing>
-          <wp:inline distT="0" distB="0" distL="0" distR="0" wp14:anchorId="5A325283" wp14:editId="5794528A">
+          <wp:inline distT="0" distB="0" distL="0" distR="0" wp14:anchorId="66169F27" wp14:editId="0CE47682">
             <wp:extent cx="5759450" cy="3731895"/>
             <wp:effectExtent l="0" t="0" r="0" b="1905"/>
             <wp:docPr id="32" name="Image 32"/>
@@ -6582,7 +6566,7 @@
           <w:lang w:val="fr-CH"/>
         </w:rPr>
         <w:drawing>
-          <wp:inline distT="0" distB="0" distL="0" distR="0" wp14:anchorId="702F6800" wp14:editId="65B5A91B">
+          <wp:inline distT="0" distB="0" distL="0" distR="0" wp14:anchorId="33A31CD0" wp14:editId="13952B43">
             <wp:extent cx="5759450" cy="3741420"/>
             <wp:effectExtent l="0" t="0" r="0" b="0"/>
             <wp:docPr id="33" name="Image 33"/>
@@ -6646,7 +6630,7 @@
           <w:lang w:val="fr-CH"/>
         </w:rPr>
         <w:drawing>
-          <wp:inline distT="0" distB="0" distL="0" distR="0" wp14:anchorId="05255A3D" wp14:editId="05037915">
+          <wp:inline distT="0" distB="0" distL="0" distR="0" wp14:anchorId="5CA958B1" wp14:editId="67BC76B5">
             <wp:extent cx="5759450" cy="4153535"/>
             <wp:effectExtent l="0" t="0" r="0" b="0"/>
             <wp:docPr id="34" name="Image 34"/>
@@ -6706,7 +6690,7 @@
           <w:lang w:val="fr-CH"/>
         </w:rPr>
         <w:drawing>
-          <wp:inline distT="0" distB="0" distL="0" distR="0" wp14:anchorId="7148C077" wp14:editId="0F0C8B05">
+          <wp:inline distT="0" distB="0" distL="0" distR="0" wp14:anchorId="4422F9FC" wp14:editId="0CDD1889">
             <wp:extent cx="5759450" cy="4147820"/>
             <wp:effectExtent l="0" t="0" r="0" b="5080"/>
             <wp:docPr id="35" name="Image 35"/>
@@ -6764,7 +6748,7 @@
           <w:lang w:val="fr-CH"/>
         </w:rPr>
         <w:drawing>
-          <wp:inline distT="0" distB="0" distL="0" distR="0" wp14:anchorId="6F3E06F8" wp14:editId="399E553A">
+          <wp:inline distT="0" distB="0" distL="0" distR="0" wp14:anchorId="1902E709" wp14:editId="1F65FEA4">
             <wp:extent cx="5759450" cy="4153535"/>
             <wp:effectExtent l="0" t="0" r="0" b="0"/>
             <wp:docPr id="36" name="Image 36"/>
@@ -7218,7 +7202,7 @@
           <w:lang w:val="fr-CH"/>
         </w:rPr>
         <w:drawing>
-          <wp:inline distT="0" distB="0" distL="0" distR="0" wp14:anchorId="0A3852BD" wp14:editId="2DCAC6C5">
+          <wp:inline distT="0" distB="0" distL="0" distR="0" wp14:anchorId="26E6A02A" wp14:editId="789B22C7">
             <wp:extent cx="5759450" cy="3741420"/>
             <wp:effectExtent l="0" t="0" r="0" b="0"/>
             <wp:docPr id="37" name="Image 37"/>
@@ -7277,7 +7261,7 @@
           <w:lang w:val="fr-CH"/>
         </w:rPr>
         <w:drawing>
-          <wp:inline distT="0" distB="0" distL="0" distR="0" wp14:anchorId="5738508D" wp14:editId="26771B06">
+          <wp:inline distT="0" distB="0" distL="0" distR="0" wp14:anchorId="72921CFB" wp14:editId="6A6ED094">
             <wp:extent cx="5759450" cy="4153535"/>
             <wp:effectExtent l="0" t="0" r="0" b="0"/>
             <wp:docPr id="38" name="Image 38"/>
@@ -7338,7 +7322,7 @@
           <w:lang w:val="fr-CH"/>
         </w:rPr>
         <w:drawing>
-          <wp:inline distT="0" distB="0" distL="0" distR="0" wp14:anchorId="42547AF0" wp14:editId="3DFD2726">
+          <wp:inline distT="0" distB="0" distL="0" distR="0" wp14:anchorId="3844A04C" wp14:editId="3BC657FB">
             <wp:extent cx="5759450" cy="4147820"/>
             <wp:effectExtent l="0" t="0" r="0" b="5080"/>
             <wp:docPr id="39" name="Image 39"/>
@@ -7563,7 +7547,7 @@
           <w:lang w:val="fr-CH"/>
         </w:rPr>
         <w:drawing>
-          <wp:inline distT="0" distB="0" distL="0" distR="0" wp14:anchorId="33D3AE1A" wp14:editId="5ACAF85B">
+          <wp:inline distT="0" distB="0" distL="0" distR="0" wp14:anchorId="4329FFE4" wp14:editId="3D4AA126">
             <wp:extent cx="5759450" cy="3741420"/>
             <wp:effectExtent l="0" t="0" r="0" b="0"/>
             <wp:docPr id="40" name="Image 40"/>
@@ -7633,7 +7617,7 @@
           <w:lang w:val="fr-CH"/>
         </w:rPr>
         <w:drawing>
-          <wp:inline distT="0" distB="0" distL="0" distR="0" wp14:anchorId="37A69DE4" wp14:editId="0E03FDB6">
+          <wp:inline distT="0" distB="0" distL="0" distR="0" wp14:anchorId="7315080B" wp14:editId="08E274A7">
             <wp:extent cx="5759450" cy="3729990"/>
             <wp:effectExtent l="0" t="0" r="0" b="3810"/>
             <wp:docPr id="55" name="Image 55"/>
@@ -7918,7 +7902,7 @@
           <w:lang w:val="fr-CH"/>
         </w:rPr>
         <w:drawing>
-          <wp:inline distT="0" distB="0" distL="0" distR="0" wp14:anchorId="4A28E657" wp14:editId="1E196C6D">
+          <wp:inline distT="0" distB="0" distL="0" distR="0" wp14:anchorId="72A1D872" wp14:editId="45F98CF1">
             <wp:extent cx="5759450" cy="3741420"/>
             <wp:effectExtent l="0" t="0" r="0" b="0"/>
             <wp:docPr id="42" name="Image 42"/>
@@ -7976,7 +7960,7 @@
           <w:lang w:val="fr-CH"/>
         </w:rPr>
         <w:drawing>
-          <wp:inline distT="0" distB="0" distL="0" distR="0" wp14:anchorId="50615CC0" wp14:editId="423012B5">
+          <wp:inline distT="0" distB="0" distL="0" distR="0" wp14:anchorId="11A0D963" wp14:editId="62C06AA7">
             <wp:extent cx="5759450" cy="3729990"/>
             <wp:effectExtent l="0" t="0" r="0" b="3810"/>
             <wp:docPr id="54" name="Image 54"/>
@@ -8048,7 +8032,7 @@
           <w:lang w:val="fr-CH"/>
         </w:rPr>
         <w:drawing>
-          <wp:inline distT="0" distB="0" distL="0" distR="0" wp14:anchorId="494A853E" wp14:editId="4AE66D0C">
+          <wp:inline distT="0" distB="0" distL="0" distR="0" wp14:anchorId="0AC871A5" wp14:editId="46BC8CC6">
             <wp:extent cx="5759450" cy="3737610"/>
             <wp:effectExtent l="0" t="0" r="0" b="0"/>
             <wp:docPr id="44" name="Image 44"/>
@@ -8333,7 +8317,7 @@
           <w:lang w:val="fr-CH"/>
         </w:rPr>
         <w:drawing>
-          <wp:inline distT="0" distB="0" distL="0" distR="0" wp14:anchorId="04F230D1" wp14:editId="5A477207">
+          <wp:inline distT="0" distB="0" distL="0" distR="0" wp14:anchorId="4A716CDC" wp14:editId="7C6A0118">
             <wp:extent cx="5759450" cy="3741420"/>
             <wp:effectExtent l="0" t="0" r="0" b="0"/>
             <wp:docPr id="45" name="Image 45"/>
@@ -8391,7 +8375,7 @@
           <w:lang w:val="fr-CH"/>
         </w:rPr>
         <w:drawing>
-          <wp:inline distT="0" distB="0" distL="0" distR="0" wp14:anchorId="01EE67EA" wp14:editId="321528AB">
+          <wp:inline distT="0" distB="0" distL="0" distR="0" wp14:anchorId="09B8F95F" wp14:editId="18436A89">
             <wp:extent cx="5759450" cy="3729990"/>
             <wp:effectExtent l="0" t="0" r="0" b="3810"/>
             <wp:docPr id="53" name="Image 53"/>
@@ -8463,7 +8447,7 @@
           <w:lang w:val="fr-CH"/>
         </w:rPr>
         <w:drawing>
-          <wp:inline distT="0" distB="0" distL="0" distR="0" wp14:anchorId="70C5E57D" wp14:editId="7301D42F">
+          <wp:inline distT="0" distB="0" distL="0" distR="0" wp14:anchorId="6D5AC602" wp14:editId="4E6B3C6D">
             <wp:extent cx="5759450" cy="3736975"/>
             <wp:effectExtent l="0" t="0" r="0" b="0"/>
             <wp:docPr id="47" name="Image 47"/>
@@ -8906,7 +8890,7 @@
           <w:lang w:val="fr-CH"/>
         </w:rPr>
         <w:drawing>
-          <wp:inline distT="0" distB="0" distL="0" distR="0" wp14:anchorId="2835FEF2" wp14:editId="3A8244BC">
+          <wp:inline distT="0" distB="0" distL="0" distR="0" wp14:anchorId="02FA0BA0" wp14:editId="4D9CAD6D">
             <wp:extent cx="5759450" cy="3741420"/>
             <wp:effectExtent l="0" t="0" r="0" b="0"/>
             <wp:docPr id="48" name="Image 48"/>
@@ -8964,7 +8948,7 @@
           <w:lang w:val="fr-CH"/>
         </w:rPr>
         <w:drawing>
-          <wp:inline distT="0" distB="0" distL="0" distR="0" wp14:anchorId="3293AA54" wp14:editId="65FA1DAC">
+          <wp:inline distT="0" distB="0" distL="0" distR="0" wp14:anchorId="0EB60033" wp14:editId="77326796">
             <wp:extent cx="5759450" cy="3729990"/>
             <wp:effectExtent l="0" t="0" r="0" b="3810"/>
             <wp:docPr id="52" name="Image 52"/>
@@ -9036,7 +9020,7 @@
           <w:lang w:val="fr-CH"/>
         </w:rPr>
         <w:drawing>
-          <wp:inline distT="0" distB="0" distL="0" distR="0" wp14:anchorId="4751426D" wp14:editId="136E1B81">
+          <wp:inline distT="0" distB="0" distL="0" distR="0" wp14:anchorId="63BCD522" wp14:editId="5E496C11">
             <wp:extent cx="5759450" cy="3737610"/>
             <wp:effectExtent l="0" t="0" r="0" b="0"/>
             <wp:docPr id="50" name="Image 50"/>
@@ -9094,7 +9078,7 @@
           <w:lang w:val="fr-CH"/>
         </w:rPr>
         <w:drawing>
-          <wp:inline distT="0" distB="0" distL="0" distR="0" wp14:anchorId="0221D76B" wp14:editId="6751D625">
+          <wp:inline distT="0" distB="0" distL="0" distR="0" wp14:anchorId="41C3A589" wp14:editId="09B25F0D">
             <wp:extent cx="5759450" cy="3752215"/>
             <wp:effectExtent l="0" t="0" r="0" b="635"/>
             <wp:docPr id="51" name="Image 51"/>
@@ -9172,7 +9156,7 @@
           <w:lang w:val="fr-CH"/>
         </w:rPr>
         <w:drawing>
-          <wp:inline distT="0" distB="0" distL="0" distR="0" wp14:anchorId="49914513" wp14:editId="6513CF81">
+          <wp:inline distT="0" distB="0" distL="0" distR="0" wp14:anchorId="1AF526E1" wp14:editId="49E13F35">
             <wp:extent cx="5759450" cy="4725670"/>
             <wp:effectExtent l="0" t="0" r="0" b="0"/>
             <wp:docPr id="1" name="Image 1"/>
@@ -9244,7 +9228,19 @@
         <w:rPr>
           <w:i/>
         </w:rPr>
-        <w:t xml:space="preserve">Décrire la stratégie de test: </w:t>
+        <w:t>Décrire la stratégie de test</w:t>
+      </w:r>
+      <w:r>
+        <w:rPr>
+          <w:i/>
+        </w:rPr>
+        <w:t xml:space="preserve"> </w:t>
+      </w:r>
+      <w:r>
+        <w:rPr>
+          <w:i/>
+        </w:rPr>
+        <w:t xml:space="preserve">: </w:t>
       </w:r>
     </w:p>
     <w:p>
@@ -9322,7 +9318,7 @@
           <w:numId w:val="22"/>
         </w:numPr>
       </w:pPr>
-      <w:bookmarkStart w:id="5" w:name="_Toc508098660"/>
+      <w:bookmarkStart w:id="5" w:name="_Toc508272964"/>
       <w:r>
         <w:t>Conception</w:t>
       </w:r>
@@ -9380,6 +9376,63 @@
         <w:t>Détailler tout ce qui va permettre de développer et de maintenir le projet.</w:t>
       </w:r>
     </w:p>
+    <w:p>
+      <w:pPr>
+        <w:rPr>
+          <w:u w:val="single"/>
+        </w:rPr>
+      </w:pPr>
+      <w:r>
+        <w:rPr>
+          <w:u w:val="single"/>
+        </w:rPr>
+        <w:lastRenderedPageBreak/>
+        <w:t>Logiciels :</w:t>
+      </w:r>
+    </w:p>
+    <w:p>
+      <w:r>
+        <w:t>Documentation : Word 2016, Excel 2016, Visio 2016, Balsamiq</w:t>
+      </w:r>
+    </w:p>
+    <w:p>
+      <w:r>
+        <w:t>Programmation : JetBrains PhpStorm 2017</w:t>
+      </w:r>
+    </w:p>
+    <w:p>
+      <w:r>
+        <w:t xml:space="preserve">Autre : </w:t>
+      </w:r>
+      <w:r>
+        <w:t>GitHub Desktop</w:t>
+      </w:r>
+    </w:p>
+    <w:p>
+      <w:pPr>
+        <w:rPr>
+          <w:u w:val="single"/>
+        </w:rPr>
+      </w:pPr>
+    </w:p>
+    <w:p>
+      <w:pPr>
+        <w:rPr>
+          <w:u w:val="single"/>
+        </w:rPr>
+      </w:pPr>
+      <w:r>
+        <w:rPr>
+          <w:u w:val="single"/>
+        </w:rPr>
+        <w:t>Sites Web :</w:t>
+      </w:r>
+    </w:p>
+    <w:p>
+      <w:r>
+        <w:t>GitHub, Trello</w:t>
+      </w:r>
+    </w:p>
     <w:p/>
     <w:p>
       <w:pPr>
@@ -9412,7 +9465,7 @@
           <w:lang w:val="fr-CH"/>
         </w:rPr>
         <w:drawing>
-          <wp:inline distT="114300" distB="114300" distL="114300" distR="114300" wp14:anchorId="440C6D64" wp14:editId="2BCD73E4">
+          <wp:inline distT="114300" distB="114300" distL="114300" distR="114300" wp14:anchorId="6142BA4E" wp14:editId="57F22B4F">
             <wp:extent cx="5761990" cy="3098800"/>
             <wp:effectExtent l="0" t="0" r="0" b="0"/>
             <wp:docPr id="6" name="image14.png"/>
@@ -9640,6 +9693,7 @@
         <w:rPr>
           <w:i/>
         </w:rPr>
+        <w:lastRenderedPageBreak/>
         <w:t>Liste des composants additionnels utilisés (par exemple forum, classes, images, modules, etc).</w:t>
       </w:r>
     </w:p>
@@ -9682,7 +9736,6 @@
         <w:rPr>
           <w:i/>
         </w:rPr>
-        <w:lastRenderedPageBreak/>
         <w:t>Justification du choix (avantages et inconvénients principaux par rapport aux autres solutions envisagées).</w:t>
       </w:r>
     </w:p>
@@ -9695,7 +9748,7 @@
           <w:numId w:val="22"/>
         </w:numPr>
       </w:pPr>
-      <w:bookmarkStart w:id="7" w:name="_Toc508098661"/>
+      <w:bookmarkStart w:id="7" w:name="_Toc508272965"/>
       <w:r>
         <w:t>Réalisation</w:t>
       </w:r>
@@ -9736,15 +9789,13 @@
         <w:rPr>
           <w:i/>
         </w:rPr>
-        <w:t>les répertoires où le logiciel est installé</w:t>
-      </w:r>
-    </w:p>
-    <w:p>
+        <w:t>L</w:t>
+      </w:r>
       <w:r>
         <w:rPr>
           <w:i/>
         </w:rPr>
-        <w:t>la liste de tous les fichiers et une rapide description de leur contenu (des noms qui parlent !)</w:t>
+        <w:t>es répertoires où le logiciel est installé</w:t>
       </w:r>
     </w:p>
     <w:p>
@@ -9752,15 +9803,13 @@
         <w:rPr>
           <w:i/>
         </w:rPr>
-        <w:t>les versions des systèmes d'exploitation et des outils logiciels</w:t>
-      </w:r>
-    </w:p>
-    <w:p>
+        <w:t>L</w:t>
+      </w:r>
       <w:r>
         <w:rPr>
           <w:i/>
         </w:rPr>
-        <w:t>la description exacte du matériel</w:t>
+        <w:t>a liste de tous les fichiers et une rapide description de leur contenu (des noms qui parlent !)</w:t>
       </w:r>
     </w:p>
     <w:p>
@@ -9768,7 +9817,41 @@
         <w:rPr>
           <w:i/>
         </w:rPr>
-        <w:t>le numéro de version de votre produit.</w:t>
+        <w:t>L</w:t>
+      </w:r>
+      <w:r>
+        <w:rPr>
+          <w:i/>
+        </w:rPr>
+        <w:t>es versions des systèmes d'exploitation et des outils logiciels</w:t>
+      </w:r>
+    </w:p>
+    <w:p>
+      <w:r>
+        <w:rPr>
+          <w:i/>
+        </w:rPr>
+        <w:t>L</w:t>
+      </w:r>
+      <w:r>
+        <w:rPr>
+          <w:i/>
+        </w:rPr>
+        <w:t>a description exacte du matériel</w:t>
+      </w:r>
+    </w:p>
+    <w:p>
+      <w:r>
+        <w:rPr>
+          <w:i/>
+        </w:rPr>
+        <w:t>L</w:t>
+      </w:r>
+      <w:r>
+        <w:rPr>
+          <w:i/>
+        </w:rPr>
+        <w:t>e numéro de version de votre produit.</w:t>
       </w:r>
     </w:p>
     <w:p>
@@ -9781,7 +9864,13 @@
         <w:rPr>
           <w:i/>
         </w:rPr>
-        <w:t>programmation et scripts: librairies externes, reconstruction du logiciel cible à partir des sources.</w:t>
+        <w:t>P</w:t>
+      </w:r>
+      <w:r>
+        <w:rPr>
+          <w:i/>
+        </w:rPr>
+        <w:t>rogrammation et scripts: librairies externes, reconstruction du logiciel cible à partir des sources.</w:t>
       </w:r>
     </w:p>
     <w:p>
@@ -9867,15 +9956,13 @@
         <w:rPr>
           <w:i/>
         </w:rPr>
-        <w:t>les conditions exactes de chaque test</w:t>
-      </w:r>
-    </w:p>
-    <w:p>
+        <w:t>L</w:t>
+      </w:r>
       <w:r>
         <w:rPr>
           <w:i/>
         </w:rPr>
-        <w:t>les preuves de test (papier ou fichier)</w:t>
+        <w:t>es conditions exactes de chaque test</w:t>
       </w:r>
     </w:p>
     <w:p>
@@ -9883,7 +9970,39 @@
         <w:rPr>
           <w:i/>
         </w:rPr>
-        <w:t xml:space="preserve">tests sans preuve: fournir au moins une description </w:t>
+        <w:t>L</w:t>
+      </w:r>
+      <w:r>
+        <w:rPr>
+          <w:i/>
+        </w:rPr>
+        <w:t>es preuves de test (papier ou fichier)</w:t>
+      </w:r>
+    </w:p>
+    <w:p>
+      <w:r>
+        <w:rPr>
+          <w:i/>
+        </w:rPr>
+        <w:t>T</w:t>
+      </w:r>
+      <w:r>
+        <w:rPr>
+          <w:i/>
+        </w:rPr>
+        <w:t>ests sans preuve</w:t>
+      </w:r>
+      <w:r>
+        <w:rPr>
+          <w:i/>
+        </w:rPr>
+        <w:t xml:space="preserve"> </w:t>
+      </w:r>
+      <w:r>
+        <w:rPr>
+          <w:i/>
+        </w:rPr>
+        <w:t xml:space="preserve">: fournir au moins une description </w:t>
       </w:r>
     </w:p>
     <w:p>
@@ -10030,20 +10149,8 @@
         </w:rPr>
         <w:t>: les documents de réalisation doivent permettre à une autre personne de maintenir et modifier votre projet sans votre aide !</w:t>
       </w:r>
-    </w:p>
-    <w:p>
-      <w:pPr>
-        <w:rPr>
-          <w:rFonts w:ascii="Times New Roman" w:eastAsia="Times New Roman" w:hAnsi="Times New Roman" w:cs="Times New Roman"/>
-          <w:sz w:val="18"/>
-          <w:szCs w:val="18"/>
-        </w:rPr>
-      </w:pPr>
       <w:bookmarkStart w:id="12" w:name="_23ckvvd" w:colFirst="0" w:colLast="0"/>
       <w:bookmarkEnd w:id="12"/>
-      <w:r>
-        <w:br w:type="page"/>
-      </w:r>
     </w:p>
     <w:p>
       <w:pPr>
@@ -10054,7 +10161,7 @@
         </w:numPr>
       </w:pPr>
       <w:bookmarkStart w:id="13" w:name="_ihv636" w:colFirst="0" w:colLast="0"/>
-      <w:bookmarkStart w:id="14" w:name="_Toc508098662"/>
+      <w:bookmarkStart w:id="14" w:name="_Toc508272966"/>
       <w:bookmarkEnd w:id="13"/>
       <w:r>
         <w:lastRenderedPageBreak/>
@@ -10109,15 +10216,13 @@
         <w:rPr>
           <w:i/>
         </w:rPr>
-        <w:t>de la publication chez l’hébergeur</w:t>
-      </w:r>
-    </w:p>
-    <w:p>
+        <w:t>D</w:t>
+      </w:r>
       <w:r>
         <w:rPr>
           <w:i/>
         </w:rPr>
-        <w:t>de l'installation du projet chez le client</w:t>
+        <w:t>e la publication chez l’hébergeur</w:t>
       </w:r>
     </w:p>
     <w:p>
@@ -10125,7 +10230,27 @@
         <w:rPr>
           <w:i/>
         </w:rPr>
-        <w:t>des tests officiels effectués chez le client et/ou par le client.</w:t>
+        <w:t>D</w:t>
+      </w:r>
+      <w:r>
+        <w:rPr>
+          <w:i/>
+        </w:rPr>
+        <w:t>e l'installation du projet chez le client</w:t>
+      </w:r>
+    </w:p>
+    <w:p>
+      <w:r>
+        <w:rPr>
+          <w:i/>
+        </w:rPr>
+        <w:t>D</w:t>
+      </w:r>
+      <w:r>
+        <w:rPr>
+          <w:i/>
+        </w:rPr>
+        <w:t>es tests officiels effectués chez le client et/ou par le client.</w:t>
       </w:r>
     </w:p>
     <w:p>
@@ -10196,15 +10321,13 @@
         <w:rPr>
           <w:i/>
         </w:rPr>
-        <w:t>le rapport de projet</w:t>
-      </w:r>
-    </w:p>
-    <w:p>
+        <w:t>L</w:t>
+      </w:r>
       <w:r>
         <w:rPr>
           <w:i/>
         </w:rPr>
-        <w:t>le manuel d'Installation (en annexe)</w:t>
+        <w:t>e rapport de projet</w:t>
       </w:r>
     </w:p>
     <w:p>
@@ -10212,15 +10335,41 @@
         <w:rPr>
           <w:i/>
         </w:rPr>
-        <w:t>le manuel d'Utilisation avec des exemples graphiques (en annexe)</w:t>
-      </w:r>
-    </w:p>
-    <w:p>
+        <w:t>L</w:t>
+      </w:r>
       <w:r>
         <w:rPr>
           <w:i/>
         </w:rPr>
-        <w:t>autres…</w:t>
+        <w:t>e manuel d'Installation (en annexe)</w:t>
+      </w:r>
+    </w:p>
+    <w:p>
+      <w:r>
+        <w:rPr>
+          <w:i/>
+        </w:rPr>
+        <w:t>L</w:t>
+      </w:r>
+      <w:r>
+        <w:rPr>
+          <w:i/>
+        </w:rPr>
+        <w:t>e manuel d'Utilisation avec des exemples graphiques (en annexe)</w:t>
+      </w:r>
+    </w:p>
+    <w:p>
+      <w:r>
+        <w:rPr>
+          <w:i/>
+        </w:rPr>
+        <w:t>A</w:t>
+      </w:r>
+      <w:r>
+        <w:rPr>
+          <w:i/>
+        </w:rPr>
+        <w:t>utres…</w:t>
       </w:r>
     </w:p>
     <w:p>
@@ -10235,7 +10384,7 @@
           <w:numId w:val="22"/>
         </w:numPr>
       </w:pPr>
-      <w:bookmarkStart w:id="17" w:name="_Toc508098663"/>
+      <w:bookmarkStart w:id="17" w:name="_Toc508272967"/>
       <w:r>
         <w:t>Conclusions</w:t>
       </w:r>
@@ -10294,14 +10443,8 @@
         </w:rPr>
         <w:t>Suites possibles pour le projet (évolutions &amp; améliorations)</w:t>
       </w:r>
-    </w:p>
-    <w:p/>
-    <w:p>
       <w:bookmarkStart w:id="18" w:name="_41mghml" w:colFirst="0" w:colLast="0"/>
       <w:bookmarkEnd w:id="18"/>
-      <w:r>
-        <w:br w:type="page"/>
-      </w:r>
     </w:p>
     <w:p>
       <w:pPr>
@@ -10311,9 +10454,8 @@
           <w:numId w:val="22"/>
         </w:numPr>
       </w:pPr>
-      <w:bookmarkStart w:id="19" w:name="_Toc508098664"/>
-      <w:r>
-        <w:lastRenderedPageBreak/>
+      <w:bookmarkStart w:id="19" w:name="_Toc508272968"/>
+      <w:r>
         <w:t>Annexes</w:t>
       </w:r>
       <w:bookmarkEnd w:id="19"/>
@@ -10368,16 +10510,37 @@
       </w:r>
     </w:p>
     <w:p>
-      <w:r>
+      <w:pPr>
         <w:rPr>
           <w:i/>
         </w:rPr>
-        <w:t xml:space="preserve">Aides externes (noms)   </w:t>
-      </w:r>
-    </w:p>
-    <w:p>
-      <w:bookmarkStart w:id="21" w:name="_vx1227" w:colFirst="0" w:colLast="0"/>
+      </w:pPr>
+      <w:r>
+        <w:rPr>
+          <w:i/>
+        </w:rPr>
+        <w:t xml:space="preserve">Aides externes (noms) </w:t>
+      </w:r>
+    </w:p>
+    <w:p>
+      <w:r>
+        <w:t>Mr. Chavey</w:t>
+      </w:r>
+      <w:bookmarkStart w:id="21" w:name="_GoBack"/>
       <w:bookmarkEnd w:id="21"/>
+      <w:r>
+        <w:t xml:space="preserve"> (aide pour la programmation)</w:t>
+      </w:r>
+      <w:r>
+        <w:rPr>
+          <w:i/>
+        </w:rPr>
+        <w:t xml:space="preserve">  </w:t>
+      </w:r>
+    </w:p>
+    <w:p>
+      <w:bookmarkStart w:id="22" w:name="_vx1227" w:colFirst="0" w:colLast="0"/>
+      <w:bookmarkEnd w:id="22"/>
     </w:p>
     <w:p>
       <w:pPr>
@@ -10399,927 +10562,25 @@
         <w:t>Journal de bord de chaque participant</w:t>
       </w:r>
     </w:p>
-    <w:p/>
-    <w:p>
-      <w:pPr>
-        <w:rPr>
-          <w:u w:val="single"/>
-        </w:rPr>
-      </w:pPr>
-      <w:r>
-        <w:rPr>
-          <w:u w:val="single"/>
-        </w:rPr>
-        <w:t>Johan :</w:t>
-      </w:r>
-    </w:p>
-    <w:p/>
-    <w:tbl>
-      <w:tblPr>
-        <w:tblStyle w:val="af0"/>
-        <w:tblW w:w="8752" w:type="dxa"/>
-        <w:tblInd w:w="534" w:type="dxa"/>
-        <w:tblBorders>
-          <w:top w:val="single" w:sz="4" w:space="0" w:color="000000"/>
-          <w:left w:val="single" w:sz="4" w:space="0" w:color="000000"/>
-          <w:bottom w:val="single" w:sz="4" w:space="0" w:color="000000"/>
-          <w:right w:val="single" w:sz="4" w:space="0" w:color="000000"/>
-          <w:insideH w:val="single" w:sz="4" w:space="0" w:color="000000"/>
-          <w:insideV w:val="single" w:sz="4" w:space="0" w:color="000000"/>
-        </w:tblBorders>
-        <w:tblLayout w:type="fixed"/>
-        <w:tblLook w:val="0000" w:firstRow="0" w:lastRow="0" w:firstColumn="0" w:lastColumn="0" w:noHBand="0" w:noVBand="0"/>
-      </w:tblPr>
-      <w:tblGrid>
-        <w:gridCol w:w="1418"/>
-        <w:gridCol w:w="1131"/>
-        <w:gridCol w:w="3099"/>
-        <w:gridCol w:w="3104"/>
-      </w:tblGrid>
-      <w:tr>
-        <w:tc>
-          <w:tcPr>
-            <w:tcW w:w="1418" w:type="dxa"/>
-          </w:tcPr>
-          <w:p>
-            <w:bookmarkStart w:id="22" w:name="_3fwokq0" w:colFirst="0" w:colLast="0"/>
-            <w:bookmarkEnd w:id="22"/>
-            <w:r>
-              <w:rPr>
-                <w:rFonts w:ascii="Times New Roman" w:eastAsia="Times New Roman" w:hAnsi="Times New Roman" w:cs="Times New Roman"/>
-                <w:b/>
-                <w:i/>
-              </w:rPr>
-              <w:t xml:space="preserve">  </w:t>
-            </w:r>
-            <w:r>
-              <w:t>Date</w:t>
-            </w:r>
-          </w:p>
-        </w:tc>
-        <w:tc>
-          <w:tcPr>
-            <w:tcW w:w="1131" w:type="dxa"/>
-          </w:tcPr>
-          <w:p>
-            <w:r>
-              <w:rPr>
-                <w:b/>
-              </w:rPr>
-              <w:t>Durée</w:t>
-            </w:r>
-          </w:p>
-        </w:tc>
-        <w:tc>
-          <w:tcPr>
-            <w:tcW w:w="3099" w:type="dxa"/>
-          </w:tcPr>
-          <w:p>
-            <w:r>
-              <w:rPr>
-                <w:b/>
-              </w:rPr>
-              <w:t>Activité</w:t>
-            </w:r>
-          </w:p>
-        </w:tc>
-        <w:tc>
-          <w:tcPr>
-            <w:tcW w:w="3104" w:type="dxa"/>
-          </w:tcPr>
-          <w:p>
-            <w:r>
-              <w:rPr>
-                <w:b/>
-              </w:rPr>
-              <w:t xml:space="preserve">Remarques </w:t>
-            </w:r>
-          </w:p>
-        </w:tc>
-      </w:tr>
-      <w:tr>
-        <w:tc>
-          <w:tcPr>
-            <w:tcW w:w="1418" w:type="dxa"/>
-          </w:tcPr>
-          <w:p>
-            <w:pPr>
-              <w:rPr>
-                <w:b/>
-              </w:rPr>
-            </w:pPr>
-            <w:r>
-              <w:rPr>
-                <w:b/>
-              </w:rPr>
-              <w:t>29.01.2018</w:t>
-            </w:r>
-          </w:p>
-        </w:tc>
-        <w:tc>
-          <w:tcPr>
-            <w:tcW w:w="1131" w:type="dxa"/>
-          </w:tcPr>
-          <w:p>
-            <w:pPr>
-              <w:rPr>
-                <w:b/>
-              </w:rPr>
-            </w:pPr>
-            <w:r>
-              <w:rPr>
-                <w:b/>
-              </w:rPr>
-              <w:t>2 p.</w:t>
-            </w:r>
-          </w:p>
-        </w:tc>
-        <w:tc>
-          <w:tcPr>
-            <w:tcW w:w="3099" w:type="dxa"/>
-          </w:tcPr>
-          <w:p>
-            <w:pPr>
-              <w:rPr>
-                <w:b/>
-              </w:rPr>
-            </w:pPr>
-            <w:r>
-              <w:rPr>
-                <w:b/>
-              </w:rPr>
-              <w:t>Début de projet, création d’un drive et de profils pour Trello et GitHub</w:t>
-            </w:r>
-          </w:p>
-        </w:tc>
-        <w:tc>
-          <w:tcPr>
-            <w:tcW w:w="3104" w:type="dxa"/>
-          </w:tcPr>
-          <w:p>
-            <w:pPr>
-              <w:rPr>
-                <w:b/>
-              </w:rPr>
-            </w:pPr>
-            <w:r>
-              <w:rPr>
-                <w:b/>
-              </w:rPr>
-              <w:t>-</w:t>
-            </w:r>
-          </w:p>
-        </w:tc>
-      </w:tr>
-      <w:tr>
-        <w:tc>
-          <w:tcPr>
-            <w:tcW w:w="1418" w:type="dxa"/>
-          </w:tcPr>
-          <w:p>
-            <w:pPr>
-              <w:rPr>
-                <w:b/>
-              </w:rPr>
-            </w:pPr>
-            <w:r>
-              <w:rPr>
-                <w:b/>
-              </w:rPr>
-              <w:t>30.01.2018</w:t>
-            </w:r>
-          </w:p>
-        </w:tc>
-        <w:tc>
-          <w:tcPr>
-            <w:tcW w:w="1131" w:type="dxa"/>
-          </w:tcPr>
-          <w:p>
-            <w:pPr>
-              <w:rPr>
-                <w:b/>
-              </w:rPr>
-            </w:pPr>
-            <w:r>
-              <w:rPr>
-                <w:b/>
-              </w:rPr>
-              <w:t>3 p.</w:t>
-            </w:r>
-          </w:p>
-        </w:tc>
-        <w:tc>
-          <w:tcPr>
-            <w:tcW w:w="3099" w:type="dxa"/>
-          </w:tcPr>
-          <w:p>
-            <w:pPr>
-              <w:rPr>
-                <w:b/>
-              </w:rPr>
-            </w:pPr>
-            <w:r>
-              <w:rPr>
-                <w:b/>
-              </w:rPr>
-              <w:t>Uses Cases, Schéma de navigation</w:t>
-            </w:r>
-          </w:p>
-        </w:tc>
-        <w:tc>
-          <w:tcPr>
-            <w:tcW w:w="3104" w:type="dxa"/>
-          </w:tcPr>
-          <w:p>
-            <w:pPr>
-              <w:rPr>
-                <w:b/>
-              </w:rPr>
-            </w:pPr>
-            <w:r>
-              <w:rPr>
-                <w:b/>
-              </w:rPr>
-              <w:t>-</w:t>
-            </w:r>
-          </w:p>
-        </w:tc>
-      </w:tr>
-      <w:tr>
-        <w:tc>
-          <w:tcPr>
-            <w:tcW w:w="1418" w:type="dxa"/>
-          </w:tcPr>
-          <w:p>
-            <w:pPr>
-              <w:rPr>
-                <w:b/>
-              </w:rPr>
-            </w:pPr>
-            <w:r>
-              <w:rPr>
-                <w:b/>
-              </w:rPr>
-              <w:t>01.02.2018</w:t>
-            </w:r>
-          </w:p>
-        </w:tc>
-        <w:tc>
-          <w:tcPr>
-            <w:tcW w:w="1131" w:type="dxa"/>
-          </w:tcPr>
-          <w:p>
-            <w:pPr>
-              <w:rPr>
-                <w:b/>
-              </w:rPr>
-            </w:pPr>
-            <w:r>
-              <w:rPr>
-                <w:b/>
-              </w:rPr>
-              <w:t>2 p.</w:t>
-            </w:r>
-          </w:p>
-        </w:tc>
-        <w:tc>
-          <w:tcPr>
-            <w:tcW w:w="3099" w:type="dxa"/>
-          </w:tcPr>
-          <w:p>
-            <w:pPr>
-              <w:rPr>
-                <w:b/>
-              </w:rPr>
-            </w:pPr>
-            <w:r>
-              <w:rPr>
-                <w:b/>
-              </w:rPr>
-              <w:t>Mise à jour des Uses Cases et scénarios</w:t>
-            </w:r>
-          </w:p>
-        </w:tc>
-        <w:tc>
-          <w:tcPr>
-            <w:tcW w:w="3104" w:type="dxa"/>
-          </w:tcPr>
-          <w:p>
-            <w:pPr>
-              <w:rPr>
-                <w:b/>
-              </w:rPr>
-            </w:pPr>
-            <w:r>
-              <w:rPr>
-                <w:b/>
-              </w:rPr>
-              <w:t>-</w:t>
-            </w:r>
-          </w:p>
-        </w:tc>
-      </w:tr>
-      <w:tr>
-        <w:tc>
-          <w:tcPr>
-            <w:tcW w:w="1418" w:type="dxa"/>
-          </w:tcPr>
-          <w:p>
-            <w:pPr>
-              <w:rPr>
-                <w:b/>
-              </w:rPr>
-            </w:pPr>
-            <w:r>
-              <w:rPr>
-                <w:b/>
-              </w:rPr>
-              <w:t>05.02.2018</w:t>
-            </w:r>
-          </w:p>
-        </w:tc>
-        <w:tc>
-          <w:tcPr>
-            <w:tcW w:w="1131" w:type="dxa"/>
-          </w:tcPr>
-          <w:p>
-            <w:pPr>
-              <w:rPr>
-                <w:b/>
-              </w:rPr>
-            </w:pPr>
-            <w:r>
-              <w:rPr>
-                <w:b/>
-              </w:rPr>
-              <w:t>2 p.</w:t>
-            </w:r>
-          </w:p>
-        </w:tc>
-        <w:tc>
-          <w:tcPr>
-            <w:tcW w:w="3099" w:type="dxa"/>
-          </w:tcPr>
-          <w:p>
-            <w:pPr>
-              <w:rPr>
-                <w:b/>
-              </w:rPr>
-            </w:pPr>
-            <w:r>
-              <w:rPr>
-                <w:b/>
-              </w:rPr>
-              <w:t>Mise à jour des uses cases, scénarios et maquettes.</w:t>
-            </w:r>
-          </w:p>
-        </w:tc>
-        <w:tc>
-          <w:tcPr>
-            <w:tcW w:w="3104" w:type="dxa"/>
-          </w:tcPr>
-          <w:p>
-            <w:pPr>
-              <w:rPr>
-                <w:b/>
-              </w:rPr>
-            </w:pPr>
-            <w:r>
-              <w:rPr>
-                <w:b/>
-              </w:rPr>
-              <w:t>Pas encore fini</w:t>
-            </w:r>
-          </w:p>
-        </w:tc>
-      </w:tr>
-      <w:tr>
-        <w:tc>
-          <w:tcPr>
-            <w:tcW w:w="1418" w:type="dxa"/>
-          </w:tcPr>
-          <w:p>
-            <w:pPr>
-              <w:rPr>
-                <w:b/>
-              </w:rPr>
-            </w:pPr>
-            <w:r>
-              <w:rPr>
-                <w:b/>
-              </w:rPr>
-              <w:t>06.02.2018</w:t>
-            </w:r>
-          </w:p>
-        </w:tc>
-        <w:tc>
-          <w:tcPr>
-            <w:tcW w:w="1131" w:type="dxa"/>
-          </w:tcPr>
-          <w:p>
-            <w:pPr>
-              <w:rPr>
-                <w:b/>
-              </w:rPr>
-            </w:pPr>
-            <w:r>
-              <w:rPr>
-                <w:b/>
-              </w:rPr>
-              <w:t>3 p.</w:t>
-            </w:r>
-          </w:p>
-        </w:tc>
-        <w:tc>
-          <w:tcPr>
-            <w:tcW w:w="3099" w:type="dxa"/>
-          </w:tcPr>
-          <w:p>
-            <w:pPr>
-              <w:rPr>
-                <w:b/>
-              </w:rPr>
-            </w:pPr>
-            <w:r>
-              <w:rPr>
-                <w:b/>
-              </w:rPr>
-              <w:t>Finition des uses cases, scénarios et maquettes.</w:t>
-            </w:r>
-          </w:p>
-        </w:tc>
-        <w:tc>
-          <w:tcPr>
-            <w:tcW w:w="3104" w:type="dxa"/>
-          </w:tcPr>
-          <w:p>
-            <w:pPr>
-              <w:rPr>
-                <w:b/>
-              </w:rPr>
-            </w:pPr>
-            <w:r>
-              <w:rPr>
-                <w:b/>
-              </w:rPr>
-              <w:t>Il faut encore confirmer les scénarios et les maquettes.</w:t>
-            </w:r>
-          </w:p>
-        </w:tc>
-      </w:tr>
-      <w:tr>
-        <w:tc>
-          <w:tcPr>
-            <w:tcW w:w="1418" w:type="dxa"/>
-          </w:tcPr>
-          <w:p>
-            <w:pPr>
-              <w:rPr>
-                <w:b/>
-              </w:rPr>
-            </w:pPr>
-            <w:r>
-              <w:rPr>
-                <w:b/>
-              </w:rPr>
-              <w:t>08.02.2018</w:t>
-            </w:r>
-          </w:p>
-        </w:tc>
-        <w:tc>
-          <w:tcPr>
-            <w:tcW w:w="1131" w:type="dxa"/>
-          </w:tcPr>
-          <w:p>
-            <w:pPr>
-              <w:rPr>
-                <w:b/>
-              </w:rPr>
-            </w:pPr>
-            <w:r>
-              <w:rPr>
-                <w:b/>
-              </w:rPr>
-              <w:t>2 p.</w:t>
-            </w:r>
-          </w:p>
-        </w:tc>
-        <w:tc>
-          <w:tcPr>
-            <w:tcW w:w="3099" w:type="dxa"/>
-          </w:tcPr>
-          <w:p>
-            <w:pPr>
-              <w:rPr>
-                <w:b/>
-              </w:rPr>
-            </w:pPr>
-            <w:r>
-              <w:rPr>
-                <w:b/>
-              </w:rPr>
-              <w:t>Compréhension de GitHub</w:t>
-            </w:r>
-          </w:p>
-        </w:tc>
-        <w:tc>
-          <w:tcPr>
-            <w:tcW w:w="3104" w:type="dxa"/>
-          </w:tcPr>
-          <w:p>
-            <w:pPr>
-              <w:rPr>
-                <w:b/>
-              </w:rPr>
-            </w:pPr>
-            <w:r>
-              <w:rPr>
-                <w:b/>
-              </w:rPr>
-              <w:t>-</w:t>
-            </w:r>
-          </w:p>
-        </w:tc>
-      </w:tr>
-      <w:tr>
-        <w:tc>
-          <w:tcPr>
-            <w:tcW w:w="1418" w:type="dxa"/>
-          </w:tcPr>
-          <w:p>
-            <w:pPr>
-              <w:rPr>
-                <w:b/>
-              </w:rPr>
-            </w:pPr>
-            <w:r>
-              <w:rPr>
-                <w:b/>
-              </w:rPr>
-              <w:t>12.02.2018</w:t>
-            </w:r>
-          </w:p>
-        </w:tc>
-        <w:tc>
-          <w:tcPr>
-            <w:tcW w:w="1131" w:type="dxa"/>
-          </w:tcPr>
-          <w:p>
-            <w:pPr>
-              <w:rPr>
-                <w:b/>
-              </w:rPr>
-            </w:pPr>
-            <w:r>
-              <w:rPr>
-                <w:b/>
-              </w:rPr>
-              <w:t>2 p.</w:t>
-            </w:r>
-          </w:p>
-        </w:tc>
-        <w:tc>
-          <w:tcPr>
-            <w:tcW w:w="3099" w:type="dxa"/>
-          </w:tcPr>
-          <w:p>
-            <w:pPr>
-              <w:rPr>
-                <w:b/>
-              </w:rPr>
-            </w:pPr>
-            <w:r>
-              <w:rPr>
-                <w:b/>
-              </w:rPr>
-              <w:t>Mise à jour des uses case, scénarios et maquettes</w:t>
-            </w:r>
-          </w:p>
-        </w:tc>
-        <w:tc>
-          <w:tcPr>
-            <w:tcW w:w="3104" w:type="dxa"/>
-          </w:tcPr>
-          <w:p>
-            <w:pPr>
-              <w:rPr>
-                <w:b/>
-              </w:rPr>
-            </w:pPr>
-            <w:r>
-              <w:rPr>
-                <w:b/>
-              </w:rPr>
-              <w:t>-</w:t>
-            </w:r>
-          </w:p>
-        </w:tc>
-      </w:tr>
-      <w:tr>
-        <w:tc>
-          <w:tcPr>
-            <w:tcW w:w="1418" w:type="dxa"/>
-          </w:tcPr>
-          <w:p>
-            <w:pPr>
-              <w:rPr>
-                <w:b/>
-              </w:rPr>
-            </w:pPr>
-            <w:r>
-              <w:rPr>
-                <w:b/>
-              </w:rPr>
-              <w:t>13.02.2018</w:t>
-            </w:r>
-          </w:p>
-        </w:tc>
-        <w:tc>
-          <w:tcPr>
-            <w:tcW w:w="1131" w:type="dxa"/>
-          </w:tcPr>
-          <w:p>
-            <w:pPr>
-              <w:rPr>
-                <w:b/>
-              </w:rPr>
-            </w:pPr>
-            <w:r>
-              <w:rPr>
-                <w:b/>
-              </w:rPr>
-              <w:t>3 p.</w:t>
-            </w:r>
-          </w:p>
-        </w:tc>
-        <w:tc>
-          <w:tcPr>
-            <w:tcW w:w="3099" w:type="dxa"/>
-          </w:tcPr>
-          <w:p>
-            <w:pPr>
-              <w:rPr>
-                <w:b/>
-              </w:rPr>
-            </w:pPr>
-            <w:r>
-              <w:rPr>
-                <w:b/>
-              </w:rPr>
-              <w:t>Ecriture des Cas d’utilisations (doc.).</w:t>
-            </w:r>
-          </w:p>
-          <w:p>
-            <w:pPr>
-              <w:rPr>
-                <w:b/>
-              </w:rPr>
-            </w:pPr>
-            <w:r>
-              <w:rPr>
-                <w:b/>
-              </w:rPr>
-              <w:t>Création et ajout de l’arborescence du site (schéma de navigation).</w:t>
-            </w:r>
-          </w:p>
-        </w:tc>
-        <w:tc>
-          <w:tcPr>
-            <w:tcW w:w="3104" w:type="dxa"/>
-          </w:tcPr>
-          <w:p>
-            <w:pPr>
-              <w:rPr>
-                <w:b/>
-              </w:rPr>
-            </w:pPr>
-            <w:r>
-              <w:rPr>
-                <w:b/>
-              </w:rPr>
-              <w:t>-</w:t>
-            </w:r>
-          </w:p>
-        </w:tc>
-      </w:tr>
-      <w:tr>
-        <w:tc>
-          <w:tcPr>
-            <w:tcW w:w="1418" w:type="dxa"/>
-          </w:tcPr>
-          <w:p>
-            <w:r>
-              <w:t>15.02.2018</w:t>
-            </w:r>
-          </w:p>
-        </w:tc>
-        <w:tc>
-          <w:tcPr>
-            <w:tcW w:w="1131" w:type="dxa"/>
-          </w:tcPr>
-          <w:p>
-            <w:r>
-              <w:t>2 p.</w:t>
-            </w:r>
-          </w:p>
-        </w:tc>
-        <w:tc>
-          <w:tcPr>
-            <w:tcW w:w="3099" w:type="dxa"/>
-          </w:tcPr>
-          <w:p>
-            <w:r>
-              <w:t>Premier commit sur GitHub, MCD.</w:t>
-            </w:r>
-          </w:p>
-          <w:p>
-            <w:r>
-              <w:t>Tentative de modifier template.</w:t>
-            </w:r>
-          </w:p>
-        </w:tc>
-        <w:tc>
-          <w:tcPr>
-            <w:tcW w:w="3104" w:type="dxa"/>
-          </w:tcPr>
-          <w:p>
-            <w:r>
-              <w:t>-</w:t>
-            </w:r>
-          </w:p>
-        </w:tc>
-      </w:tr>
-      <w:tr>
-        <w:tc>
-          <w:tcPr>
-            <w:tcW w:w="1418" w:type="dxa"/>
-          </w:tcPr>
-          <w:p>
-            <w:r>
-              <w:t>27.02.2018</w:t>
-            </w:r>
-          </w:p>
-        </w:tc>
-        <w:tc>
-          <w:tcPr>
-            <w:tcW w:w="1131" w:type="dxa"/>
-          </w:tcPr>
-          <w:p>
-            <w:r>
-              <w:t xml:space="preserve">3 p. </w:t>
-            </w:r>
-          </w:p>
-        </w:tc>
-        <w:tc>
-          <w:tcPr>
-            <w:tcW w:w="3099" w:type="dxa"/>
-          </w:tcPr>
-          <w:p>
-            <w:r>
-              <w:t>Mise à jours des scénarios et des maquettes.</w:t>
-            </w:r>
-          </w:p>
-          <w:p>
-            <w:r>
-              <w:t>Meilleure corrélation entre les maquettes et les scénarios.</w:t>
-            </w:r>
-          </w:p>
-        </w:tc>
-        <w:tc>
-          <w:tcPr>
-            <w:tcW w:w="3104" w:type="dxa"/>
-          </w:tcPr>
-          <w:p>
-            <w:r>
-              <w:t>-</w:t>
-            </w:r>
-          </w:p>
-        </w:tc>
-      </w:tr>
-      <w:tr>
-        <w:tc>
-          <w:tcPr>
-            <w:tcW w:w="1418" w:type="dxa"/>
-          </w:tcPr>
-          <w:p>
-            <w:r>
-              <w:t>01.03.2018</w:t>
-            </w:r>
-          </w:p>
-        </w:tc>
-        <w:tc>
-          <w:tcPr>
-            <w:tcW w:w="1131" w:type="dxa"/>
-          </w:tcPr>
-          <w:p>
-            <w:r>
-              <w:t>2 p.</w:t>
-            </w:r>
-          </w:p>
-        </w:tc>
-        <w:tc>
-          <w:tcPr>
-            <w:tcW w:w="3099" w:type="dxa"/>
-          </w:tcPr>
-          <w:p>
-            <w:r>
-              <w:t>Début de mise à jour des Uses cases et création du répertoire sur GitHub</w:t>
-            </w:r>
-          </w:p>
-        </w:tc>
-        <w:tc>
-          <w:tcPr>
-            <w:tcW w:w="3104" w:type="dxa"/>
-          </w:tcPr>
-          <w:p>
-            <w:r>
-              <w:t>-</w:t>
-            </w:r>
-          </w:p>
-        </w:tc>
-      </w:tr>
-      <w:tr>
-        <w:tc>
-          <w:tcPr>
-            <w:tcW w:w="1418" w:type="dxa"/>
-          </w:tcPr>
-          <w:p>
-            <w:r>
-              <w:lastRenderedPageBreak/>
-              <w:t>05.03.2018</w:t>
-            </w:r>
-          </w:p>
-        </w:tc>
-        <w:tc>
-          <w:tcPr>
-            <w:tcW w:w="1131" w:type="dxa"/>
-          </w:tcPr>
-          <w:p>
-            <w:r>
-              <w:t>2 p.</w:t>
-            </w:r>
-          </w:p>
-        </w:tc>
-        <w:tc>
-          <w:tcPr>
-            <w:tcW w:w="3099" w:type="dxa"/>
-          </w:tcPr>
-          <w:p>
-            <w:r>
-              <w:t>Mise à jours des scénarios (colonne particularités)</w:t>
-            </w:r>
-          </w:p>
-        </w:tc>
-        <w:tc>
-          <w:tcPr>
-            <w:tcW w:w="3104" w:type="dxa"/>
-          </w:tcPr>
-          <w:p/>
-        </w:tc>
-      </w:tr>
-      <w:tr>
-        <w:tc>
-          <w:tcPr>
-            <w:tcW w:w="1418" w:type="dxa"/>
-          </w:tcPr>
-          <w:p>
-            <w:r>
-              <w:t>06.03.2018</w:t>
-            </w:r>
-          </w:p>
-        </w:tc>
-        <w:tc>
-          <w:tcPr>
-            <w:tcW w:w="1131" w:type="dxa"/>
-          </w:tcPr>
-          <w:p>
-            <w:r>
-              <w:t>3 p.</w:t>
-            </w:r>
-          </w:p>
-        </w:tc>
-        <w:tc>
-          <w:tcPr>
-            <w:tcW w:w="3099" w:type="dxa"/>
-          </w:tcPr>
-          <w:p>
-            <w:r>
-              <w:t>Finition de la doc.</w:t>
-            </w:r>
-          </w:p>
-        </w:tc>
-        <w:tc>
-          <w:tcPr>
-            <w:tcW w:w="3104" w:type="dxa"/>
-          </w:tcPr>
-          <w:p>
-            <w:r>
-              <w:t>Uses Cases, Mise en page</w:t>
-            </w:r>
-          </w:p>
-        </w:tc>
-      </w:tr>
-    </w:tbl>
+    <w:p>
+      <w:bookmarkStart w:id="23" w:name="_sd19tld7mbae" w:colFirst="0" w:colLast="0"/>
+      <w:bookmarkEnd w:id="23"/>
+    </w:p>
+    <w:p>
+      <w:pPr>
+        <w:pStyle w:val="Paragraphedeliste"/>
+        <w:numPr>
+          <w:ilvl w:val="0"/>
+          <w:numId w:val="23"/>
+        </w:numPr>
+      </w:pPr>
+      <w:r>
+        <w:t>Voir les journaux de travail</w:t>
+      </w:r>
+      <w:r>
+        <w:t xml:space="preserve"> des participants</w:t>
+      </w:r>
+    </w:p>
     <w:p>
       <w:pPr>
         <w:rPr>
@@ -11327,764 +10588,8 @@
           <w:u w:val="single"/>
         </w:rPr>
       </w:pPr>
-      <w:bookmarkStart w:id="23" w:name="_hao5zop0mvf0" w:colFirst="0" w:colLast="0"/>
-      <w:bookmarkEnd w:id="23"/>
-    </w:p>
-    <w:p>
-      <w:bookmarkStart w:id="24" w:name="_mzp84e7otf1" w:colFirst="0" w:colLast="0"/>
+      <w:bookmarkStart w:id="24" w:name="_1v1yuxt" w:colFirst="0" w:colLast="0"/>
       <w:bookmarkEnd w:id="24"/>
-      <w:r>
-        <w:rPr>
-          <w:u w:val="single"/>
-        </w:rPr>
-        <w:t>Catarina :</w:t>
-      </w:r>
-    </w:p>
-    <w:tbl>
-      <w:tblPr>
-        <w:tblStyle w:val="af1"/>
-        <w:tblW w:w="8700" w:type="dxa"/>
-        <w:tblInd w:w="460" w:type="dxa"/>
-        <w:tblBorders>
-          <w:top w:val="single" w:sz="8" w:space="0" w:color="000000"/>
-          <w:left w:val="single" w:sz="8" w:space="0" w:color="000000"/>
-          <w:bottom w:val="single" w:sz="8" w:space="0" w:color="000000"/>
-          <w:right w:val="single" w:sz="8" w:space="0" w:color="000000"/>
-          <w:insideH w:val="single" w:sz="8" w:space="0" w:color="000000"/>
-          <w:insideV w:val="single" w:sz="8" w:space="0" w:color="000000"/>
-        </w:tblBorders>
-        <w:tblLayout w:type="fixed"/>
-        <w:tblLook w:val="0600" w:firstRow="0" w:lastRow="0" w:firstColumn="0" w:lastColumn="0" w:noHBand="1" w:noVBand="1"/>
-      </w:tblPr>
-      <w:tblGrid>
-        <w:gridCol w:w="1545"/>
-        <w:gridCol w:w="1125"/>
-        <w:gridCol w:w="3135"/>
-        <w:gridCol w:w="2895"/>
-      </w:tblGrid>
-      <w:tr>
-        <w:tc>
-          <w:tcPr>
-            <w:tcW w:w="1545" w:type="dxa"/>
-            <w:shd w:val="clear" w:color="auto" w:fill="auto"/>
-            <w:tcMar>
-              <w:top w:w="100" w:type="dxa"/>
-              <w:left w:w="100" w:type="dxa"/>
-              <w:bottom w:w="100" w:type="dxa"/>
-              <w:right w:w="100" w:type="dxa"/>
-            </w:tcMar>
-          </w:tcPr>
-          <w:p>
-            <w:r>
-              <w:t>Date</w:t>
-            </w:r>
-          </w:p>
-        </w:tc>
-        <w:tc>
-          <w:tcPr>
-            <w:tcW w:w="1125" w:type="dxa"/>
-            <w:shd w:val="clear" w:color="auto" w:fill="auto"/>
-            <w:tcMar>
-              <w:top w:w="100" w:type="dxa"/>
-              <w:left w:w="100" w:type="dxa"/>
-              <w:bottom w:w="100" w:type="dxa"/>
-              <w:right w:w="100" w:type="dxa"/>
-            </w:tcMar>
-          </w:tcPr>
-          <w:p>
-            <w:pPr>
-              <w:rPr>
-                <w:b/>
-              </w:rPr>
-            </w:pPr>
-            <w:r>
-              <w:rPr>
-                <w:b/>
-              </w:rPr>
-              <w:t>Durée</w:t>
-            </w:r>
-          </w:p>
-        </w:tc>
-        <w:tc>
-          <w:tcPr>
-            <w:tcW w:w="3135" w:type="dxa"/>
-            <w:shd w:val="clear" w:color="auto" w:fill="auto"/>
-            <w:tcMar>
-              <w:top w:w="100" w:type="dxa"/>
-              <w:left w:w="100" w:type="dxa"/>
-              <w:bottom w:w="100" w:type="dxa"/>
-              <w:right w:w="100" w:type="dxa"/>
-            </w:tcMar>
-          </w:tcPr>
-          <w:p>
-            <w:pPr>
-              <w:rPr>
-                <w:b/>
-              </w:rPr>
-            </w:pPr>
-            <w:r>
-              <w:rPr>
-                <w:b/>
-              </w:rPr>
-              <w:t>Activité</w:t>
-            </w:r>
-          </w:p>
-        </w:tc>
-        <w:tc>
-          <w:tcPr>
-            <w:tcW w:w="2895" w:type="dxa"/>
-            <w:shd w:val="clear" w:color="auto" w:fill="auto"/>
-            <w:tcMar>
-              <w:top w:w="100" w:type="dxa"/>
-              <w:left w:w="100" w:type="dxa"/>
-              <w:bottom w:w="100" w:type="dxa"/>
-              <w:right w:w="100" w:type="dxa"/>
-            </w:tcMar>
-          </w:tcPr>
-          <w:p>
-            <w:pPr>
-              <w:rPr>
-                <w:b/>
-              </w:rPr>
-            </w:pPr>
-            <w:r>
-              <w:rPr>
-                <w:b/>
-              </w:rPr>
-              <w:t>Remarques</w:t>
-            </w:r>
-          </w:p>
-        </w:tc>
-      </w:tr>
-      <w:tr>
-        <w:tc>
-          <w:tcPr>
-            <w:tcW w:w="1545" w:type="dxa"/>
-          </w:tcPr>
-          <w:p>
-            <w:r>
-              <w:t>29.01.2018</w:t>
-            </w:r>
-          </w:p>
-        </w:tc>
-        <w:tc>
-          <w:tcPr>
-            <w:tcW w:w="1125" w:type="dxa"/>
-            <w:shd w:val="clear" w:color="auto" w:fill="auto"/>
-            <w:tcMar>
-              <w:top w:w="100" w:type="dxa"/>
-              <w:left w:w="100" w:type="dxa"/>
-              <w:bottom w:w="100" w:type="dxa"/>
-              <w:right w:w="100" w:type="dxa"/>
-            </w:tcMar>
-          </w:tcPr>
-          <w:p>
-            <w:r>
-              <w:t>2 p.</w:t>
-            </w:r>
-          </w:p>
-        </w:tc>
-        <w:tc>
-          <w:tcPr>
-            <w:tcW w:w="3135" w:type="dxa"/>
-            <w:shd w:val="clear" w:color="auto" w:fill="auto"/>
-            <w:tcMar>
-              <w:top w:w="100" w:type="dxa"/>
-              <w:left w:w="100" w:type="dxa"/>
-              <w:bottom w:w="100" w:type="dxa"/>
-              <w:right w:w="100" w:type="dxa"/>
-            </w:tcMar>
-          </w:tcPr>
-          <w:p>
-            <w:r>
-              <w:t>Début de projet, création d’un drive et de profils pour Trello et GitHub</w:t>
-            </w:r>
-          </w:p>
-        </w:tc>
-        <w:tc>
-          <w:tcPr>
-            <w:tcW w:w="2895" w:type="dxa"/>
-            <w:shd w:val="clear" w:color="auto" w:fill="auto"/>
-            <w:tcMar>
-              <w:top w:w="100" w:type="dxa"/>
-              <w:left w:w="100" w:type="dxa"/>
-              <w:bottom w:w="100" w:type="dxa"/>
-              <w:right w:w="100" w:type="dxa"/>
-            </w:tcMar>
-          </w:tcPr>
-          <w:p>
-            <w:r>
-              <w:t>-</w:t>
-            </w:r>
-          </w:p>
-        </w:tc>
-      </w:tr>
-      <w:tr>
-        <w:tc>
-          <w:tcPr>
-            <w:tcW w:w="1545" w:type="dxa"/>
-          </w:tcPr>
-          <w:p>
-            <w:r>
-              <w:t>30.01.2018</w:t>
-            </w:r>
-          </w:p>
-        </w:tc>
-        <w:tc>
-          <w:tcPr>
-            <w:tcW w:w="1125" w:type="dxa"/>
-            <w:shd w:val="clear" w:color="auto" w:fill="auto"/>
-            <w:tcMar>
-              <w:top w:w="100" w:type="dxa"/>
-              <w:left w:w="100" w:type="dxa"/>
-              <w:bottom w:w="100" w:type="dxa"/>
-              <w:right w:w="100" w:type="dxa"/>
-            </w:tcMar>
-          </w:tcPr>
-          <w:p>
-            <w:r>
-              <w:t>3 p.</w:t>
-            </w:r>
-          </w:p>
-        </w:tc>
-        <w:tc>
-          <w:tcPr>
-            <w:tcW w:w="3135" w:type="dxa"/>
-            <w:shd w:val="clear" w:color="auto" w:fill="auto"/>
-            <w:tcMar>
-              <w:top w:w="100" w:type="dxa"/>
-              <w:left w:w="100" w:type="dxa"/>
-              <w:bottom w:w="100" w:type="dxa"/>
-              <w:right w:w="100" w:type="dxa"/>
-            </w:tcMar>
-          </w:tcPr>
-          <w:p>
-            <w:r>
-              <w:t>Use case et commencer les maquettes</w:t>
-            </w:r>
-          </w:p>
-        </w:tc>
-        <w:tc>
-          <w:tcPr>
-            <w:tcW w:w="2895" w:type="dxa"/>
-            <w:shd w:val="clear" w:color="auto" w:fill="auto"/>
-            <w:tcMar>
-              <w:top w:w="100" w:type="dxa"/>
-              <w:left w:w="100" w:type="dxa"/>
-              <w:bottom w:w="100" w:type="dxa"/>
-              <w:right w:w="100" w:type="dxa"/>
-            </w:tcMar>
-          </w:tcPr>
-          <w:p>
-            <w:r>
-              <w:t>-</w:t>
-            </w:r>
-          </w:p>
-        </w:tc>
-      </w:tr>
-      <w:tr>
-        <w:tc>
-          <w:tcPr>
-            <w:tcW w:w="1545" w:type="dxa"/>
-          </w:tcPr>
-          <w:p>
-            <w:r>
-              <w:t>01.02.2018</w:t>
-            </w:r>
-          </w:p>
-        </w:tc>
-        <w:tc>
-          <w:tcPr>
-            <w:tcW w:w="1125" w:type="dxa"/>
-            <w:shd w:val="clear" w:color="auto" w:fill="auto"/>
-            <w:tcMar>
-              <w:top w:w="100" w:type="dxa"/>
-              <w:left w:w="100" w:type="dxa"/>
-              <w:bottom w:w="100" w:type="dxa"/>
-              <w:right w:w="100" w:type="dxa"/>
-            </w:tcMar>
-          </w:tcPr>
-          <w:p>
-            <w:r>
-              <w:t>2 p.</w:t>
-            </w:r>
-          </w:p>
-        </w:tc>
-        <w:tc>
-          <w:tcPr>
-            <w:tcW w:w="3135" w:type="dxa"/>
-            <w:shd w:val="clear" w:color="auto" w:fill="auto"/>
-            <w:tcMar>
-              <w:top w:w="100" w:type="dxa"/>
-              <w:left w:w="100" w:type="dxa"/>
-              <w:bottom w:w="100" w:type="dxa"/>
-              <w:right w:w="100" w:type="dxa"/>
-            </w:tcMar>
-          </w:tcPr>
-          <w:p>
-            <w:r>
-              <w:t>Mise à jour des maquettes</w:t>
-            </w:r>
-          </w:p>
-        </w:tc>
-        <w:tc>
-          <w:tcPr>
-            <w:tcW w:w="2895" w:type="dxa"/>
-            <w:shd w:val="clear" w:color="auto" w:fill="auto"/>
-            <w:tcMar>
-              <w:top w:w="100" w:type="dxa"/>
-              <w:left w:w="100" w:type="dxa"/>
-              <w:bottom w:w="100" w:type="dxa"/>
-              <w:right w:w="100" w:type="dxa"/>
-            </w:tcMar>
-          </w:tcPr>
-          <w:p>
-            <w:r>
-              <w:t>-</w:t>
-            </w:r>
-          </w:p>
-        </w:tc>
-      </w:tr>
-      <w:tr>
-        <w:tc>
-          <w:tcPr>
-            <w:tcW w:w="1545" w:type="dxa"/>
-          </w:tcPr>
-          <w:p>
-            <w:r>
-              <w:t>05.02.2018</w:t>
-            </w:r>
-          </w:p>
-        </w:tc>
-        <w:tc>
-          <w:tcPr>
-            <w:tcW w:w="1125" w:type="dxa"/>
-            <w:shd w:val="clear" w:color="auto" w:fill="auto"/>
-            <w:tcMar>
-              <w:top w:w="100" w:type="dxa"/>
-              <w:left w:w="100" w:type="dxa"/>
-              <w:bottom w:w="100" w:type="dxa"/>
-              <w:right w:w="100" w:type="dxa"/>
-            </w:tcMar>
-          </w:tcPr>
-          <w:p>
-            <w:r>
-              <w:t>2 p.</w:t>
-            </w:r>
-          </w:p>
-        </w:tc>
-        <w:tc>
-          <w:tcPr>
-            <w:tcW w:w="3135" w:type="dxa"/>
-            <w:shd w:val="clear" w:color="auto" w:fill="auto"/>
-            <w:tcMar>
-              <w:top w:w="100" w:type="dxa"/>
-              <w:left w:w="100" w:type="dxa"/>
-              <w:bottom w:w="100" w:type="dxa"/>
-              <w:right w:w="100" w:type="dxa"/>
-            </w:tcMar>
-          </w:tcPr>
-          <w:p>
-            <w:r>
-              <w:t>Mise à jour des maquettes, des uses cases et des scénarios</w:t>
-            </w:r>
-          </w:p>
-        </w:tc>
-        <w:tc>
-          <w:tcPr>
-            <w:tcW w:w="2895" w:type="dxa"/>
-            <w:shd w:val="clear" w:color="auto" w:fill="auto"/>
-            <w:tcMar>
-              <w:top w:w="100" w:type="dxa"/>
-              <w:left w:w="100" w:type="dxa"/>
-              <w:bottom w:w="100" w:type="dxa"/>
-              <w:right w:w="100" w:type="dxa"/>
-            </w:tcMar>
-          </w:tcPr>
-          <w:p>
-            <w:r>
-              <w:t>-</w:t>
-            </w:r>
-          </w:p>
-        </w:tc>
-      </w:tr>
-      <w:tr>
-        <w:tc>
-          <w:tcPr>
-            <w:tcW w:w="1545" w:type="dxa"/>
-          </w:tcPr>
-          <w:p>
-            <w:r>
-              <w:t>06.02.2018</w:t>
-            </w:r>
-          </w:p>
-        </w:tc>
-        <w:tc>
-          <w:tcPr>
-            <w:tcW w:w="1125" w:type="dxa"/>
-          </w:tcPr>
-          <w:p>
-            <w:r>
-              <w:t>3 p.</w:t>
-            </w:r>
-          </w:p>
-        </w:tc>
-        <w:tc>
-          <w:tcPr>
-            <w:tcW w:w="3135" w:type="dxa"/>
-          </w:tcPr>
-          <w:p>
-            <w:r>
-              <w:t>Finition des uses cases, scénarios et maquettes. Ainsi que avancer dans la documentation.</w:t>
-            </w:r>
-          </w:p>
-        </w:tc>
-        <w:tc>
-          <w:tcPr>
-            <w:tcW w:w="2895" w:type="dxa"/>
-          </w:tcPr>
-          <w:p>
-            <w:r>
-              <w:t>Il faut encore confirmer les scénarios et les maquettes.</w:t>
-            </w:r>
-          </w:p>
-        </w:tc>
-      </w:tr>
-      <w:tr>
-        <w:tc>
-          <w:tcPr>
-            <w:tcW w:w="1545" w:type="dxa"/>
-          </w:tcPr>
-          <w:p>
-            <w:r>
-              <w:t>08.02.2018</w:t>
-            </w:r>
-          </w:p>
-        </w:tc>
-        <w:tc>
-          <w:tcPr>
-            <w:tcW w:w="1125" w:type="dxa"/>
-          </w:tcPr>
-          <w:p>
-            <w:r>
-              <w:t>2p.</w:t>
-            </w:r>
-          </w:p>
-        </w:tc>
-        <w:tc>
-          <w:tcPr>
-            <w:tcW w:w="3135" w:type="dxa"/>
-          </w:tcPr>
-          <w:p>
-            <w:r>
-              <w:t>Créer la planification sur Trello et compréhension de GitHub</w:t>
-            </w:r>
-          </w:p>
-        </w:tc>
-        <w:tc>
-          <w:tcPr>
-            <w:tcW w:w="2895" w:type="dxa"/>
-          </w:tcPr>
-          <w:p>
-            <w:r>
-              <w:t>-</w:t>
-            </w:r>
-          </w:p>
-        </w:tc>
-      </w:tr>
-      <w:tr>
-        <w:tc>
-          <w:tcPr>
-            <w:tcW w:w="1545" w:type="dxa"/>
-          </w:tcPr>
-          <w:p>
-            <w:r>
-              <w:t>12.02.2018</w:t>
-            </w:r>
-          </w:p>
-        </w:tc>
-        <w:tc>
-          <w:tcPr>
-            <w:tcW w:w="1125" w:type="dxa"/>
-          </w:tcPr>
-          <w:p>
-            <w:r>
-              <w:t>2 p.</w:t>
-            </w:r>
-          </w:p>
-        </w:tc>
-        <w:tc>
-          <w:tcPr>
-            <w:tcW w:w="3135" w:type="dxa"/>
-          </w:tcPr>
-          <w:p>
-            <w:r>
-              <w:t>Mise à jour des uses case, scénarios et maquettes</w:t>
-            </w:r>
-          </w:p>
-        </w:tc>
-        <w:tc>
-          <w:tcPr>
-            <w:tcW w:w="2895" w:type="dxa"/>
-          </w:tcPr>
-          <w:p>
-            <w:r>
-              <w:t>-</w:t>
-            </w:r>
-          </w:p>
-        </w:tc>
-      </w:tr>
-      <w:tr>
-        <w:tc>
-          <w:tcPr>
-            <w:tcW w:w="1545" w:type="dxa"/>
-          </w:tcPr>
-          <w:p>
-            <w:r>
-              <w:t>13.02.2018</w:t>
-            </w:r>
-          </w:p>
-        </w:tc>
-        <w:tc>
-          <w:tcPr>
-            <w:tcW w:w="1125" w:type="dxa"/>
-          </w:tcPr>
-          <w:p>
-            <w:r>
-              <w:t>3 p.</w:t>
-            </w:r>
-          </w:p>
-        </w:tc>
-        <w:tc>
-          <w:tcPr>
-            <w:tcW w:w="3135" w:type="dxa"/>
-          </w:tcPr>
-          <w:p>
-            <w:r>
-              <w:t>Compléter la documentation et commencer le code</w:t>
-            </w:r>
-          </w:p>
-        </w:tc>
-        <w:tc>
-          <w:tcPr>
-            <w:tcW w:w="2895" w:type="dxa"/>
-          </w:tcPr>
-          <w:p/>
-        </w:tc>
-      </w:tr>
-      <w:tr>
-        <w:tc>
-          <w:tcPr>
-            <w:tcW w:w="1545" w:type="dxa"/>
-          </w:tcPr>
-          <w:p>
-            <w:r>
-              <w:t>15.02.2018</w:t>
-            </w:r>
-          </w:p>
-        </w:tc>
-        <w:tc>
-          <w:tcPr>
-            <w:tcW w:w="1125" w:type="dxa"/>
-          </w:tcPr>
-          <w:p>
-            <w:r>
-              <w:t>2 p.</w:t>
-            </w:r>
-          </w:p>
-        </w:tc>
-        <w:tc>
-          <w:tcPr>
-            <w:tcW w:w="3135" w:type="dxa"/>
-          </w:tcPr>
-          <w:p>
-            <w:r>
-              <w:t xml:space="preserve">- </w:t>
-            </w:r>
-          </w:p>
-        </w:tc>
-        <w:tc>
-          <w:tcPr>
-            <w:tcW w:w="2895" w:type="dxa"/>
-          </w:tcPr>
-          <w:p/>
-        </w:tc>
-      </w:tr>
-      <w:tr>
-        <w:trPr>
-          <w:trHeight w:val="399"/>
-        </w:trPr>
-        <w:tc>
-          <w:tcPr>
-            <w:tcW w:w="1545" w:type="dxa"/>
-          </w:tcPr>
-          <w:p>
-            <w:r>
-              <w:t>27.02.2018</w:t>
-            </w:r>
-          </w:p>
-        </w:tc>
-        <w:tc>
-          <w:tcPr>
-            <w:tcW w:w="1125" w:type="dxa"/>
-          </w:tcPr>
-          <w:p>
-            <w:r>
-              <w:t xml:space="preserve">3 p. </w:t>
-            </w:r>
-          </w:p>
-        </w:tc>
-        <w:tc>
-          <w:tcPr>
-            <w:tcW w:w="3135" w:type="dxa"/>
-          </w:tcPr>
-          <w:p>
-            <w:r>
-              <w:t>Absente</w:t>
-            </w:r>
-          </w:p>
-        </w:tc>
-        <w:tc>
-          <w:tcPr>
-            <w:tcW w:w="2895" w:type="dxa"/>
-          </w:tcPr>
-          <w:p>
-            <w:r>
-              <w:t>-</w:t>
-            </w:r>
-          </w:p>
-        </w:tc>
-      </w:tr>
-      <w:tr>
-        <w:tc>
-          <w:tcPr>
-            <w:tcW w:w="1545" w:type="dxa"/>
-          </w:tcPr>
-          <w:p>
-            <w:r>
-              <w:t>01.03.2018</w:t>
-            </w:r>
-          </w:p>
-        </w:tc>
-        <w:tc>
-          <w:tcPr>
-            <w:tcW w:w="1125" w:type="dxa"/>
-          </w:tcPr>
-          <w:p>
-            <w:r>
-              <w:t>2 p.</w:t>
-            </w:r>
-          </w:p>
-        </w:tc>
-        <w:tc>
-          <w:tcPr>
-            <w:tcW w:w="3135" w:type="dxa"/>
-          </w:tcPr>
-          <w:p>
-            <w:r>
-              <w:t>Débuter le code</w:t>
-            </w:r>
-          </w:p>
-        </w:tc>
-        <w:tc>
-          <w:tcPr>
-            <w:tcW w:w="2895" w:type="dxa"/>
-          </w:tcPr>
-          <w:p/>
-        </w:tc>
-      </w:tr>
-      <w:tr>
-        <w:tc>
-          <w:tcPr>
-            <w:tcW w:w="1545" w:type="dxa"/>
-          </w:tcPr>
-          <w:p>
-            <w:r>
-              <w:t>05.03.2018</w:t>
-            </w:r>
-          </w:p>
-        </w:tc>
-        <w:tc>
-          <w:tcPr>
-            <w:tcW w:w="1125" w:type="dxa"/>
-          </w:tcPr>
-          <w:p>
-            <w:r>
-              <w:t>2 p.</w:t>
-            </w:r>
-          </w:p>
-        </w:tc>
-        <w:tc>
-          <w:tcPr>
-            <w:tcW w:w="3135" w:type="dxa"/>
-          </w:tcPr>
-          <w:p>
-            <w:r>
-              <w:t>Mise en place de la structure et continuer le code</w:t>
-            </w:r>
-          </w:p>
-        </w:tc>
-        <w:tc>
-          <w:tcPr>
-            <w:tcW w:w="2895" w:type="dxa"/>
-          </w:tcPr>
-          <w:p/>
-        </w:tc>
-      </w:tr>
-      <w:tr>
-        <w:tc>
-          <w:tcPr>
-            <w:tcW w:w="1545" w:type="dxa"/>
-          </w:tcPr>
-          <w:p>
-            <w:r>
-              <w:t>06.03.2018</w:t>
-            </w:r>
-          </w:p>
-        </w:tc>
-        <w:tc>
-          <w:tcPr>
-            <w:tcW w:w="1125" w:type="dxa"/>
-          </w:tcPr>
-          <w:p>
-            <w:r>
-              <w:t>3 p.</w:t>
-            </w:r>
-          </w:p>
-        </w:tc>
-        <w:tc>
-          <w:tcPr>
-            <w:tcW w:w="3135" w:type="dxa"/>
-          </w:tcPr>
-          <w:p>
-            <w:r>
-              <w:t>Page inscription et fichier json</w:t>
-            </w:r>
-            <w:bookmarkStart w:id="25" w:name="_GoBack"/>
-            <w:bookmarkEnd w:id="25"/>
-          </w:p>
-        </w:tc>
-        <w:tc>
-          <w:tcPr>
-            <w:tcW w:w="2895" w:type="dxa"/>
-          </w:tcPr>
-          <w:p/>
-        </w:tc>
-      </w:tr>
-    </w:tbl>
-    <w:p>
-      <w:bookmarkStart w:id="26" w:name="_sd19tld7mbae" w:colFirst="0" w:colLast="0"/>
-      <w:bookmarkEnd w:id="26"/>
-    </w:p>
-    <w:p>
-      <w:pPr>
-        <w:rPr>
-          <w:rFonts w:ascii="Times New Roman" w:eastAsia="Times New Roman" w:hAnsi="Times New Roman" w:cs="Times New Roman"/>
-          <w:u w:val="single"/>
-        </w:rPr>
-      </w:pPr>
-      <w:bookmarkStart w:id="27" w:name="_1v1yuxt" w:colFirst="0" w:colLast="0"/>
-      <w:bookmarkEnd w:id="27"/>
     </w:p>
     <w:p>
       <w:pPr>
@@ -12107,8 +10612,8 @@
       </w:r>
     </w:p>
     <w:p>
-      <w:bookmarkStart w:id="28" w:name="_4f1mdlm" w:colFirst="0" w:colLast="0"/>
-      <w:bookmarkEnd w:id="28"/>
+      <w:bookmarkStart w:id="25" w:name="_4f1mdlm" w:colFirst="0" w:colLast="0"/>
+      <w:bookmarkEnd w:id="25"/>
     </w:p>
     <w:p>
       <w:pPr>
@@ -12127,12 +10632,13 @@
           <w:b/>
           <w:u w:val="single"/>
         </w:rPr>
+        <w:lastRenderedPageBreak/>
         <w:t>Manuel d'Utilisation</w:t>
       </w:r>
     </w:p>
     <w:p>
-      <w:bookmarkStart w:id="29" w:name="_19c6y18" w:colFirst="0" w:colLast="0"/>
-      <w:bookmarkEnd w:id="29"/>
+      <w:bookmarkStart w:id="26" w:name="_19c6y18" w:colFirst="0" w:colLast="0"/>
+      <w:bookmarkEnd w:id="26"/>
     </w:p>
     <w:p>
       <w:pPr>
@@ -12176,8 +10682,8 @@
       </w:r>
     </w:p>
     <w:p>
-      <w:bookmarkStart w:id="30" w:name="_3tbugp1" w:colFirst="0" w:colLast="0"/>
-      <w:bookmarkEnd w:id="30"/>
+      <w:bookmarkStart w:id="27" w:name="_3tbugp1" w:colFirst="0" w:colLast="0"/>
+      <w:bookmarkEnd w:id="27"/>
       <w:r>
         <w:rPr>
           <w:i/>
@@ -12292,7 +10798,7 @@
         <w:sz w:val="20"/>
         <w:szCs w:val="20"/>
       </w:rPr>
-      <w:t>37</w:t>
+      <w:t>36</w:t>
     </w:r>
     <w:r>
       <w:rPr>
@@ -12341,7 +10847,7 @@
         <w:sz w:val="20"/>
         <w:szCs w:val="20"/>
       </w:rPr>
-      <w:t>38</w:t>
+      <w:t>36</w:t>
     </w:r>
     <w:r>
       <w:rPr>
@@ -13280,6 +11786,118 @@
     </w:lvl>
   </w:abstractNum>
   <w:abstractNum w:abstractNumId="8" w15:restartNumberingAfterBreak="0">
+    <w:nsid w:val="32CB59C0"/>
+    <w:multiLevelType w:val="hybridMultilevel"/>
+    <w:tmpl w:val="14241C3C"/>
+    <w:lvl w:ilvl="0" w:tplc="3F8C381C">
+      <w:numFmt w:val="bullet"/>
+      <w:lvlText w:val=""/>
+      <w:lvlJc w:val="left"/>
+      <w:pPr>
+        <w:ind w:left="720" w:hanging="360"/>
+      </w:pPr>
+      <w:rPr>
+        <w:rFonts w:ascii="Wingdings" w:eastAsia="Arial" w:hAnsi="Wingdings" w:cs="Arial" w:hint="default"/>
+      </w:rPr>
+    </w:lvl>
+    <w:lvl w:ilvl="1" w:tplc="100C0003" w:tentative="1">
+      <w:start w:val="1"/>
+      <w:numFmt w:val="bullet"/>
+      <w:lvlText w:val="o"/>
+      <w:lvlJc w:val="left"/>
+      <w:pPr>
+        <w:ind w:left="1440" w:hanging="360"/>
+      </w:pPr>
+      <w:rPr>
+        <w:rFonts w:ascii="Courier New" w:hAnsi="Courier New" w:cs="Courier New" w:hint="default"/>
+      </w:rPr>
+    </w:lvl>
+    <w:lvl w:ilvl="2" w:tplc="100C0005" w:tentative="1">
+      <w:start w:val="1"/>
+      <w:numFmt w:val="bullet"/>
+      <w:lvlText w:val=""/>
+      <w:lvlJc w:val="left"/>
+      <w:pPr>
+        <w:ind w:left="2160" w:hanging="360"/>
+      </w:pPr>
+      <w:rPr>
+        <w:rFonts w:ascii="Wingdings" w:hAnsi="Wingdings" w:hint="default"/>
+      </w:rPr>
+    </w:lvl>
+    <w:lvl w:ilvl="3" w:tplc="100C0001" w:tentative="1">
+      <w:start w:val="1"/>
+      <w:numFmt w:val="bullet"/>
+      <w:lvlText w:val=""/>
+      <w:lvlJc w:val="left"/>
+      <w:pPr>
+        <w:ind w:left="2880" w:hanging="360"/>
+      </w:pPr>
+      <w:rPr>
+        <w:rFonts w:ascii="Symbol" w:hAnsi="Symbol" w:hint="default"/>
+      </w:rPr>
+    </w:lvl>
+    <w:lvl w:ilvl="4" w:tplc="100C0003" w:tentative="1">
+      <w:start w:val="1"/>
+      <w:numFmt w:val="bullet"/>
+      <w:lvlText w:val="o"/>
+      <w:lvlJc w:val="left"/>
+      <w:pPr>
+        <w:ind w:left="3600" w:hanging="360"/>
+      </w:pPr>
+      <w:rPr>
+        <w:rFonts w:ascii="Courier New" w:hAnsi="Courier New" w:cs="Courier New" w:hint="default"/>
+      </w:rPr>
+    </w:lvl>
+    <w:lvl w:ilvl="5" w:tplc="100C0005" w:tentative="1">
+      <w:start w:val="1"/>
+      <w:numFmt w:val="bullet"/>
+      <w:lvlText w:val=""/>
+      <w:lvlJc w:val="left"/>
+      <w:pPr>
+        <w:ind w:left="4320" w:hanging="360"/>
+      </w:pPr>
+      <w:rPr>
+        <w:rFonts w:ascii="Wingdings" w:hAnsi="Wingdings" w:hint="default"/>
+      </w:rPr>
+    </w:lvl>
+    <w:lvl w:ilvl="6" w:tplc="100C0001" w:tentative="1">
+      <w:start w:val="1"/>
+      <w:numFmt w:val="bullet"/>
+      <w:lvlText w:val=""/>
+      <w:lvlJc w:val="left"/>
+      <w:pPr>
+        <w:ind w:left="5040" w:hanging="360"/>
+      </w:pPr>
+      <w:rPr>
+        <w:rFonts w:ascii="Symbol" w:hAnsi="Symbol" w:hint="default"/>
+      </w:rPr>
+    </w:lvl>
+    <w:lvl w:ilvl="7" w:tplc="100C0003" w:tentative="1">
+      <w:start w:val="1"/>
+      <w:numFmt w:val="bullet"/>
+      <w:lvlText w:val="o"/>
+      <w:lvlJc w:val="left"/>
+      <w:pPr>
+        <w:ind w:left="5760" w:hanging="360"/>
+      </w:pPr>
+      <w:rPr>
+        <w:rFonts w:ascii="Courier New" w:hAnsi="Courier New" w:cs="Courier New" w:hint="default"/>
+      </w:rPr>
+    </w:lvl>
+    <w:lvl w:ilvl="8" w:tplc="100C0005" w:tentative="1">
+      <w:start w:val="1"/>
+      <w:numFmt w:val="bullet"/>
+      <w:lvlText w:val=""/>
+      <w:lvlJc w:val="left"/>
+      <w:pPr>
+        <w:ind w:left="6480" w:hanging="360"/>
+      </w:pPr>
+      <w:rPr>
+        <w:rFonts w:ascii="Wingdings" w:hAnsi="Wingdings" w:hint="default"/>
+      </w:rPr>
+    </w:lvl>
+  </w:abstractNum>
+  <w:abstractNum w:abstractNumId="9" w15:restartNumberingAfterBreak="0">
     <w:nsid w:val="3B7B2668"/>
     <w:multiLevelType w:val="hybridMultilevel"/>
     <w:tmpl w:val="5498E694"/>
@@ -13365,7 +11983,7 @@
       </w:pPr>
     </w:lvl>
   </w:abstractNum>
-  <w:abstractNum w:abstractNumId="9" w15:restartNumberingAfterBreak="0">
+  <w:abstractNum w:abstractNumId="10" w15:restartNumberingAfterBreak="0">
     <w:nsid w:val="45603B8A"/>
     <w:multiLevelType w:val="hybridMultilevel"/>
     <w:tmpl w:val="64740F6A"/>
@@ -13451,7 +12069,7 @@
       </w:pPr>
     </w:lvl>
   </w:abstractNum>
-  <w:abstractNum w:abstractNumId="10" w15:restartNumberingAfterBreak="0">
+  <w:abstractNum w:abstractNumId="11" w15:restartNumberingAfterBreak="0">
     <w:nsid w:val="4DA87C39"/>
     <w:multiLevelType w:val="hybridMultilevel"/>
     <w:tmpl w:val="B798DA4E"/>
@@ -13537,7 +12155,7 @@
       </w:pPr>
     </w:lvl>
   </w:abstractNum>
-  <w:abstractNum w:abstractNumId="11" w15:restartNumberingAfterBreak="0">
+  <w:abstractNum w:abstractNumId="12" w15:restartNumberingAfterBreak="0">
     <w:nsid w:val="51B0099A"/>
     <w:multiLevelType w:val="multilevel"/>
     <w:tmpl w:val="FA1E04D8"/>
@@ -13650,7 +12268,7 @@
       </w:rPr>
     </w:lvl>
   </w:abstractNum>
-  <w:abstractNum w:abstractNumId="12" w15:restartNumberingAfterBreak="0">
+  <w:abstractNum w:abstractNumId="13" w15:restartNumberingAfterBreak="0">
     <w:nsid w:val="523D4772"/>
     <w:multiLevelType w:val="hybridMultilevel"/>
     <w:tmpl w:val="248ECD74"/>
@@ -13736,7 +12354,7 @@
       </w:pPr>
     </w:lvl>
   </w:abstractNum>
-  <w:abstractNum w:abstractNumId="13" w15:restartNumberingAfterBreak="0">
+  <w:abstractNum w:abstractNumId="14" w15:restartNumberingAfterBreak="0">
     <w:nsid w:val="532C13D8"/>
     <w:multiLevelType w:val="multilevel"/>
     <w:tmpl w:val="100C001F"/>
@@ -13822,7 +12440,7 @@
       </w:pPr>
     </w:lvl>
   </w:abstractNum>
-  <w:abstractNum w:abstractNumId="14" w15:restartNumberingAfterBreak="0">
+  <w:abstractNum w:abstractNumId="15" w15:restartNumberingAfterBreak="0">
     <w:nsid w:val="5AB51341"/>
     <w:multiLevelType w:val="multilevel"/>
     <w:tmpl w:val="9232FED0"/>
@@ -13935,7 +12553,7 @@
       </w:rPr>
     </w:lvl>
   </w:abstractNum>
-  <w:abstractNum w:abstractNumId="15" w15:restartNumberingAfterBreak="0">
+  <w:abstractNum w:abstractNumId="16" w15:restartNumberingAfterBreak="0">
     <w:nsid w:val="5B4B202D"/>
     <w:multiLevelType w:val="multilevel"/>
     <w:tmpl w:val="2000F31C"/>
@@ -14048,7 +12666,7 @@
       </w:rPr>
     </w:lvl>
   </w:abstractNum>
-  <w:abstractNum w:abstractNumId="16" w15:restartNumberingAfterBreak="0">
+  <w:abstractNum w:abstractNumId="17" w15:restartNumberingAfterBreak="0">
     <w:nsid w:val="609B5D24"/>
     <w:multiLevelType w:val="multilevel"/>
     <w:tmpl w:val="100C001F"/>
@@ -14134,7 +12752,7 @@
       </w:pPr>
     </w:lvl>
   </w:abstractNum>
-  <w:abstractNum w:abstractNumId="17" w15:restartNumberingAfterBreak="0">
+  <w:abstractNum w:abstractNumId="18" w15:restartNumberingAfterBreak="0">
     <w:nsid w:val="624D6611"/>
     <w:multiLevelType w:val="multilevel"/>
     <w:tmpl w:val="DD8A92EE"/>
@@ -14256,7 +12874,7 @@
       </w:rPr>
     </w:lvl>
   </w:abstractNum>
-  <w:abstractNum w:abstractNumId="18" w15:restartNumberingAfterBreak="0">
+  <w:abstractNum w:abstractNumId="19" w15:restartNumberingAfterBreak="0">
     <w:nsid w:val="6D4B305B"/>
     <w:multiLevelType w:val="multilevel"/>
     <w:tmpl w:val="AE86BBCA"/>
@@ -14377,7 +12995,7 @@
       </w:rPr>
     </w:lvl>
   </w:abstractNum>
-  <w:abstractNum w:abstractNumId="19" w15:restartNumberingAfterBreak="0">
+  <w:abstractNum w:abstractNumId="20" w15:restartNumberingAfterBreak="0">
     <w:nsid w:val="79B67DD0"/>
     <w:multiLevelType w:val="multilevel"/>
     <w:tmpl w:val="100C001F"/>
@@ -14463,7 +13081,7 @@
       </w:pPr>
     </w:lvl>
   </w:abstractNum>
-  <w:abstractNum w:abstractNumId="20" w15:restartNumberingAfterBreak="0">
+  <w:abstractNum w:abstractNumId="21" w15:restartNumberingAfterBreak="0">
     <w:nsid w:val="7BC62AB6"/>
     <w:multiLevelType w:val="multilevel"/>
     <w:tmpl w:val="74789804"/>
@@ -14586,7 +13204,7 @@
       </w:rPr>
     </w:lvl>
   </w:abstractNum>
-  <w:abstractNum w:abstractNumId="21" w15:restartNumberingAfterBreak="0">
+  <w:abstractNum w:abstractNumId="22" w15:restartNumberingAfterBreak="0">
     <w:nsid w:val="7D167899"/>
     <w:multiLevelType w:val="multilevel"/>
     <w:tmpl w:val="9184F9A4"/>
@@ -14709,70 +13327,73 @@
     </w:lvl>
   </w:abstractNum>
   <w:num w:numId="1">
-    <w:abstractNumId w:val="20"/>
+    <w:abstractNumId w:val="21"/>
   </w:num>
   <w:num w:numId="2">
     <w:abstractNumId w:val="7"/>
   </w:num>
   <w:num w:numId="3">
-    <w:abstractNumId w:val="18"/>
+    <w:abstractNumId w:val="19"/>
   </w:num>
   <w:num w:numId="4">
-    <w:abstractNumId w:val="17"/>
+    <w:abstractNumId w:val="18"/>
   </w:num>
   <w:num w:numId="5">
     <w:abstractNumId w:val="6"/>
   </w:num>
   <w:num w:numId="6">
-    <w:abstractNumId w:val="14"/>
+    <w:abstractNumId w:val="15"/>
   </w:num>
   <w:num w:numId="7">
     <w:abstractNumId w:val="4"/>
   </w:num>
   <w:num w:numId="8">
-    <w:abstractNumId w:val="11"/>
+    <w:abstractNumId w:val="12"/>
   </w:num>
   <w:num w:numId="9">
     <w:abstractNumId w:val="3"/>
   </w:num>
   <w:num w:numId="10">
-    <w:abstractNumId w:val="15"/>
+    <w:abstractNumId w:val="16"/>
   </w:num>
   <w:num w:numId="11">
-    <w:abstractNumId w:val="21"/>
+    <w:abstractNumId w:val="22"/>
   </w:num>
   <w:num w:numId="12">
-    <w:abstractNumId w:val="10"/>
+    <w:abstractNumId w:val="11"/>
   </w:num>
   <w:num w:numId="13">
     <w:abstractNumId w:val="2"/>
   </w:num>
   <w:num w:numId="14">
-    <w:abstractNumId w:val="19"/>
+    <w:abstractNumId w:val="20"/>
   </w:num>
   <w:num w:numId="15">
     <w:abstractNumId w:val="1"/>
   </w:num>
   <w:num w:numId="16">
-    <w:abstractNumId w:val="16"/>
+    <w:abstractNumId w:val="17"/>
   </w:num>
   <w:num w:numId="17">
-    <w:abstractNumId w:val="13"/>
+    <w:abstractNumId w:val="14"/>
   </w:num>
   <w:num w:numId="18">
     <w:abstractNumId w:val="0"/>
   </w:num>
   <w:num w:numId="19">
+    <w:abstractNumId w:val="10"/>
+  </w:num>
+  <w:num w:numId="20">
     <w:abstractNumId w:val="9"/>
   </w:num>
-  <w:num w:numId="20">
-    <w:abstractNumId w:val="8"/>
-  </w:num>
   <w:num w:numId="21">
-    <w:abstractNumId w:val="12"/>
+    <w:abstractNumId w:val="13"/>
   </w:num>
   <w:num w:numId="22">
     <w:abstractNumId w:val="5"/>
+  </w:num>
+  <w:num w:numId="23">
+    <w:abstractNumId w:val="8"/>
   </w:num>
 </w:numbering>
 </file>
@@ -16038,7 +14659,7 @@
 </file>
 
 <file path=customXml/itemProps1.xml><?xml version="1.0" encoding="utf-8"?>
-<ds:datastoreItem xmlns:ds="http://schemas.openxmlformats.org/officeDocument/2006/customXml" ds:itemID="{64039975-993F-41E9-85F7-3BC24FF060E3}">
+<ds:datastoreItem xmlns:ds="http://schemas.openxmlformats.org/officeDocument/2006/customXml" ds:itemID="{7E0610C5-D78E-443C-9E22-56FD50011113}">
   <ds:schemaRefs>
     <ds:schemaRef ds:uri="http://schemas.openxmlformats.org/officeDocument/2006/bibliography"/>
   </ds:schemaRefs>

</xml_diff>

<commit_message>
Journal de travail Johan
</commit_message>
<xml_diff>
--- a/documentation/Dossier de projet Web CPNV v2017.doc.docx
+++ b/documentation/Dossier de projet Web CPNV v2017.doc.docx
@@ -1,6 +1,6 @@
 
 <file path=word/document.xml><?xml version="1.0" encoding="utf-8"?>
-<w:document xmlns:wpc="http://schemas.microsoft.com/office/word/2010/wordprocessingCanvas" xmlns:cx="http://schemas.microsoft.com/office/drawing/2014/chartex" xmlns:mc="http://schemas.openxmlformats.org/markup-compatibility/2006" xmlns:o="urn:schemas-microsoft-com:office:office" xmlns:r="http://schemas.openxmlformats.org/officeDocument/2006/relationships" xmlns:m="http://schemas.openxmlformats.org/officeDocument/2006/math" xmlns:v="urn:schemas-microsoft-com:vml" xmlns:wp14="http://schemas.microsoft.com/office/word/2010/wordprocessingDrawing" xmlns:wp="http://schemas.openxmlformats.org/drawingml/2006/wordprocessingDrawing" xmlns:w10="urn:schemas-microsoft-com:office:word" xmlns:w="http://schemas.openxmlformats.org/wordprocessingml/2006/main" xmlns:w14="http://schemas.microsoft.com/office/word/2010/wordml" xmlns:w15="http://schemas.microsoft.com/office/word/2012/wordml" xmlns:w16se="http://schemas.microsoft.com/office/word/2015/wordml/symex" xmlns:wpg="http://schemas.microsoft.com/office/word/2010/wordprocessingGroup" xmlns:wpi="http://schemas.microsoft.com/office/word/2010/wordprocessingInk" xmlns:wne="http://schemas.microsoft.com/office/word/2006/wordml" xmlns:wps="http://schemas.microsoft.com/office/word/2010/wordprocessingShape" mc:Ignorable="w14 w15 w16se wp14">
+<w:document xmlns:wpc="http://schemas.microsoft.com/office/word/2010/wordprocessingCanvas" xmlns:cx="http://schemas.microsoft.com/office/drawing/2014/chartex" xmlns:cx1="http://schemas.microsoft.com/office/drawing/2015/9/8/chartex" xmlns:cx2="http://schemas.microsoft.com/office/drawing/2015/10/21/chartex" xmlns:cx3="http://schemas.microsoft.com/office/drawing/2016/5/9/chartex" xmlns:cx4="http://schemas.microsoft.com/office/drawing/2016/5/10/chartex" xmlns:cx5="http://schemas.microsoft.com/office/drawing/2016/5/11/chartex" xmlns:cx6="http://schemas.microsoft.com/office/drawing/2016/5/12/chartex" xmlns:cx7="http://schemas.microsoft.com/office/drawing/2016/5/13/chartex" xmlns:cx8="http://schemas.microsoft.com/office/drawing/2016/5/14/chartex" xmlns:mc="http://schemas.openxmlformats.org/markup-compatibility/2006" xmlns:aink="http://schemas.microsoft.com/office/drawing/2016/ink" xmlns:am3d="http://schemas.microsoft.com/office/drawing/2017/model3d" xmlns:o="urn:schemas-microsoft-com:office:office" xmlns:r="http://schemas.openxmlformats.org/officeDocument/2006/relationships" xmlns:m="http://schemas.openxmlformats.org/officeDocument/2006/math" xmlns:v="urn:schemas-microsoft-com:vml" xmlns:wp14="http://schemas.microsoft.com/office/word/2010/wordprocessingDrawing" xmlns:wp="http://schemas.openxmlformats.org/drawingml/2006/wordprocessingDrawing" xmlns:w10="urn:schemas-microsoft-com:office:word" xmlns:w="http://schemas.openxmlformats.org/wordprocessingml/2006/main" xmlns:w14="http://schemas.microsoft.com/office/word/2010/wordml" xmlns:w15="http://schemas.microsoft.com/office/word/2012/wordml" xmlns:w16cid="http://schemas.microsoft.com/office/word/2016/wordml/cid" xmlns:w16se="http://schemas.microsoft.com/office/word/2015/wordml/symex" xmlns:wpg="http://schemas.microsoft.com/office/word/2010/wordprocessingGroup" xmlns:wpi="http://schemas.microsoft.com/office/word/2010/wordprocessingInk" xmlns:wne="http://schemas.microsoft.com/office/word/2006/wordml" xmlns:wps="http://schemas.microsoft.com/office/word/2010/wordprocessingShape" mc:Ignorable="w14 w15 w16se w16cid wp14">
   <w:body>
     <w:p/>
     <w:tbl>
@@ -11108,7 +11108,15 @@
             <w:tcW w:w="1418" w:type="dxa"/>
           </w:tcPr>
           <w:p>
-            <w:r>
+            <w:pPr>
+              <w:rPr>
+                <w:b/>
+              </w:rPr>
+            </w:pPr>
+            <w:r>
+              <w:rPr>
+                <w:b/>
+              </w:rPr>
               <w:t>15.02.2018</w:t>
             </w:r>
           </w:p>
@@ -11118,7 +11126,15 @@
             <w:tcW w:w="1131" w:type="dxa"/>
           </w:tcPr>
           <w:p>
-            <w:r>
+            <w:pPr>
+              <w:rPr>
+                <w:b/>
+              </w:rPr>
+            </w:pPr>
+            <w:r>
+              <w:rPr>
+                <w:b/>
+              </w:rPr>
               <w:t>2 p.</w:t>
             </w:r>
           </w:p>
@@ -11128,12 +11144,28 @@
             <w:tcW w:w="3099" w:type="dxa"/>
           </w:tcPr>
           <w:p>
-            <w:r>
+            <w:pPr>
+              <w:rPr>
+                <w:b/>
+              </w:rPr>
+            </w:pPr>
+            <w:r>
+              <w:rPr>
+                <w:b/>
+              </w:rPr>
               <w:t>Premier commit sur GitHub, MCD.</w:t>
             </w:r>
           </w:p>
           <w:p>
-            <w:r>
+            <w:pPr>
+              <w:rPr>
+                <w:b/>
+              </w:rPr>
+            </w:pPr>
+            <w:r>
+              <w:rPr>
+                <w:b/>
+              </w:rPr>
               <w:t>Tentative de modifier template.</w:t>
             </w:r>
           </w:p>
@@ -11143,7 +11175,15 @@
             <w:tcW w:w="3104" w:type="dxa"/>
           </w:tcPr>
           <w:p>
-            <w:r>
+            <w:pPr>
+              <w:rPr>
+                <w:b/>
+              </w:rPr>
+            </w:pPr>
+            <w:r>
+              <w:rPr>
+                <w:b/>
+              </w:rPr>
               <w:t>-</w:t>
             </w:r>
           </w:p>
@@ -11155,7 +11195,15 @@
             <w:tcW w:w="1418" w:type="dxa"/>
           </w:tcPr>
           <w:p>
-            <w:r>
+            <w:pPr>
+              <w:rPr>
+                <w:b/>
+              </w:rPr>
+            </w:pPr>
+            <w:r>
+              <w:rPr>
+                <w:b/>
+              </w:rPr>
               <w:t>27.02.2018</w:t>
             </w:r>
           </w:p>
@@ -11165,7 +11213,15 @@
             <w:tcW w:w="1131" w:type="dxa"/>
           </w:tcPr>
           <w:p>
-            <w:r>
+            <w:pPr>
+              <w:rPr>
+                <w:b/>
+              </w:rPr>
+            </w:pPr>
+            <w:r>
+              <w:rPr>
+                <w:b/>
+              </w:rPr>
               <w:t xml:space="preserve">3 p. </w:t>
             </w:r>
           </w:p>
@@ -11175,12 +11231,28 @@
             <w:tcW w:w="3099" w:type="dxa"/>
           </w:tcPr>
           <w:p>
-            <w:r>
+            <w:pPr>
+              <w:rPr>
+                <w:b/>
+              </w:rPr>
+            </w:pPr>
+            <w:r>
+              <w:rPr>
+                <w:b/>
+              </w:rPr>
               <w:t>Mise à jours des scénarios et des maquettes.</w:t>
             </w:r>
           </w:p>
           <w:p>
-            <w:r>
+            <w:pPr>
+              <w:rPr>
+                <w:b/>
+              </w:rPr>
+            </w:pPr>
+            <w:r>
+              <w:rPr>
+                <w:b/>
+              </w:rPr>
               <w:t>Meilleure corrélation entre les maquettes et les scénarios.</w:t>
             </w:r>
           </w:p>
@@ -11190,7 +11262,15 @@
             <w:tcW w:w="3104" w:type="dxa"/>
           </w:tcPr>
           <w:p>
-            <w:r>
+            <w:pPr>
+              <w:rPr>
+                <w:b/>
+              </w:rPr>
+            </w:pPr>
+            <w:r>
+              <w:rPr>
+                <w:b/>
+              </w:rPr>
               <w:t>-</w:t>
             </w:r>
           </w:p>
@@ -11202,7 +11282,15 @@
             <w:tcW w:w="1418" w:type="dxa"/>
           </w:tcPr>
           <w:p>
-            <w:r>
+            <w:pPr>
+              <w:rPr>
+                <w:b/>
+              </w:rPr>
+            </w:pPr>
+            <w:r>
+              <w:rPr>
+                <w:b/>
+              </w:rPr>
               <w:t>01.03.2018</w:t>
             </w:r>
           </w:p>
@@ -11212,7 +11300,15 @@
             <w:tcW w:w="1131" w:type="dxa"/>
           </w:tcPr>
           <w:p>
-            <w:r>
+            <w:pPr>
+              <w:rPr>
+                <w:b/>
+              </w:rPr>
+            </w:pPr>
+            <w:r>
+              <w:rPr>
+                <w:b/>
+              </w:rPr>
               <w:t>2 p.</w:t>
             </w:r>
           </w:p>
@@ -11222,9 +11318,26 @@
             <w:tcW w:w="3099" w:type="dxa"/>
           </w:tcPr>
           <w:p>
-            <w:r>
-              <w:t>Début de mise à jour des Uses cases et création du répertoire sur GitHub</w:t>
-            </w:r>
+            <w:pPr>
+              <w:rPr>
+                <w:b/>
+              </w:rPr>
+            </w:pPr>
+            <w:r>
+              <w:rPr>
+                <w:b/>
+              </w:rPr>
+              <w:t xml:space="preserve">Début de mise à jour des Uses cases et création </w:t>
+            </w:r>
+            <w:r>
+              <w:rPr>
+                <w:b/>
+              </w:rPr>
+              <w:lastRenderedPageBreak/>
+              <w:t>du répertoire sur GitHub</w:t>
+            </w:r>
+            <w:bookmarkStart w:id="23" w:name="_GoBack"/>
+            <w:bookmarkEnd w:id="23"/>
           </w:p>
         </w:tc>
         <w:tc>
@@ -11232,7 +11345,16 @@
             <w:tcW w:w="3104" w:type="dxa"/>
           </w:tcPr>
           <w:p>
-            <w:r>
+            <w:pPr>
+              <w:rPr>
+                <w:b/>
+              </w:rPr>
+            </w:pPr>
+            <w:r>
+              <w:rPr>
+                <w:b/>
+              </w:rPr>
+              <w:lastRenderedPageBreak/>
               <w:t>-</w:t>
             </w:r>
           </w:p>
@@ -11244,8 +11366,15 @@
             <w:tcW w:w="1418" w:type="dxa"/>
           </w:tcPr>
           <w:p>
-            <w:r>
-              <w:lastRenderedPageBreak/>
+            <w:pPr>
+              <w:rPr>
+                <w:b/>
+              </w:rPr>
+            </w:pPr>
+            <w:r>
+              <w:rPr>
+                <w:b/>
+              </w:rPr>
               <w:t>05.03.2018</w:t>
             </w:r>
           </w:p>
@@ -11255,7 +11384,15 @@
             <w:tcW w:w="1131" w:type="dxa"/>
           </w:tcPr>
           <w:p>
-            <w:r>
+            <w:pPr>
+              <w:rPr>
+                <w:b/>
+              </w:rPr>
+            </w:pPr>
+            <w:r>
+              <w:rPr>
+                <w:b/>
+              </w:rPr>
               <w:t>2 p.</w:t>
             </w:r>
           </w:p>
@@ -11265,7 +11402,15 @@
             <w:tcW w:w="3099" w:type="dxa"/>
           </w:tcPr>
           <w:p>
-            <w:r>
+            <w:pPr>
+              <w:rPr>
+                <w:b/>
+              </w:rPr>
+            </w:pPr>
+            <w:r>
+              <w:rPr>
+                <w:b/>
+              </w:rPr>
               <w:t>Mise à jours des scénarios (colonne particularités)</w:t>
             </w:r>
           </w:p>
@@ -11274,7 +11419,13 @@
           <w:tcPr>
             <w:tcW w:w="3104" w:type="dxa"/>
           </w:tcPr>
-          <w:p/>
+          <w:p>
+            <w:pPr>
+              <w:rPr>
+                <w:b/>
+              </w:rPr>
+            </w:pPr>
+          </w:p>
         </w:tc>
       </w:tr>
       <w:tr>
@@ -11283,7 +11434,15 @@
             <w:tcW w:w="1418" w:type="dxa"/>
           </w:tcPr>
           <w:p>
-            <w:r>
+            <w:pPr>
+              <w:rPr>
+                <w:b/>
+              </w:rPr>
+            </w:pPr>
+            <w:r>
+              <w:rPr>
+                <w:b/>
+              </w:rPr>
               <w:t>06.03.2018</w:t>
             </w:r>
           </w:p>
@@ -11293,7 +11452,15 @@
             <w:tcW w:w="1131" w:type="dxa"/>
           </w:tcPr>
           <w:p>
-            <w:r>
+            <w:pPr>
+              <w:rPr>
+                <w:b/>
+              </w:rPr>
+            </w:pPr>
+            <w:r>
+              <w:rPr>
+                <w:b/>
+              </w:rPr>
               <w:t>3 p.</w:t>
             </w:r>
           </w:p>
@@ -11303,7 +11470,15 @@
             <w:tcW w:w="3099" w:type="dxa"/>
           </w:tcPr>
           <w:p>
-            <w:r>
+            <w:pPr>
+              <w:rPr>
+                <w:b/>
+              </w:rPr>
+            </w:pPr>
+            <w:r>
+              <w:rPr>
+                <w:b/>
+              </w:rPr>
               <w:t>Finition de la doc.</w:t>
             </w:r>
           </w:p>
@@ -11313,7 +11488,15 @@
             <w:tcW w:w="3104" w:type="dxa"/>
           </w:tcPr>
           <w:p>
-            <w:r>
+            <w:pPr>
+              <w:rPr>
+                <w:b/>
+              </w:rPr>
+            </w:pPr>
+            <w:r>
+              <w:rPr>
+                <w:b/>
+              </w:rPr>
               <w:t>Uses Cases, Mise en page</w:t>
             </w:r>
           </w:p>
@@ -11325,7 +11508,15 @@
             <w:tcW w:w="1418" w:type="dxa"/>
           </w:tcPr>
           <w:p>
-            <w:r>
+            <w:pPr>
+              <w:rPr>
+                <w:b/>
+              </w:rPr>
+            </w:pPr>
+            <w:r>
+              <w:rPr>
+                <w:b/>
+              </w:rPr>
               <w:t>08.03</w:t>
             </w:r>
           </w:p>
@@ -11334,14 +11525,28 @@
           <w:tcPr>
             <w:tcW w:w="1131" w:type="dxa"/>
           </w:tcPr>
-          <w:p/>
+          <w:p>
+            <w:pPr>
+              <w:rPr>
+                <w:b/>
+              </w:rPr>
+            </w:pPr>
+          </w:p>
         </w:tc>
         <w:tc>
           <w:tcPr>
             <w:tcW w:w="3099" w:type="dxa"/>
           </w:tcPr>
           <w:p>
-            <w:r>
+            <w:pPr>
+              <w:rPr>
+                <w:b/>
+              </w:rPr>
+            </w:pPr>
+            <w:r>
+              <w:rPr>
+                <w:b/>
+              </w:rPr>
               <w:t>écriture dans du journal de travail</w:t>
             </w:r>
           </w:p>
@@ -11350,7 +11555,13 @@
           <w:tcPr>
             <w:tcW w:w="3104" w:type="dxa"/>
           </w:tcPr>
-          <w:p/>
+          <w:p>
+            <w:pPr>
+              <w:rPr>
+                <w:b/>
+              </w:rPr>
+            </w:pPr>
+          </w:p>
         </w:tc>
       </w:tr>
       <w:tr>
@@ -11359,7 +11570,15 @@
             <w:tcW w:w="1418" w:type="dxa"/>
           </w:tcPr>
           <w:p>
-            <w:r>
+            <w:pPr>
+              <w:rPr>
+                <w:b/>
+              </w:rPr>
+            </w:pPr>
+            <w:r>
+              <w:rPr>
+                <w:b/>
+              </w:rPr>
               <w:t>12.03</w:t>
             </w:r>
           </w:p>
@@ -11368,20 +11587,29 @@
           <w:tcPr>
             <w:tcW w:w="1131" w:type="dxa"/>
           </w:tcPr>
-          <w:p/>
+          <w:p>
+            <w:pPr>
+              <w:rPr>
+                <w:b/>
+              </w:rPr>
+            </w:pPr>
+          </w:p>
         </w:tc>
         <w:tc>
           <w:tcPr>
             <w:tcW w:w="3099" w:type="dxa"/>
           </w:tcPr>
           <w:p>
-            <w:r>
-              <w:t>Page appartement,  .</w:t>
-            </w:r>
-            <w:bookmarkStart w:id="23" w:name="_GoBack"/>
-            <w:bookmarkEnd w:id="23"/>
-            <w:r>
-              <w:t>json</w:t>
+            <w:pPr>
+              <w:rPr>
+                <w:b/>
+              </w:rPr>
+            </w:pPr>
+            <w:r>
+              <w:rPr>
+                <w:b/>
+              </w:rPr>
+              <w:t>Page appartement,  .json</w:t>
             </w:r>
           </w:p>
         </w:tc>
@@ -11389,7 +11617,13 @@
           <w:tcPr>
             <w:tcW w:w="3104" w:type="dxa"/>
           </w:tcPr>
-          <w:p/>
+          <w:p>
+            <w:pPr>
+              <w:rPr>
+                <w:b/>
+              </w:rPr>
+            </w:pPr>
+          </w:p>
         </w:tc>
       </w:tr>
     </w:tbl>
@@ -12111,6 +12345,7 @@
           </w:tcPr>
           <w:p>
             <w:r>
+              <w:lastRenderedPageBreak/>
               <w:t>06.03.2018</w:t>
             </w:r>
           </w:p>
@@ -12271,7 +12506,7 @@
 </file>
 
 <file path=word/endnotes.xml><?xml version="1.0" encoding="utf-8"?>
-<w:endnotes xmlns:wpc="http://schemas.microsoft.com/office/word/2010/wordprocessingCanvas" xmlns:cx="http://schemas.microsoft.com/office/drawing/2014/chartex" xmlns:mc="http://schemas.openxmlformats.org/markup-compatibility/2006" xmlns:o="urn:schemas-microsoft-com:office:office" xmlns:r="http://schemas.openxmlformats.org/officeDocument/2006/relationships" xmlns:m="http://schemas.openxmlformats.org/officeDocument/2006/math" xmlns:v="urn:schemas-microsoft-com:vml" xmlns:wp14="http://schemas.microsoft.com/office/word/2010/wordprocessingDrawing" xmlns:wp="http://schemas.openxmlformats.org/drawingml/2006/wordprocessingDrawing" xmlns:w10="urn:schemas-microsoft-com:office:word" xmlns:w="http://schemas.openxmlformats.org/wordprocessingml/2006/main" xmlns:w14="http://schemas.microsoft.com/office/word/2010/wordml" xmlns:w15="http://schemas.microsoft.com/office/word/2012/wordml" xmlns:w16se="http://schemas.microsoft.com/office/word/2015/wordml/symex" xmlns:wpg="http://schemas.microsoft.com/office/word/2010/wordprocessingGroup" xmlns:wpi="http://schemas.microsoft.com/office/word/2010/wordprocessingInk" xmlns:wne="http://schemas.microsoft.com/office/word/2006/wordml" xmlns:wps="http://schemas.microsoft.com/office/word/2010/wordprocessingShape" mc:Ignorable="w14 w15 w16se wp14">
+<w:endnotes xmlns:wpc="http://schemas.microsoft.com/office/word/2010/wordprocessingCanvas" xmlns:cx="http://schemas.microsoft.com/office/drawing/2014/chartex" xmlns:cx1="http://schemas.microsoft.com/office/drawing/2015/9/8/chartex" xmlns:cx2="http://schemas.microsoft.com/office/drawing/2015/10/21/chartex" xmlns:cx3="http://schemas.microsoft.com/office/drawing/2016/5/9/chartex" xmlns:cx4="http://schemas.microsoft.com/office/drawing/2016/5/10/chartex" xmlns:cx5="http://schemas.microsoft.com/office/drawing/2016/5/11/chartex" xmlns:cx6="http://schemas.microsoft.com/office/drawing/2016/5/12/chartex" xmlns:cx7="http://schemas.microsoft.com/office/drawing/2016/5/13/chartex" xmlns:cx8="http://schemas.microsoft.com/office/drawing/2016/5/14/chartex" xmlns:mc="http://schemas.openxmlformats.org/markup-compatibility/2006" xmlns:aink="http://schemas.microsoft.com/office/drawing/2016/ink" xmlns:am3d="http://schemas.microsoft.com/office/drawing/2017/model3d" xmlns:o="urn:schemas-microsoft-com:office:office" xmlns:r="http://schemas.openxmlformats.org/officeDocument/2006/relationships" xmlns:m="http://schemas.openxmlformats.org/officeDocument/2006/math" xmlns:v="urn:schemas-microsoft-com:vml" xmlns:wp14="http://schemas.microsoft.com/office/word/2010/wordprocessingDrawing" xmlns:wp="http://schemas.openxmlformats.org/drawingml/2006/wordprocessingDrawing" xmlns:w10="urn:schemas-microsoft-com:office:word" xmlns:w="http://schemas.openxmlformats.org/wordprocessingml/2006/main" xmlns:w14="http://schemas.microsoft.com/office/word/2010/wordml" xmlns:w15="http://schemas.microsoft.com/office/word/2012/wordml" xmlns:w16cid="http://schemas.microsoft.com/office/word/2016/wordml/cid" xmlns:w16se="http://schemas.microsoft.com/office/word/2015/wordml/symex" xmlns:wpg="http://schemas.microsoft.com/office/word/2010/wordprocessingGroup" xmlns:wpi="http://schemas.microsoft.com/office/word/2010/wordprocessingInk" xmlns:wne="http://schemas.microsoft.com/office/word/2006/wordml" xmlns:wps="http://schemas.microsoft.com/office/word/2010/wordprocessingShape" mc:Ignorable="w14 w15 w16se w16cid wp14">
   <w:endnote w:type="separator" w:id="-1">
     <w:p>
       <w:r>
@@ -12290,7 +12525,7 @@
 </file>
 
 <file path=word/footer1.xml><?xml version="1.0" encoding="utf-8"?>
-<w:ftr xmlns:wpc="http://schemas.microsoft.com/office/word/2010/wordprocessingCanvas" xmlns:cx="http://schemas.microsoft.com/office/drawing/2014/chartex" xmlns:mc="http://schemas.openxmlformats.org/markup-compatibility/2006" xmlns:o="urn:schemas-microsoft-com:office:office" xmlns:r="http://schemas.openxmlformats.org/officeDocument/2006/relationships" xmlns:m="http://schemas.openxmlformats.org/officeDocument/2006/math" xmlns:v="urn:schemas-microsoft-com:vml" xmlns:wp14="http://schemas.microsoft.com/office/word/2010/wordprocessingDrawing" xmlns:wp="http://schemas.openxmlformats.org/drawingml/2006/wordprocessingDrawing" xmlns:w10="urn:schemas-microsoft-com:office:word" xmlns:w="http://schemas.openxmlformats.org/wordprocessingml/2006/main" xmlns:w14="http://schemas.microsoft.com/office/word/2010/wordml" xmlns:w15="http://schemas.microsoft.com/office/word/2012/wordml" xmlns:w16se="http://schemas.microsoft.com/office/word/2015/wordml/symex" xmlns:wpg="http://schemas.microsoft.com/office/word/2010/wordprocessingGroup" xmlns:wpi="http://schemas.microsoft.com/office/word/2010/wordprocessingInk" xmlns:wne="http://schemas.microsoft.com/office/word/2006/wordml" xmlns:wps="http://schemas.microsoft.com/office/word/2010/wordprocessingShape" mc:Ignorable="w14 w15 w16se wp14">
+<w:ftr xmlns:wpc="http://schemas.microsoft.com/office/word/2010/wordprocessingCanvas" xmlns:cx="http://schemas.microsoft.com/office/drawing/2014/chartex" xmlns:cx1="http://schemas.microsoft.com/office/drawing/2015/9/8/chartex" xmlns:cx2="http://schemas.microsoft.com/office/drawing/2015/10/21/chartex" xmlns:cx3="http://schemas.microsoft.com/office/drawing/2016/5/9/chartex" xmlns:cx4="http://schemas.microsoft.com/office/drawing/2016/5/10/chartex" xmlns:cx5="http://schemas.microsoft.com/office/drawing/2016/5/11/chartex" xmlns:cx6="http://schemas.microsoft.com/office/drawing/2016/5/12/chartex" xmlns:cx7="http://schemas.microsoft.com/office/drawing/2016/5/13/chartex" xmlns:cx8="http://schemas.microsoft.com/office/drawing/2016/5/14/chartex" xmlns:mc="http://schemas.openxmlformats.org/markup-compatibility/2006" xmlns:aink="http://schemas.microsoft.com/office/drawing/2016/ink" xmlns:am3d="http://schemas.microsoft.com/office/drawing/2017/model3d" xmlns:o="urn:schemas-microsoft-com:office:office" xmlns:r="http://schemas.openxmlformats.org/officeDocument/2006/relationships" xmlns:m="http://schemas.openxmlformats.org/officeDocument/2006/math" xmlns:v="urn:schemas-microsoft-com:vml" xmlns:wp14="http://schemas.microsoft.com/office/word/2010/wordprocessingDrawing" xmlns:wp="http://schemas.openxmlformats.org/drawingml/2006/wordprocessingDrawing" xmlns:w10="urn:schemas-microsoft-com:office:word" xmlns:w="http://schemas.openxmlformats.org/wordprocessingml/2006/main" xmlns:w14="http://schemas.microsoft.com/office/word/2010/wordml" xmlns:w15="http://schemas.microsoft.com/office/word/2012/wordml" xmlns:w16cid="http://schemas.microsoft.com/office/word/2016/wordml/cid" xmlns:w16se="http://schemas.microsoft.com/office/word/2015/wordml/symex" xmlns:wpg="http://schemas.microsoft.com/office/word/2010/wordprocessingGroup" xmlns:wpi="http://schemas.microsoft.com/office/word/2010/wordprocessingInk" xmlns:wne="http://schemas.microsoft.com/office/word/2006/wordml" xmlns:wps="http://schemas.microsoft.com/office/word/2010/wordprocessingShape" mc:Ignorable="w14 w15 w16se w16cid wp14">
   <w:p>
     <w:pPr>
       <w:pBdr>
@@ -12363,7 +12598,7 @@
         <w:sz w:val="20"/>
         <w:szCs w:val="20"/>
       </w:rPr>
-      <w:t>36</w:t>
+      <w:t>38</w:t>
     </w:r>
     <w:r>
       <w:rPr>
@@ -12435,7 +12670,7 @@
 </file>
 
 <file path=word/footnotes.xml><?xml version="1.0" encoding="utf-8"?>
-<w:footnotes xmlns:wpc="http://schemas.microsoft.com/office/word/2010/wordprocessingCanvas" xmlns:cx="http://schemas.microsoft.com/office/drawing/2014/chartex" xmlns:mc="http://schemas.openxmlformats.org/markup-compatibility/2006" xmlns:o="urn:schemas-microsoft-com:office:office" xmlns:r="http://schemas.openxmlformats.org/officeDocument/2006/relationships" xmlns:m="http://schemas.openxmlformats.org/officeDocument/2006/math" xmlns:v="urn:schemas-microsoft-com:vml" xmlns:wp14="http://schemas.microsoft.com/office/word/2010/wordprocessingDrawing" xmlns:wp="http://schemas.openxmlformats.org/drawingml/2006/wordprocessingDrawing" xmlns:w10="urn:schemas-microsoft-com:office:word" xmlns:w="http://schemas.openxmlformats.org/wordprocessingml/2006/main" xmlns:w14="http://schemas.microsoft.com/office/word/2010/wordml" xmlns:w15="http://schemas.microsoft.com/office/word/2012/wordml" xmlns:w16se="http://schemas.microsoft.com/office/word/2015/wordml/symex" xmlns:wpg="http://schemas.microsoft.com/office/word/2010/wordprocessingGroup" xmlns:wpi="http://schemas.microsoft.com/office/word/2010/wordprocessingInk" xmlns:wne="http://schemas.microsoft.com/office/word/2006/wordml" xmlns:wps="http://schemas.microsoft.com/office/word/2010/wordprocessingShape" mc:Ignorable="w14 w15 w16se wp14">
+<w:footnotes xmlns:wpc="http://schemas.microsoft.com/office/word/2010/wordprocessingCanvas" xmlns:cx="http://schemas.microsoft.com/office/drawing/2014/chartex" xmlns:cx1="http://schemas.microsoft.com/office/drawing/2015/9/8/chartex" xmlns:cx2="http://schemas.microsoft.com/office/drawing/2015/10/21/chartex" xmlns:cx3="http://schemas.microsoft.com/office/drawing/2016/5/9/chartex" xmlns:cx4="http://schemas.microsoft.com/office/drawing/2016/5/10/chartex" xmlns:cx5="http://schemas.microsoft.com/office/drawing/2016/5/11/chartex" xmlns:cx6="http://schemas.microsoft.com/office/drawing/2016/5/12/chartex" xmlns:cx7="http://schemas.microsoft.com/office/drawing/2016/5/13/chartex" xmlns:cx8="http://schemas.microsoft.com/office/drawing/2016/5/14/chartex" xmlns:mc="http://schemas.openxmlformats.org/markup-compatibility/2006" xmlns:aink="http://schemas.microsoft.com/office/drawing/2016/ink" xmlns:am3d="http://schemas.microsoft.com/office/drawing/2017/model3d" xmlns:o="urn:schemas-microsoft-com:office:office" xmlns:r="http://schemas.openxmlformats.org/officeDocument/2006/relationships" xmlns:m="http://schemas.openxmlformats.org/officeDocument/2006/math" xmlns:v="urn:schemas-microsoft-com:vml" xmlns:wp14="http://schemas.microsoft.com/office/word/2010/wordprocessingDrawing" xmlns:wp="http://schemas.openxmlformats.org/drawingml/2006/wordprocessingDrawing" xmlns:w10="urn:schemas-microsoft-com:office:word" xmlns:w="http://schemas.openxmlformats.org/wordprocessingml/2006/main" xmlns:w14="http://schemas.microsoft.com/office/word/2010/wordml" xmlns:w15="http://schemas.microsoft.com/office/word/2012/wordml" xmlns:w16cid="http://schemas.microsoft.com/office/word/2016/wordml/cid" xmlns:w16se="http://schemas.microsoft.com/office/word/2015/wordml/symex" xmlns:wpg="http://schemas.microsoft.com/office/word/2010/wordprocessingGroup" xmlns:wpi="http://schemas.microsoft.com/office/word/2010/wordprocessingInk" xmlns:wne="http://schemas.microsoft.com/office/word/2006/wordml" xmlns:wps="http://schemas.microsoft.com/office/word/2010/wordprocessingShape" mc:Ignorable="w14 w15 w16se w16cid wp14">
   <w:footnote w:type="separator" w:id="-1">
     <w:p>
       <w:r>
@@ -12454,7 +12689,7 @@
 </file>
 
 <file path=word/header1.xml><?xml version="1.0" encoding="utf-8"?>
-<w:hdr xmlns:wpc="http://schemas.microsoft.com/office/word/2010/wordprocessingCanvas" xmlns:cx="http://schemas.microsoft.com/office/drawing/2014/chartex" xmlns:mc="http://schemas.openxmlformats.org/markup-compatibility/2006" xmlns:o="urn:schemas-microsoft-com:office:office" xmlns:r="http://schemas.openxmlformats.org/officeDocument/2006/relationships" xmlns:m="http://schemas.openxmlformats.org/officeDocument/2006/math" xmlns:v="urn:schemas-microsoft-com:vml" xmlns:wp14="http://schemas.microsoft.com/office/word/2010/wordprocessingDrawing" xmlns:wp="http://schemas.openxmlformats.org/drawingml/2006/wordprocessingDrawing" xmlns:w10="urn:schemas-microsoft-com:office:word" xmlns:w="http://schemas.openxmlformats.org/wordprocessingml/2006/main" xmlns:w14="http://schemas.microsoft.com/office/word/2010/wordml" xmlns:w15="http://schemas.microsoft.com/office/word/2012/wordml" xmlns:w16se="http://schemas.microsoft.com/office/word/2015/wordml/symex" xmlns:wpg="http://schemas.microsoft.com/office/word/2010/wordprocessingGroup" xmlns:wpi="http://schemas.microsoft.com/office/word/2010/wordprocessingInk" xmlns:wne="http://schemas.microsoft.com/office/word/2006/wordml" xmlns:wps="http://schemas.microsoft.com/office/word/2010/wordprocessingShape" mc:Ignorable="w14 w15 w16se wp14">
+<w:hdr xmlns:wpc="http://schemas.microsoft.com/office/word/2010/wordprocessingCanvas" xmlns:cx="http://schemas.microsoft.com/office/drawing/2014/chartex" xmlns:cx1="http://schemas.microsoft.com/office/drawing/2015/9/8/chartex" xmlns:cx2="http://schemas.microsoft.com/office/drawing/2015/10/21/chartex" xmlns:cx3="http://schemas.microsoft.com/office/drawing/2016/5/9/chartex" xmlns:cx4="http://schemas.microsoft.com/office/drawing/2016/5/10/chartex" xmlns:cx5="http://schemas.microsoft.com/office/drawing/2016/5/11/chartex" xmlns:cx6="http://schemas.microsoft.com/office/drawing/2016/5/12/chartex" xmlns:cx7="http://schemas.microsoft.com/office/drawing/2016/5/13/chartex" xmlns:cx8="http://schemas.microsoft.com/office/drawing/2016/5/14/chartex" xmlns:mc="http://schemas.openxmlformats.org/markup-compatibility/2006" xmlns:aink="http://schemas.microsoft.com/office/drawing/2016/ink" xmlns:am3d="http://schemas.microsoft.com/office/drawing/2017/model3d" xmlns:o="urn:schemas-microsoft-com:office:office" xmlns:r="http://schemas.openxmlformats.org/officeDocument/2006/relationships" xmlns:m="http://schemas.openxmlformats.org/officeDocument/2006/math" xmlns:v="urn:schemas-microsoft-com:vml" xmlns:wp14="http://schemas.microsoft.com/office/word/2010/wordprocessingDrawing" xmlns:wp="http://schemas.openxmlformats.org/drawingml/2006/wordprocessingDrawing" xmlns:w10="urn:schemas-microsoft-com:office:word" xmlns:w="http://schemas.openxmlformats.org/wordprocessingml/2006/main" xmlns:w14="http://schemas.microsoft.com/office/word/2010/wordml" xmlns:w15="http://schemas.microsoft.com/office/word/2012/wordml" xmlns:w16cid="http://schemas.microsoft.com/office/word/2016/wordml/cid" xmlns:w16se="http://schemas.microsoft.com/office/word/2015/wordml/symex" xmlns:wpg="http://schemas.microsoft.com/office/word/2010/wordprocessingGroup" xmlns:wpi="http://schemas.microsoft.com/office/word/2010/wordprocessingInk" xmlns:wne="http://schemas.microsoft.com/office/word/2006/wordml" xmlns:wps="http://schemas.microsoft.com/office/word/2010/wordprocessingShape" mc:Ignorable="w14 w15 w16se w16cid wp14">
   <w:p>
     <w:pPr>
       <w:pBdr>
@@ -12535,7 +12770,7 @@
 </file>
 
 <file path=word/numbering.xml><?xml version="1.0" encoding="utf-8"?>
-<w:numbering xmlns:wpc="http://schemas.microsoft.com/office/word/2010/wordprocessingCanvas" xmlns:cx="http://schemas.microsoft.com/office/drawing/2014/chartex" xmlns:mc="http://schemas.openxmlformats.org/markup-compatibility/2006" xmlns:o="urn:schemas-microsoft-com:office:office" xmlns:r="http://schemas.openxmlformats.org/officeDocument/2006/relationships" xmlns:m="http://schemas.openxmlformats.org/officeDocument/2006/math" xmlns:v="urn:schemas-microsoft-com:vml" xmlns:wp14="http://schemas.microsoft.com/office/word/2010/wordprocessingDrawing" xmlns:wp="http://schemas.openxmlformats.org/drawingml/2006/wordprocessingDrawing" xmlns:w10="urn:schemas-microsoft-com:office:word" xmlns:w="http://schemas.openxmlformats.org/wordprocessingml/2006/main" xmlns:w14="http://schemas.microsoft.com/office/word/2010/wordml" xmlns:w15="http://schemas.microsoft.com/office/word/2012/wordml" xmlns:w16se="http://schemas.microsoft.com/office/word/2015/wordml/symex" xmlns:wpg="http://schemas.microsoft.com/office/word/2010/wordprocessingGroup" xmlns:wpi="http://schemas.microsoft.com/office/word/2010/wordprocessingInk" xmlns:wne="http://schemas.microsoft.com/office/word/2006/wordml" xmlns:wps="http://schemas.microsoft.com/office/word/2010/wordprocessingShape" mc:Ignorable="w14 w15 w16se wp14">
+<w:numbering xmlns:wpc="http://schemas.microsoft.com/office/word/2010/wordprocessingCanvas" xmlns:cx="http://schemas.microsoft.com/office/drawing/2014/chartex" xmlns:cx1="http://schemas.microsoft.com/office/drawing/2015/9/8/chartex" xmlns:cx2="http://schemas.microsoft.com/office/drawing/2015/10/21/chartex" xmlns:cx3="http://schemas.microsoft.com/office/drawing/2016/5/9/chartex" xmlns:cx4="http://schemas.microsoft.com/office/drawing/2016/5/10/chartex" xmlns:cx5="http://schemas.microsoft.com/office/drawing/2016/5/11/chartex" xmlns:cx6="http://schemas.microsoft.com/office/drawing/2016/5/12/chartex" xmlns:cx7="http://schemas.microsoft.com/office/drawing/2016/5/13/chartex" xmlns:cx8="http://schemas.microsoft.com/office/drawing/2016/5/14/chartex" xmlns:mc="http://schemas.openxmlformats.org/markup-compatibility/2006" xmlns:aink="http://schemas.microsoft.com/office/drawing/2016/ink" xmlns:am3d="http://schemas.microsoft.com/office/drawing/2017/model3d" xmlns:o="urn:schemas-microsoft-com:office:office" xmlns:r="http://schemas.openxmlformats.org/officeDocument/2006/relationships" xmlns:m="http://schemas.openxmlformats.org/officeDocument/2006/math" xmlns:v="urn:schemas-microsoft-com:vml" xmlns:wp14="http://schemas.microsoft.com/office/word/2010/wordprocessingDrawing" xmlns:wp="http://schemas.openxmlformats.org/drawingml/2006/wordprocessingDrawing" xmlns:w10="urn:schemas-microsoft-com:office:word" xmlns:w="http://schemas.openxmlformats.org/wordprocessingml/2006/main" xmlns:w14="http://schemas.microsoft.com/office/word/2010/wordml" xmlns:w15="http://schemas.microsoft.com/office/word/2012/wordml" xmlns:w16cid="http://schemas.microsoft.com/office/word/2016/wordml/cid" xmlns:w16se="http://schemas.microsoft.com/office/word/2015/wordml/symex" xmlns:wpg="http://schemas.microsoft.com/office/word/2010/wordprocessingGroup" xmlns:wpi="http://schemas.microsoft.com/office/word/2010/wordprocessingInk" xmlns:wne="http://schemas.microsoft.com/office/word/2006/wordml" xmlns:wps="http://schemas.microsoft.com/office/word/2010/wordprocessingShape" mc:Ignorable="w14 w15 w16se w16cid wp14">
   <w:abstractNum w:abstractNumId="0" w15:restartNumberingAfterBreak="0">
     <w:nsid w:val="012F0EF4"/>
     <w:multiLevelType w:val="multilevel"/>
@@ -14849,7 +15084,7 @@
 </file>
 
 <file path=word/styles.xml><?xml version="1.0" encoding="utf-8"?>
-<w:styles xmlns:mc="http://schemas.openxmlformats.org/markup-compatibility/2006" xmlns:r="http://schemas.openxmlformats.org/officeDocument/2006/relationships" xmlns:w="http://schemas.openxmlformats.org/wordprocessingml/2006/main" xmlns:w14="http://schemas.microsoft.com/office/word/2010/wordml" xmlns:w15="http://schemas.microsoft.com/office/word/2012/wordml" xmlns:w16se="http://schemas.microsoft.com/office/word/2015/wordml/symex" mc:Ignorable="w14 w15 w16se">
+<w:styles xmlns:mc="http://schemas.openxmlformats.org/markup-compatibility/2006" xmlns:r="http://schemas.openxmlformats.org/officeDocument/2006/relationships" xmlns:w="http://schemas.openxmlformats.org/wordprocessingml/2006/main" xmlns:w14="http://schemas.microsoft.com/office/word/2010/wordml" xmlns:w15="http://schemas.microsoft.com/office/word/2012/wordml" xmlns:w16cid="http://schemas.microsoft.com/office/word/2016/wordml/cid" xmlns:w16se="http://schemas.microsoft.com/office/word/2015/wordml/symex" mc:Ignorable="w14 w15 w16se w16cid">
   <w:docDefaults>
     <w:rPrDefault>
       <w:rPr>
@@ -14872,7 +15107,7 @@
       </w:pPr>
     </w:pPrDefault>
   </w:docDefaults>
-  <w:latentStyles w:defLockedState="0" w:defUIPriority="99" w:defSemiHidden="0" w:defUnhideWhenUsed="0" w:defQFormat="0" w:count="371">
+  <w:latentStyles w:defLockedState="0" w:defUIPriority="99" w:defSemiHidden="0" w:defUnhideWhenUsed="0" w:defQFormat="0" w:count="375">
     <w:lsdException w:name="Normal" w:uiPriority="0" w:qFormat="1"/>
     <w:lsdException w:name="heading 1" w:uiPriority="9" w:qFormat="1"/>
     <w:lsdException w:name="heading 2" w:semiHidden="1" w:uiPriority="9" w:unhideWhenUsed="1" w:qFormat="1"/>
@@ -14978,7 +15213,6 @@
     <w:lsdException w:name="HTML Sample" w:semiHidden="1" w:unhideWhenUsed="1"/>
     <w:lsdException w:name="HTML Typewriter" w:semiHidden="1" w:unhideWhenUsed="1"/>
     <w:lsdException w:name="HTML Variable" w:semiHidden="1" w:unhideWhenUsed="1"/>
-    <w:lsdException w:name="Normal Table" w:semiHidden="1" w:unhideWhenUsed="1"/>
     <w:lsdException w:name="annotation subject" w:semiHidden="1" w:unhideWhenUsed="1"/>
     <w:lsdException w:name="No List" w:semiHidden="1" w:unhideWhenUsed="1"/>
     <w:lsdException w:name="Outline List 1" w:semiHidden="1" w:unhideWhenUsed="1"/>
@@ -15022,10 +15256,8 @@
     <w:lsdException w:name="Table Elegant" w:semiHidden="1" w:unhideWhenUsed="1"/>
     <w:lsdException w:name="Table Professional" w:semiHidden="1" w:unhideWhenUsed="1"/>
     <w:lsdException w:name="Table Subtle 1" w:semiHidden="1" w:unhideWhenUsed="1"/>
-    <w:lsdException w:name="Table Subtle 2" w:semiHidden="1" w:unhideWhenUsed="1"/>
     <w:lsdException w:name="Table Web 1" w:semiHidden="1" w:unhideWhenUsed="1"/>
     <w:lsdException w:name="Table Web 2" w:semiHidden="1" w:unhideWhenUsed="1"/>
-    <w:lsdException w:name="Table Web 3" w:semiHidden="1" w:unhideWhenUsed="1"/>
     <w:lsdException w:name="Balloon Text" w:semiHidden="1" w:unhideWhenUsed="1"/>
     <w:lsdException w:name="Table Grid" w:uiPriority="39"/>
     <w:lsdException w:name="Table Theme" w:semiHidden="1" w:unhideWhenUsed="1"/>
@@ -15244,6 +15476,10 @@
     <w:lsdException w:name="List Table 5 Dark Accent 6" w:uiPriority="50"/>
     <w:lsdException w:name="List Table 6 Colorful Accent 6" w:uiPriority="51"/>
     <w:lsdException w:name="List Table 7 Colorful Accent 6" w:uiPriority="52"/>
+    <w:lsdException w:name="Mention" w:semiHidden="1" w:unhideWhenUsed="1"/>
+    <w:lsdException w:name="Smart Hyperlink" w:semiHidden="1" w:unhideWhenUsed="1"/>
+    <w:lsdException w:name="Hashtag" w:semiHidden="1" w:unhideWhenUsed="1"/>
+    <w:lsdException w:name="Unresolved Mention" w:semiHidden="1" w:unhideWhenUsed="1"/>
   </w:latentStyles>
   <w:style w:type="paragraph" w:default="1" w:styleId="Normal">
     <w:name w:val="Normal"/>
@@ -16109,7 +16345,7 @@
 </file>
 
 <file path=customXml/itemProps1.xml><?xml version="1.0" encoding="utf-8"?>
-<ds:datastoreItem xmlns:ds="http://schemas.openxmlformats.org/officeDocument/2006/customXml" ds:itemID="{CEAEACA4-B791-4EBF-ADEF-0127BA97383D}">
+<ds:datastoreItem xmlns:ds="http://schemas.openxmlformats.org/officeDocument/2006/customXml" ds:itemID="{76EB4622-D1EE-4DCE-9242-B12C0D4CD729}">
   <ds:schemaRefs>
     <ds:schemaRef ds:uri="http://schemas.openxmlformats.org/officeDocument/2006/bibliography"/>
   </ds:schemaRefs>

</xml_diff>

<commit_message>
Journal de travail Catarina
</commit_message>
<xml_diff>
--- a/documentation/Dossier de projet Web CPNV v2017.doc.docx
+++ b/documentation/Dossier de projet Web CPNV v2017.doc.docx
@@ -163,7 +163,21 @@
                               <w:rPr>
                                 <w:i/>
                               </w:rPr>
-                              <w:t>Champ Derrey 4</w:t>
+                              <w:t xml:space="preserve">Champ </w:t>
+                            </w:r>
+                            <w:proofErr w:type="spellStart"/>
+                            <w:r>
+                              <w:rPr>
+                                <w:i/>
+                              </w:rPr>
+                              <w:t>Derrey</w:t>
+                            </w:r>
+                            <w:proofErr w:type="spellEnd"/>
+                            <w:r>
+                              <w:rPr>
+                                <w:i/>
+                              </w:rPr>
+                              <w:t xml:space="preserve"> 4</w:t>
                             </w:r>
                           </w:p>
                           <w:p>
@@ -201,7 +215,21 @@
                               <w:rPr>
                                 <w:i/>
                               </w:rPr>
-                              <w:t>De Jesus, Catarina</w:t>
+                              <w:t xml:space="preserve">De </w:t>
+                            </w:r>
+                            <w:proofErr w:type="spellStart"/>
+                            <w:r>
+                              <w:rPr>
+                                <w:i/>
+                              </w:rPr>
+                              <w:t>Jesus</w:t>
+                            </w:r>
+                            <w:proofErr w:type="spellEnd"/>
+                            <w:r>
+                              <w:rPr>
+                                <w:i/>
+                              </w:rPr>
+                              <w:t>, Catarina</w:t>
                             </w:r>
                           </w:p>
                           <w:p>
@@ -225,8 +253,16 @@
                               <w:rPr>
                                 <w:i/>
                               </w:rPr>
-                              <w:t>1462, Yvonand</w:t>
+                              <w:t xml:space="preserve">1462, </w:t>
                             </w:r>
+                            <w:proofErr w:type="spellStart"/>
+                            <w:r>
+                              <w:rPr>
+                                <w:i/>
+                              </w:rPr>
+                              <w:t>Yvonand</w:t>
+                            </w:r>
+                            <w:proofErr w:type="spellEnd"/>
                           </w:p>
                           <w:p>
                             <w:pPr>
@@ -283,7 +319,21 @@
                         <w:rPr>
                           <w:i/>
                         </w:rPr>
-                        <w:t>Champ Derrey 4</w:t>
+                        <w:t xml:space="preserve">Champ </w:t>
+                      </w:r>
+                      <w:proofErr w:type="spellStart"/>
+                      <w:r>
+                        <w:rPr>
+                          <w:i/>
+                        </w:rPr>
+                        <w:t>Derrey</w:t>
+                      </w:r>
+                      <w:proofErr w:type="spellEnd"/>
+                      <w:r>
+                        <w:rPr>
+                          <w:i/>
+                        </w:rPr>
+                        <w:t xml:space="preserve"> 4</w:t>
                       </w:r>
                     </w:p>
                     <w:p>
@@ -321,7 +371,21 @@
                         <w:rPr>
                           <w:i/>
                         </w:rPr>
-                        <w:t>De Jesus, Catarina</w:t>
+                        <w:t xml:space="preserve">De </w:t>
+                      </w:r>
+                      <w:proofErr w:type="spellStart"/>
+                      <w:r>
+                        <w:rPr>
+                          <w:i/>
+                        </w:rPr>
+                        <w:t>Jesus</w:t>
+                      </w:r>
+                      <w:proofErr w:type="spellEnd"/>
+                      <w:r>
+                        <w:rPr>
+                          <w:i/>
+                        </w:rPr>
+                        <w:t>, Catarina</w:t>
                       </w:r>
                     </w:p>
                     <w:p>
@@ -345,8 +409,16 @@
                         <w:rPr>
                           <w:i/>
                         </w:rPr>
-                        <w:t>1462, Yvonand</w:t>
+                        <w:t xml:space="preserve">1462, </w:t>
                       </w:r>
+                      <w:proofErr w:type="spellStart"/>
+                      <w:r>
+                        <w:rPr>
+                          <w:i/>
+                        </w:rPr>
+                        <w:t>Yvonand</w:t>
+                      </w:r>
+                      <w:proofErr w:type="spellEnd"/>
                     </w:p>
                     <w:p>
                       <w:pPr>
@@ -637,13 +709,148 @@
           <w:r>
             <w:fldChar w:fldCharType="separate"/>
           </w:r>
-          <w:hyperlink w:anchor="_Toc508098658" w:history="1">
+          <w:bookmarkStart w:id="0" w:name="_GoBack"/>
+          <w:bookmarkEnd w:id="0"/>
+          <w:r>
+            <w:rPr>
+              <w:rStyle w:val="Lienhypertexte"/>
+              <w:noProof/>
+            </w:rPr>
+            <w:fldChar w:fldCharType="begin"/>
+          </w:r>
+          <w:r>
+            <w:rPr>
+              <w:rStyle w:val="Lienhypertexte"/>
+              <w:noProof/>
+            </w:rPr>
+            <w:instrText xml:space="preserve"> </w:instrText>
+          </w:r>
+          <w:r>
+            <w:rPr>
+              <w:noProof/>
+            </w:rPr>
+            <w:instrText>HYPERLINK \l "_Toc508822801"</w:instrText>
+          </w:r>
+          <w:r>
+            <w:rPr>
+              <w:rStyle w:val="Lienhypertexte"/>
+              <w:noProof/>
+            </w:rPr>
+            <w:instrText xml:space="preserve"> </w:instrText>
+          </w:r>
+          <w:r>
+            <w:rPr>
+              <w:rStyle w:val="Lienhypertexte"/>
+              <w:noProof/>
+            </w:rPr>
+          </w:r>
+          <w:r>
+            <w:rPr>
+              <w:rStyle w:val="Lienhypertexte"/>
+              <w:noProof/>
+            </w:rPr>
+            <w:fldChar w:fldCharType="separate"/>
+          </w:r>
+          <w:r>
+            <w:rPr>
+              <w:rStyle w:val="Lienhypertexte"/>
+              <w:noProof/>
+            </w:rPr>
+            <w:t>1.</w:t>
+          </w:r>
+          <w:r>
+            <w:rPr>
+              <w:rFonts w:asciiTheme="minorHAnsi" w:eastAsiaTheme="minorEastAsia" w:hAnsiTheme="minorHAnsi" w:cstheme="minorBidi"/>
+              <w:noProof/>
+              <w:color w:val="auto"/>
+              <w:sz w:val="22"/>
+              <w:szCs w:val="22"/>
+              <w:lang w:val="fr-CH"/>
+            </w:rPr>
+            <w:tab/>
+          </w:r>
+          <w:r>
+            <w:rPr>
+              <w:rStyle w:val="Lienhypertexte"/>
+              <w:noProof/>
+            </w:rPr>
+            <w:t>Analyse préliminaire</w:t>
+          </w:r>
+          <w:r>
+            <w:rPr>
+              <w:noProof/>
+              <w:webHidden/>
+            </w:rPr>
+            <w:tab/>
+          </w:r>
+          <w:r>
+            <w:rPr>
+              <w:noProof/>
+              <w:webHidden/>
+            </w:rPr>
+            <w:fldChar w:fldCharType="begin"/>
+          </w:r>
+          <w:r>
+            <w:rPr>
+              <w:noProof/>
+              <w:webHidden/>
+            </w:rPr>
+            <w:instrText xml:space="preserve"> PAGEREF _Toc508822801 \h </w:instrText>
+          </w:r>
+          <w:r>
+            <w:rPr>
+              <w:noProof/>
+              <w:webHidden/>
+            </w:rPr>
+          </w:r>
+          <w:r>
+            <w:rPr>
+              <w:noProof/>
+              <w:webHidden/>
+            </w:rPr>
+            <w:fldChar w:fldCharType="separate"/>
+          </w:r>
+          <w:r>
+            <w:rPr>
+              <w:noProof/>
+              <w:webHidden/>
+            </w:rPr>
+            <w:t>2</w:t>
+          </w:r>
+          <w:r>
+            <w:rPr>
+              <w:noProof/>
+              <w:webHidden/>
+            </w:rPr>
+            <w:fldChar w:fldCharType="end"/>
+          </w:r>
+          <w:r>
+            <w:rPr>
+              <w:rStyle w:val="Lienhypertexte"/>
+              <w:noProof/>
+            </w:rPr>
+            <w:fldChar w:fldCharType="end"/>
+          </w:r>
+        </w:p>
+        <w:p>
+          <w:pPr>
+            <w:pStyle w:val="TM3"/>
+            <w:rPr>
+              <w:rFonts w:asciiTheme="minorHAnsi" w:eastAsiaTheme="minorEastAsia" w:hAnsiTheme="minorHAnsi" w:cstheme="minorBidi"/>
+              <w:noProof/>
+              <w:color w:val="auto"/>
+              <w:sz w:val="22"/>
+              <w:szCs w:val="22"/>
+              <w:lang w:val="fr-CH"/>
+            </w:rPr>
+          </w:pPr>
+          <w:hyperlink w:anchor="_Toc508822802" w:history="1">
             <w:r>
               <w:rPr>
                 <w:rStyle w:val="Lienhypertexte"/>
                 <w:noProof/>
               </w:rPr>
-              <w:t>1.</w:t>
+              <w:t>2.</w:t>
             </w:r>
             <w:r>
               <w:rPr>
@@ -661,7 +868,7 @@
                 <w:rStyle w:val="Lienhypertexte"/>
                 <w:noProof/>
               </w:rPr>
-              <w:t>Analyse préliminaire</w:t>
+              <w:t>Analyse</w:t>
             </w:r>
             <w:r>
               <w:rPr>
@@ -682,7 +889,7 @@
                 <w:noProof/>
                 <w:webHidden/>
               </w:rPr>
-              <w:instrText xml:space="preserve"> PAGEREF _Toc508098658 \h </w:instrText>
+              <w:instrText xml:space="preserve"> PAGEREF _Toc508822802 \h </w:instrText>
             </w:r>
             <w:r>
               <w:rPr>
@@ -702,7 +909,7 @@
                 <w:noProof/>
                 <w:webHidden/>
               </w:rPr>
-              <w:t>2</w:t>
+              <w:t>3</w:t>
             </w:r>
             <w:r>
               <w:rPr>
@@ -725,13 +932,13 @@
               <w:lang w:val="fr-CH"/>
             </w:rPr>
           </w:pPr>
-          <w:hyperlink w:anchor="_Toc508098659" w:history="1">
+          <w:hyperlink w:anchor="_Toc508822803" w:history="1">
             <w:r>
               <w:rPr>
                 <w:rStyle w:val="Lienhypertexte"/>
                 <w:noProof/>
               </w:rPr>
-              <w:t>2.</w:t>
+              <w:t>3.</w:t>
             </w:r>
             <w:r>
               <w:rPr>
@@ -749,7 +956,7 @@
                 <w:rStyle w:val="Lienhypertexte"/>
                 <w:noProof/>
               </w:rPr>
-              <w:t>Analyse</w:t>
+              <w:t>Conception</w:t>
             </w:r>
             <w:r>
               <w:rPr>
@@ -770,7 +977,7 @@
                 <w:noProof/>
                 <w:webHidden/>
               </w:rPr>
-              <w:instrText xml:space="preserve"> PAGEREF _Toc508098659 \h </w:instrText>
+              <w:instrText xml:space="preserve"> PAGEREF _Toc508822803 \h </w:instrText>
             </w:r>
             <w:r>
               <w:rPr>
@@ -790,7 +997,7 @@
                 <w:noProof/>
                 <w:webHidden/>
               </w:rPr>
-              <w:t>3</w:t>
+              <w:t>32</w:t>
             </w:r>
             <w:r>
               <w:rPr>
@@ -813,13 +1020,13 @@
               <w:lang w:val="fr-CH"/>
             </w:rPr>
           </w:pPr>
-          <w:hyperlink w:anchor="_Toc508098660" w:history="1">
+          <w:hyperlink w:anchor="_Toc508822804" w:history="1">
             <w:r>
               <w:rPr>
                 <w:rStyle w:val="Lienhypertexte"/>
                 <w:noProof/>
               </w:rPr>
-              <w:t>3.</w:t>
+              <w:t>4.</w:t>
             </w:r>
             <w:r>
               <w:rPr>
@@ -837,7 +1044,7 @@
                 <w:rStyle w:val="Lienhypertexte"/>
                 <w:noProof/>
               </w:rPr>
-              <w:t>Conception</w:t>
+              <w:t>Réalisation</w:t>
             </w:r>
             <w:r>
               <w:rPr>
@@ -858,7 +1065,7 @@
                 <w:noProof/>
                 <w:webHidden/>
               </w:rPr>
-              <w:instrText xml:space="preserve"> PAGEREF _Toc508098660 \h </w:instrText>
+              <w:instrText xml:space="preserve"> PAGEREF _Toc508822804 \h </w:instrText>
             </w:r>
             <w:r>
               <w:rPr>
@@ -878,7 +1085,7 @@
                 <w:noProof/>
                 <w:webHidden/>
               </w:rPr>
-              <w:t>32</w:t>
+              <w:t>34</w:t>
             </w:r>
             <w:r>
               <w:rPr>
@@ -901,13 +1108,13 @@
               <w:lang w:val="fr-CH"/>
             </w:rPr>
           </w:pPr>
-          <w:hyperlink w:anchor="_Toc508098661" w:history="1">
+          <w:hyperlink w:anchor="_Toc508822805" w:history="1">
             <w:r>
               <w:rPr>
                 <w:rStyle w:val="Lienhypertexte"/>
                 <w:noProof/>
               </w:rPr>
-              <w:t>4.</w:t>
+              <w:t>5.</w:t>
             </w:r>
             <w:r>
               <w:rPr>
@@ -925,7 +1132,7 @@
                 <w:rStyle w:val="Lienhypertexte"/>
                 <w:noProof/>
               </w:rPr>
-              <w:t>Réalisation</w:t>
+              <w:t>Mise en service</w:t>
             </w:r>
             <w:r>
               <w:rPr>
@@ -946,7 +1153,7 @@
                 <w:noProof/>
                 <w:webHidden/>
               </w:rPr>
-              <w:instrText xml:space="preserve"> PAGEREF _Toc508098661 \h </w:instrText>
+              <w:instrText xml:space="preserve"> PAGEREF _Toc508822805 \h </w:instrText>
             </w:r>
             <w:r>
               <w:rPr>
@@ -966,7 +1173,7 @@
                 <w:noProof/>
                 <w:webHidden/>
               </w:rPr>
-              <w:t>34</w:t>
+              <w:t>35</w:t>
             </w:r>
             <w:r>
               <w:rPr>
@@ -989,13 +1196,13 @@
               <w:lang w:val="fr-CH"/>
             </w:rPr>
           </w:pPr>
-          <w:hyperlink w:anchor="_Toc508098662" w:history="1">
+          <w:hyperlink w:anchor="_Toc508822806" w:history="1">
             <w:r>
               <w:rPr>
                 <w:rStyle w:val="Lienhypertexte"/>
                 <w:noProof/>
               </w:rPr>
-              <w:t>5.</w:t>
+              <w:t>6.</w:t>
             </w:r>
             <w:r>
               <w:rPr>
@@ -1013,7 +1220,7 @@
                 <w:rStyle w:val="Lienhypertexte"/>
                 <w:noProof/>
               </w:rPr>
-              <w:t>Mise en service</w:t>
+              <w:t>Conclusions</w:t>
             </w:r>
             <w:r>
               <w:rPr>
@@ -1034,7 +1241,7 @@
                 <w:noProof/>
                 <w:webHidden/>
               </w:rPr>
-              <w:instrText xml:space="preserve"> PAGEREF _Toc508098662 \h </w:instrText>
+              <w:instrText xml:space="preserve"> PAGEREF _Toc508822806 \h </w:instrText>
             </w:r>
             <w:r>
               <w:rPr>
@@ -1077,13 +1284,13 @@
               <w:lang w:val="fr-CH"/>
             </w:rPr>
           </w:pPr>
-          <w:hyperlink w:anchor="_Toc508098663" w:history="1">
+          <w:hyperlink w:anchor="_Toc508822807" w:history="1">
             <w:r>
               <w:rPr>
                 <w:rStyle w:val="Lienhypertexte"/>
                 <w:noProof/>
               </w:rPr>
-              <w:t>6.</w:t>
+              <w:t>7.</w:t>
             </w:r>
             <w:r>
               <w:rPr>
@@ -1101,7 +1308,7 @@
                 <w:rStyle w:val="Lienhypertexte"/>
                 <w:noProof/>
               </w:rPr>
-              <w:t>Conclusions</w:t>
+              <w:t>Annexes</w:t>
             </w:r>
             <w:r>
               <w:rPr>
@@ -1122,95 +1329,7 @@
                 <w:noProof/>
                 <w:webHidden/>
               </w:rPr>
-              <w:instrText xml:space="preserve"> PAGEREF _Toc508098663 \h </w:instrText>
-            </w:r>
-            <w:r>
-              <w:rPr>
-                <w:noProof/>
-                <w:webHidden/>
-              </w:rPr>
-            </w:r>
-            <w:r>
-              <w:rPr>
-                <w:noProof/>
-                <w:webHidden/>
-              </w:rPr>
-              <w:fldChar w:fldCharType="separate"/>
-            </w:r>
-            <w:r>
-              <w:rPr>
-                <w:noProof/>
-                <w:webHidden/>
-              </w:rPr>
-              <w:t>35</w:t>
-            </w:r>
-            <w:r>
-              <w:rPr>
-                <w:noProof/>
-                <w:webHidden/>
-              </w:rPr>
-              <w:fldChar w:fldCharType="end"/>
-            </w:r>
-          </w:hyperlink>
-        </w:p>
-        <w:p>
-          <w:pPr>
-            <w:pStyle w:val="TM3"/>
-            <w:rPr>
-              <w:rFonts w:asciiTheme="minorHAnsi" w:eastAsiaTheme="minorEastAsia" w:hAnsiTheme="minorHAnsi" w:cstheme="minorBidi"/>
-              <w:noProof/>
-              <w:color w:val="auto"/>
-              <w:sz w:val="22"/>
-              <w:szCs w:val="22"/>
-              <w:lang w:val="fr-CH"/>
-            </w:rPr>
-          </w:pPr>
-          <w:hyperlink w:anchor="_Toc508098664" w:history="1">
-            <w:r>
-              <w:rPr>
-                <w:rStyle w:val="Lienhypertexte"/>
-                <w:noProof/>
-              </w:rPr>
-              <w:t>7.</w:t>
-            </w:r>
-            <w:r>
-              <w:rPr>
-                <w:rFonts w:asciiTheme="minorHAnsi" w:eastAsiaTheme="minorEastAsia" w:hAnsiTheme="minorHAnsi" w:cstheme="minorBidi"/>
-                <w:noProof/>
-                <w:color w:val="auto"/>
-                <w:sz w:val="22"/>
-                <w:szCs w:val="22"/>
-                <w:lang w:val="fr-CH"/>
-              </w:rPr>
-              <w:tab/>
-            </w:r>
-            <w:r>
-              <w:rPr>
-                <w:rStyle w:val="Lienhypertexte"/>
-                <w:noProof/>
-              </w:rPr>
-              <w:t>Annexes</w:t>
-            </w:r>
-            <w:r>
-              <w:rPr>
-                <w:noProof/>
-                <w:webHidden/>
-              </w:rPr>
-              <w:tab/>
-            </w:r>
-            <w:r>
-              <w:rPr>
-                <w:noProof/>
-                <w:webHidden/>
-              </w:rPr>
-              <w:fldChar w:fldCharType="begin"/>
-            </w:r>
-            <w:r>
-              <w:rPr>
-                <w:noProof/>
-                <w:webHidden/>
-              </w:rPr>
-              <w:instrText xml:space="preserve"> PAGEREF _Toc508098664 \h </w:instrText>
+              <w:instrText xml:space="preserve"> PAGEREF _Toc508822807 \h </w:instrText>
             </w:r>
             <w:r>
               <w:rPr>
@@ -1260,11 +1379,11 @@
           <w:numId w:val="22"/>
         </w:numPr>
       </w:pPr>
-      <w:bookmarkStart w:id="0" w:name="_Toc508098658"/>
+      <w:bookmarkStart w:id="1" w:name="_Toc508822801"/>
       <w:r>
         <w:t>Analyse préliminaire</w:t>
       </w:r>
-      <w:bookmarkEnd w:id="0"/>
+      <w:bookmarkEnd w:id="1"/>
     </w:p>
     <w:p>
       <w:pPr>
@@ -1295,7 +1414,15 @@
         <w:t>s</w:t>
       </w:r>
       <w:r>
-        <w:t xml:space="preserve"> de signaler une place libre en colocation à partir d’une certaine date et au membre non authentifiés de pouvoir voir les propositions et poster un message à destination du membre qui a posté l’information.</w:t>
+        <w:t xml:space="preserve"> de signaler une place libre en colocation à partir d’une certaine date et au membre non authentifiés de pouvoir </w:t>
+      </w:r>
+      <w:proofErr w:type="gramStart"/>
+      <w:r>
+        <w:t>voir</w:t>
+      </w:r>
+      <w:proofErr w:type="gramEnd"/>
+      <w:r>
+        <w:t xml:space="preserve"> les propositions et poster un message à destination du membre qui a posté l’information.</w:t>
       </w:r>
     </w:p>
     <w:p/>
@@ -1418,12 +1545,14 @@
                 <w:i/>
               </w:rPr>
             </w:pPr>
+            <w:proofErr w:type="gramStart"/>
             <w:r>
               <w:rPr>
                 <w:i/>
               </w:rPr>
               <w:t>prénom</w:t>
             </w:r>
+            <w:proofErr w:type="gramEnd"/>
           </w:p>
         </w:tc>
         <w:tc>
@@ -1443,12 +1572,14 @@
                 <w:i/>
               </w:rPr>
             </w:pPr>
+            <w:proofErr w:type="gramStart"/>
             <w:r>
               <w:rPr>
                 <w:i/>
               </w:rPr>
               <w:t>e-mail</w:t>
             </w:r>
+            <w:proofErr w:type="gramEnd"/>
           </w:p>
         </w:tc>
         <w:tc>
@@ -1468,12 +1599,14 @@
                 <w:i/>
               </w:rPr>
             </w:pPr>
+            <w:proofErr w:type="gramStart"/>
             <w:r>
               <w:rPr>
                 <w:i/>
               </w:rPr>
               <w:t>téléphone</w:t>
             </w:r>
+            <w:proofErr w:type="gramEnd"/>
           </w:p>
         </w:tc>
       </w:tr>
@@ -1651,8 +1784,16 @@
               <w:rPr>
                 <w:i/>
               </w:rPr>
-              <w:t>De Jesus</w:t>
-            </w:r>
+              <w:t xml:space="preserve">De </w:t>
+            </w:r>
+            <w:proofErr w:type="spellStart"/>
+            <w:r>
+              <w:rPr>
+                <w:i/>
+              </w:rPr>
+              <w:t>Jesus</w:t>
+            </w:r>
+            <w:proofErr w:type="spellEnd"/>
           </w:p>
         </w:tc>
         <w:tc>
@@ -1881,8 +2022,8 @@
       </w:r>
     </w:p>
     <w:p>
-      <w:bookmarkStart w:id="1" w:name="_2et92p0" w:colFirst="0" w:colLast="0"/>
-      <w:bookmarkEnd w:id="1"/>
+      <w:bookmarkStart w:id="2" w:name="_2et92p0" w:colFirst="0" w:colLast="0"/>
+      <w:bookmarkEnd w:id="2"/>
     </w:p>
     <w:p>
       <w:r>
@@ -2180,13 +2321,13 @@
           <w:numId w:val="22"/>
         </w:numPr>
       </w:pPr>
-      <w:bookmarkStart w:id="2" w:name="_1t3h5sf" w:colFirst="0" w:colLast="0"/>
-      <w:bookmarkStart w:id="3" w:name="_Toc508098659"/>
-      <w:bookmarkEnd w:id="2"/>
+      <w:bookmarkStart w:id="3" w:name="_1t3h5sf" w:colFirst="0" w:colLast="0"/>
+      <w:bookmarkStart w:id="4" w:name="_Toc508822802"/>
+      <w:bookmarkEnd w:id="3"/>
       <w:r>
         <w:t>Analyse</w:t>
       </w:r>
-      <w:bookmarkEnd w:id="3"/>
+      <w:bookmarkEnd w:id="4"/>
     </w:p>
     <w:p>
       <w:pPr>
@@ -2581,12 +2722,14 @@
             <w:r>
               <w:t>Cliquer sur le bouton « </w:t>
             </w:r>
+            <w:proofErr w:type="spellStart"/>
             <w:r>
               <w:rPr>
                 <w:i/>
               </w:rPr>
               <w:t>logout</w:t>
             </w:r>
+            <w:proofErr w:type="spellEnd"/>
             <w:r>
               <w:t> »</w:t>
             </w:r>
@@ -3545,11 +3688,19 @@
             <w:r>
               <w:t>Redirection vers « </w:t>
             </w:r>
+            <w:proofErr w:type="spellStart"/>
             <w:r>
               <w:rPr>
                 <w:b/>
               </w:rPr>
-              <w:t>Détails_Appart (non connecté) </w:t>
+              <w:t>Détails_Appart</w:t>
+            </w:r>
+            <w:proofErr w:type="spellEnd"/>
+            <w:r>
+              <w:rPr>
+                <w:b/>
+              </w:rPr>
+              <w:t xml:space="preserve"> (non connecté) </w:t>
             </w:r>
             <w:r>
               <w:t>»</w:t>
@@ -3746,8 +3897,13 @@
     </w:p>
     <w:p/>
     <w:p>
-      <w:r>
-        <w:t>Détails_Appart (non connecté)</w:t>
+      <w:proofErr w:type="spellStart"/>
+      <w:r>
+        <w:t>Détails_Appart</w:t>
+      </w:r>
+      <w:proofErr w:type="spellEnd"/>
+      <w:r>
+        <w:t xml:space="preserve"> (non connecté)</w:t>
       </w:r>
       <w:r>
         <w:t> :</w:t>
@@ -3956,12 +4112,14 @@
             <w:r>
               <w:t>Redirection vers la page « </w:t>
             </w:r>
+            <w:proofErr w:type="spellStart"/>
             <w:r>
               <w:rPr>
                 <w:b/>
               </w:rPr>
               <w:t>Ajouter_Proposition</w:t>
             </w:r>
+            <w:proofErr w:type="spellEnd"/>
             <w:r>
               <w:t> »</w:t>
             </w:r>
@@ -4012,7 +4170,11 @@
           </w:tcPr>
           <w:p>
             <w:r>
-              <w:t>Remplir le formulaire et appuyer sur le bouton «</w:t>
+              <w:t>Remplir le formulaire et appuyer sur le bouton</w:t>
+            </w:r>
+            <w:proofErr w:type="gramStart"/>
+            <w:r>
+              <w:t xml:space="preserve"> «</w:t>
             </w:r>
             <w:r>
               <w:rPr>
@@ -4020,6 +4182,7 @@
               </w:rPr>
               <w:t>Ajouter</w:t>
             </w:r>
+            <w:proofErr w:type="gramEnd"/>
             <w:r>
               <w:t>»</w:t>
             </w:r>
@@ -4043,12 +4206,14 @@
             <w:r>
               <w:t>Test le formulaire et renvoi vers la page « </w:t>
             </w:r>
+            <w:proofErr w:type="spellStart"/>
             <w:r>
               <w:rPr>
                 <w:b/>
               </w:rPr>
               <w:t>Ajouter_Proposition</w:t>
             </w:r>
+            <w:proofErr w:type="spellEnd"/>
             <w:r>
               <w:t xml:space="preserve"> » avec un message d’erreur</w:t>
             </w:r>
@@ -4180,9 +4345,11 @@
       </w:pPr>
     </w:p>
     <w:p>
+      <w:proofErr w:type="spellStart"/>
       <w:r>
         <w:t>Ajouter_Proposition</w:t>
       </w:r>
+      <w:proofErr w:type="spellEnd"/>
       <w:r>
         <w:t> :</w:t>
       </w:r>
@@ -4502,11 +4669,19 @@
             <w:r>
               <w:t>Redirection vers « </w:t>
             </w:r>
+            <w:proofErr w:type="spellStart"/>
             <w:r>
               <w:rPr>
                 <w:b/>
               </w:rPr>
-              <w:t>Détails_Appart (non connecté) </w:t>
+              <w:t>Détails_Appart</w:t>
+            </w:r>
+            <w:proofErr w:type="spellEnd"/>
+            <w:r>
+              <w:rPr>
+                <w:b/>
+              </w:rPr>
+              <w:t xml:space="preserve"> (non connecté) </w:t>
             </w:r>
             <w:r>
               <w:t>»</w:t>
@@ -4567,7 +4742,15 @@
           </w:tcPr>
           <w:p>
             <w:r>
-              <w:t>Cliquer sur le lien  « </w:t>
+              <w:t xml:space="preserve">Cliquer sur le </w:t>
+            </w:r>
+            <w:proofErr w:type="gramStart"/>
+            <w:r>
+              <w:t>lien  «</w:t>
+            </w:r>
+            <w:proofErr w:type="gramEnd"/>
+            <w:r>
+              <w:t> </w:t>
             </w:r>
             <w:r>
               <w:rPr>
@@ -4594,11 +4777,19 @@
             <w:r>
               <w:t>Renvoie vers la page « </w:t>
             </w:r>
+            <w:proofErr w:type="spellStart"/>
             <w:r>
               <w:rPr>
                 <w:b/>
               </w:rPr>
-              <w:t>Détails_Appart (non connecté)</w:t>
+              <w:t>Détails_Appart</w:t>
+            </w:r>
+            <w:proofErr w:type="spellEnd"/>
+            <w:r>
+              <w:rPr>
+                <w:b/>
+              </w:rPr>
+              <w:t xml:space="preserve"> (non connecté)</w:t>
             </w:r>
             <w:r>
               <w:t> »</w:t>
@@ -4679,9 +4870,11 @@
       </w:pPr>
     </w:p>
     <w:p>
+      <w:proofErr w:type="spellStart"/>
       <w:r>
         <w:t>Appartments</w:t>
       </w:r>
+      <w:proofErr w:type="spellEnd"/>
       <w:r>
         <w:t> :</w:t>
       </w:r>
@@ -4738,9 +4931,14 @@
     <w:p/>
     <w:p/>
     <w:p>
+      <w:proofErr w:type="spellStart"/>
       <w:r>
         <w:lastRenderedPageBreak/>
-        <w:t>Détails_Appart (non connecté)</w:t>
+        <w:t>Détails_Appart</w:t>
+      </w:r>
+      <w:proofErr w:type="spellEnd"/>
+      <w:r>
+        <w:t xml:space="preserve"> (non connecté)</w:t>
       </w:r>
       <w:r>
         <w:t> :</w:t>
@@ -4797,12 +4995,14 @@
     </w:p>
     <w:p/>
     <w:p>
+      <w:proofErr w:type="spellStart"/>
       <w:r>
         <w:t>Carte_de_</w:t>
       </w:r>
       <w:r>
         <w:t>visite</w:t>
       </w:r>
+      <w:proofErr w:type="spellEnd"/>
       <w:r>
         <w:t> :</w:t>
       </w:r>
@@ -5065,11 +5265,19 @@
             <w:r>
               <w:t>Redirection vers « </w:t>
             </w:r>
+            <w:proofErr w:type="spellStart"/>
             <w:r>
               <w:rPr>
                 <w:b/>
               </w:rPr>
-              <w:t>Détails_Appart (connecté)</w:t>
+              <w:t>Détails_Appart</w:t>
+            </w:r>
+            <w:proofErr w:type="spellEnd"/>
+            <w:r>
+              <w:rPr>
+                <w:b/>
+              </w:rPr>
+              <w:t xml:space="preserve"> (connecté)</w:t>
             </w:r>
             <w:r>
               <w:t> »</w:t>
@@ -5374,8 +5582,13 @@
       </w:pPr>
     </w:p>
     <w:p>
-      <w:r>
-        <w:t>Détails_Appart (connecté)</w:t>
+      <w:proofErr w:type="spellStart"/>
+      <w:r>
+        <w:t>Détails_Appart</w:t>
+      </w:r>
+      <w:proofErr w:type="spellEnd"/>
+      <w:r>
+        <w:t xml:space="preserve"> (connecté)</w:t>
       </w:r>
       <w:r>
         <w:t> :</w:t>
@@ -5692,7 +5905,21 @@
               <w:rPr>
                 <w:b/>
               </w:rPr>
-              <w:t> Détails_Appart (non connecté) </w:t>
+              <w:t> </w:t>
+            </w:r>
+            <w:proofErr w:type="spellStart"/>
+            <w:r>
+              <w:rPr>
+                <w:b/>
+              </w:rPr>
+              <w:t>Détails_Appart</w:t>
+            </w:r>
+            <w:proofErr w:type="spellEnd"/>
+            <w:r>
+              <w:rPr>
+                <w:b/>
+              </w:rPr>
+              <w:t xml:space="preserve"> (non connecté) </w:t>
             </w:r>
             <w:r>
               <w:t>»</w:t>
@@ -5962,9 +6189,14 @@
     <w:p/>
     <w:p/>
     <w:p>
+      <w:proofErr w:type="spellStart"/>
       <w:r>
         <w:lastRenderedPageBreak/>
-        <w:t>Détails_Appart (non connecté)</w:t>
+        <w:t>Détails_Appart</w:t>
+      </w:r>
+      <w:proofErr w:type="spellEnd"/>
+      <w:r>
+        <w:t xml:space="preserve"> (non connecté)</w:t>
       </w:r>
       <w:r>
         <w:t> :</w:t>
@@ -6290,11 +6522,19 @@
             <w:r>
               <w:t>Redirection vers « </w:t>
             </w:r>
+            <w:proofErr w:type="spellStart"/>
             <w:r>
               <w:rPr>
                 <w:b/>
               </w:rPr>
-              <w:t>Détails_Appart (connecté)</w:t>
+              <w:t>Détails_Appart</w:t>
+            </w:r>
+            <w:proofErr w:type="spellEnd"/>
+            <w:r>
+              <w:rPr>
+                <w:b/>
+              </w:rPr>
+              <w:t xml:space="preserve"> (connecté)</w:t>
             </w:r>
             <w:r>
               <w:t> »</w:t>
@@ -6340,11 +6580,19 @@
             <w:r>
               <w:t>Redirection vers « </w:t>
             </w:r>
+            <w:proofErr w:type="spellStart"/>
             <w:r>
               <w:rPr>
                 <w:b/>
               </w:rPr>
-              <w:t>Détails_Appart (propriétaire) </w:t>
+              <w:t>Détails_Appart</w:t>
+            </w:r>
+            <w:proofErr w:type="spellEnd"/>
+            <w:r>
+              <w:rPr>
+                <w:b/>
+              </w:rPr>
+              <w:t xml:space="preserve"> (propriétaire) </w:t>
             </w:r>
             <w:r>
               <w:t>»</w:t>
@@ -6386,12 +6634,14 @@
             <w:r>
               <w:t>Redirection vers la page « </w:t>
             </w:r>
+            <w:proofErr w:type="spellStart"/>
             <w:r>
               <w:rPr>
                 <w:b/>
               </w:rPr>
               <w:t>Modif_Proposition</w:t>
             </w:r>
+            <w:proofErr w:type="spellEnd"/>
             <w:r>
               <w:t> »</w:t>
             </w:r>
@@ -6501,12 +6751,14 @@
             <w:r>
               <w:t>Renvoi vers la page « </w:t>
             </w:r>
+            <w:proofErr w:type="spellStart"/>
             <w:r>
               <w:rPr>
                 <w:b/>
               </w:rPr>
               <w:t>Modif_Proposition</w:t>
             </w:r>
+            <w:proofErr w:type="spellEnd"/>
             <w:r>
               <w:t> » avec un message d’erreur</w:t>
             </w:r>
@@ -6547,11 +6799,19 @@
             <w:r>
               <w:t>Change les informations et renvoie dans la page « </w:t>
             </w:r>
+            <w:proofErr w:type="spellStart"/>
             <w:r>
               <w:rPr>
                 <w:b/>
               </w:rPr>
-              <w:t>Détails_Appart (propriétaire)</w:t>
+              <w:t>Détails_Appart</w:t>
+            </w:r>
+            <w:proofErr w:type="spellEnd"/>
+            <w:r>
+              <w:rPr>
+                <w:b/>
+              </w:rPr>
+              <w:t xml:space="preserve"> (propriétaire)</w:t>
             </w:r>
             <w:r>
               <w:t> »</w:t>
@@ -6691,9 +6951,14 @@
     <w:p/>
     <w:p/>
     <w:p>
+      <w:proofErr w:type="spellStart"/>
       <w:r>
         <w:lastRenderedPageBreak/>
-        <w:t>Détails_Appart (propriétaire)</w:t>
+        <w:t>Détails_Appart</w:t>
+      </w:r>
+      <w:proofErr w:type="spellEnd"/>
+      <w:r>
+        <w:t xml:space="preserve"> (propriétaire)</w:t>
       </w:r>
       <w:r>
         <w:t> :</w:t>
@@ -6750,9 +7015,11 @@
     </w:p>
     <w:p/>
     <w:p>
+      <w:proofErr w:type="spellStart"/>
       <w:r>
         <w:t>Modif_Proposition</w:t>
       </w:r>
+      <w:proofErr w:type="spellEnd"/>
       <w:r>
         <w:t> :</w:t>
       </w:r>
@@ -7010,11 +7277,19 @@
             <w:r>
               <w:t>Redirection vers « </w:t>
             </w:r>
+            <w:proofErr w:type="spellStart"/>
             <w:r>
               <w:rPr>
                 <w:b/>
               </w:rPr>
-              <w:t>Détails_Appart (connecté)</w:t>
+              <w:t>Détails_Appart</w:t>
+            </w:r>
+            <w:proofErr w:type="spellEnd"/>
+            <w:r>
+              <w:rPr>
+                <w:b/>
+              </w:rPr>
+              <w:t xml:space="preserve"> (connecté)</w:t>
             </w:r>
             <w:r>
               <w:t> »</w:t>
@@ -7060,11 +7335,19 @@
             <w:r>
               <w:t>Redirection vers « </w:t>
             </w:r>
+            <w:proofErr w:type="spellStart"/>
             <w:r>
               <w:rPr>
                 <w:b/>
               </w:rPr>
-              <w:t>Détails_Appart (propriétaire)</w:t>
+              <w:t>Détails_Appart</w:t>
+            </w:r>
+            <w:proofErr w:type="spellEnd"/>
+            <w:r>
+              <w:rPr>
+                <w:b/>
+              </w:rPr>
+              <w:t xml:space="preserve"> (propriétaire)</w:t>
             </w:r>
             <w:r>
               <w:t> »</w:t>
@@ -7189,11 +7472,19 @@
             <w:r>
               <w:t>Annule la suppression et renvoi vers « </w:t>
             </w:r>
+            <w:proofErr w:type="spellStart"/>
             <w:r>
               <w:rPr>
                 <w:b/>
               </w:rPr>
-              <w:t>Détails_Appart (propriétaire)</w:t>
+              <w:t>Détails_Appart</w:t>
+            </w:r>
+            <w:proofErr w:type="spellEnd"/>
+            <w:r>
+              <w:rPr>
+                <w:b/>
+              </w:rPr>
+              <w:t xml:space="preserve"> (propriétaire)</w:t>
             </w:r>
             <w:r>
               <w:t> »</w:t>
@@ -7321,8 +7612,13 @@
     </w:p>
     <w:p/>
     <w:p>
-      <w:r>
-        <w:t>Détails_Appart (propriétaire</w:t>
+      <w:proofErr w:type="spellStart"/>
+      <w:r>
+        <w:t>Détails_Appart</w:t>
+      </w:r>
+      <w:proofErr w:type="spellEnd"/>
+      <w:r>
+        <w:t xml:space="preserve"> (propriétaire</w:t>
       </w:r>
       <w:r>
         <w:t>)</w:t>
@@ -7875,12 +8171,14 @@
             <w:r>
               <w:t>Redirection vers la page « </w:t>
             </w:r>
+            <w:proofErr w:type="spellStart"/>
             <w:r>
               <w:rPr>
                 <w:b/>
               </w:rPr>
               <w:t>Messages_reçus</w:t>
             </w:r>
+            <w:proofErr w:type="spellEnd"/>
             <w:r>
               <w:t> »</w:t>
             </w:r>
@@ -8033,10 +8331,12 @@
       </w:r>
     </w:p>
     <w:p>
+      <w:proofErr w:type="spellStart"/>
       <w:r>
         <w:lastRenderedPageBreak/>
         <w:t>Messages_reçus</w:t>
       </w:r>
+      <w:proofErr w:type="spellEnd"/>
       <w:r>
         <w:t> :</w:t>
       </w:r>
@@ -8290,12 +8590,14 @@
             <w:r>
               <w:t>Redirection vers la page « </w:t>
             </w:r>
+            <w:proofErr w:type="spellStart"/>
             <w:r>
               <w:rPr>
                 <w:b/>
               </w:rPr>
               <w:t>Messages_envoyés</w:t>
             </w:r>
+            <w:proofErr w:type="spellEnd"/>
             <w:r>
               <w:t> »</w:t>
             </w:r>
@@ -8448,10 +8750,12 @@
       </w:r>
     </w:p>
     <w:p>
+      <w:proofErr w:type="spellStart"/>
       <w:r>
         <w:lastRenderedPageBreak/>
         <w:t>Messages_envoyés</w:t>
       </w:r>
+      <w:proofErr w:type="spellEnd"/>
       <w:r>
         <w:t> :</w:t>
       </w:r>
@@ -8705,12 +9009,14 @@
             <w:r>
               <w:t>Redirection vers la page « </w:t>
             </w:r>
+            <w:proofErr w:type="spellStart"/>
             <w:r>
               <w:rPr>
                 <w:b/>
               </w:rPr>
               <w:t>Messages_reçus</w:t>
             </w:r>
+            <w:proofErr w:type="spellEnd"/>
             <w:r>
               <w:t> »</w:t>
             </w:r>
@@ -9021,10 +9327,12 @@
       </w:r>
     </w:p>
     <w:p>
+      <w:proofErr w:type="spellStart"/>
       <w:r>
         <w:lastRenderedPageBreak/>
         <w:t>Messages_reçus</w:t>
       </w:r>
+      <w:proofErr w:type="spellEnd"/>
       <w:r>
         <w:t> :</w:t>
       </w:r>
@@ -9215,8 +9523,8 @@
       </w:r>
     </w:p>
     <w:p>
-      <w:bookmarkStart w:id="4" w:name="_35nkun2" w:colFirst="0" w:colLast="0"/>
-      <w:bookmarkEnd w:id="4"/>
+      <w:bookmarkStart w:id="5" w:name="_35nkun2" w:colFirst="0" w:colLast="0"/>
+      <w:bookmarkEnd w:id="5"/>
     </w:p>
     <w:p>
       <w:pPr>
@@ -9244,7 +9552,21 @@
         <w:rPr>
           <w:i/>
         </w:rPr>
-        <w:t xml:space="preserve">Décrire la stratégie de test: </w:t>
+        <w:t xml:space="preserve">Décrire la stratégie de </w:t>
+      </w:r>
+      <w:proofErr w:type="gramStart"/>
+      <w:r>
+        <w:rPr>
+          <w:i/>
+        </w:rPr>
+        <w:t>test:</w:t>
+      </w:r>
+      <w:proofErr w:type="gramEnd"/>
+      <w:r>
+        <w:rPr>
+          <w:i/>
+        </w:rPr>
+        <w:t xml:space="preserve"> </w:t>
       </w:r>
     </w:p>
     <w:p>
@@ -9322,11 +9644,11 @@
           <w:numId w:val="22"/>
         </w:numPr>
       </w:pPr>
-      <w:bookmarkStart w:id="5" w:name="_Toc508098660"/>
+      <w:bookmarkStart w:id="6" w:name="_Toc508822803"/>
       <w:r>
         <w:t>Conception</w:t>
       </w:r>
-      <w:bookmarkEnd w:id="5"/>
+      <w:bookmarkEnd w:id="6"/>
     </w:p>
     <w:p>
       <w:pPr>
@@ -9364,7 +9686,21 @@
         <w:rPr>
           <w:i/>
         </w:rPr>
-        <w:t>Décrire les logiciels qui seront utilisés pour le développement, y compris IDE, frameworks, librairies, etc.</w:t>
+        <w:t xml:space="preserve">Décrire les logiciels qui seront utilisés pour le développement, y compris IDE, </w:t>
+      </w:r>
+      <w:proofErr w:type="spellStart"/>
+      <w:r>
+        <w:rPr>
+          <w:i/>
+        </w:rPr>
+        <w:t>frameworks</w:t>
+      </w:r>
+      <w:proofErr w:type="spellEnd"/>
+      <w:r>
+        <w:rPr>
+          <w:i/>
+        </w:rPr>
+        <w:t>, librairies, etc.</w:t>
       </w:r>
     </w:p>
     <w:p>
@@ -9640,7 +9976,21 @@
         <w:rPr>
           <w:i/>
         </w:rPr>
-        <w:t>Liste des composants additionnels utilisés (par exemple forum, classes, images, modules, etc).</w:t>
+        <w:t xml:space="preserve">Liste des composants additionnels utilisés (par exemple forum, classes, images, modules, </w:t>
+      </w:r>
+      <w:proofErr w:type="spellStart"/>
+      <w:r>
+        <w:rPr>
+          <w:i/>
+        </w:rPr>
+        <w:t>etc</w:t>
+      </w:r>
+      <w:proofErr w:type="spellEnd"/>
+      <w:r>
+        <w:rPr>
+          <w:i/>
+        </w:rPr>
+        <w:t>).</w:t>
       </w:r>
     </w:p>
     <w:p/>
@@ -9676,8 +10026,8 @@
       </w:r>
     </w:p>
     <w:p>
-      <w:bookmarkStart w:id="6" w:name="_3as4poj" w:colFirst="0" w:colLast="0"/>
-      <w:bookmarkEnd w:id="6"/>
+      <w:bookmarkStart w:id="7" w:name="_3as4poj" w:colFirst="0" w:colLast="0"/>
+      <w:bookmarkEnd w:id="7"/>
       <w:r>
         <w:rPr>
           <w:i/>
@@ -9695,11 +10045,11 @@
           <w:numId w:val="22"/>
         </w:numPr>
       </w:pPr>
-      <w:bookmarkStart w:id="7" w:name="_Toc508098661"/>
+      <w:bookmarkStart w:id="8" w:name="_Toc508822804"/>
       <w:r>
         <w:t>Réalisation</w:t>
       </w:r>
-      <w:bookmarkEnd w:id="7"/>
+      <w:bookmarkEnd w:id="8"/>
     </w:p>
     <w:p>
       <w:pPr>
@@ -9732,43 +10082,83 @@
     </w:p>
     <w:p/>
     <w:p>
+      <w:proofErr w:type="gramStart"/>
       <w:r>
         <w:rPr>
           <w:i/>
         </w:rPr>
-        <w:t>les répertoires où le logiciel est installé</w:t>
-      </w:r>
-    </w:p>
-    <w:p>
+        <w:t>les</w:t>
+      </w:r>
+      <w:proofErr w:type="gramEnd"/>
       <w:r>
         <w:rPr>
           <w:i/>
         </w:rPr>
-        <w:t>la liste de tous les fichiers et une rapide description de leur contenu (des noms qui parlent !)</w:t>
-      </w:r>
-    </w:p>
-    <w:p>
+        <w:t xml:space="preserve"> répertoires où le logiciel est installé</w:t>
+      </w:r>
+    </w:p>
+    <w:p>
+      <w:proofErr w:type="gramStart"/>
       <w:r>
         <w:rPr>
           <w:i/>
         </w:rPr>
-        <w:t>les versions des systèmes d'exploitation et des outils logiciels</w:t>
-      </w:r>
-    </w:p>
-    <w:p>
+        <w:t>la</w:t>
+      </w:r>
+      <w:proofErr w:type="gramEnd"/>
       <w:r>
         <w:rPr>
           <w:i/>
         </w:rPr>
-        <w:t>la description exacte du matériel</w:t>
-      </w:r>
-    </w:p>
-    <w:p>
+        <w:t xml:space="preserve"> liste de tous les fichiers et une rapide description de leur contenu (des noms qui parlent !)</w:t>
+      </w:r>
+    </w:p>
+    <w:p>
+      <w:proofErr w:type="gramStart"/>
       <w:r>
         <w:rPr>
           <w:i/>
         </w:rPr>
-        <w:t>le numéro de version de votre produit.</w:t>
+        <w:t>les</w:t>
+      </w:r>
+      <w:proofErr w:type="gramEnd"/>
+      <w:r>
+        <w:rPr>
+          <w:i/>
+        </w:rPr>
+        <w:t xml:space="preserve"> versions des systèmes d'exploitation et des outils logiciels</w:t>
+      </w:r>
+    </w:p>
+    <w:p>
+      <w:proofErr w:type="gramStart"/>
+      <w:r>
+        <w:rPr>
+          <w:i/>
+        </w:rPr>
+        <w:t>la</w:t>
+      </w:r>
+      <w:proofErr w:type="gramEnd"/>
+      <w:r>
+        <w:rPr>
+          <w:i/>
+        </w:rPr>
+        <w:t xml:space="preserve"> description exacte du matériel</w:t>
+      </w:r>
+    </w:p>
+    <w:p>
+      <w:proofErr w:type="gramStart"/>
+      <w:r>
+        <w:rPr>
+          <w:i/>
+        </w:rPr>
+        <w:t>le</w:t>
+      </w:r>
+      <w:proofErr w:type="gramEnd"/>
+      <w:r>
+        <w:rPr>
+          <w:i/>
+        </w:rPr>
+        <w:t xml:space="preserve"> numéro de version de votre produit.</w:t>
       </w:r>
     </w:p>
     <w:p>
@@ -9777,11 +10167,19 @@
           <w:u w:val="single"/>
         </w:rPr>
       </w:pPr>
+      <w:proofErr w:type="gramStart"/>
       <w:r>
         <w:rPr>
           <w:i/>
         </w:rPr>
-        <w:t>programmation et scripts: librairies externes, reconstruction du logiciel cible à partir des sources.</w:t>
+        <w:t>programmation</w:t>
+      </w:r>
+      <w:proofErr w:type="gramEnd"/>
+      <w:r>
+        <w:rPr>
+          <w:i/>
+        </w:rPr>
+        <w:t xml:space="preserve"> et scripts: librairies externes, reconstruction du logiciel cible à partir des sources.</w:t>
       </w:r>
     </w:p>
     <w:p>
@@ -9797,8 +10195,8 @@
           <w:i/>
         </w:rPr>
       </w:pPr>
-      <w:bookmarkStart w:id="8" w:name="_49x2ik5" w:colFirst="0" w:colLast="0"/>
-      <w:bookmarkEnd w:id="8"/>
+      <w:bookmarkStart w:id="9" w:name="_49x2ik5" w:colFirst="0" w:colLast="0"/>
+      <w:bookmarkEnd w:id="9"/>
       <w:r>
         <w:rPr>
           <w:i/>
@@ -9863,32 +10261,56 @@
     </w:p>
     <w:p/>
     <w:p>
+      <w:proofErr w:type="gramStart"/>
       <w:r>
         <w:rPr>
           <w:i/>
         </w:rPr>
-        <w:t>les conditions exactes de chaque test</w:t>
-      </w:r>
-    </w:p>
-    <w:p>
+        <w:t>les</w:t>
+      </w:r>
+      <w:proofErr w:type="gramEnd"/>
       <w:r>
         <w:rPr>
           <w:i/>
         </w:rPr>
-        <w:t>les preuves de test (papier ou fichier)</w:t>
-      </w:r>
-    </w:p>
-    <w:p>
+        <w:t xml:space="preserve"> conditions exactes de chaque test</w:t>
+      </w:r>
+    </w:p>
+    <w:p>
+      <w:proofErr w:type="gramStart"/>
       <w:r>
         <w:rPr>
           <w:i/>
         </w:rPr>
-        <w:t xml:space="preserve">tests sans preuve: fournir au moins une description </w:t>
-      </w:r>
-    </w:p>
-    <w:p>
-      <w:bookmarkStart w:id="9" w:name="_2p2csry" w:colFirst="0" w:colLast="0"/>
-      <w:bookmarkEnd w:id="9"/>
+        <w:t>les</w:t>
+      </w:r>
+      <w:proofErr w:type="gramEnd"/>
+      <w:r>
+        <w:rPr>
+          <w:i/>
+        </w:rPr>
+        <w:t xml:space="preserve"> preuves de test (papier ou fichier)</w:t>
+      </w:r>
+    </w:p>
+    <w:p>
+      <w:proofErr w:type="gramStart"/>
+      <w:r>
+        <w:rPr>
+          <w:i/>
+        </w:rPr>
+        <w:t>tests</w:t>
+      </w:r>
+      <w:proofErr w:type="gramEnd"/>
+      <w:r>
+        <w:rPr>
+          <w:i/>
+        </w:rPr>
+        <w:t xml:space="preserve"> sans preuve: fournir au moins une description </w:t>
+      </w:r>
+    </w:p>
+    <w:p>
+      <w:bookmarkStart w:id="10" w:name="_2p2csry" w:colFirst="0" w:colLast="0"/>
+      <w:bookmarkEnd w:id="10"/>
     </w:p>
     <w:p>
       <w:pPr>
@@ -9911,8 +10333,8 @@
       </w:r>
     </w:p>
     <w:p>
-      <w:bookmarkStart w:id="10" w:name="_147n2zr" w:colFirst="0" w:colLast="0"/>
-      <w:bookmarkEnd w:id="10"/>
+      <w:bookmarkStart w:id="11" w:name="_147n2zr" w:colFirst="0" w:colLast="0"/>
+      <w:bookmarkEnd w:id="11"/>
     </w:p>
     <w:p>
       <w:r>
@@ -9965,8 +10387,8 @@
           <w:u w:val="single"/>
         </w:rPr>
       </w:pPr>
-      <w:bookmarkStart w:id="11" w:name="_3o7alnk" w:colFirst="0" w:colLast="0"/>
-      <w:bookmarkEnd w:id="11"/>
+      <w:bookmarkStart w:id="12" w:name="_3o7alnk" w:colFirst="0" w:colLast="0"/>
+      <w:bookmarkEnd w:id="12"/>
     </w:p>
     <w:p>
       <w:pPr>
@@ -10039,8 +10461,8 @@
           <w:szCs w:val="18"/>
         </w:rPr>
       </w:pPr>
-      <w:bookmarkStart w:id="12" w:name="_23ckvvd" w:colFirst="0" w:colLast="0"/>
-      <w:bookmarkEnd w:id="12"/>
+      <w:bookmarkStart w:id="13" w:name="_23ckvvd" w:colFirst="0" w:colLast="0"/>
+      <w:bookmarkEnd w:id="13"/>
       <w:r>
         <w:br w:type="page"/>
       </w:r>
@@ -10053,14 +10475,14 @@
           <w:numId w:val="22"/>
         </w:numPr>
       </w:pPr>
-      <w:bookmarkStart w:id="13" w:name="_ihv636" w:colFirst="0" w:colLast="0"/>
-      <w:bookmarkStart w:id="14" w:name="_Toc508098662"/>
-      <w:bookmarkEnd w:id="13"/>
+      <w:bookmarkStart w:id="14" w:name="_ihv636" w:colFirst="0" w:colLast="0"/>
+      <w:bookmarkStart w:id="15" w:name="_Toc508822805"/>
+      <w:bookmarkEnd w:id="14"/>
       <w:r>
         <w:lastRenderedPageBreak/>
         <w:t>Mise en service</w:t>
       </w:r>
-      <w:bookmarkEnd w:id="14"/>
+      <w:bookmarkEnd w:id="15"/>
     </w:p>
     <w:p>
       <w:pPr>
@@ -10105,35 +10527,67 @@
     </w:p>
     <w:p/>
     <w:p>
+      <w:proofErr w:type="gramStart"/>
       <w:r>
         <w:rPr>
           <w:i/>
         </w:rPr>
-        <w:t>de la publication chez l’hébergeur</w:t>
-      </w:r>
-    </w:p>
-    <w:p>
+        <w:t>de</w:t>
+      </w:r>
+      <w:proofErr w:type="gramEnd"/>
       <w:r>
         <w:rPr>
           <w:i/>
         </w:rPr>
-        <w:t>de l'installation du projet chez le client</w:t>
-      </w:r>
-    </w:p>
-    <w:p>
+        <w:t xml:space="preserve"> la publication chez l’hébergeur</w:t>
+      </w:r>
+    </w:p>
+    <w:p>
+      <w:proofErr w:type="gramStart"/>
       <w:r>
         <w:rPr>
           <w:i/>
         </w:rPr>
-        <w:t>des tests officiels effectués chez le client et/ou par le client.</w:t>
-      </w:r>
-    </w:p>
-    <w:p>
+        <w:t>de</w:t>
+      </w:r>
+      <w:proofErr w:type="gramEnd"/>
       <w:r>
         <w:rPr>
           <w:i/>
         </w:rPr>
-        <w:t xml:space="preserve">des erreurs répertoriées </w:t>
+        <w:t xml:space="preserve"> l'installation du projet chez le client</w:t>
+      </w:r>
+    </w:p>
+    <w:p>
+      <w:proofErr w:type="gramStart"/>
+      <w:r>
+        <w:rPr>
+          <w:i/>
+        </w:rPr>
+        <w:t>des</w:t>
+      </w:r>
+      <w:proofErr w:type="gramEnd"/>
+      <w:r>
+        <w:rPr>
+          <w:i/>
+        </w:rPr>
+        <w:t xml:space="preserve"> tests officiels effectués chez le client et/ou par le client.</w:t>
+      </w:r>
+    </w:p>
+    <w:p>
+      <w:proofErr w:type="gramStart"/>
+      <w:r>
+        <w:rPr>
+          <w:i/>
+        </w:rPr>
+        <w:t>des</w:t>
+      </w:r>
+      <w:proofErr w:type="gramEnd"/>
+      <w:r>
+        <w:rPr>
+          <w:i/>
+        </w:rPr>
+        <w:t xml:space="preserve"> erreurs répertoriées </w:t>
       </w:r>
       <w:r>
         <w:rPr>
@@ -10158,8 +10612,8 @@
       </w:r>
     </w:p>
     <w:p>
-      <w:bookmarkStart w:id="15" w:name="_32hioqz" w:colFirst="0" w:colLast="0"/>
-      <w:bookmarkEnd w:id="15"/>
+      <w:bookmarkStart w:id="16" w:name="_32hioqz" w:colFirst="0" w:colLast="0"/>
+      <w:bookmarkEnd w:id="16"/>
     </w:p>
     <w:p>
       <w:pPr>
@@ -10192,40 +10646,72 @@
     </w:p>
     <w:p/>
     <w:p>
+      <w:proofErr w:type="gramStart"/>
       <w:r>
         <w:rPr>
           <w:i/>
         </w:rPr>
-        <w:t>le rapport de projet</w:t>
-      </w:r>
-    </w:p>
-    <w:p>
+        <w:t>le</w:t>
+      </w:r>
+      <w:proofErr w:type="gramEnd"/>
       <w:r>
         <w:rPr>
           <w:i/>
         </w:rPr>
-        <w:t>le manuel d'Installation (en annexe)</w:t>
-      </w:r>
-    </w:p>
-    <w:p>
+        <w:t xml:space="preserve"> rapport de projet</w:t>
+      </w:r>
+    </w:p>
+    <w:p>
+      <w:proofErr w:type="gramStart"/>
       <w:r>
         <w:rPr>
           <w:i/>
         </w:rPr>
-        <w:t>le manuel d'Utilisation avec des exemples graphiques (en annexe)</w:t>
-      </w:r>
-    </w:p>
-    <w:p>
+        <w:t>le</w:t>
+      </w:r>
+      <w:proofErr w:type="gramEnd"/>
       <w:r>
         <w:rPr>
           <w:i/>
         </w:rPr>
-        <w:t>autres…</w:t>
-      </w:r>
-    </w:p>
-    <w:p>
-      <w:bookmarkStart w:id="16" w:name="_1hmsyys" w:colFirst="0" w:colLast="0"/>
-      <w:bookmarkEnd w:id="16"/>
+        <w:t xml:space="preserve"> manuel d'Installation (en annexe)</w:t>
+      </w:r>
+    </w:p>
+    <w:p>
+      <w:proofErr w:type="gramStart"/>
+      <w:r>
+        <w:rPr>
+          <w:i/>
+        </w:rPr>
+        <w:t>le</w:t>
+      </w:r>
+      <w:proofErr w:type="gramEnd"/>
+      <w:r>
+        <w:rPr>
+          <w:i/>
+        </w:rPr>
+        <w:t xml:space="preserve"> manuel d'Utilisation avec des exemples graphiques (en annexe)</w:t>
+      </w:r>
+    </w:p>
+    <w:p>
+      <w:proofErr w:type="gramStart"/>
+      <w:r>
+        <w:rPr>
+          <w:i/>
+        </w:rPr>
+        <w:t>autres</w:t>
+      </w:r>
+      <w:proofErr w:type="gramEnd"/>
+      <w:r>
+        <w:rPr>
+          <w:i/>
+        </w:rPr>
+        <w:t>…</w:t>
+      </w:r>
+    </w:p>
+    <w:p>
+      <w:bookmarkStart w:id="17" w:name="_1hmsyys" w:colFirst="0" w:colLast="0"/>
+      <w:bookmarkEnd w:id="17"/>
     </w:p>
     <w:p>
       <w:pPr>
@@ -10235,11 +10721,11 @@
           <w:numId w:val="22"/>
         </w:numPr>
       </w:pPr>
-      <w:bookmarkStart w:id="17" w:name="_Toc508098663"/>
+      <w:bookmarkStart w:id="18" w:name="_Toc508822806"/>
       <w:r>
         <w:t>Conclusions</w:t>
       </w:r>
-      <w:bookmarkEnd w:id="17"/>
+      <w:bookmarkEnd w:id="18"/>
     </w:p>
     <w:p/>
     <w:p>
@@ -10297,8 +10783,8 @@
     </w:p>
     <w:p/>
     <w:p>
-      <w:bookmarkStart w:id="18" w:name="_41mghml" w:colFirst="0" w:colLast="0"/>
-      <w:bookmarkEnd w:id="18"/>
+      <w:bookmarkStart w:id="19" w:name="_41mghml" w:colFirst="0" w:colLast="0"/>
+      <w:bookmarkEnd w:id="19"/>
       <w:r>
         <w:br w:type="page"/>
       </w:r>
@@ -10311,16 +10797,16 @@
           <w:numId w:val="22"/>
         </w:numPr>
       </w:pPr>
-      <w:bookmarkStart w:id="19" w:name="_Toc508098664"/>
+      <w:bookmarkStart w:id="20" w:name="_Toc508822807"/>
       <w:r>
         <w:lastRenderedPageBreak/>
         <w:t>Annexes</w:t>
       </w:r>
-      <w:bookmarkEnd w:id="19"/>
-    </w:p>
-    <w:p>
-      <w:bookmarkStart w:id="20" w:name="_2grqrue" w:colFirst="0" w:colLast="0"/>
       <w:bookmarkEnd w:id="20"/>
+    </w:p>
+    <w:p>
+      <w:bookmarkStart w:id="21" w:name="_2grqrue" w:colFirst="0" w:colLast="0"/>
+      <w:bookmarkEnd w:id="21"/>
     </w:p>
     <w:p>
       <w:pPr>
@@ -10374,10 +10860,20 @@
         </w:rPr>
         <w:t xml:space="preserve">Aides externes (noms)   </w:t>
       </w:r>
-    </w:p>
-    <w:p>
-      <w:bookmarkStart w:id="21" w:name="_vx1227" w:colFirst="0" w:colLast="0"/>
-      <w:bookmarkEnd w:id="21"/>
+      <w:bookmarkStart w:id="22" w:name="_vx1227" w:colFirst="0" w:colLast="0"/>
+      <w:bookmarkStart w:id="23" w:name="_sd19tld7mbae" w:colFirst="0" w:colLast="0"/>
+      <w:bookmarkEnd w:id="22"/>
+      <w:bookmarkEnd w:id="23"/>
+    </w:p>
+    <w:p>
+      <w:pPr>
+        <w:rPr>
+          <w:rFonts w:ascii="Times New Roman" w:eastAsia="Times New Roman" w:hAnsi="Times New Roman" w:cs="Times New Roman"/>
+          <w:u w:val="single"/>
+        </w:rPr>
+      </w:pPr>
+      <w:bookmarkStart w:id="24" w:name="_1v1yuxt" w:colFirst="0" w:colLast="0"/>
+      <w:bookmarkEnd w:id="24"/>
     </w:p>
     <w:p>
       <w:pPr>
@@ -10396,2001 +10892,12 @@
           <w:b/>
           <w:u w:val="single"/>
         </w:rPr>
-        <w:t>Journal de bord de chaque participant</w:t>
-      </w:r>
-    </w:p>
-    <w:p/>
-    <w:p>
-      <w:pPr>
-        <w:rPr>
-          <w:u w:val="single"/>
-        </w:rPr>
-      </w:pPr>
-      <w:r>
-        <w:rPr>
-          <w:u w:val="single"/>
-        </w:rPr>
-        <w:t>Johan :</w:t>
-      </w:r>
-    </w:p>
-    <w:p/>
-    <w:tbl>
-      <w:tblPr>
-        <w:tblStyle w:val="af0"/>
-        <w:tblW w:w="8752" w:type="dxa"/>
-        <w:tblInd w:w="534" w:type="dxa"/>
-        <w:tblBorders>
-          <w:top w:val="single" w:sz="4" w:space="0" w:color="000000"/>
-          <w:left w:val="single" w:sz="4" w:space="0" w:color="000000"/>
-          <w:bottom w:val="single" w:sz="4" w:space="0" w:color="000000"/>
-          <w:right w:val="single" w:sz="4" w:space="0" w:color="000000"/>
-          <w:insideH w:val="single" w:sz="4" w:space="0" w:color="000000"/>
-          <w:insideV w:val="single" w:sz="4" w:space="0" w:color="000000"/>
-        </w:tblBorders>
-        <w:tblLayout w:type="fixed"/>
-        <w:tblLook w:val="0000" w:firstRow="0" w:lastRow="0" w:firstColumn="0" w:lastColumn="0" w:noHBand="0" w:noVBand="0"/>
-      </w:tblPr>
-      <w:tblGrid>
-        <w:gridCol w:w="1418"/>
-        <w:gridCol w:w="1131"/>
-        <w:gridCol w:w="3099"/>
-        <w:gridCol w:w="3104"/>
-      </w:tblGrid>
-      <w:tr>
-        <w:tc>
-          <w:tcPr>
-            <w:tcW w:w="1418" w:type="dxa"/>
-          </w:tcPr>
-          <w:p>
-            <w:bookmarkStart w:id="22" w:name="_3fwokq0" w:colFirst="0" w:colLast="0"/>
-            <w:bookmarkEnd w:id="22"/>
-            <w:r>
-              <w:rPr>
-                <w:rFonts w:ascii="Times New Roman" w:eastAsia="Times New Roman" w:hAnsi="Times New Roman" w:cs="Times New Roman"/>
-                <w:b/>
-                <w:i/>
-              </w:rPr>
-              <w:t xml:space="preserve">  </w:t>
-            </w:r>
-            <w:r>
-              <w:t>Date</w:t>
-            </w:r>
-          </w:p>
-        </w:tc>
-        <w:tc>
-          <w:tcPr>
-            <w:tcW w:w="1131" w:type="dxa"/>
-          </w:tcPr>
-          <w:p>
-            <w:r>
-              <w:rPr>
-                <w:b/>
-              </w:rPr>
-              <w:t>Durée</w:t>
-            </w:r>
-          </w:p>
-        </w:tc>
-        <w:tc>
-          <w:tcPr>
-            <w:tcW w:w="3099" w:type="dxa"/>
-          </w:tcPr>
-          <w:p>
-            <w:r>
-              <w:rPr>
-                <w:b/>
-              </w:rPr>
-              <w:t>Activité</w:t>
-            </w:r>
-          </w:p>
-        </w:tc>
-        <w:tc>
-          <w:tcPr>
-            <w:tcW w:w="3104" w:type="dxa"/>
-          </w:tcPr>
-          <w:p>
-            <w:r>
-              <w:rPr>
-                <w:b/>
-              </w:rPr>
-              <w:t xml:space="preserve">Remarques </w:t>
-            </w:r>
-          </w:p>
-        </w:tc>
-      </w:tr>
-      <w:tr>
-        <w:tc>
-          <w:tcPr>
-            <w:tcW w:w="1418" w:type="dxa"/>
-          </w:tcPr>
-          <w:p>
-            <w:pPr>
-              <w:rPr>
-                <w:b/>
-              </w:rPr>
-            </w:pPr>
-            <w:r>
-              <w:rPr>
-                <w:b/>
-              </w:rPr>
-              <w:t>29.01.2018</w:t>
-            </w:r>
-          </w:p>
-        </w:tc>
-        <w:tc>
-          <w:tcPr>
-            <w:tcW w:w="1131" w:type="dxa"/>
-          </w:tcPr>
-          <w:p>
-            <w:pPr>
-              <w:rPr>
-                <w:b/>
-              </w:rPr>
-            </w:pPr>
-            <w:r>
-              <w:rPr>
-                <w:b/>
-              </w:rPr>
-              <w:t>2 p.</w:t>
-            </w:r>
-          </w:p>
-        </w:tc>
-        <w:tc>
-          <w:tcPr>
-            <w:tcW w:w="3099" w:type="dxa"/>
-          </w:tcPr>
-          <w:p>
-            <w:pPr>
-              <w:rPr>
-                <w:b/>
-              </w:rPr>
-            </w:pPr>
-            <w:r>
-              <w:rPr>
-                <w:b/>
-              </w:rPr>
-              <w:t>Début de projet, création d’un drive et de profils pour Trello et GitHub</w:t>
-            </w:r>
-          </w:p>
-        </w:tc>
-        <w:tc>
-          <w:tcPr>
-            <w:tcW w:w="3104" w:type="dxa"/>
-          </w:tcPr>
-          <w:p>
-            <w:pPr>
-              <w:rPr>
-                <w:b/>
-              </w:rPr>
-            </w:pPr>
-            <w:r>
-              <w:rPr>
-                <w:b/>
-              </w:rPr>
-              <w:t>-</w:t>
-            </w:r>
-          </w:p>
-        </w:tc>
-      </w:tr>
-      <w:tr>
-        <w:tc>
-          <w:tcPr>
-            <w:tcW w:w="1418" w:type="dxa"/>
-          </w:tcPr>
-          <w:p>
-            <w:pPr>
-              <w:rPr>
-                <w:b/>
-              </w:rPr>
-            </w:pPr>
-            <w:r>
-              <w:rPr>
-                <w:b/>
-              </w:rPr>
-              <w:t>30.01.2018</w:t>
-            </w:r>
-          </w:p>
-        </w:tc>
-        <w:tc>
-          <w:tcPr>
-            <w:tcW w:w="1131" w:type="dxa"/>
-          </w:tcPr>
-          <w:p>
-            <w:pPr>
-              <w:rPr>
-                <w:b/>
-              </w:rPr>
-            </w:pPr>
-            <w:r>
-              <w:rPr>
-                <w:b/>
-              </w:rPr>
-              <w:t>3 p.</w:t>
-            </w:r>
-          </w:p>
-        </w:tc>
-        <w:tc>
-          <w:tcPr>
-            <w:tcW w:w="3099" w:type="dxa"/>
-          </w:tcPr>
-          <w:p>
-            <w:pPr>
-              <w:rPr>
-                <w:b/>
-              </w:rPr>
-            </w:pPr>
-            <w:r>
-              <w:rPr>
-                <w:b/>
-              </w:rPr>
-              <w:t>Uses Cases, Schéma de navigation</w:t>
-            </w:r>
-          </w:p>
-        </w:tc>
-        <w:tc>
-          <w:tcPr>
-            <w:tcW w:w="3104" w:type="dxa"/>
-          </w:tcPr>
-          <w:p>
-            <w:pPr>
-              <w:rPr>
-                <w:b/>
-              </w:rPr>
-            </w:pPr>
-            <w:r>
-              <w:rPr>
-                <w:b/>
-              </w:rPr>
-              <w:t>-</w:t>
-            </w:r>
-          </w:p>
-        </w:tc>
-      </w:tr>
-      <w:tr>
-        <w:tc>
-          <w:tcPr>
-            <w:tcW w:w="1418" w:type="dxa"/>
-          </w:tcPr>
-          <w:p>
-            <w:pPr>
-              <w:rPr>
-                <w:b/>
-              </w:rPr>
-            </w:pPr>
-            <w:r>
-              <w:rPr>
-                <w:b/>
-              </w:rPr>
-              <w:t>01.02.2018</w:t>
-            </w:r>
-          </w:p>
-        </w:tc>
-        <w:tc>
-          <w:tcPr>
-            <w:tcW w:w="1131" w:type="dxa"/>
-          </w:tcPr>
-          <w:p>
-            <w:pPr>
-              <w:rPr>
-                <w:b/>
-              </w:rPr>
-            </w:pPr>
-            <w:r>
-              <w:rPr>
-                <w:b/>
-              </w:rPr>
-              <w:t>2 p.</w:t>
-            </w:r>
-          </w:p>
-        </w:tc>
-        <w:tc>
-          <w:tcPr>
-            <w:tcW w:w="3099" w:type="dxa"/>
-          </w:tcPr>
-          <w:p>
-            <w:pPr>
-              <w:rPr>
-                <w:b/>
-              </w:rPr>
-            </w:pPr>
-            <w:r>
-              <w:rPr>
-                <w:b/>
-              </w:rPr>
-              <w:t>Mise à jour des Uses Cases et scénarios</w:t>
-            </w:r>
-          </w:p>
-        </w:tc>
-        <w:tc>
-          <w:tcPr>
-            <w:tcW w:w="3104" w:type="dxa"/>
-          </w:tcPr>
-          <w:p>
-            <w:pPr>
-              <w:rPr>
-                <w:b/>
-              </w:rPr>
-            </w:pPr>
-            <w:r>
-              <w:rPr>
-                <w:b/>
-              </w:rPr>
-              <w:t>-</w:t>
-            </w:r>
-          </w:p>
-        </w:tc>
-      </w:tr>
-      <w:tr>
-        <w:tc>
-          <w:tcPr>
-            <w:tcW w:w="1418" w:type="dxa"/>
-          </w:tcPr>
-          <w:p>
-            <w:pPr>
-              <w:rPr>
-                <w:b/>
-              </w:rPr>
-            </w:pPr>
-            <w:r>
-              <w:rPr>
-                <w:b/>
-              </w:rPr>
-              <w:t>05.02.2018</w:t>
-            </w:r>
-          </w:p>
-        </w:tc>
-        <w:tc>
-          <w:tcPr>
-            <w:tcW w:w="1131" w:type="dxa"/>
-          </w:tcPr>
-          <w:p>
-            <w:pPr>
-              <w:rPr>
-                <w:b/>
-              </w:rPr>
-            </w:pPr>
-            <w:r>
-              <w:rPr>
-                <w:b/>
-              </w:rPr>
-              <w:t>2 p.</w:t>
-            </w:r>
-          </w:p>
-        </w:tc>
-        <w:tc>
-          <w:tcPr>
-            <w:tcW w:w="3099" w:type="dxa"/>
-          </w:tcPr>
-          <w:p>
-            <w:pPr>
-              <w:rPr>
-                <w:b/>
-              </w:rPr>
-            </w:pPr>
-            <w:r>
-              <w:rPr>
-                <w:b/>
-              </w:rPr>
-              <w:t>Mise à jour des uses cases, scénarios et maquettes.</w:t>
-            </w:r>
-          </w:p>
-        </w:tc>
-        <w:tc>
-          <w:tcPr>
-            <w:tcW w:w="3104" w:type="dxa"/>
-          </w:tcPr>
-          <w:p>
-            <w:pPr>
-              <w:rPr>
-                <w:b/>
-              </w:rPr>
-            </w:pPr>
-            <w:r>
-              <w:rPr>
-                <w:b/>
-              </w:rPr>
-              <w:t>Pas encore fini</w:t>
-            </w:r>
-          </w:p>
-        </w:tc>
-      </w:tr>
-      <w:tr>
-        <w:tc>
-          <w:tcPr>
-            <w:tcW w:w="1418" w:type="dxa"/>
-          </w:tcPr>
-          <w:p>
-            <w:pPr>
-              <w:rPr>
-                <w:b/>
-              </w:rPr>
-            </w:pPr>
-            <w:r>
-              <w:rPr>
-                <w:b/>
-              </w:rPr>
-              <w:t>06.02.2018</w:t>
-            </w:r>
-          </w:p>
-        </w:tc>
-        <w:tc>
-          <w:tcPr>
-            <w:tcW w:w="1131" w:type="dxa"/>
-          </w:tcPr>
-          <w:p>
-            <w:pPr>
-              <w:rPr>
-                <w:b/>
-              </w:rPr>
-            </w:pPr>
-            <w:r>
-              <w:rPr>
-                <w:b/>
-              </w:rPr>
-              <w:t>3 p.</w:t>
-            </w:r>
-          </w:p>
-        </w:tc>
-        <w:tc>
-          <w:tcPr>
-            <w:tcW w:w="3099" w:type="dxa"/>
-          </w:tcPr>
-          <w:p>
-            <w:pPr>
-              <w:rPr>
-                <w:b/>
-              </w:rPr>
-            </w:pPr>
-            <w:r>
-              <w:rPr>
-                <w:b/>
-              </w:rPr>
-              <w:t>Finition des uses cases, scénarios et maquettes.</w:t>
-            </w:r>
-          </w:p>
-        </w:tc>
-        <w:tc>
-          <w:tcPr>
-            <w:tcW w:w="3104" w:type="dxa"/>
-          </w:tcPr>
-          <w:p>
-            <w:pPr>
-              <w:rPr>
-                <w:b/>
-              </w:rPr>
-            </w:pPr>
-            <w:r>
-              <w:rPr>
-                <w:b/>
-              </w:rPr>
-              <w:t>Il faut encore confirmer les scénarios et les maquettes.</w:t>
-            </w:r>
-          </w:p>
-        </w:tc>
-      </w:tr>
-      <w:tr>
-        <w:tc>
-          <w:tcPr>
-            <w:tcW w:w="1418" w:type="dxa"/>
-          </w:tcPr>
-          <w:p>
-            <w:pPr>
-              <w:rPr>
-                <w:b/>
-              </w:rPr>
-            </w:pPr>
-            <w:r>
-              <w:rPr>
-                <w:b/>
-              </w:rPr>
-              <w:t>08.02.2018</w:t>
-            </w:r>
-          </w:p>
-        </w:tc>
-        <w:tc>
-          <w:tcPr>
-            <w:tcW w:w="1131" w:type="dxa"/>
-          </w:tcPr>
-          <w:p>
-            <w:pPr>
-              <w:rPr>
-                <w:b/>
-              </w:rPr>
-            </w:pPr>
-            <w:r>
-              <w:rPr>
-                <w:b/>
-              </w:rPr>
-              <w:t>2 p.</w:t>
-            </w:r>
-          </w:p>
-        </w:tc>
-        <w:tc>
-          <w:tcPr>
-            <w:tcW w:w="3099" w:type="dxa"/>
-          </w:tcPr>
-          <w:p>
-            <w:pPr>
-              <w:rPr>
-                <w:b/>
-              </w:rPr>
-            </w:pPr>
-            <w:r>
-              <w:rPr>
-                <w:b/>
-              </w:rPr>
-              <w:t>Compréhension de GitHub</w:t>
-            </w:r>
-          </w:p>
-        </w:tc>
-        <w:tc>
-          <w:tcPr>
-            <w:tcW w:w="3104" w:type="dxa"/>
-          </w:tcPr>
-          <w:p>
-            <w:pPr>
-              <w:rPr>
-                <w:b/>
-              </w:rPr>
-            </w:pPr>
-            <w:r>
-              <w:rPr>
-                <w:b/>
-              </w:rPr>
-              <w:t>-</w:t>
-            </w:r>
-          </w:p>
-        </w:tc>
-      </w:tr>
-      <w:tr>
-        <w:tc>
-          <w:tcPr>
-            <w:tcW w:w="1418" w:type="dxa"/>
-          </w:tcPr>
-          <w:p>
-            <w:pPr>
-              <w:rPr>
-                <w:b/>
-              </w:rPr>
-            </w:pPr>
-            <w:r>
-              <w:rPr>
-                <w:b/>
-              </w:rPr>
-              <w:t>12.02.2018</w:t>
-            </w:r>
-          </w:p>
-        </w:tc>
-        <w:tc>
-          <w:tcPr>
-            <w:tcW w:w="1131" w:type="dxa"/>
-          </w:tcPr>
-          <w:p>
-            <w:pPr>
-              <w:rPr>
-                <w:b/>
-              </w:rPr>
-            </w:pPr>
-            <w:r>
-              <w:rPr>
-                <w:b/>
-              </w:rPr>
-              <w:t>2 p.</w:t>
-            </w:r>
-          </w:p>
-        </w:tc>
-        <w:tc>
-          <w:tcPr>
-            <w:tcW w:w="3099" w:type="dxa"/>
-          </w:tcPr>
-          <w:p>
-            <w:pPr>
-              <w:rPr>
-                <w:b/>
-              </w:rPr>
-            </w:pPr>
-            <w:r>
-              <w:rPr>
-                <w:b/>
-              </w:rPr>
-              <w:t>Mise à jour des uses case, scénarios et maquettes</w:t>
-            </w:r>
-          </w:p>
-        </w:tc>
-        <w:tc>
-          <w:tcPr>
-            <w:tcW w:w="3104" w:type="dxa"/>
-          </w:tcPr>
-          <w:p>
-            <w:pPr>
-              <w:rPr>
-                <w:b/>
-              </w:rPr>
-            </w:pPr>
-            <w:r>
-              <w:rPr>
-                <w:b/>
-              </w:rPr>
-              <w:t>-</w:t>
-            </w:r>
-          </w:p>
-        </w:tc>
-      </w:tr>
-      <w:tr>
-        <w:tc>
-          <w:tcPr>
-            <w:tcW w:w="1418" w:type="dxa"/>
-          </w:tcPr>
-          <w:p>
-            <w:pPr>
-              <w:rPr>
-                <w:b/>
-              </w:rPr>
-            </w:pPr>
-            <w:r>
-              <w:rPr>
-                <w:b/>
-              </w:rPr>
-              <w:t>13.02.2018</w:t>
-            </w:r>
-          </w:p>
-        </w:tc>
-        <w:tc>
-          <w:tcPr>
-            <w:tcW w:w="1131" w:type="dxa"/>
-          </w:tcPr>
-          <w:p>
-            <w:pPr>
-              <w:rPr>
-                <w:b/>
-              </w:rPr>
-            </w:pPr>
-            <w:r>
-              <w:rPr>
-                <w:b/>
-              </w:rPr>
-              <w:t>3 p.</w:t>
-            </w:r>
-          </w:p>
-        </w:tc>
-        <w:tc>
-          <w:tcPr>
-            <w:tcW w:w="3099" w:type="dxa"/>
-          </w:tcPr>
-          <w:p>
-            <w:pPr>
-              <w:rPr>
-                <w:b/>
-              </w:rPr>
-            </w:pPr>
-            <w:r>
-              <w:rPr>
-                <w:b/>
-              </w:rPr>
-              <w:t>Ecriture des Cas d’utilisations (doc.).</w:t>
-            </w:r>
-          </w:p>
-          <w:p>
-            <w:pPr>
-              <w:rPr>
-                <w:b/>
-              </w:rPr>
-            </w:pPr>
-            <w:r>
-              <w:rPr>
-                <w:b/>
-              </w:rPr>
-              <w:t>Création et ajout de l’arborescence du site (schéma de navigation).</w:t>
-            </w:r>
-          </w:p>
-        </w:tc>
-        <w:tc>
-          <w:tcPr>
-            <w:tcW w:w="3104" w:type="dxa"/>
-          </w:tcPr>
-          <w:p>
-            <w:pPr>
-              <w:rPr>
-                <w:b/>
-              </w:rPr>
-            </w:pPr>
-            <w:r>
-              <w:rPr>
-                <w:b/>
-              </w:rPr>
-              <w:t>-</w:t>
-            </w:r>
-          </w:p>
-        </w:tc>
-      </w:tr>
-      <w:tr>
-        <w:tc>
-          <w:tcPr>
-            <w:tcW w:w="1418" w:type="dxa"/>
-          </w:tcPr>
-          <w:p>
-            <w:pPr>
-              <w:rPr>
-                <w:b/>
-              </w:rPr>
-            </w:pPr>
-            <w:r>
-              <w:rPr>
-                <w:b/>
-              </w:rPr>
-              <w:t>15.02.2018</w:t>
-            </w:r>
-          </w:p>
-        </w:tc>
-        <w:tc>
-          <w:tcPr>
-            <w:tcW w:w="1131" w:type="dxa"/>
-          </w:tcPr>
-          <w:p>
-            <w:pPr>
-              <w:rPr>
-                <w:b/>
-              </w:rPr>
-            </w:pPr>
-            <w:r>
-              <w:rPr>
-                <w:b/>
-              </w:rPr>
-              <w:t>2 p.</w:t>
-            </w:r>
-          </w:p>
-        </w:tc>
-        <w:tc>
-          <w:tcPr>
-            <w:tcW w:w="3099" w:type="dxa"/>
-          </w:tcPr>
-          <w:p>
-            <w:pPr>
-              <w:rPr>
-                <w:b/>
-              </w:rPr>
-            </w:pPr>
-            <w:r>
-              <w:rPr>
-                <w:b/>
-              </w:rPr>
-              <w:t>Premier commit sur GitHub, MCD.</w:t>
-            </w:r>
-          </w:p>
-          <w:p>
-            <w:pPr>
-              <w:rPr>
-                <w:b/>
-              </w:rPr>
-            </w:pPr>
-            <w:r>
-              <w:rPr>
-                <w:b/>
-              </w:rPr>
-              <w:t>Tentative de modifier template.</w:t>
-            </w:r>
-          </w:p>
-        </w:tc>
-        <w:tc>
-          <w:tcPr>
-            <w:tcW w:w="3104" w:type="dxa"/>
-          </w:tcPr>
-          <w:p>
-            <w:pPr>
-              <w:rPr>
-                <w:b/>
-              </w:rPr>
-            </w:pPr>
-            <w:r>
-              <w:rPr>
-                <w:b/>
-              </w:rPr>
-              <w:t>-</w:t>
-            </w:r>
-          </w:p>
-        </w:tc>
-      </w:tr>
-      <w:tr>
-        <w:tc>
-          <w:tcPr>
-            <w:tcW w:w="1418" w:type="dxa"/>
-          </w:tcPr>
-          <w:p>
-            <w:pPr>
-              <w:rPr>
-                <w:b/>
-              </w:rPr>
-            </w:pPr>
-            <w:r>
-              <w:rPr>
-                <w:b/>
-              </w:rPr>
-              <w:t>27.02.2018</w:t>
-            </w:r>
-          </w:p>
-        </w:tc>
-        <w:tc>
-          <w:tcPr>
-            <w:tcW w:w="1131" w:type="dxa"/>
-          </w:tcPr>
-          <w:p>
-            <w:pPr>
-              <w:rPr>
-                <w:b/>
-              </w:rPr>
-            </w:pPr>
-            <w:r>
-              <w:rPr>
-                <w:b/>
-              </w:rPr>
-              <w:t xml:space="preserve">3 p. </w:t>
-            </w:r>
-          </w:p>
-        </w:tc>
-        <w:tc>
-          <w:tcPr>
-            <w:tcW w:w="3099" w:type="dxa"/>
-          </w:tcPr>
-          <w:p>
-            <w:pPr>
-              <w:rPr>
-                <w:b/>
-              </w:rPr>
-            </w:pPr>
-            <w:r>
-              <w:rPr>
-                <w:b/>
-              </w:rPr>
-              <w:t>Mise à jours des scénarios et des maquettes.</w:t>
-            </w:r>
-          </w:p>
-          <w:p>
-            <w:pPr>
-              <w:rPr>
-                <w:b/>
-              </w:rPr>
-            </w:pPr>
-            <w:r>
-              <w:rPr>
-                <w:b/>
-              </w:rPr>
-              <w:t>Meilleure corrélation entre les maquettes et les scénarios.</w:t>
-            </w:r>
-          </w:p>
-        </w:tc>
-        <w:tc>
-          <w:tcPr>
-            <w:tcW w:w="3104" w:type="dxa"/>
-          </w:tcPr>
-          <w:p>
-            <w:pPr>
-              <w:rPr>
-                <w:b/>
-              </w:rPr>
-            </w:pPr>
-            <w:r>
-              <w:rPr>
-                <w:b/>
-              </w:rPr>
-              <w:t>-</w:t>
-            </w:r>
-          </w:p>
-        </w:tc>
-      </w:tr>
-      <w:tr>
-        <w:tc>
-          <w:tcPr>
-            <w:tcW w:w="1418" w:type="dxa"/>
-          </w:tcPr>
-          <w:p>
-            <w:pPr>
-              <w:rPr>
-                <w:b/>
-              </w:rPr>
-            </w:pPr>
-            <w:r>
-              <w:rPr>
-                <w:b/>
-              </w:rPr>
-              <w:t>01.03.2018</w:t>
-            </w:r>
-          </w:p>
-        </w:tc>
-        <w:tc>
-          <w:tcPr>
-            <w:tcW w:w="1131" w:type="dxa"/>
-          </w:tcPr>
-          <w:p>
-            <w:pPr>
-              <w:rPr>
-                <w:b/>
-              </w:rPr>
-            </w:pPr>
-            <w:r>
-              <w:rPr>
-                <w:b/>
-              </w:rPr>
-              <w:t>2 p.</w:t>
-            </w:r>
-          </w:p>
-        </w:tc>
-        <w:tc>
-          <w:tcPr>
-            <w:tcW w:w="3099" w:type="dxa"/>
-          </w:tcPr>
-          <w:p>
-            <w:pPr>
-              <w:rPr>
-                <w:b/>
-              </w:rPr>
-            </w:pPr>
-            <w:r>
-              <w:rPr>
-                <w:b/>
-              </w:rPr>
-              <w:t xml:space="preserve">Début de mise à jour des Uses cases et création </w:t>
-            </w:r>
-            <w:r>
-              <w:rPr>
-                <w:b/>
-              </w:rPr>
-              <w:lastRenderedPageBreak/>
-              <w:t>du répertoire sur GitHub</w:t>
-            </w:r>
-            <w:bookmarkStart w:id="23" w:name="_GoBack"/>
-            <w:bookmarkEnd w:id="23"/>
-          </w:p>
-        </w:tc>
-        <w:tc>
-          <w:tcPr>
-            <w:tcW w:w="3104" w:type="dxa"/>
-          </w:tcPr>
-          <w:p>
-            <w:pPr>
-              <w:rPr>
-                <w:b/>
-              </w:rPr>
-            </w:pPr>
-            <w:r>
-              <w:rPr>
-                <w:b/>
-              </w:rPr>
-              <w:lastRenderedPageBreak/>
-              <w:t>-</w:t>
-            </w:r>
-          </w:p>
-        </w:tc>
-      </w:tr>
-      <w:tr>
-        <w:tc>
-          <w:tcPr>
-            <w:tcW w:w="1418" w:type="dxa"/>
-          </w:tcPr>
-          <w:p>
-            <w:pPr>
-              <w:rPr>
-                <w:b/>
-              </w:rPr>
-            </w:pPr>
-            <w:r>
-              <w:rPr>
-                <w:b/>
-              </w:rPr>
-              <w:t>05.03.2018</w:t>
-            </w:r>
-          </w:p>
-        </w:tc>
-        <w:tc>
-          <w:tcPr>
-            <w:tcW w:w="1131" w:type="dxa"/>
-          </w:tcPr>
-          <w:p>
-            <w:pPr>
-              <w:rPr>
-                <w:b/>
-              </w:rPr>
-            </w:pPr>
-            <w:r>
-              <w:rPr>
-                <w:b/>
-              </w:rPr>
-              <w:t>2 p.</w:t>
-            </w:r>
-          </w:p>
-        </w:tc>
-        <w:tc>
-          <w:tcPr>
-            <w:tcW w:w="3099" w:type="dxa"/>
-          </w:tcPr>
-          <w:p>
-            <w:pPr>
-              <w:rPr>
-                <w:b/>
-              </w:rPr>
-            </w:pPr>
-            <w:r>
-              <w:rPr>
-                <w:b/>
-              </w:rPr>
-              <w:t>Mise à jours des scénarios (colonne particularités)</w:t>
-            </w:r>
-          </w:p>
-        </w:tc>
-        <w:tc>
-          <w:tcPr>
-            <w:tcW w:w="3104" w:type="dxa"/>
-          </w:tcPr>
-          <w:p>
-            <w:pPr>
-              <w:rPr>
-                <w:b/>
-              </w:rPr>
-            </w:pPr>
-          </w:p>
-        </w:tc>
-      </w:tr>
-      <w:tr>
-        <w:tc>
-          <w:tcPr>
-            <w:tcW w:w="1418" w:type="dxa"/>
-          </w:tcPr>
-          <w:p>
-            <w:pPr>
-              <w:rPr>
-                <w:b/>
-              </w:rPr>
-            </w:pPr>
-            <w:r>
-              <w:rPr>
-                <w:b/>
-              </w:rPr>
-              <w:t>06.03.2018</w:t>
-            </w:r>
-          </w:p>
-        </w:tc>
-        <w:tc>
-          <w:tcPr>
-            <w:tcW w:w="1131" w:type="dxa"/>
-          </w:tcPr>
-          <w:p>
-            <w:pPr>
-              <w:rPr>
-                <w:b/>
-              </w:rPr>
-            </w:pPr>
-            <w:r>
-              <w:rPr>
-                <w:b/>
-              </w:rPr>
-              <w:t>3 p.</w:t>
-            </w:r>
-          </w:p>
-        </w:tc>
-        <w:tc>
-          <w:tcPr>
-            <w:tcW w:w="3099" w:type="dxa"/>
-          </w:tcPr>
-          <w:p>
-            <w:pPr>
-              <w:rPr>
-                <w:b/>
-              </w:rPr>
-            </w:pPr>
-            <w:r>
-              <w:rPr>
-                <w:b/>
-              </w:rPr>
-              <w:t>Finition de la doc.</w:t>
-            </w:r>
-          </w:p>
-        </w:tc>
-        <w:tc>
-          <w:tcPr>
-            <w:tcW w:w="3104" w:type="dxa"/>
-          </w:tcPr>
-          <w:p>
-            <w:pPr>
-              <w:rPr>
-                <w:b/>
-              </w:rPr>
-            </w:pPr>
-            <w:r>
-              <w:rPr>
-                <w:b/>
-              </w:rPr>
-              <w:t>Uses Cases, Mise en page</w:t>
-            </w:r>
-          </w:p>
-        </w:tc>
-      </w:tr>
-      <w:tr>
-        <w:tc>
-          <w:tcPr>
-            <w:tcW w:w="1418" w:type="dxa"/>
-          </w:tcPr>
-          <w:p>
-            <w:pPr>
-              <w:rPr>
-                <w:b/>
-              </w:rPr>
-            </w:pPr>
-            <w:r>
-              <w:rPr>
-                <w:b/>
-              </w:rPr>
-              <w:t>08.03</w:t>
-            </w:r>
-          </w:p>
-        </w:tc>
-        <w:tc>
-          <w:tcPr>
-            <w:tcW w:w="1131" w:type="dxa"/>
-          </w:tcPr>
-          <w:p>
-            <w:pPr>
-              <w:rPr>
-                <w:b/>
-              </w:rPr>
-            </w:pPr>
-          </w:p>
-        </w:tc>
-        <w:tc>
-          <w:tcPr>
-            <w:tcW w:w="3099" w:type="dxa"/>
-          </w:tcPr>
-          <w:p>
-            <w:pPr>
-              <w:rPr>
-                <w:b/>
-              </w:rPr>
-            </w:pPr>
-            <w:r>
-              <w:rPr>
-                <w:b/>
-              </w:rPr>
-              <w:t>écriture dans du journal de travail</w:t>
-            </w:r>
-          </w:p>
-        </w:tc>
-        <w:tc>
-          <w:tcPr>
-            <w:tcW w:w="3104" w:type="dxa"/>
-          </w:tcPr>
-          <w:p>
-            <w:pPr>
-              <w:rPr>
-                <w:b/>
-              </w:rPr>
-            </w:pPr>
-          </w:p>
-        </w:tc>
-      </w:tr>
-      <w:tr>
-        <w:tc>
-          <w:tcPr>
-            <w:tcW w:w="1418" w:type="dxa"/>
-          </w:tcPr>
-          <w:p>
-            <w:pPr>
-              <w:rPr>
-                <w:b/>
-              </w:rPr>
-            </w:pPr>
-            <w:r>
-              <w:rPr>
-                <w:b/>
-              </w:rPr>
-              <w:t>12.03</w:t>
-            </w:r>
-          </w:p>
-        </w:tc>
-        <w:tc>
-          <w:tcPr>
-            <w:tcW w:w="1131" w:type="dxa"/>
-          </w:tcPr>
-          <w:p>
-            <w:pPr>
-              <w:rPr>
-                <w:b/>
-              </w:rPr>
-            </w:pPr>
-          </w:p>
-        </w:tc>
-        <w:tc>
-          <w:tcPr>
-            <w:tcW w:w="3099" w:type="dxa"/>
-          </w:tcPr>
-          <w:p>
-            <w:pPr>
-              <w:rPr>
-                <w:b/>
-              </w:rPr>
-            </w:pPr>
-            <w:r>
-              <w:rPr>
-                <w:b/>
-              </w:rPr>
-              <w:t>Page appartement,  .json</w:t>
-            </w:r>
-          </w:p>
-        </w:tc>
-        <w:tc>
-          <w:tcPr>
-            <w:tcW w:w="3104" w:type="dxa"/>
-          </w:tcPr>
-          <w:p>
-            <w:pPr>
-              <w:rPr>
-                <w:b/>
-              </w:rPr>
-            </w:pPr>
-          </w:p>
-        </w:tc>
-      </w:tr>
-    </w:tbl>
-    <w:p>
-      <w:pPr>
-        <w:rPr>
-          <w:rFonts w:ascii="Times New Roman" w:eastAsia="Times New Roman" w:hAnsi="Times New Roman" w:cs="Times New Roman"/>
-          <w:u w:val="single"/>
-        </w:rPr>
-      </w:pPr>
-      <w:bookmarkStart w:id="24" w:name="_hao5zop0mvf0" w:colFirst="0" w:colLast="0"/>
-      <w:bookmarkEnd w:id="24"/>
-    </w:p>
-    <w:p>
-      <w:bookmarkStart w:id="25" w:name="_mzp84e7otf1" w:colFirst="0" w:colLast="0"/>
+        <w:t>Manuel d'Installation</w:t>
+      </w:r>
+    </w:p>
+    <w:p>
+      <w:bookmarkStart w:id="25" w:name="_4f1mdlm" w:colFirst="0" w:colLast="0"/>
       <w:bookmarkEnd w:id="25"/>
-      <w:r>
-        <w:rPr>
-          <w:u w:val="single"/>
-        </w:rPr>
-        <w:t>Catarina :</w:t>
-      </w:r>
-    </w:p>
-    <w:tbl>
-      <w:tblPr>
-        <w:tblStyle w:val="af1"/>
-        <w:tblW w:w="8700" w:type="dxa"/>
-        <w:tblInd w:w="460" w:type="dxa"/>
-        <w:tblBorders>
-          <w:top w:val="single" w:sz="8" w:space="0" w:color="000000"/>
-          <w:left w:val="single" w:sz="8" w:space="0" w:color="000000"/>
-          <w:bottom w:val="single" w:sz="8" w:space="0" w:color="000000"/>
-          <w:right w:val="single" w:sz="8" w:space="0" w:color="000000"/>
-          <w:insideH w:val="single" w:sz="8" w:space="0" w:color="000000"/>
-          <w:insideV w:val="single" w:sz="8" w:space="0" w:color="000000"/>
-        </w:tblBorders>
-        <w:tblLayout w:type="fixed"/>
-        <w:tblLook w:val="0600" w:firstRow="0" w:lastRow="0" w:firstColumn="0" w:lastColumn="0" w:noHBand="1" w:noVBand="1"/>
-      </w:tblPr>
-      <w:tblGrid>
-        <w:gridCol w:w="1545"/>
-        <w:gridCol w:w="1125"/>
-        <w:gridCol w:w="3135"/>
-        <w:gridCol w:w="2895"/>
-      </w:tblGrid>
-      <w:tr>
-        <w:tc>
-          <w:tcPr>
-            <w:tcW w:w="1545" w:type="dxa"/>
-            <w:shd w:val="clear" w:color="auto" w:fill="auto"/>
-            <w:tcMar>
-              <w:top w:w="100" w:type="dxa"/>
-              <w:left w:w="100" w:type="dxa"/>
-              <w:bottom w:w="100" w:type="dxa"/>
-              <w:right w:w="100" w:type="dxa"/>
-            </w:tcMar>
-          </w:tcPr>
-          <w:p>
-            <w:r>
-              <w:t>Date</w:t>
-            </w:r>
-          </w:p>
-        </w:tc>
-        <w:tc>
-          <w:tcPr>
-            <w:tcW w:w="1125" w:type="dxa"/>
-            <w:shd w:val="clear" w:color="auto" w:fill="auto"/>
-            <w:tcMar>
-              <w:top w:w="100" w:type="dxa"/>
-              <w:left w:w="100" w:type="dxa"/>
-              <w:bottom w:w="100" w:type="dxa"/>
-              <w:right w:w="100" w:type="dxa"/>
-            </w:tcMar>
-          </w:tcPr>
-          <w:p>
-            <w:pPr>
-              <w:rPr>
-                <w:b/>
-              </w:rPr>
-            </w:pPr>
-            <w:r>
-              <w:rPr>
-                <w:b/>
-              </w:rPr>
-              <w:t>Durée</w:t>
-            </w:r>
-          </w:p>
-        </w:tc>
-        <w:tc>
-          <w:tcPr>
-            <w:tcW w:w="3135" w:type="dxa"/>
-            <w:shd w:val="clear" w:color="auto" w:fill="auto"/>
-            <w:tcMar>
-              <w:top w:w="100" w:type="dxa"/>
-              <w:left w:w="100" w:type="dxa"/>
-              <w:bottom w:w="100" w:type="dxa"/>
-              <w:right w:w="100" w:type="dxa"/>
-            </w:tcMar>
-          </w:tcPr>
-          <w:p>
-            <w:pPr>
-              <w:rPr>
-                <w:b/>
-              </w:rPr>
-            </w:pPr>
-            <w:r>
-              <w:rPr>
-                <w:b/>
-              </w:rPr>
-              <w:t>Activité</w:t>
-            </w:r>
-          </w:p>
-        </w:tc>
-        <w:tc>
-          <w:tcPr>
-            <w:tcW w:w="2895" w:type="dxa"/>
-            <w:shd w:val="clear" w:color="auto" w:fill="auto"/>
-            <w:tcMar>
-              <w:top w:w="100" w:type="dxa"/>
-              <w:left w:w="100" w:type="dxa"/>
-              <w:bottom w:w="100" w:type="dxa"/>
-              <w:right w:w="100" w:type="dxa"/>
-            </w:tcMar>
-          </w:tcPr>
-          <w:p>
-            <w:pPr>
-              <w:rPr>
-                <w:b/>
-              </w:rPr>
-            </w:pPr>
-            <w:r>
-              <w:rPr>
-                <w:b/>
-              </w:rPr>
-              <w:t>Remarques</w:t>
-            </w:r>
-          </w:p>
-        </w:tc>
-      </w:tr>
-      <w:tr>
-        <w:tc>
-          <w:tcPr>
-            <w:tcW w:w="1545" w:type="dxa"/>
-          </w:tcPr>
-          <w:p>
-            <w:r>
-              <w:t>29.01.2018</w:t>
-            </w:r>
-          </w:p>
-        </w:tc>
-        <w:tc>
-          <w:tcPr>
-            <w:tcW w:w="1125" w:type="dxa"/>
-            <w:shd w:val="clear" w:color="auto" w:fill="auto"/>
-            <w:tcMar>
-              <w:top w:w="100" w:type="dxa"/>
-              <w:left w:w="100" w:type="dxa"/>
-              <w:bottom w:w="100" w:type="dxa"/>
-              <w:right w:w="100" w:type="dxa"/>
-            </w:tcMar>
-          </w:tcPr>
-          <w:p>
-            <w:r>
-              <w:t>2 p.</w:t>
-            </w:r>
-          </w:p>
-        </w:tc>
-        <w:tc>
-          <w:tcPr>
-            <w:tcW w:w="3135" w:type="dxa"/>
-            <w:shd w:val="clear" w:color="auto" w:fill="auto"/>
-            <w:tcMar>
-              <w:top w:w="100" w:type="dxa"/>
-              <w:left w:w="100" w:type="dxa"/>
-              <w:bottom w:w="100" w:type="dxa"/>
-              <w:right w:w="100" w:type="dxa"/>
-            </w:tcMar>
-          </w:tcPr>
-          <w:p>
-            <w:r>
-              <w:t>Début de projet, création d’un drive et de profils pour Trello et GitHub</w:t>
-            </w:r>
-          </w:p>
-        </w:tc>
-        <w:tc>
-          <w:tcPr>
-            <w:tcW w:w="2895" w:type="dxa"/>
-            <w:shd w:val="clear" w:color="auto" w:fill="auto"/>
-            <w:tcMar>
-              <w:top w:w="100" w:type="dxa"/>
-              <w:left w:w="100" w:type="dxa"/>
-              <w:bottom w:w="100" w:type="dxa"/>
-              <w:right w:w="100" w:type="dxa"/>
-            </w:tcMar>
-          </w:tcPr>
-          <w:p>
-            <w:r>
-              <w:t>-</w:t>
-            </w:r>
-          </w:p>
-        </w:tc>
-      </w:tr>
-      <w:tr>
-        <w:tc>
-          <w:tcPr>
-            <w:tcW w:w="1545" w:type="dxa"/>
-          </w:tcPr>
-          <w:p>
-            <w:r>
-              <w:t>30.01.2018</w:t>
-            </w:r>
-          </w:p>
-        </w:tc>
-        <w:tc>
-          <w:tcPr>
-            <w:tcW w:w="1125" w:type="dxa"/>
-            <w:shd w:val="clear" w:color="auto" w:fill="auto"/>
-            <w:tcMar>
-              <w:top w:w="100" w:type="dxa"/>
-              <w:left w:w="100" w:type="dxa"/>
-              <w:bottom w:w="100" w:type="dxa"/>
-              <w:right w:w="100" w:type="dxa"/>
-            </w:tcMar>
-          </w:tcPr>
-          <w:p>
-            <w:r>
-              <w:t>3 p.</w:t>
-            </w:r>
-          </w:p>
-        </w:tc>
-        <w:tc>
-          <w:tcPr>
-            <w:tcW w:w="3135" w:type="dxa"/>
-            <w:shd w:val="clear" w:color="auto" w:fill="auto"/>
-            <w:tcMar>
-              <w:top w:w="100" w:type="dxa"/>
-              <w:left w:w="100" w:type="dxa"/>
-              <w:bottom w:w="100" w:type="dxa"/>
-              <w:right w:w="100" w:type="dxa"/>
-            </w:tcMar>
-          </w:tcPr>
-          <w:p>
-            <w:r>
-              <w:t>Use case et commencer les maquettes</w:t>
-            </w:r>
-          </w:p>
-        </w:tc>
-        <w:tc>
-          <w:tcPr>
-            <w:tcW w:w="2895" w:type="dxa"/>
-            <w:shd w:val="clear" w:color="auto" w:fill="auto"/>
-            <w:tcMar>
-              <w:top w:w="100" w:type="dxa"/>
-              <w:left w:w="100" w:type="dxa"/>
-              <w:bottom w:w="100" w:type="dxa"/>
-              <w:right w:w="100" w:type="dxa"/>
-            </w:tcMar>
-          </w:tcPr>
-          <w:p>
-            <w:r>
-              <w:t>-</w:t>
-            </w:r>
-          </w:p>
-        </w:tc>
-      </w:tr>
-      <w:tr>
-        <w:tc>
-          <w:tcPr>
-            <w:tcW w:w="1545" w:type="dxa"/>
-          </w:tcPr>
-          <w:p>
-            <w:r>
-              <w:t>01.02.2018</w:t>
-            </w:r>
-          </w:p>
-        </w:tc>
-        <w:tc>
-          <w:tcPr>
-            <w:tcW w:w="1125" w:type="dxa"/>
-            <w:shd w:val="clear" w:color="auto" w:fill="auto"/>
-            <w:tcMar>
-              <w:top w:w="100" w:type="dxa"/>
-              <w:left w:w="100" w:type="dxa"/>
-              <w:bottom w:w="100" w:type="dxa"/>
-              <w:right w:w="100" w:type="dxa"/>
-            </w:tcMar>
-          </w:tcPr>
-          <w:p>
-            <w:r>
-              <w:t>2 p.</w:t>
-            </w:r>
-          </w:p>
-        </w:tc>
-        <w:tc>
-          <w:tcPr>
-            <w:tcW w:w="3135" w:type="dxa"/>
-            <w:shd w:val="clear" w:color="auto" w:fill="auto"/>
-            <w:tcMar>
-              <w:top w:w="100" w:type="dxa"/>
-              <w:left w:w="100" w:type="dxa"/>
-              <w:bottom w:w="100" w:type="dxa"/>
-              <w:right w:w="100" w:type="dxa"/>
-            </w:tcMar>
-          </w:tcPr>
-          <w:p>
-            <w:r>
-              <w:t>Mise à jour des maquettes</w:t>
-            </w:r>
-          </w:p>
-        </w:tc>
-        <w:tc>
-          <w:tcPr>
-            <w:tcW w:w="2895" w:type="dxa"/>
-            <w:shd w:val="clear" w:color="auto" w:fill="auto"/>
-            <w:tcMar>
-              <w:top w:w="100" w:type="dxa"/>
-              <w:left w:w="100" w:type="dxa"/>
-              <w:bottom w:w="100" w:type="dxa"/>
-              <w:right w:w="100" w:type="dxa"/>
-            </w:tcMar>
-          </w:tcPr>
-          <w:p>
-            <w:r>
-              <w:t>-</w:t>
-            </w:r>
-          </w:p>
-        </w:tc>
-      </w:tr>
-      <w:tr>
-        <w:tc>
-          <w:tcPr>
-            <w:tcW w:w="1545" w:type="dxa"/>
-          </w:tcPr>
-          <w:p>
-            <w:r>
-              <w:t>05.02.2018</w:t>
-            </w:r>
-          </w:p>
-        </w:tc>
-        <w:tc>
-          <w:tcPr>
-            <w:tcW w:w="1125" w:type="dxa"/>
-            <w:shd w:val="clear" w:color="auto" w:fill="auto"/>
-            <w:tcMar>
-              <w:top w:w="100" w:type="dxa"/>
-              <w:left w:w="100" w:type="dxa"/>
-              <w:bottom w:w="100" w:type="dxa"/>
-              <w:right w:w="100" w:type="dxa"/>
-            </w:tcMar>
-          </w:tcPr>
-          <w:p>
-            <w:r>
-              <w:t>2 p.</w:t>
-            </w:r>
-          </w:p>
-        </w:tc>
-        <w:tc>
-          <w:tcPr>
-            <w:tcW w:w="3135" w:type="dxa"/>
-            <w:shd w:val="clear" w:color="auto" w:fill="auto"/>
-            <w:tcMar>
-              <w:top w:w="100" w:type="dxa"/>
-              <w:left w:w="100" w:type="dxa"/>
-              <w:bottom w:w="100" w:type="dxa"/>
-              <w:right w:w="100" w:type="dxa"/>
-            </w:tcMar>
-          </w:tcPr>
-          <w:p>
-            <w:r>
-              <w:t>Mise à jour des maquettes, des uses cases et des scénarios</w:t>
-            </w:r>
-          </w:p>
-        </w:tc>
-        <w:tc>
-          <w:tcPr>
-            <w:tcW w:w="2895" w:type="dxa"/>
-            <w:shd w:val="clear" w:color="auto" w:fill="auto"/>
-            <w:tcMar>
-              <w:top w:w="100" w:type="dxa"/>
-              <w:left w:w="100" w:type="dxa"/>
-              <w:bottom w:w="100" w:type="dxa"/>
-              <w:right w:w="100" w:type="dxa"/>
-            </w:tcMar>
-          </w:tcPr>
-          <w:p>
-            <w:r>
-              <w:t>-</w:t>
-            </w:r>
-          </w:p>
-        </w:tc>
-      </w:tr>
-      <w:tr>
-        <w:tc>
-          <w:tcPr>
-            <w:tcW w:w="1545" w:type="dxa"/>
-          </w:tcPr>
-          <w:p>
-            <w:r>
-              <w:t>06.02.2018</w:t>
-            </w:r>
-          </w:p>
-        </w:tc>
-        <w:tc>
-          <w:tcPr>
-            <w:tcW w:w="1125" w:type="dxa"/>
-          </w:tcPr>
-          <w:p>
-            <w:r>
-              <w:t>3 p.</w:t>
-            </w:r>
-          </w:p>
-        </w:tc>
-        <w:tc>
-          <w:tcPr>
-            <w:tcW w:w="3135" w:type="dxa"/>
-          </w:tcPr>
-          <w:p>
-            <w:r>
-              <w:t>Finition des uses cases, scénarios et maquettes. Ainsi que avancer dans la documentation.</w:t>
-            </w:r>
-          </w:p>
-        </w:tc>
-        <w:tc>
-          <w:tcPr>
-            <w:tcW w:w="2895" w:type="dxa"/>
-          </w:tcPr>
-          <w:p>
-            <w:r>
-              <w:t>Il faut encore confirmer les scénarios et les maquettes.</w:t>
-            </w:r>
-          </w:p>
-        </w:tc>
-      </w:tr>
-      <w:tr>
-        <w:tc>
-          <w:tcPr>
-            <w:tcW w:w="1545" w:type="dxa"/>
-          </w:tcPr>
-          <w:p>
-            <w:r>
-              <w:t>08.02.2018</w:t>
-            </w:r>
-          </w:p>
-        </w:tc>
-        <w:tc>
-          <w:tcPr>
-            <w:tcW w:w="1125" w:type="dxa"/>
-          </w:tcPr>
-          <w:p>
-            <w:r>
-              <w:t>2p.</w:t>
-            </w:r>
-          </w:p>
-        </w:tc>
-        <w:tc>
-          <w:tcPr>
-            <w:tcW w:w="3135" w:type="dxa"/>
-          </w:tcPr>
-          <w:p>
-            <w:r>
-              <w:t>Créer la planification sur Trello et compréhension de GitHub</w:t>
-            </w:r>
-          </w:p>
-        </w:tc>
-        <w:tc>
-          <w:tcPr>
-            <w:tcW w:w="2895" w:type="dxa"/>
-          </w:tcPr>
-          <w:p>
-            <w:r>
-              <w:t>-</w:t>
-            </w:r>
-          </w:p>
-        </w:tc>
-      </w:tr>
-      <w:tr>
-        <w:tc>
-          <w:tcPr>
-            <w:tcW w:w="1545" w:type="dxa"/>
-          </w:tcPr>
-          <w:p>
-            <w:r>
-              <w:t>12.02.2018</w:t>
-            </w:r>
-          </w:p>
-        </w:tc>
-        <w:tc>
-          <w:tcPr>
-            <w:tcW w:w="1125" w:type="dxa"/>
-          </w:tcPr>
-          <w:p>
-            <w:r>
-              <w:t>2 p.</w:t>
-            </w:r>
-          </w:p>
-        </w:tc>
-        <w:tc>
-          <w:tcPr>
-            <w:tcW w:w="3135" w:type="dxa"/>
-          </w:tcPr>
-          <w:p>
-            <w:r>
-              <w:t>Mise à jour des uses case, scénarios et maquettes</w:t>
-            </w:r>
-          </w:p>
-        </w:tc>
-        <w:tc>
-          <w:tcPr>
-            <w:tcW w:w="2895" w:type="dxa"/>
-          </w:tcPr>
-          <w:p>
-            <w:r>
-              <w:t>-</w:t>
-            </w:r>
-          </w:p>
-        </w:tc>
-      </w:tr>
-      <w:tr>
-        <w:tc>
-          <w:tcPr>
-            <w:tcW w:w="1545" w:type="dxa"/>
-          </w:tcPr>
-          <w:p>
-            <w:r>
-              <w:t>13.02.2018</w:t>
-            </w:r>
-          </w:p>
-        </w:tc>
-        <w:tc>
-          <w:tcPr>
-            <w:tcW w:w="1125" w:type="dxa"/>
-          </w:tcPr>
-          <w:p>
-            <w:r>
-              <w:t>3 p.</w:t>
-            </w:r>
-          </w:p>
-        </w:tc>
-        <w:tc>
-          <w:tcPr>
-            <w:tcW w:w="3135" w:type="dxa"/>
-          </w:tcPr>
-          <w:p>
-            <w:r>
-              <w:t>Compléter la documentation et commencer le code</w:t>
-            </w:r>
-          </w:p>
-        </w:tc>
-        <w:tc>
-          <w:tcPr>
-            <w:tcW w:w="2895" w:type="dxa"/>
-          </w:tcPr>
-          <w:p/>
-        </w:tc>
-      </w:tr>
-      <w:tr>
-        <w:tc>
-          <w:tcPr>
-            <w:tcW w:w="1545" w:type="dxa"/>
-          </w:tcPr>
-          <w:p>
-            <w:r>
-              <w:t>15.02.2018</w:t>
-            </w:r>
-          </w:p>
-        </w:tc>
-        <w:tc>
-          <w:tcPr>
-            <w:tcW w:w="1125" w:type="dxa"/>
-          </w:tcPr>
-          <w:p>
-            <w:r>
-              <w:t>2 p.</w:t>
-            </w:r>
-          </w:p>
-        </w:tc>
-        <w:tc>
-          <w:tcPr>
-            <w:tcW w:w="3135" w:type="dxa"/>
-          </w:tcPr>
-          <w:p>
-            <w:r>
-              <w:t xml:space="preserve">- </w:t>
-            </w:r>
-          </w:p>
-        </w:tc>
-        <w:tc>
-          <w:tcPr>
-            <w:tcW w:w="2895" w:type="dxa"/>
-          </w:tcPr>
-          <w:p/>
-        </w:tc>
-      </w:tr>
-      <w:tr>
-        <w:trPr>
-          <w:trHeight w:val="399"/>
-        </w:trPr>
-        <w:tc>
-          <w:tcPr>
-            <w:tcW w:w="1545" w:type="dxa"/>
-          </w:tcPr>
-          <w:p>
-            <w:r>
-              <w:t>27.02.2018</w:t>
-            </w:r>
-          </w:p>
-        </w:tc>
-        <w:tc>
-          <w:tcPr>
-            <w:tcW w:w="1125" w:type="dxa"/>
-          </w:tcPr>
-          <w:p>
-            <w:r>
-              <w:t xml:space="preserve">3 p. </w:t>
-            </w:r>
-          </w:p>
-        </w:tc>
-        <w:tc>
-          <w:tcPr>
-            <w:tcW w:w="3135" w:type="dxa"/>
-          </w:tcPr>
-          <w:p>
-            <w:r>
-              <w:t>Absente</w:t>
-            </w:r>
-          </w:p>
-        </w:tc>
-        <w:tc>
-          <w:tcPr>
-            <w:tcW w:w="2895" w:type="dxa"/>
-          </w:tcPr>
-          <w:p>
-            <w:r>
-              <w:t>-</w:t>
-            </w:r>
-          </w:p>
-        </w:tc>
-      </w:tr>
-      <w:tr>
-        <w:tc>
-          <w:tcPr>
-            <w:tcW w:w="1545" w:type="dxa"/>
-          </w:tcPr>
-          <w:p>
-            <w:r>
-              <w:t>01.03.2018</w:t>
-            </w:r>
-          </w:p>
-        </w:tc>
-        <w:tc>
-          <w:tcPr>
-            <w:tcW w:w="1125" w:type="dxa"/>
-          </w:tcPr>
-          <w:p>
-            <w:r>
-              <w:t>2 p.</w:t>
-            </w:r>
-          </w:p>
-        </w:tc>
-        <w:tc>
-          <w:tcPr>
-            <w:tcW w:w="3135" w:type="dxa"/>
-          </w:tcPr>
-          <w:p>
-            <w:r>
-              <w:t>Débuter le code</w:t>
-            </w:r>
-          </w:p>
-        </w:tc>
-        <w:tc>
-          <w:tcPr>
-            <w:tcW w:w="2895" w:type="dxa"/>
-          </w:tcPr>
-          <w:p/>
-        </w:tc>
-      </w:tr>
-      <w:tr>
-        <w:tc>
-          <w:tcPr>
-            <w:tcW w:w="1545" w:type="dxa"/>
-          </w:tcPr>
-          <w:p>
-            <w:r>
-              <w:t>05.03.2018</w:t>
-            </w:r>
-          </w:p>
-        </w:tc>
-        <w:tc>
-          <w:tcPr>
-            <w:tcW w:w="1125" w:type="dxa"/>
-          </w:tcPr>
-          <w:p>
-            <w:r>
-              <w:t>2 p.</w:t>
-            </w:r>
-          </w:p>
-        </w:tc>
-        <w:tc>
-          <w:tcPr>
-            <w:tcW w:w="3135" w:type="dxa"/>
-          </w:tcPr>
-          <w:p>
-            <w:r>
-              <w:t>Mise en place de la structure et continuer le code</w:t>
-            </w:r>
-          </w:p>
-        </w:tc>
-        <w:tc>
-          <w:tcPr>
-            <w:tcW w:w="2895" w:type="dxa"/>
-          </w:tcPr>
-          <w:p/>
-        </w:tc>
-      </w:tr>
-      <w:tr>
-        <w:tc>
-          <w:tcPr>
-            <w:tcW w:w="1545" w:type="dxa"/>
-          </w:tcPr>
-          <w:p>
-            <w:r>
-              <w:lastRenderedPageBreak/>
-              <w:t>06.03.2018</w:t>
-            </w:r>
-          </w:p>
-        </w:tc>
-        <w:tc>
-          <w:tcPr>
-            <w:tcW w:w="1125" w:type="dxa"/>
-          </w:tcPr>
-          <w:p>
-            <w:r>
-              <w:t>3 p.</w:t>
-            </w:r>
-          </w:p>
-        </w:tc>
-        <w:tc>
-          <w:tcPr>
-            <w:tcW w:w="3135" w:type="dxa"/>
-          </w:tcPr>
-          <w:p>
-            <w:r>
-              <w:t>Page inscription et fichier json</w:t>
-            </w:r>
-          </w:p>
-        </w:tc>
-        <w:tc>
-          <w:tcPr>
-            <w:tcW w:w="2895" w:type="dxa"/>
-          </w:tcPr>
-          <w:p/>
-        </w:tc>
-      </w:tr>
-    </w:tbl>
-    <w:p>
-      <w:bookmarkStart w:id="26" w:name="_sd19tld7mbae" w:colFirst="0" w:colLast="0"/>
-      <w:bookmarkEnd w:id="26"/>
-    </w:p>
-    <w:p>
-      <w:pPr>
-        <w:rPr>
-          <w:rFonts w:ascii="Times New Roman" w:eastAsia="Times New Roman" w:hAnsi="Times New Roman" w:cs="Times New Roman"/>
-          <w:u w:val="single"/>
-        </w:rPr>
-      </w:pPr>
-      <w:bookmarkStart w:id="27" w:name="_1v1yuxt" w:colFirst="0" w:colLast="0"/>
-      <w:bookmarkEnd w:id="27"/>
     </w:p>
     <w:p>
       <w:pPr>
@@ -12409,12 +10916,12 @@
           <w:b/>
           <w:u w:val="single"/>
         </w:rPr>
-        <w:t>Manuel d'Installation</w:t>
-      </w:r>
-    </w:p>
-    <w:p>
-      <w:bookmarkStart w:id="28" w:name="_4f1mdlm" w:colFirst="0" w:colLast="0"/>
-      <w:bookmarkEnd w:id="28"/>
+        <w:t>Manuel d'Utilisation</w:t>
+      </w:r>
+    </w:p>
+    <w:p>
+      <w:bookmarkStart w:id="26" w:name="_19c6y18" w:colFirst="0" w:colLast="0"/>
+      <w:bookmarkEnd w:id="26"/>
     </w:p>
     <w:p>
       <w:pPr>
@@ -12433,30 +10940,6 @@
           <w:b/>
           <w:u w:val="single"/>
         </w:rPr>
-        <w:t>Manuel d'Utilisation</w:t>
-      </w:r>
-    </w:p>
-    <w:p>
-      <w:bookmarkStart w:id="29" w:name="_19c6y18" w:colFirst="0" w:colLast="0"/>
-      <w:bookmarkEnd w:id="29"/>
-    </w:p>
-    <w:p>
-      <w:pPr>
-        <w:pStyle w:val="Paragraphedeliste"/>
-        <w:numPr>
-          <w:ilvl w:val="1"/>
-          <w:numId w:val="22"/>
-        </w:numPr>
-        <w:rPr>
-          <w:b/>
-          <w:u w:val="single"/>
-        </w:rPr>
-      </w:pPr>
-      <w:r>
-        <w:rPr>
-          <w:b/>
-          <w:u w:val="single"/>
-        </w:rPr>
         <w:t xml:space="preserve">Archives du projet </w:t>
       </w:r>
     </w:p>
@@ -12482,8 +10965,8 @@
       </w:r>
     </w:p>
     <w:p>
-      <w:bookmarkStart w:id="30" w:name="_3tbugp1" w:colFirst="0" w:colLast="0"/>
-      <w:bookmarkEnd w:id="30"/>
+      <w:bookmarkStart w:id="27" w:name="_3tbugp1" w:colFirst="0" w:colLast="0"/>
+      <w:bookmarkEnd w:id="27"/>
       <w:r>
         <w:rPr>
           <w:i/>
@@ -12598,7 +11081,7 @@
         <w:sz w:val="20"/>
         <w:szCs w:val="20"/>
       </w:rPr>
-      <w:t>38</w:t>
+      <w:t>2</w:t>
     </w:r>
     <w:r>
       <w:rPr>
@@ -12647,7 +11130,7 @@
         <w:sz w:val="20"/>
         <w:szCs w:val="20"/>
       </w:rPr>
-      <w:t>38</w:t>
+      <w:t>36</w:t>
     </w:r>
     <w:r>
       <w:rPr>
@@ -15213,6 +13696,7 @@
     <w:lsdException w:name="HTML Sample" w:semiHidden="1" w:unhideWhenUsed="1"/>
     <w:lsdException w:name="HTML Typewriter" w:semiHidden="1" w:unhideWhenUsed="1"/>
     <w:lsdException w:name="HTML Variable" w:semiHidden="1" w:unhideWhenUsed="1"/>
+    <w:lsdException w:name="Normal Table" w:semiHidden="1" w:unhideWhenUsed="1"/>
     <w:lsdException w:name="annotation subject" w:semiHidden="1" w:unhideWhenUsed="1"/>
     <w:lsdException w:name="No List" w:semiHidden="1" w:unhideWhenUsed="1"/>
     <w:lsdException w:name="Outline List 1" w:semiHidden="1" w:unhideWhenUsed="1"/>
@@ -15256,8 +13740,10 @@
     <w:lsdException w:name="Table Elegant" w:semiHidden="1" w:unhideWhenUsed="1"/>
     <w:lsdException w:name="Table Professional" w:semiHidden="1" w:unhideWhenUsed="1"/>
     <w:lsdException w:name="Table Subtle 1" w:semiHidden="1" w:unhideWhenUsed="1"/>
+    <w:lsdException w:name="Table Subtle 2" w:semiHidden="1" w:unhideWhenUsed="1"/>
     <w:lsdException w:name="Table Web 1" w:semiHidden="1" w:unhideWhenUsed="1"/>
     <w:lsdException w:name="Table Web 2" w:semiHidden="1" w:unhideWhenUsed="1"/>
+    <w:lsdException w:name="Table Web 3" w:semiHidden="1" w:unhideWhenUsed="1"/>
     <w:lsdException w:name="Balloon Text" w:semiHidden="1" w:unhideWhenUsed="1"/>
     <w:lsdException w:name="Table Grid" w:uiPriority="39"/>
     <w:lsdException w:name="Table Theme" w:semiHidden="1" w:unhideWhenUsed="1"/>
@@ -16345,7 +14831,7 @@
 </file>
 
 <file path=customXml/itemProps1.xml><?xml version="1.0" encoding="utf-8"?>
-<ds:datastoreItem xmlns:ds="http://schemas.openxmlformats.org/officeDocument/2006/customXml" ds:itemID="{76EB4622-D1EE-4DCE-9242-B12C0D4CD729}">
+<ds:datastoreItem xmlns:ds="http://schemas.openxmlformats.org/officeDocument/2006/customXml" ds:itemID="{A8A50585-C293-4C60-88E7-FC83BB3EF42A}">
   <ds:schemaRefs>
     <ds:schemaRef ds:uri="http://schemas.openxmlformats.org/officeDocument/2006/bibliography"/>
   </ds:schemaRefs>

</xml_diff>

<commit_message>
Fonction modifier et supprimer
Attention modifier et supprimer ne marchent plus (je ne sais pas pourquoi)
</commit_message>
<xml_diff>
--- a/documentation/Dossier de projet Web CPNV v2017.doc.docx
+++ b/documentation/Dossier de projet Web CPNV v2017.doc.docx
@@ -3481,7 +3481,10 @@
           </w:tcPr>
           <w:p>
             <w:r>
-              <w:t>Choisir la région et/ou la ville et appuyer sur le bouton « </w:t>
+              <w:t>Choisir la région</w:t>
+            </w:r>
+            <w:r>
+              <w:t xml:space="preserve"> et appuyer sur le bouton « </w:t>
             </w:r>
             <w:r>
               <w:rPr>
@@ -7271,7 +7274,6 @@
       </w:r>
     </w:p>
     <w:p>
-      <w:bookmarkStart w:id="4" w:name="_GoBack"/>
       <w:r>
         <w:rPr>
           <w:noProof/>
@@ -7319,7 +7321,6 @@
           </wp:inline>
         </w:drawing>
       </w:r>
-      <w:bookmarkEnd w:id="4"/>
     </w:p>
     <w:p/>
     <w:p>
@@ -9217,8 +9218,8 @@
       </w:r>
     </w:p>
     <w:p>
-      <w:bookmarkStart w:id="5" w:name="_35nkun2" w:colFirst="0" w:colLast="0"/>
-      <w:bookmarkEnd w:id="5"/>
+      <w:bookmarkStart w:id="4" w:name="_35nkun2" w:colFirst="0" w:colLast="0"/>
+      <w:bookmarkEnd w:id="4"/>
     </w:p>
     <w:p>
       <w:pPr>
@@ -9324,11 +9325,11 @@
           <w:numId w:val="22"/>
         </w:numPr>
       </w:pPr>
-      <w:bookmarkStart w:id="6" w:name="_Toc508822803"/>
+      <w:bookmarkStart w:id="5" w:name="_Toc508822803"/>
       <w:r>
         <w:t>Conception</w:t>
       </w:r>
-      <w:bookmarkEnd w:id="6"/>
+      <w:bookmarkEnd w:id="5"/>
     </w:p>
     <w:p>
       <w:pPr>
@@ -9524,7 +9525,10 @@
         <w:t>Réalisation d’une maquette complète par adaptation ou non d’un modèle graphique existant.</w:t>
       </w:r>
     </w:p>
-    <w:p/>
+    <w:p>
+      <w:bookmarkStart w:id="6" w:name="_GoBack"/>
+      <w:bookmarkEnd w:id="6"/>
+    </w:p>
     <w:p>
       <w:pPr>
         <w:pStyle w:val="Paragraphedeliste"/>
@@ -9544,7 +9548,7 @@
           <w:i/>
           <w:u w:val="single"/>
         </w:rPr>
-        <w:t>Conception de la Base de données</w:t>
+        <w:t>Conception du Code</w:t>
       </w:r>
     </w:p>
     <w:p/>
@@ -9553,32 +9557,7 @@
         <w:rPr>
           <w:i/>
         </w:rPr>
-        <w:t>Modèle MLD (Modèle relationnel) de la base de données.</w:t>
-      </w:r>
-    </w:p>
-    <w:p>
-      <w:pPr>
-        <w:rPr>
-          <w:i/>
-        </w:rPr>
-      </w:pPr>
-      <w:r>
-        <w:rPr>
-          <w:i/>
-        </w:rPr>
-        <w:t xml:space="preserve">Description précise des données (type, dimensions, </w:t>
-      </w:r>
-      <w:r>
-        <w:rPr>
-          <w:i/>
-        </w:rPr>
-        <w:t>contraintes.</w:t>
-      </w:r>
-      <w:r>
-        <w:rPr>
-          <w:i/>
-        </w:rPr>
-        <w:t>).</w:t>
+        <w:t>Diagrammes UML d’activité, diagramme d’état, diagramme de flux, ou pseudocode pour chaque cas d’utilisation.</w:t>
       </w:r>
     </w:p>
     <w:p/>
@@ -9601,7 +9580,7 @@
           <w:i/>
           <w:u w:val="single"/>
         </w:rPr>
-        <w:t>Conception du Code</w:t>
+        <w:t>Plugins et librairies</w:t>
       </w:r>
     </w:p>
     <w:p/>
@@ -9610,7 +9589,7 @@
         <w:rPr>
           <w:i/>
         </w:rPr>
-        <w:t>Diagrammes UML d’activité, diagramme d’état, diagramme de flux, ou pseudocode pour chaque cas d’utilisation.</w:t>
+        <w:t>Liste des composants additionnels utilisés (par exemple forum, classes, images, modules, etc).</w:t>
       </w:r>
     </w:p>
     <w:p/>
@@ -9633,38 +9612,6 @@
           <w:i/>
           <w:u w:val="single"/>
         </w:rPr>
-        <w:t>Plugins et librairies</w:t>
-      </w:r>
-    </w:p>
-    <w:p/>
-    <w:p>
-      <w:r>
-        <w:rPr>
-          <w:i/>
-        </w:rPr>
-        <w:t>Liste des composants additionnels utilisés (par exemple forum, classes, images, modules, etc).</w:t>
-      </w:r>
-    </w:p>
-    <w:p/>
-    <w:p>
-      <w:pPr>
-        <w:pStyle w:val="Paragraphedeliste"/>
-        <w:numPr>
-          <w:ilvl w:val="1"/>
-          <w:numId w:val="22"/>
-        </w:numPr>
-        <w:rPr>
-          <w:b/>
-          <w:i/>
-          <w:u w:val="single"/>
-        </w:rPr>
-      </w:pPr>
-      <w:r>
-        <w:rPr>
-          <w:b/>
-          <w:i/>
-          <w:u w:val="single"/>
-        </w:rPr>
         <w:t>Choix de la formule d’hébergement</w:t>
       </w:r>
     </w:p>
@@ -9684,7 +9631,6 @@
         <w:rPr>
           <w:i/>
         </w:rPr>
-        <w:lastRenderedPageBreak/>
         <w:t>Justification du choix (avantages et inconvénients principaux par rapport aux autres solutions envisagées).</w:t>
       </w:r>
     </w:p>
@@ -9699,6 +9645,7 @@
       </w:pPr>
       <w:bookmarkStart w:id="8" w:name="_Toc508822804"/>
       <w:r>
+        <w:lastRenderedPageBreak/>
         <w:t>Réalisation</w:t>
       </w:r>
       <w:bookmarkEnd w:id="8"/>
@@ -10597,7 +10544,7 @@
         <w:sz w:val="20"/>
         <w:szCs w:val="20"/>
       </w:rPr>
-      <w:t>23</w:t>
+      <w:t>34</w:t>
     </w:r>
     <w:r>
       <w:rPr>
@@ -14343,7 +14290,7 @@
 </file>
 
 <file path=customXml/itemProps1.xml><?xml version="1.0" encoding="utf-8"?>
-<ds:datastoreItem xmlns:ds="http://schemas.openxmlformats.org/officeDocument/2006/customXml" ds:itemID="{32FFCEE7-C1E3-4CF2-9A96-DBCE701CD375}">
+<ds:datastoreItem xmlns:ds="http://schemas.openxmlformats.org/officeDocument/2006/customXml" ds:itemID="{274D8124-5A50-4444-A22E-E2F6E9738E6A}">
   <ds:schemaRefs>
     <ds:schemaRef ds:uri="http://schemas.openxmlformats.org/officeDocument/2006/bibliography"/>
   </ds:schemaRefs>

</xml_diff>

<commit_message>
Petits ajouts à la doc.
</commit_message>
<xml_diff>
--- a/documentation/Dossier de projet Web CPNV v2017.doc.docx
+++ b/documentation/Dossier de projet Web CPNV v2017.doc.docx
@@ -637,7 +637,7 @@
           <w:r>
             <w:fldChar w:fldCharType="separate"/>
           </w:r>
-          <w:hyperlink w:anchor="_Toc508822801" w:history="1">
+          <w:hyperlink w:anchor="_Toc511730449" w:history="1">
             <w:r>
               <w:rPr>
                 <w:rStyle w:val="Lienhypertexte"/>
@@ -682,7 +682,7 @@
                 <w:noProof/>
                 <w:webHidden/>
               </w:rPr>
-              <w:instrText xml:space="preserve"> PAGEREF _Toc508822801 \h </w:instrText>
+              <w:instrText xml:space="preserve"> PAGEREF _Toc511730449 \h </w:instrText>
             </w:r>
             <w:r>
               <w:rPr>
@@ -725,7 +725,7 @@
               <w:lang w:val="fr-CH"/>
             </w:rPr>
           </w:pPr>
-          <w:hyperlink w:anchor="_Toc508822802" w:history="1">
+          <w:hyperlink w:anchor="_Toc511730450" w:history="1">
             <w:r>
               <w:rPr>
                 <w:rStyle w:val="Lienhypertexte"/>
@@ -770,7 +770,7 @@
                 <w:noProof/>
                 <w:webHidden/>
               </w:rPr>
-              <w:instrText xml:space="preserve"> PAGEREF _Toc508822802 \h </w:instrText>
+              <w:instrText xml:space="preserve"> PAGEREF _Toc511730450 \h </w:instrText>
             </w:r>
             <w:r>
               <w:rPr>
@@ -813,7 +813,7 @@
               <w:lang w:val="fr-CH"/>
             </w:rPr>
           </w:pPr>
-          <w:hyperlink w:anchor="_Toc508822803" w:history="1">
+          <w:hyperlink w:anchor="_Toc511730451" w:history="1">
             <w:r>
               <w:rPr>
                 <w:rStyle w:val="Lienhypertexte"/>
@@ -858,7 +858,7 @@
                 <w:noProof/>
                 <w:webHidden/>
               </w:rPr>
-              <w:instrText xml:space="preserve"> PAGEREF _Toc508822803 \h </w:instrText>
+              <w:instrText xml:space="preserve"> PAGEREF _Toc511730451 \h </w:instrText>
             </w:r>
             <w:r>
               <w:rPr>
@@ -901,7 +901,7 @@
               <w:lang w:val="fr-CH"/>
             </w:rPr>
           </w:pPr>
-          <w:hyperlink w:anchor="_Toc508822804" w:history="1">
+          <w:hyperlink w:anchor="_Toc511730452" w:history="1">
             <w:r>
               <w:rPr>
                 <w:rStyle w:val="Lienhypertexte"/>
@@ -946,7 +946,7 @@
                 <w:noProof/>
                 <w:webHidden/>
               </w:rPr>
-              <w:instrText xml:space="preserve"> PAGEREF _Toc508822804 \h </w:instrText>
+              <w:instrText xml:space="preserve"> PAGEREF _Toc511730452 \h </w:instrText>
             </w:r>
             <w:r>
               <w:rPr>
@@ -989,7 +989,7 @@
               <w:lang w:val="fr-CH"/>
             </w:rPr>
           </w:pPr>
-          <w:hyperlink w:anchor="_Toc508822805" w:history="1">
+          <w:hyperlink w:anchor="_Toc511730453" w:history="1">
             <w:r>
               <w:rPr>
                 <w:rStyle w:val="Lienhypertexte"/>
@@ -1034,7 +1034,7 @@
                 <w:noProof/>
                 <w:webHidden/>
               </w:rPr>
-              <w:instrText xml:space="preserve"> PAGEREF _Toc508822805 \h </w:instrText>
+              <w:instrText xml:space="preserve"> PAGEREF _Toc511730453 \h </w:instrText>
             </w:r>
             <w:r>
               <w:rPr>
@@ -1077,7 +1077,7 @@
               <w:lang w:val="fr-CH"/>
             </w:rPr>
           </w:pPr>
-          <w:hyperlink w:anchor="_Toc508822806" w:history="1">
+          <w:hyperlink w:anchor="_Toc511730454" w:history="1">
             <w:r>
               <w:rPr>
                 <w:rStyle w:val="Lienhypertexte"/>
@@ -1122,7 +1122,7 @@
                 <w:noProof/>
                 <w:webHidden/>
               </w:rPr>
-              <w:instrText xml:space="preserve"> PAGEREF _Toc508822806 \h </w:instrText>
+              <w:instrText xml:space="preserve"> PAGEREF _Toc511730454 \h </w:instrText>
             </w:r>
             <w:r>
               <w:rPr>
@@ -1165,7 +1165,7 @@
               <w:lang w:val="fr-CH"/>
             </w:rPr>
           </w:pPr>
-          <w:hyperlink w:anchor="_Toc508822807" w:history="1">
+          <w:hyperlink w:anchor="_Toc511730455" w:history="1">
             <w:r>
               <w:rPr>
                 <w:rStyle w:val="Lienhypertexte"/>
@@ -1210,7 +1210,7 @@
                 <w:noProof/>
                 <w:webHidden/>
               </w:rPr>
-              <w:instrText xml:space="preserve"> PAGEREF _Toc508822807 \h </w:instrText>
+              <w:instrText xml:space="preserve"> PAGEREF _Toc511730455 \h </w:instrText>
             </w:r>
             <w:r>
               <w:rPr>
@@ -1260,7 +1260,7 @@
           <w:numId w:val="22"/>
         </w:numPr>
       </w:pPr>
-      <w:bookmarkStart w:id="0" w:name="_Toc508822801"/>
+      <w:bookmarkStart w:id="0" w:name="_Toc511730449"/>
       <w:r>
         <w:t>Analyse préliminaire</w:t>
       </w:r>
@@ -2181,7 +2181,7 @@
         </w:numPr>
       </w:pPr>
       <w:bookmarkStart w:id="2" w:name="_1t3h5sf" w:colFirst="0" w:colLast="0"/>
-      <w:bookmarkStart w:id="3" w:name="_Toc508822802"/>
+      <w:bookmarkStart w:id="3" w:name="_Toc511730450"/>
       <w:bookmarkEnd w:id="2"/>
       <w:r>
         <w:t>Analyse</w:t>
@@ -2641,7 +2641,7 @@
           <w:lang w:val="fr-CH"/>
         </w:rPr>
         <w:drawing>
-          <wp:inline distT="0" distB="0" distL="0" distR="0" wp14:anchorId="31D64CB4" wp14:editId="05495F93">
+          <wp:inline distT="0" distB="0" distL="0" distR="0" wp14:anchorId="57B0B664" wp14:editId="3151F97D">
             <wp:extent cx="5759450" cy="3747135"/>
             <wp:effectExtent l="0" t="0" r="0" b="5715"/>
             <wp:docPr id="3" name="Image 3"/>
@@ -2705,7 +2705,7 @@
           <w:lang w:val="fr-CH"/>
         </w:rPr>
         <w:drawing>
-          <wp:inline distT="0" distB="0" distL="0" distR="0" wp14:anchorId="6AE43722" wp14:editId="5023FE0C">
+          <wp:inline distT="0" distB="0" distL="0" distR="0" wp14:anchorId="30DCFE1D" wp14:editId="290D5FE0">
             <wp:extent cx="5759450" cy="3746500"/>
             <wp:effectExtent l="0" t="0" r="0" b="6350"/>
             <wp:docPr id="5" name="Image 5"/>
@@ -2769,7 +2769,7 @@
           <w:lang w:val="fr-CH"/>
         </w:rPr>
         <w:drawing>
-          <wp:inline distT="0" distB="0" distL="0" distR="0" wp14:anchorId="0FD60561" wp14:editId="209906BF">
+          <wp:inline distT="0" distB="0" distL="0" distR="0" wp14:anchorId="0123D6D7" wp14:editId="56F5AE00">
             <wp:extent cx="5759450" cy="3741420"/>
             <wp:effectExtent l="0" t="0" r="0" b="0"/>
             <wp:docPr id="7" name="Image 7"/>
@@ -3142,7 +3142,7 @@
           <w:lang w:val="fr-CH"/>
         </w:rPr>
         <w:drawing>
-          <wp:inline distT="0" distB="0" distL="0" distR="0" wp14:anchorId="29A4A32E" wp14:editId="2C14F4BA">
+          <wp:inline distT="0" distB="0" distL="0" distR="0" wp14:anchorId="2A21232C" wp14:editId="544F26E0">
             <wp:extent cx="5759450" cy="3747135"/>
             <wp:effectExtent l="0" t="0" r="0" b="5715"/>
             <wp:docPr id="8" name="Image 8"/>
@@ -3206,7 +3206,7 @@
           <w:lang w:val="fr-CH"/>
         </w:rPr>
         <w:drawing>
-          <wp:inline distT="0" distB="0" distL="0" distR="0" wp14:anchorId="3AFD5551" wp14:editId="23BEE4C9">
+          <wp:inline distT="0" distB="0" distL="0" distR="0" wp14:anchorId="7B933BAF" wp14:editId="5A65A062">
             <wp:extent cx="5759450" cy="3731895"/>
             <wp:effectExtent l="0" t="0" r="0" b="1905"/>
             <wp:docPr id="11" name="Image 11"/>
@@ -3577,7 +3577,7 @@
           <w:lang w:val="fr-CH"/>
         </w:rPr>
         <w:drawing>
-          <wp:inline distT="0" distB="0" distL="0" distR="0" wp14:anchorId="6D5BBD1F" wp14:editId="737340C0">
+          <wp:inline distT="0" distB="0" distL="0" distR="0" wp14:anchorId="07C6BA87" wp14:editId="6DEE883C">
             <wp:extent cx="5759450" cy="3747135"/>
             <wp:effectExtent l="0" t="0" r="0" b="5715"/>
             <wp:docPr id="14" name="Image 14"/>
@@ -3641,7 +3641,7 @@
           <w:lang w:val="fr-CH"/>
         </w:rPr>
         <w:drawing>
-          <wp:inline distT="0" distB="0" distL="0" distR="0">
+          <wp:inline distT="0" distB="0" distL="0" distR="0" wp14:anchorId="72ED52AA" wp14:editId="1589411E">
             <wp:extent cx="5759450" cy="4131310"/>
             <wp:effectExtent l="0" t="0" r="0" b="2540"/>
             <wp:docPr id="2" name="Image 2"/>
@@ -3705,7 +3705,7 @@
           <w:lang w:val="fr-CH"/>
         </w:rPr>
         <w:drawing>
-          <wp:inline distT="0" distB="0" distL="0" distR="0">
+          <wp:inline distT="0" distB="0" distL="0" distR="0" wp14:anchorId="4D93CB07" wp14:editId="39E0AF0C">
             <wp:extent cx="5759450" cy="4146550"/>
             <wp:effectExtent l="0" t="0" r="0" b="6350"/>
             <wp:docPr id="24" name="Image 24"/>
@@ -3763,7 +3763,7 @@
           <w:lang w:val="fr-CH"/>
         </w:rPr>
         <w:drawing>
-          <wp:inline distT="0" distB="0" distL="0" distR="0" wp14:anchorId="3ACF797F" wp14:editId="4474DCF8">
+          <wp:inline distT="0" distB="0" distL="0" distR="0" wp14:anchorId="7BA84196" wp14:editId="00E91CB8">
             <wp:extent cx="5759450" cy="4146550"/>
             <wp:effectExtent l="0" t="0" r="0" b="6350"/>
             <wp:docPr id="17" name="Image 17"/>
@@ -4133,7 +4133,7 @@
           <w:lang w:val="fr-CH"/>
         </w:rPr>
         <w:drawing>
-          <wp:inline distT="0" distB="0" distL="0" distR="0" wp14:anchorId="524DFC25" wp14:editId="14CF006B">
+          <wp:inline distT="0" distB="0" distL="0" distR="0" wp14:anchorId="09FF70D3" wp14:editId="2798080D">
             <wp:extent cx="5759450" cy="3741420"/>
             <wp:effectExtent l="0" t="0" r="0" b="0"/>
             <wp:docPr id="18" name="Image 18"/>
@@ -4197,7 +4197,7 @@
           <w:lang w:val="fr-CH"/>
         </w:rPr>
         <w:drawing>
-          <wp:inline distT="0" distB="0" distL="0" distR="0" wp14:anchorId="644FCEB4" wp14:editId="64B9B451">
+          <wp:inline distT="0" distB="0" distL="0" distR="0" wp14:anchorId="0E799EF3" wp14:editId="6AD37F4B">
             <wp:extent cx="5759450" cy="4161790"/>
             <wp:effectExtent l="0" t="0" r="0" b="0"/>
             <wp:docPr id="19" name="Image 19"/>
@@ -4263,7 +4263,7 @@
           <w:lang w:val="fr-CH"/>
         </w:rPr>
         <w:drawing>
-          <wp:inline distT="0" distB="0" distL="0" distR="0">
+          <wp:inline distT="0" distB="0" distL="0" distR="0" wp14:anchorId="4EC74C7B" wp14:editId="4ECDE007">
             <wp:extent cx="5759450" cy="4131310"/>
             <wp:effectExtent l="0" t="0" r="0" b="2540"/>
             <wp:docPr id="41" name="Image 41"/>
@@ -4632,7 +4632,7 @@
           <w:lang w:val="fr-CH"/>
         </w:rPr>
         <w:drawing>
-          <wp:inline distT="0" distB="0" distL="0" distR="0" wp14:anchorId="01C2FFC4" wp14:editId="30DAB77A">
+          <wp:inline distT="0" distB="0" distL="0" distR="0" wp14:anchorId="4B18421C" wp14:editId="7CAD16A4">
             <wp:extent cx="5759450" cy="3747135"/>
             <wp:effectExtent l="0" t="0" r="0" b="5715"/>
             <wp:docPr id="21" name="Image 21"/>
@@ -4696,7 +4696,7 @@
           <w:lang w:val="fr-CH"/>
         </w:rPr>
         <w:drawing>
-          <wp:inline distT="0" distB="0" distL="0" distR="0">
+          <wp:inline distT="0" distB="0" distL="0" distR="0" wp14:anchorId="174A960E" wp14:editId="236B4FF5">
             <wp:extent cx="5759450" cy="4131310"/>
             <wp:effectExtent l="0" t="0" r="0" b="2540"/>
             <wp:docPr id="43" name="Image 43"/>
@@ -4756,7 +4756,7 @@
           <w:lang w:val="fr-CH"/>
         </w:rPr>
         <w:drawing>
-          <wp:inline distT="0" distB="0" distL="0" distR="0" wp14:anchorId="6166B529" wp14:editId="3C40D11E">
+          <wp:inline distT="0" distB="0" distL="0" distR="0" wp14:anchorId="66E73EAC" wp14:editId="505C3010">
             <wp:extent cx="5759450" cy="4146550"/>
             <wp:effectExtent l="0" t="0" r="0" b="6350"/>
             <wp:docPr id="23" name="Image 23"/>
@@ -4817,7 +4817,7 @@
           <w:lang w:val="fr-CH"/>
         </w:rPr>
         <w:drawing>
-          <wp:inline distT="0" distB="0" distL="0" distR="0" wp14:anchorId="1DA342F8" wp14:editId="1B4CDA1F">
+          <wp:inline distT="0" distB="0" distL="0" distR="0" wp14:anchorId="7BACBF02" wp14:editId="2D28B0D4">
             <wp:extent cx="5759450" cy="3729990"/>
             <wp:effectExtent l="0" t="0" r="0" b="3810"/>
             <wp:docPr id="56" name="Image 56"/>
@@ -5263,7 +5263,7 @@
           <w:lang w:val="fr-CH"/>
         </w:rPr>
         <w:drawing>
-          <wp:inline distT="0" distB="0" distL="0" distR="0" wp14:anchorId="6E588950" wp14:editId="5598A8CA">
+          <wp:inline distT="0" distB="0" distL="0" distR="0" wp14:anchorId="0D148DA9" wp14:editId="688B3B4C">
             <wp:extent cx="5759450" cy="3741420"/>
             <wp:effectExtent l="0" t="0" r="0" b="0"/>
             <wp:docPr id="25" name="Image 25"/>
@@ -5327,7 +5327,7 @@
           <w:lang w:val="fr-CH"/>
         </w:rPr>
         <w:drawing>
-          <wp:inline distT="0" distB="0" distL="0" distR="0">
+          <wp:inline distT="0" distB="0" distL="0" distR="0" wp14:anchorId="406EC793" wp14:editId="74EB1AA1">
             <wp:extent cx="5759450" cy="4131310"/>
             <wp:effectExtent l="0" t="0" r="0" b="2540"/>
             <wp:docPr id="46" name="Image 46"/>
@@ -5391,7 +5391,7 @@
           <w:lang w:val="fr-CH"/>
         </w:rPr>
         <w:drawing>
-          <wp:inline distT="0" distB="0" distL="0" distR="0" wp14:anchorId="34E60BE1" wp14:editId="78628AF4">
+          <wp:inline distT="0" distB="0" distL="0" distR="0" wp14:anchorId="7A699695" wp14:editId="3FC2DB53">
             <wp:extent cx="5759450" cy="4163060"/>
             <wp:effectExtent l="0" t="0" r="0" b="8890"/>
             <wp:docPr id="27" name="Image 27"/>
@@ -5449,7 +5449,7 @@
           <w:lang w:val="fr-CH"/>
         </w:rPr>
         <w:drawing>
-          <wp:inline distT="0" distB="0" distL="0" distR="0" wp14:anchorId="7779B922" wp14:editId="13C04F5B">
+          <wp:inline distT="0" distB="0" distL="0" distR="0" wp14:anchorId="3164C91C" wp14:editId="0283F55E">
             <wp:extent cx="5759450" cy="3752215"/>
             <wp:effectExtent l="0" t="0" r="0" b="635"/>
             <wp:docPr id="28" name="Image 28"/>
@@ -5856,7 +5856,7 @@
           <w:lang w:val="fr-CH"/>
         </w:rPr>
         <w:drawing>
-          <wp:inline distT="0" distB="0" distL="0" distR="0" wp14:anchorId="53B10F3A" wp14:editId="4AA2149D">
+          <wp:inline distT="0" distB="0" distL="0" distR="0" wp14:anchorId="1B68C17C" wp14:editId="1CD37D94">
             <wp:extent cx="5759450" cy="3747135"/>
             <wp:effectExtent l="0" t="0" r="0" b="5715"/>
             <wp:docPr id="29" name="Image 29"/>
@@ -5920,7 +5920,7 @@
           <w:lang w:val="fr-CH"/>
         </w:rPr>
         <w:drawing>
-          <wp:inline distT="0" distB="0" distL="0" distR="0">
+          <wp:inline distT="0" distB="0" distL="0" distR="0" wp14:anchorId="788564D6" wp14:editId="307A7049">
             <wp:extent cx="5759450" cy="4131310"/>
             <wp:effectExtent l="0" t="0" r="0" b="2540"/>
             <wp:docPr id="49" name="Image 49"/>
@@ -5980,7 +5980,7 @@
           <w:lang w:val="fr-CH"/>
         </w:rPr>
         <w:drawing>
-          <wp:inline distT="0" distB="0" distL="0" distR="0" wp14:anchorId="74132696" wp14:editId="1DBC41BB">
+          <wp:inline distT="0" distB="0" distL="0" distR="0" wp14:anchorId="643274D0" wp14:editId="7EB836A9">
             <wp:extent cx="5759450" cy="4146550"/>
             <wp:effectExtent l="0" t="0" r="0" b="6350"/>
             <wp:docPr id="31" name="Image 31"/>
@@ -6038,7 +6038,7 @@
           <w:lang w:val="fr-CH"/>
         </w:rPr>
         <w:drawing>
-          <wp:inline distT="0" distB="0" distL="0" distR="0" wp14:anchorId="5A325283" wp14:editId="5794528A">
+          <wp:inline distT="0" distB="0" distL="0" distR="0" wp14:anchorId="7C15EF32" wp14:editId="70865077">
             <wp:extent cx="5759450" cy="3731895"/>
             <wp:effectExtent l="0" t="0" r="0" b="1905"/>
             <wp:docPr id="32" name="Image 32"/>
@@ -6585,7 +6585,7 @@
           <w:lang w:val="fr-CH"/>
         </w:rPr>
         <w:drawing>
-          <wp:inline distT="0" distB="0" distL="0" distR="0" wp14:anchorId="702F6800" wp14:editId="65B5A91B">
+          <wp:inline distT="0" distB="0" distL="0" distR="0" wp14:anchorId="6BC9D672" wp14:editId="3934BEF0">
             <wp:extent cx="5759450" cy="3741420"/>
             <wp:effectExtent l="0" t="0" r="0" b="0"/>
             <wp:docPr id="33" name="Image 33"/>
@@ -6649,7 +6649,7 @@
           <w:lang w:val="fr-CH"/>
         </w:rPr>
         <w:drawing>
-          <wp:inline distT="0" distB="0" distL="0" distR="0">
+          <wp:inline distT="0" distB="0" distL="0" distR="0" wp14:anchorId="378DC9D7" wp14:editId="55850FFA">
             <wp:extent cx="5759450" cy="4131310"/>
             <wp:effectExtent l="0" t="0" r="0" b="2540"/>
             <wp:docPr id="57" name="Image 57"/>
@@ -6709,7 +6709,7 @@
           <w:lang w:val="fr-CH"/>
         </w:rPr>
         <w:drawing>
-          <wp:inline distT="0" distB="0" distL="0" distR="0" wp14:anchorId="7148C077" wp14:editId="0F0C8B05">
+          <wp:inline distT="0" distB="0" distL="0" distR="0" wp14:anchorId="6CC2BF9C" wp14:editId="063DC30E">
             <wp:extent cx="5759450" cy="4147820"/>
             <wp:effectExtent l="0" t="0" r="0" b="5080"/>
             <wp:docPr id="35" name="Image 35"/>
@@ -6767,7 +6767,7 @@
           <w:lang w:val="fr-CH"/>
         </w:rPr>
         <w:drawing>
-          <wp:inline distT="0" distB="0" distL="0" distR="0" wp14:anchorId="6F3E06F8" wp14:editId="399E553A">
+          <wp:inline distT="0" distB="0" distL="0" distR="0" wp14:anchorId="0A709B79" wp14:editId="1D092AF4">
             <wp:extent cx="5759450" cy="4153535"/>
             <wp:effectExtent l="0" t="0" r="0" b="0"/>
             <wp:docPr id="36" name="Image 36"/>
@@ -7221,7 +7221,7 @@
           <w:lang w:val="fr-CH"/>
         </w:rPr>
         <w:drawing>
-          <wp:inline distT="0" distB="0" distL="0" distR="0" wp14:anchorId="0A3852BD" wp14:editId="2DCAC6C5">
+          <wp:inline distT="0" distB="0" distL="0" distR="0" wp14:anchorId="03C19CC0" wp14:editId="35A71784">
             <wp:extent cx="5759450" cy="3741420"/>
             <wp:effectExtent l="0" t="0" r="0" b="0"/>
             <wp:docPr id="37" name="Image 37"/>
@@ -7280,7 +7280,7 @@
           <w:lang w:val="fr-CH"/>
         </w:rPr>
         <w:drawing>
-          <wp:inline distT="0" distB="0" distL="0" distR="0">
+          <wp:inline distT="0" distB="0" distL="0" distR="0" wp14:anchorId="663DEB68" wp14:editId="707CE76B">
             <wp:extent cx="5759450" cy="4131310"/>
             <wp:effectExtent l="0" t="0" r="0" b="2540"/>
             <wp:docPr id="58" name="Image 58"/>
@@ -7341,7 +7341,7 @@
           <w:lang w:val="fr-CH"/>
         </w:rPr>
         <w:drawing>
-          <wp:inline distT="0" distB="0" distL="0" distR="0" wp14:anchorId="42547AF0" wp14:editId="3DFD2726">
+          <wp:inline distT="0" distB="0" distL="0" distR="0" wp14:anchorId="02C6F0A1" wp14:editId="250A149A">
             <wp:extent cx="5759450" cy="4147820"/>
             <wp:effectExtent l="0" t="0" r="0" b="5080"/>
             <wp:docPr id="39" name="Image 39"/>
@@ -7566,7 +7566,7 @@
           <w:lang w:val="fr-CH"/>
         </w:rPr>
         <w:drawing>
-          <wp:inline distT="0" distB="0" distL="0" distR="0" wp14:anchorId="33D3AE1A" wp14:editId="5ACAF85B">
+          <wp:inline distT="0" distB="0" distL="0" distR="0" wp14:anchorId="0EC50FB3" wp14:editId="38F7EF8A">
             <wp:extent cx="5759450" cy="3741420"/>
             <wp:effectExtent l="0" t="0" r="0" b="0"/>
             <wp:docPr id="40" name="Image 40"/>
@@ -7636,7 +7636,7 @@
           <w:lang w:val="fr-CH"/>
         </w:rPr>
         <w:drawing>
-          <wp:inline distT="0" distB="0" distL="0" distR="0" wp14:anchorId="37A69DE4" wp14:editId="0E03FDB6">
+          <wp:inline distT="0" distB="0" distL="0" distR="0" wp14:anchorId="1AAD4CBD" wp14:editId="0565ACB4">
             <wp:extent cx="5759450" cy="3729990"/>
             <wp:effectExtent l="0" t="0" r="0" b="3810"/>
             <wp:docPr id="55" name="Image 55"/>
@@ -7921,7 +7921,7 @@
           <w:lang w:val="fr-CH"/>
         </w:rPr>
         <w:drawing>
-          <wp:inline distT="0" distB="0" distL="0" distR="0" wp14:anchorId="4A28E657" wp14:editId="1E196C6D">
+          <wp:inline distT="0" distB="0" distL="0" distR="0" wp14:anchorId="289F3827" wp14:editId="7F3A03EF">
             <wp:extent cx="5759450" cy="3741420"/>
             <wp:effectExtent l="0" t="0" r="0" b="0"/>
             <wp:docPr id="42" name="Image 42"/>
@@ -7979,7 +7979,7 @@
           <w:lang w:val="fr-CH"/>
         </w:rPr>
         <w:drawing>
-          <wp:inline distT="0" distB="0" distL="0" distR="0" wp14:anchorId="50615CC0" wp14:editId="423012B5">
+          <wp:inline distT="0" distB="0" distL="0" distR="0" wp14:anchorId="6FB5EADF" wp14:editId="31006160">
             <wp:extent cx="5759450" cy="3729990"/>
             <wp:effectExtent l="0" t="0" r="0" b="3810"/>
             <wp:docPr id="54" name="Image 54"/>
@@ -8051,7 +8051,7 @@
           <w:lang w:val="fr-CH"/>
         </w:rPr>
         <w:drawing>
-          <wp:inline distT="0" distB="0" distL="0" distR="0" wp14:anchorId="494A853E" wp14:editId="4AE66D0C">
+          <wp:inline distT="0" distB="0" distL="0" distR="0" wp14:anchorId="76A47D28" wp14:editId="1F626D35">
             <wp:extent cx="5759450" cy="3737610"/>
             <wp:effectExtent l="0" t="0" r="0" b="0"/>
             <wp:docPr id="44" name="Image 44"/>
@@ -8336,7 +8336,7 @@
           <w:lang w:val="fr-CH"/>
         </w:rPr>
         <w:drawing>
-          <wp:inline distT="0" distB="0" distL="0" distR="0" wp14:anchorId="04F230D1" wp14:editId="5A477207">
+          <wp:inline distT="0" distB="0" distL="0" distR="0" wp14:anchorId="1E043F88" wp14:editId="2405FD81">
             <wp:extent cx="5759450" cy="3741420"/>
             <wp:effectExtent l="0" t="0" r="0" b="0"/>
             <wp:docPr id="45" name="Image 45"/>
@@ -8394,7 +8394,7 @@
           <w:lang w:val="fr-CH"/>
         </w:rPr>
         <w:drawing>
-          <wp:inline distT="0" distB="0" distL="0" distR="0" wp14:anchorId="01EE67EA" wp14:editId="321528AB">
+          <wp:inline distT="0" distB="0" distL="0" distR="0" wp14:anchorId="14DB0114" wp14:editId="30C50D1F">
             <wp:extent cx="5759450" cy="3729990"/>
             <wp:effectExtent l="0" t="0" r="0" b="3810"/>
             <wp:docPr id="53" name="Image 53"/>
@@ -8466,7 +8466,7 @@
           <w:lang w:val="fr-CH"/>
         </w:rPr>
         <w:drawing>
-          <wp:inline distT="0" distB="0" distL="0" distR="0" wp14:anchorId="70C5E57D" wp14:editId="7301D42F">
+          <wp:inline distT="0" distB="0" distL="0" distR="0" wp14:anchorId="1295223A" wp14:editId="7E4EB4E0">
             <wp:extent cx="5759450" cy="3736975"/>
             <wp:effectExtent l="0" t="0" r="0" b="0"/>
             <wp:docPr id="47" name="Image 47"/>
@@ -8909,7 +8909,7 @@
           <w:lang w:val="fr-CH"/>
         </w:rPr>
         <w:drawing>
-          <wp:inline distT="0" distB="0" distL="0" distR="0" wp14:anchorId="2835FEF2" wp14:editId="3A8244BC">
+          <wp:inline distT="0" distB="0" distL="0" distR="0" wp14:anchorId="2C7E0337" wp14:editId="794E28F9">
             <wp:extent cx="5759450" cy="3741420"/>
             <wp:effectExtent l="0" t="0" r="0" b="0"/>
             <wp:docPr id="48" name="Image 48"/>
@@ -8967,7 +8967,7 @@
           <w:lang w:val="fr-CH"/>
         </w:rPr>
         <w:drawing>
-          <wp:inline distT="0" distB="0" distL="0" distR="0" wp14:anchorId="3293AA54" wp14:editId="65FA1DAC">
+          <wp:inline distT="0" distB="0" distL="0" distR="0" wp14:anchorId="4686CA0C" wp14:editId="3C021649">
             <wp:extent cx="5759450" cy="3729990"/>
             <wp:effectExtent l="0" t="0" r="0" b="3810"/>
             <wp:docPr id="52" name="Image 52"/>
@@ -9039,7 +9039,7 @@
           <w:lang w:val="fr-CH"/>
         </w:rPr>
         <w:drawing>
-          <wp:inline distT="0" distB="0" distL="0" distR="0" wp14:anchorId="4751426D" wp14:editId="136E1B81">
+          <wp:inline distT="0" distB="0" distL="0" distR="0" wp14:anchorId="371DC5E3" wp14:editId="0C3D675D">
             <wp:extent cx="5759450" cy="3737610"/>
             <wp:effectExtent l="0" t="0" r="0" b="0"/>
             <wp:docPr id="50" name="Image 50"/>
@@ -9097,7 +9097,7 @@
           <w:lang w:val="fr-CH"/>
         </w:rPr>
         <w:drawing>
-          <wp:inline distT="0" distB="0" distL="0" distR="0" wp14:anchorId="0221D76B" wp14:editId="6751D625">
+          <wp:inline distT="0" distB="0" distL="0" distR="0" wp14:anchorId="2AB322B8" wp14:editId="3547AEB5">
             <wp:extent cx="5759450" cy="3752215"/>
             <wp:effectExtent l="0" t="0" r="0" b="635"/>
             <wp:docPr id="51" name="Image 51"/>
@@ -9175,7 +9175,7 @@
           <w:lang w:val="fr-CH"/>
         </w:rPr>
         <w:drawing>
-          <wp:inline distT="0" distB="0" distL="0" distR="0" wp14:anchorId="49914513" wp14:editId="6513CF81">
+          <wp:inline distT="0" distB="0" distL="0" distR="0" wp14:anchorId="1A0622A2" wp14:editId="786B6243">
             <wp:extent cx="5759450" cy="4725670"/>
             <wp:effectExtent l="0" t="0" r="0" b="0"/>
             <wp:docPr id="1" name="Image 1"/>
@@ -9325,7 +9325,7 @@
           <w:numId w:val="22"/>
         </w:numPr>
       </w:pPr>
-      <w:bookmarkStart w:id="5" w:name="_Toc508822803"/>
+      <w:bookmarkStart w:id="5" w:name="_Toc511730451"/>
       <w:r>
         <w:t>Conception</w:t>
       </w:r>
@@ -9415,7 +9415,7 @@
           <w:lang w:val="fr-CH"/>
         </w:rPr>
         <w:drawing>
-          <wp:inline distT="114300" distB="114300" distL="114300" distR="114300" wp14:anchorId="440C6D64" wp14:editId="2BCD73E4">
+          <wp:inline distT="114300" distB="114300" distL="114300" distR="114300" wp14:anchorId="4AA59422" wp14:editId="4D30B67D">
             <wp:extent cx="5761990" cy="3098800"/>
             <wp:effectExtent l="0" t="0" r="0" b="0"/>
             <wp:docPr id="6" name="image14.png"/>
@@ -9525,10 +9525,7 @@
         <w:t>Réalisation d’une maquette complète par adaptation ou non d’un modèle graphique existant.</w:t>
       </w:r>
     </w:p>
-    <w:p>
-      <w:bookmarkStart w:id="6" w:name="_GoBack"/>
-      <w:bookmarkEnd w:id="6"/>
-    </w:p>
+    <w:p/>
     <w:p>
       <w:pPr>
         <w:pStyle w:val="Paragraphedeliste"/>
@@ -9548,7 +9545,7 @@
           <w:i/>
           <w:u w:val="single"/>
         </w:rPr>
-        <w:t>Conception du Code</w:t>
+        <w:t>Plugins et librairies</w:t>
       </w:r>
     </w:p>
     <w:p/>
@@ -9557,7 +9554,7 @@
         <w:rPr>
           <w:i/>
         </w:rPr>
-        <w:t>Diagrammes UML d’activité, diagramme d’état, diagramme de flux, ou pseudocode pour chaque cas d’utilisation.</w:t>
+        <w:t>Liste des composants additionnels utilisés (par exemple forum, classes, images, modules, etc).</w:t>
       </w:r>
     </w:p>
     <w:p/>
@@ -9580,7 +9577,7 @@
           <w:i/>
           <w:u w:val="single"/>
         </w:rPr>
-        <w:t>Plugins et librairies</w:t>
+        <w:t>Choix de la formule d’hébergement</w:t>
       </w:r>
     </w:p>
     <w:p/>
@@ -9589,10 +9586,32 @@
         <w:rPr>
           <w:i/>
         </w:rPr>
-        <w:t>Liste des composants additionnels utilisés (par exemple forum, classes, images, modules, etc).</w:t>
-      </w:r>
+        <w:t>Nous utilisons mycpnv.ch pour l’hébergement du site</w:t>
+      </w:r>
+      <w:r>
+        <w:rPr>
+          <w:i/>
+        </w:rPr>
+        <w:t xml:space="preserve"> web car il nous est fourni par</w:t>
+      </w:r>
+      <w:bookmarkStart w:id="6" w:name="_GoBack"/>
+      <w:bookmarkEnd w:id="6"/>
     </w:p>
     <w:p/>
+    <w:p>
+      <w:pPr>
+        <w:pStyle w:val="Titre3"/>
+        <w:numPr>
+          <w:ilvl w:val="0"/>
+          <w:numId w:val="22"/>
+        </w:numPr>
+      </w:pPr>
+      <w:bookmarkStart w:id="7" w:name="_Toc511730452"/>
+      <w:r>
+        <w:t>Réalisation</w:t>
+      </w:r>
+      <w:bookmarkEnd w:id="7"/>
+    </w:p>
     <w:p>
       <w:pPr>
         <w:pStyle w:val="Paragraphedeliste"/>
@@ -9602,39 +9621,342 @@
         </w:numPr>
         <w:rPr>
           <w:b/>
+          <w:u w:val="single"/>
+        </w:rPr>
+      </w:pPr>
+      <w:r>
+        <w:rPr>
+          <w:b/>
+          <w:u w:val="single"/>
+        </w:rPr>
+        <w:t>Dossier de réalisation</w:t>
+      </w:r>
+    </w:p>
+    <w:p/>
+    <w:p>
+      <w:r>
+        <w:rPr>
+          <w:i/>
+        </w:rPr>
+        <w:t>Décrire la réalisation "physique" de votre projet</w:t>
+      </w:r>
+    </w:p>
+    <w:p/>
+    <w:p>
+      <w:r>
+        <w:rPr>
+          <w:i/>
+        </w:rPr>
+        <w:t>les répertoires où le logiciel est installé</w:t>
+      </w:r>
+    </w:p>
+    <w:p>
+      <w:r>
+        <w:rPr>
+          <w:i/>
+        </w:rPr>
+        <w:t>la liste de tous les fichiers et une rapide description de leur contenu (des noms qui parlent !)</w:t>
+      </w:r>
+    </w:p>
+    <w:p>
+      <w:r>
+        <w:rPr>
+          <w:i/>
+        </w:rPr>
+        <w:lastRenderedPageBreak/>
+        <w:t>les versions des systèmes d'exploitation et des outils logiciels</w:t>
+      </w:r>
+    </w:p>
+    <w:p>
+      <w:r>
+        <w:rPr>
+          <w:i/>
+        </w:rPr>
+        <w:t>la description exacte du matériel</w:t>
+      </w:r>
+    </w:p>
+    <w:p>
+      <w:r>
+        <w:rPr>
+          <w:i/>
+        </w:rPr>
+        <w:t>le numéro de version de votre produit.</w:t>
+      </w:r>
+    </w:p>
+    <w:p>
+      <w:pPr>
+        <w:rPr>
+          <w:u w:val="single"/>
+        </w:rPr>
+      </w:pPr>
+      <w:r>
+        <w:rPr>
+          <w:i/>
+        </w:rPr>
+        <w:t>programmation et scripts: librairies externes, reconstruction du logiciel cible à partir des sources.</w:t>
+      </w:r>
+    </w:p>
+    <w:p>
+      <w:pPr>
+        <w:rPr>
+          <w:u w:val="single"/>
+        </w:rPr>
+      </w:pPr>
+    </w:p>
+    <w:p>
+      <w:pPr>
+        <w:rPr>
+          <w:i/>
+        </w:rPr>
+      </w:pPr>
+      <w:bookmarkStart w:id="8" w:name="_49x2ik5" w:colFirst="0" w:colLast="0"/>
+      <w:bookmarkEnd w:id="8"/>
+      <w:r>
+        <w:rPr>
+          <w:i/>
+        </w:rPr>
+        <w:t xml:space="preserve">NOTE : </w:t>
+      </w:r>
+      <w:r>
+        <w:rPr>
           <w:i/>
           <w:u w:val="single"/>
         </w:rPr>
-      </w:pPr>
+        <w:t>Inutile d’inclure les listings des sources</w:t>
+      </w:r>
+      <w:r>
+        <w:rPr>
+          <w:i/>
+        </w:rPr>
+        <w:t xml:space="preserve"> à moins que vous ne désiriez en expliquer une partie vous paraissant importante. Dans ce cas n'inclure que cette partie…</w:t>
+      </w:r>
+    </w:p>
+    <w:p/>
+    <w:p>
+      <w:pPr>
+        <w:pStyle w:val="Paragraphedeliste"/>
+        <w:numPr>
+          <w:ilvl w:val="1"/>
+          <w:numId w:val="22"/>
+        </w:numPr>
+        <w:rPr>
+          <w:b/>
+          <w:u w:val="single"/>
+        </w:rPr>
+      </w:pPr>
+      <w:r>
+        <w:rPr>
+          <w:b/>
+          <w:u w:val="single"/>
+        </w:rPr>
+        <w:t>Description des tests effectués</w:t>
+      </w:r>
+    </w:p>
+    <w:p/>
+    <w:p>
+      <w:r>
+        <w:rPr>
+          <w:i/>
+        </w:rPr>
+        <w:t>Pour chaque partie testée de votre projet, il faut décrire</w:t>
+      </w:r>
+      <w:r>
+        <w:rPr>
+          <w:i/>
+        </w:rPr>
+        <w:t xml:space="preserve"> </w:t>
+      </w:r>
+      <w:r>
+        <w:rPr>
+          <w:i/>
+        </w:rPr>
+        <w:t>:</w:t>
+      </w:r>
+    </w:p>
+    <w:p/>
+    <w:p>
+      <w:r>
+        <w:rPr>
+          <w:i/>
+        </w:rPr>
+        <w:t>les conditions exactes de chaque test</w:t>
+      </w:r>
+    </w:p>
+    <w:p>
+      <w:r>
+        <w:rPr>
+          <w:i/>
+        </w:rPr>
+        <w:t>les preuves de test (papier ou fichier)</w:t>
+      </w:r>
+    </w:p>
+    <w:p>
+      <w:r>
+        <w:rPr>
+          <w:i/>
+        </w:rPr>
+        <w:t xml:space="preserve">tests sans preuve: fournir au moins une description </w:t>
+      </w:r>
+    </w:p>
+    <w:p>
+      <w:bookmarkStart w:id="9" w:name="_2p2csry" w:colFirst="0" w:colLast="0"/>
+      <w:bookmarkEnd w:id="9"/>
+    </w:p>
+    <w:p>
+      <w:pPr>
+        <w:pStyle w:val="Paragraphedeliste"/>
+        <w:numPr>
+          <w:ilvl w:val="1"/>
+          <w:numId w:val="22"/>
+        </w:numPr>
+        <w:rPr>
+          <w:b/>
+          <w:u w:val="single"/>
+        </w:rPr>
+      </w:pPr>
+      <w:r>
+        <w:rPr>
+          <w:b/>
+          <w:u w:val="single"/>
+        </w:rPr>
+        <w:t xml:space="preserve">Erreurs restantes  </w:t>
+      </w:r>
+    </w:p>
+    <w:p>
+      <w:bookmarkStart w:id="10" w:name="_147n2zr" w:colFirst="0" w:colLast="0"/>
+      <w:bookmarkEnd w:id="10"/>
+    </w:p>
+    <w:p>
+      <w:r>
+        <w:rPr>
+          <w:i/>
+        </w:rPr>
+        <w:t xml:space="preserve">S'il reste encore des </w:t>
+      </w:r>
+      <w:r>
+        <w:rPr>
+          <w:i/>
+        </w:rPr>
+        <w:t xml:space="preserve">erreurs </w:t>
+      </w:r>
+      <w:r>
+        <w:rPr>
+          <w:i/>
+        </w:rPr>
+        <w:t xml:space="preserve">: </w:t>
+      </w:r>
+    </w:p>
+    <w:p/>
+    <w:p>
+      <w:r>
+        <w:rPr>
+          <w:i/>
+        </w:rPr>
+        <w:t>Description détaillée</w:t>
+      </w:r>
+    </w:p>
+    <w:p>
+      <w:r>
+        <w:rPr>
+          <w:i/>
+        </w:rPr>
+        <w:t>Conséquences sur l'utilisation du produit</w:t>
+      </w:r>
+    </w:p>
+    <w:p>
+      <w:r>
+        <w:rPr>
+          <w:i/>
+        </w:rPr>
+        <w:t>Actions envisagées ou possibles</w:t>
+      </w:r>
+    </w:p>
+    <w:p>
+      <w:pPr>
+        <w:rPr>
+          <w:u w:val="single"/>
+        </w:rPr>
+      </w:pPr>
+      <w:bookmarkStart w:id="11" w:name="_3o7alnk" w:colFirst="0" w:colLast="0"/>
+      <w:bookmarkEnd w:id="11"/>
+    </w:p>
+    <w:p>
+      <w:pPr>
+        <w:pStyle w:val="Paragraphedeliste"/>
+        <w:numPr>
+          <w:ilvl w:val="1"/>
+          <w:numId w:val="22"/>
+        </w:numPr>
+        <w:rPr>
+          <w:b/>
+          <w:u w:val="single"/>
+        </w:rPr>
+      </w:pPr>
+      <w:r>
+        <w:rPr>
+          <w:b/>
+          <w:u w:val="single"/>
+        </w:rPr>
+        <w:t>Dossier d'archivage</w:t>
+      </w:r>
+    </w:p>
+    <w:p>
+      <w:pPr>
+        <w:rPr>
+          <w:rFonts w:ascii="Times New Roman" w:eastAsia="Times New Roman" w:hAnsi="Times New Roman" w:cs="Times New Roman"/>
+          <w:sz w:val="20"/>
+          <w:szCs w:val="20"/>
+        </w:rPr>
+      </w:pPr>
+    </w:p>
+    <w:p>
+      <w:r>
+        <w:rPr>
+          <w:i/>
+        </w:rPr>
+        <w:t>Décrire de manière détaillée les archives du projet.</w:t>
+      </w:r>
+    </w:p>
+    <w:p/>
+    <w:p>
       <w:r>
         <w:rPr>
           <w:b/>
           <w:i/>
           <w:u w:val="single"/>
         </w:rPr>
-        <w:t>Choix de la formule d’hébergement</w:t>
-      </w:r>
-    </w:p>
-    <w:p/>
-    <w:p>
-      <w:r>
-        <w:rPr>
+        <w:t>Attention</w:t>
+      </w:r>
+      <w:r>
+        <w:rPr>
+          <w:b/>
           <w:i/>
-        </w:rPr>
-        <w:t xml:space="preserve">Détails de la solution d’hébergement choisie. </w:t>
-      </w:r>
-    </w:p>
-    <w:p>
-      <w:bookmarkStart w:id="7" w:name="_3as4poj" w:colFirst="0" w:colLast="0"/>
-      <w:bookmarkEnd w:id="7"/>
-      <w:r>
-        <w:rPr>
+          <w:u w:val="single"/>
+        </w:rPr>
+        <w:t xml:space="preserve"> </w:t>
+      </w:r>
+      <w:r>
+        <w:rPr>
+          <w:b/>
           <w:i/>
         </w:rPr>
-        <w:t>Justification du choix (avantages et inconvénients principaux par rapport aux autres solutions envisagées).</w:t>
-      </w:r>
-    </w:p>
-    <w:p/>
+        <w:t>: les documents de réalisation doivent permettre à une autre personne de maintenir et modifier votre projet sans votre aide !</w:t>
+      </w:r>
+    </w:p>
+    <w:p>
+      <w:pPr>
+        <w:rPr>
+          <w:rFonts w:ascii="Times New Roman" w:eastAsia="Times New Roman" w:hAnsi="Times New Roman" w:cs="Times New Roman"/>
+          <w:sz w:val="18"/>
+          <w:szCs w:val="18"/>
+        </w:rPr>
+      </w:pPr>
+      <w:bookmarkStart w:id="12" w:name="_23ckvvd" w:colFirst="0" w:colLast="0"/>
+      <w:bookmarkEnd w:id="12"/>
+      <w:r>
+        <w:br w:type="page"/>
+      </w:r>
+    </w:p>
     <w:p>
       <w:pPr>
         <w:pStyle w:val="Titre3"/>
@@ -9643,12 +9965,14 @@
           <w:numId w:val="22"/>
         </w:numPr>
       </w:pPr>
-      <w:bookmarkStart w:id="8" w:name="_Toc508822804"/>
+      <w:bookmarkStart w:id="13" w:name="_ihv636" w:colFirst="0" w:colLast="0"/>
+      <w:bookmarkStart w:id="14" w:name="_Toc511730453"/>
+      <w:bookmarkEnd w:id="13"/>
       <w:r>
         <w:lastRenderedPageBreak/>
-        <w:t>Réalisation</w:t>
-      </w:r>
-      <w:bookmarkEnd w:id="8"/>
+        <w:t>Mise en service</w:t>
+      </w:r>
+      <w:bookmarkEnd w:id="14"/>
     </w:p>
     <w:p>
       <w:pPr>
@@ -9667,7 +9991,7 @@
           <w:b/>
           <w:u w:val="single"/>
         </w:rPr>
-        <w:t>Dossier de réalisation</w:t>
+        <w:t>Rapport de mise en service</w:t>
       </w:r>
     </w:p>
     <w:p/>
@@ -9676,7 +10000,19 @@
         <w:rPr>
           <w:i/>
         </w:rPr>
-        <w:t>Décrire la réalisation "physique" de votre projet</w:t>
+        <w:t>Fournir une description</w:t>
+      </w:r>
+      <w:r>
+        <w:rPr>
+          <w:i/>
+        </w:rPr>
+        <w:t xml:space="preserve"> </w:t>
+      </w:r>
+      <w:r>
+        <w:rPr>
+          <w:i/>
+        </w:rPr>
+        <w:t>:</w:t>
       </w:r>
     </w:p>
     <w:p/>
@@ -9685,7 +10021,7 @@
         <w:rPr>
           <w:i/>
         </w:rPr>
-        <w:t>les répertoires où le logiciel est installé</w:t>
+        <w:t>de la publication chez l’hébergeur</w:t>
       </w:r>
     </w:p>
     <w:p>
@@ -9693,7 +10029,7 @@
         <w:rPr>
           <w:i/>
         </w:rPr>
-        <w:t>la liste de tous les fichiers et une rapide description de leur contenu (des noms qui parlent !)</w:t>
+        <w:t>de l'installation du projet chez le client</w:t>
       </w:r>
     </w:p>
     <w:p>
@@ -9701,7 +10037,7 @@
         <w:rPr>
           <w:i/>
         </w:rPr>
-        <w:t>les versions des systèmes d'exploitation et des outils logiciels</w:t>
+        <w:t>des tests officiels effectués chez le client et/ou par le client.</w:t>
       </w:r>
     </w:p>
     <w:p>
@@ -9709,66 +10045,34 @@
         <w:rPr>
           <w:i/>
         </w:rPr>
-        <w:t>la description exacte du matériel</w:t>
-      </w:r>
-    </w:p>
-    <w:p>
+        <w:t xml:space="preserve">des erreurs répertoriées </w:t>
+      </w:r>
       <w:r>
         <w:rPr>
           <w:i/>
         </w:rPr>
-        <w:t>le numéro de version de votre produit.</w:t>
-      </w:r>
-    </w:p>
-    <w:p>
-      <w:pPr>
-        <w:rPr>
-          <w:u w:val="single"/>
-        </w:rPr>
-      </w:pPr>
+        <w:br/>
+        <w:t xml:space="preserve">- description détaillée </w:t>
+      </w:r>
       <w:r>
         <w:rPr>
           <w:i/>
         </w:rPr>
-        <w:t>programmation et scripts: librairies externes, reconstruction du logiciel cible à partir des sources.</w:t>
-      </w:r>
-    </w:p>
-    <w:p>
-      <w:pPr>
-        <w:rPr>
-          <w:u w:val="single"/>
-        </w:rPr>
-      </w:pPr>
-    </w:p>
-    <w:p>
-      <w:pPr>
+        <w:br/>
+        <w:t>- conséquences pour le client</w:t>
+      </w:r>
+      <w:r>
         <w:rPr>
           <w:i/>
         </w:rPr>
-      </w:pPr>
-      <w:bookmarkStart w:id="9" w:name="_49x2ik5" w:colFirst="0" w:colLast="0"/>
-      <w:bookmarkEnd w:id="9"/>
-      <w:r>
-        <w:rPr>
-          <w:i/>
-        </w:rPr>
-        <w:t xml:space="preserve">NOTE : </w:t>
-      </w:r>
-      <w:r>
-        <w:rPr>
-          <w:i/>
-          <w:u w:val="single"/>
-        </w:rPr>
-        <w:t>Inutile d’inclure les listings des sources</w:t>
-      </w:r>
-      <w:r>
-        <w:rPr>
-          <w:i/>
-        </w:rPr>
-        <w:t xml:space="preserve"> à moins que vous ne désiriez en expliquer une partie vous paraissant importante. Dans ce cas n'inclure que cette partie…</w:t>
-      </w:r>
-    </w:p>
-    <w:p/>
+        <w:br/>
+        <w:t>- actions envisagées.</w:t>
+      </w:r>
+    </w:p>
+    <w:p>
+      <w:bookmarkStart w:id="15" w:name="_32hioqz" w:colFirst="0" w:colLast="0"/>
+      <w:bookmarkEnd w:id="15"/>
+    </w:p>
     <w:p>
       <w:pPr>
         <w:pStyle w:val="Paragraphedeliste"/>
@@ -9786,7 +10090,7 @@
           <w:b/>
           <w:u w:val="single"/>
         </w:rPr>
-        <w:t>Description des tests effectués</w:t>
+        <w:t>Liste des documents fournis</w:t>
       </w:r>
     </w:p>
     <w:p/>
@@ -9795,12 +10099,72 @@
         <w:rPr>
           <w:i/>
         </w:rPr>
-        <w:t>Pour chaque partie testée de votre projet, il faut décrire</w:t>
-      </w:r>
+        <w:t xml:space="preserve">Lister les documents fournis au client avec votre produit, en indiquant les numéros de versions </w:t>
+      </w:r>
+    </w:p>
+    <w:p/>
+    <w:p>
       <w:r>
         <w:rPr>
           <w:i/>
         </w:rPr>
+        <w:t>le rapport de projet</w:t>
+      </w:r>
+    </w:p>
+    <w:p>
+      <w:r>
+        <w:rPr>
+          <w:i/>
+        </w:rPr>
+        <w:t>le manuel d'Installation (en annexe)</w:t>
+      </w:r>
+    </w:p>
+    <w:p>
+      <w:r>
+        <w:rPr>
+          <w:i/>
+        </w:rPr>
+        <w:t>le manuel d'Utilisation avec des exemples graphiques (en annexe)</w:t>
+      </w:r>
+    </w:p>
+    <w:p>
+      <w:r>
+        <w:rPr>
+          <w:i/>
+        </w:rPr>
+        <w:t>autres…</w:t>
+      </w:r>
+    </w:p>
+    <w:p>
+      <w:bookmarkStart w:id="16" w:name="_1hmsyys" w:colFirst="0" w:colLast="0"/>
+      <w:bookmarkEnd w:id="16"/>
+    </w:p>
+    <w:p>
+      <w:pPr>
+        <w:pStyle w:val="Titre3"/>
+        <w:numPr>
+          <w:ilvl w:val="0"/>
+          <w:numId w:val="22"/>
+        </w:numPr>
+      </w:pPr>
+      <w:bookmarkStart w:id="17" w:name="_Toc511730454"/>
+      <w:r>
+        <w:t>Conclusions</w:t>
+      </w:r>
+      <w:bookmarkEnd w:id="17"/>
+    </w:p>
+    <w:p/>
+    <w:p>
+      <w:r>
+        <w:rPr>
+          <w:i/>
+        </w:rPr>
+        <w:t>Développez en tous cas les points suivants</w:t>
+      </w:r>
+      <w:r>
+        <w:rPr>
+          <w:i/>
+        </w:rPr>
         <w:t xml:space="preserve"> </w:t>
       </w:r>
       <w:r>
@@ -9816,7 +10180,7 @@
         <w:rPr>
           <w:i/>
         </w:rPr>
-        <w:t>les conditions exactes de chaque test</w:t>
+        <w:t>Objectifs atteints / non-atteints</w:t>
       </w:r>
     </w:p>
     <w:p>
@@ -9824,7 +10188,7 @@
         <w:rPr>
           <w:i/>
         </w:rPr>
-        <w:t>les preuves de test (papier ou fichier)</w:t>
+        <w:t>Points positifs / négatifs</w:t>
       </w:r>
     </w:p>
     <w:p>
@@ -9832,12 +10196,43 @@
         <w:rPr>
           <w:i/>
         </w:rPr>
-        <w:t xml:space="preserve">tests sans preuve: fournir au moins une description </w:t>
-      </w:r>
-    </w:p>
-    <w:p>
-      <w:bookmarkStart w:id="10" w:name="_2p2csry" w:colFirst="0" w:colLast="0"/>
-      <w:bookmarkEnd w:id="10"/>
+        <w:t>Difficultés particulières</w:t>
+      </w:r>
+    </w:p>
+    <w:p>
+      <w:r>
+        <w:rPr>
+          <w:i/>
+        </w:rPr>
+        <w:t>Suites possibles pour le projet (évolutions &amp; améliorations)</w:t>
+      </w:r>
+    </w:p>
+    <w:p/>
+    <w:p>
+      <w:bookmarkStart w:id="18" w:name="_41mghml" w:colFirst="0" w:colLast="0"/>
+      <w:bookmarkEnd w:id="18"/>
+      <w:r>
+        <w:br w:type="page"/>
+      </w:r>
+    </w:p>
+    <w:p>
+      <w:pPr>
+        <w:pStyle w:val="Titre3"/>
+        <w:numPr>
+          <w:ilvl w:val="0"/>
+          <w:numId w:val="22"/>
+        </w:numPr>
+      </w:pPr>
+      <w:bookmarkStart w:id="19" w:name="_Toc511730455"/>
+      <w:r>
+        <w:lastRenderedPageBreak/>
+        <w:t>Annexes</w:t>
+      </w:r>
+      <w:bookmarkEnd w:id="19"/>
+    </w:p>
+    <w:p>
+      <w:bookmarkStart w:id="20" w:name="_2grqrue" w:colFirst="0" w:colLast="0"/>
+      <w:bookmarkEnd w:id="20"/>
     </w:p>
     <w:p>
       <w:pPr>
@@ -9856,66 +10251,55 @@
           <w:b/>
           <w:u w:val="single"/>
         </w:rPr>
-        <w:t xml:space="preserve">Erreurs restantes  </w:t>
-      </w:r>
-    </w:p>
-    <w:p>
-      <w:bookmarkStart w:id="11" w:name="_147n2zr" w:colFirst="0" w:colLast="0"/>
-      <w:bookmarkEnd w:id="11"/>
-    </w:p>
+        <w:t>Sources – Bibliographie</w:t>
+      </w:r>
+    </w:p>
+    <w:p/>
     <w:p>
       <w:r>
         <w:rPr>
           <w:i/>
         </w:rPr>
-        <w:t xml:space="preserve">S'il reste encore des </w:t>
-      </w:r>
+        <w:t>Livres utilisés (Titre, auteur, date)</w:t>
+      </w:r>
+    </w:p>
+    <w:p>
       <w:r>
         <w:rPr>
           <w:i/>
         </w:rPr>
-        <w:t xml:space="preserve">erreurs </w:t>
-      </w:r>
+        <w:t>Articles (Revue, date, titre, auteur)</w:t>
+      </w:r>
+    </w:p>
+    <w:p>
       <w:r>
         <w:rPr>
           <w:i/>
         </w:rPr>
-        <w:t xml:space="preserve">: </w:t>
-      </w:r>
-    </w:p>
-    <w:p/>
+        <w:t xml:space="preserve">Sites Internet (URL) consultés </w:t>
+      </w:r>
+    </w:p>
     <w:p>
       <w:r>
         <w:rPr>
           <w:i/>
         </w:rPr>
-        <w:t>Description détaillée</w:t>
-      </w:r>
-    </w:p>
-    <w:p>
-      <w:r>
-        <w:rPr>
-          <w:i/>
-        </w:rPr>
-        <w:t>Conséquences sur l'utilisation du produit</w:t>
-      </w:r>
-    </w:p>
-    <w:p>
-      <w:r>
-        <w:rPr>
-          <w:i/>
-        </w:rPr>
-        <w:t>Actions envisagées ou possibles</w:t>
-      </w:r>
-    </w:p>
-    <w:p>
-      <w:pPr>
-        <w:rPr>
+        <w:t xml:space="preserve">Aides externes (noms)   </w:t>
+      </w:r>
+      <w:bookmarkStart w:id="21" w:name="_vx1227" w:colFirst="0" w:colLast="0"/>
+      <w:bookmarkStart w:id="22" w:name="_sd19tld7mbae" w:colFirst="0" w:colLast="0"/>
+      <w:bookmarkEnd w:id="21"/>
+      <w:bookmarkEnd w:id="22"/>
+    </w:p>
+    <w:p>
+      <w:pPr>
+        <w:rPr>
+          <w:rFonts w:ascii="Times New Roman" w:eastAsia="Times New Roman" w:hAnsi="Times New Roman" w:cs="Times New Roman"/>
           <w:u w:val="single"/>
         </w:rPr>
       </w:pPr>
-      <w:bookmarkStart w:id="12" w:name="_3o7alnk" w:colFirst="0" w:colLast="0"/>
-      <w:bookmarkEnd w:id="12"/>
+      <w:bookmarkStart w:id="23" w:name="_1v1yuxt" w:colFirst="0" w:colLast="0"/>
+      <w:bookmarkEnd w:id="23"/>
     </w:p>
     <w:p>
       <w:pPr>
@@ -9934,82 +10318,12 @@
           <w:b/>
           <w:u w:val="single"/>
         </w:rPr>
-        <w:t>Dossier d'archivage</w:t>
-      </w:r>
-    </w:p>
-    <w:p>
-      <w:pPr>
-        <w:rPr>
-          <w:rFonts w:ascii="Times New Roman" w:eastAsia="Times New Roman" w:hAnsi="Times New Roman" w:cs="Times New Roman"/>
-          <w:sz w:val="20"/>
-          <w:szCs w:val="20"/>
-        </w:rPr>
-      </w:pPr>
-    </w:p>
-    <w:p>
-      <w:r>
-        <w:rPr>
-          <w:i/>
-        </w:rPr>
-        <w:t>Décrire de manière détaillée les archives du projet.</w:t>
-      </w:r>
-    </w:p>
-    <w:p/>
-    <w:p>
-      <w:r>
-        <w:rPr>
-          <w:b/>
-          <w:i/>
-          <w:u w:val="single"/>
-        </w:rPr>
-        <w:t>Attention</w:t>
-      </w:r>
-      <w:r>
-        <w:rPr>
-          <w:b/>
-          <w:i/>
-          <w:u w:val="single"/>
-        </w:rPr>
-        <w:t xml:space="preserve"> </w:t>
-      </w:r>
-      <w:r>
-        <w:rPr>
-          <w:b/>
-          <w:i/>
-        </w:rPr>
-        <w:t>: les documents de réalisation doivent permettre à une autre personne de maintenir et modifier votre projet sans votre aide !</w:t>
-      </w:r>
-    </w:p>
-    <w:p>
-      <w:pPr>
-        <w:rPr>
-          <w:rFonts w:ascii="Times New Roman" w:eastAsia="Times New Roman" w:hAnsi="Times New Roman" w:cs="Times New Roman"/>
-          <w:sz w:val="18"/>
-          <w:szCs w:val="18"/>
-        </w:rPr>
-      </w:pPr>
-      <w:bookmarkStart w:id="13" w:name="_23ckvvd" w:colFirst="0" w:colLast="0"/>
-      <w:bookmarkEnd w:id="13"/>
-      <w:r>
-        <w:br w:type="page"/>
-      </w:r>
-    </w:p>
-    <w:p>
-      <w:pPr>
-        <w:pStyle w:val="Titre3"/>
-        <w:numPr>
-          <w:ilvl w:val="0"/>
-          <w:numId w:val="22"/>
-        </w:numPr>
-      </w:pPr>
-      <w:bookmarkStart w:id="14" w:name="_ihv636" w:colFirst="0" w:colLast="0"/>
-      <w:bookmarkStart w:id="15" w:name="_Toc508822805"/>
-      <w:bookmarkEnd w:id="14"/>
-      <w:r>
-        <w:lastRenderedPageBreak/>
-        <w:t>Mise en service</w:t>
-      </w:r>
-      <w:bookmarkEnd w:id="15"/>
+        <w:t>Manuel d'Installation</w:t>
+      </w:r>
+    </w:p>
+    <w:p>
+      <w:bookmarkStart w:id="24" w:name="_4f1mdlm" w:colFirst="0" w:colLast="0"/>
+      <w:bookmarkEnd w:id="24"/>
     </w:p>
     <w:p>
       <w:pPr>
@@ -10028,87 +10342,12 @@
           <w:b/>
           <w:u w:val="single"/>
         </w:rPr>
-        <w:t>Rapport de mise en service</w:t>
-      </w:r>
-    </w:p>
-    <w:p/>
-    <w:p>
-      <w:r>
-        <w:rPr>
-          <w:i/>
-        </w:rPr>
-        <w:t>Fournir une description</w:t>
-      </w:r>
-      <w:r>
-        <w:rPr>
-          <w:i/>
-        </w:rPr>
-        <w:t xml:space="preserve"> </w:t>
-      </w:r>
-      <w:r>
-        <w:rPr>
-          <w:i/>
-        </w:rPr>
-        <w:t>:</w:t>
-      </w:r>
-    </w:p>
-    <w:p/>
-    <w:p>
-      <w:r>
-        <w:rPr>
-          <w:i/>
-        </w:rPr>
-        <w:t>de la publication chez l’hébergeur</w:t>
-      </w:r>
-    </w:p>
-    <w:p>
-      <w:r>
-        <w:rPr>
-          <w:i/>
-        </w:rPr>
-        <w:t>de l'installation du projet chez le client</w:t>
-      </w:r>
-    </w:p>
-    <w:p>
-      <w:r>
-        <w:rPr>
-          <w:i/>
-        </w:rPr>
-        <w:t>des tests officiels effectués chez le client et/ou par le client.</w:t>
-      </w:r>
-    </w:p>
-    <w:p>
-      <w:r>
-        <w:rPr>
-          <w:i/>
-        </w:rPr>
-        <w:t xml:space="preserve">des erreurs répertoriées </w:t>
-      </w:r>
-      <w:r>
-        <w:rPr>
-          <w:i/>
-        </w:rPr>
-        <w:br/>
-        <w:t xml:space="preserve">- description détaillée </w:t>
-      </w:r>
-      <w:r>
-        <w:rPr>
-          <w:i/>
-        </w:rPr>
-        <w:br/>
-        <w:t>- conséquences pour le client</w:t>
-      </w:r>
-      <w:r>
-        <w:rPr>
-          <w:i/>
-        </w:rPr>
-        <w:br/>
-        <w:t>- actions envisagées.</w:t>
-      </w:r>
-    </w:p>
-    <w:p>
-      <w:bookmarkStart w:id="16" w:name="_32hioqz" w:colFirst="0" w:colLast="0"/>
-      <w:bookmarkEnd w:id="16"/>
+        <w:t>Manuel d'Utilisation</w:t>
+      </w:r>
+    </w:p>
+    <w:p>
+      <w:bookmarkStart w:id="25" w:name="_19c6y18" w:colFirst="0" w:colLast="0"/>
+      <w:bookmarkEnd w:id="25"/>
     </w:p>
     <w:p>
       <w:pPr>
@@ -10127,7 +10366,7 @@
           <w:b/>
           <w:u w:val="single"/>
         </w:rPr>
-        <w:t>Liste des documents fournis</w:t>
+        <w:t xml:space="preserve">Archives du projet </w:t>
       </w:r>
     </w:p>
     <w:p/>
@@ -10136,300 +10375,24 @@
         <w:rPr>
           <w:i/>
         </w:rPr>
-        <w:t xml:space="preserve">Lister les documents fournis au client avec votre produit, en indiquant les numéros de versions </w:t>
-      </w:r>
-    </w:p>
-    <w:p/>
-    <w:p>
+        <w:t xml:space="preserve">Une archive format .zip contenant toute </w:t>
+      </w:r>
       <w:r>
         <w:rPr>
           <w:i/>
         </w:rPr>
-        <w:t>le rapport de projet</w:t>
-      </w:r>
-    </w:p>
-    <w:p>
+        <w:t>la documentation</w:t>
+      </w:r>
       <w:r>
         <w:rPr>
           <w:i/>
         </w:rPr>
-        <w:t>le manuel d'Installation (en annexe)</w:t>
-      </w:r>
-    </w:p>
-    <w:p>
-      <w:r>
-        <w:rPr>
-          <w:i/>
-        </w:rPr>
-        <w:t>le manuel d'Utilisation avec des exemples graphiques (en annexe)</w:t>
-      </w:r>
-    </w:p>
-    <w:p>
-      <w:r>
-        <w:rPr>
-          <w:i/>
-        </w:rPr>
-        <w:t>autres…</w:t>
-      </w:r>
-    </w:p>
-    <w:p>
-      <w:bookmarkStart w:id="17" w:name="_1hmsyys" w:colFirst="0" w:colLast="0"/>
-      <w:bookmarkEnd w:id="17"/>
-    </w:p>
-    <w:p>
-      <w:pPr>
-        <w:pStyle w:val="Titre3"/>
-        <w:numPr>
-          <w:ilvl w:val="0"/>
-          <w:numId w:val="22"/>
-        </w:numPr>
-      </w:pPr>
-      <w:bookmarkStart w:id="18" w:name="_Toc508822806"/>
-      <w:r>
-        <w:t>Conclusions</w:t>
-      </w:r>
-      <w:bookmarkEnd w:id="18"/>
-    </w:p>
-    <w:p/>
-    <w:p>
-      <w:r>
-        <w:rPr>
-          <w:i/>
-        </w:rPr>
-        <w:t>Développez en tous cas les points suivants</w:t>
-      </w:r>
-      <w:r>
-        <w:rPr>
-          <w:i/>
-        </w:rPr>
-        <w:t xml:space="preserve"> </w:t>
-      </w:r>
-      <w:r>
-        <w:rPr>
-          <w:i/>
-        </w:rPr>
-        <w:t>:</w:t>
-      </w:r>
-    </w:p>
-    <w:p/>
-    <w:p>
-      <w:r>
-        <w:rPr>
-          <w:i/>
-        </w:rPr>
-        <w:t>Objectifs atteints / non-atteints</w:t>
-      </w:r>
-    </w:p>
-    <w:p>
-      <w:r>
-        <w:rPr>
-          <w:i/>
-        </w:rPr>
-        <w:t>Points positifs / négatifs</w:t>
-      </w:r>
-    </w:p>
-    <w:p>
-      <w:r>
-        <w:rPr>
-          <w:i/>
-        </w:rPr>
-        <w:t>Difficultés particulières</w:t>
-      </w:r>
-    </w:p>
-    <w:p>
-      <w:r>
-        <w:rPr>
-          <w:i/>
-        </w:rPr>
-        <w:t>Suites possibles pour le projet (évolutions &amp; améliorations)</w:t>
-      </w:r>
-    </w:p>
-    <w:p/>
-    <w:p>
-      <w:bookmarkStart w:id="19" w:name="_41mghml" w:colFirst="0" w:colLast="0"/>
-      <w:bookmarkEnd w:id="19"/>
-      <w:r>
-        <w:br w:type="page"/>
-      </w:r>
-    </w:p>
-    <w:p>
-      <w:pPr>
-        <w:pStyle w:val="Titre3"/>
-        <w:numPr>
-          <w:ilvl w:val="0"/>
-          <w:numId w:val="22"/>
-        </w:numPr>
-      </w:pPr>
-      <w:bookmarkStart w:id="20" w:name="_Toc508822807"/>
-      <w:r>
-        <w:lastRenderedPageBreak/>
-        <w:t>Annexes</w:t>
-      </w:r>
-      <w:bookmarkEnd w:id="20"/>
-    </w:p>
-    <w:p>
-      <w:bookmarkStart w:id="21" w:name="_2grqrue" w:colFirst="0" w:colLast="0"/>
-      <w:bookmarkEnd w:id="21"/>
-    </w:p>
-    <w:p>
-      <w:pPr>
-        <w:pStyle w:val="Paragraphedeliste"/>
-        <w:numPr>
-          <w:ilvl w:val="1"/>
-          <w:numId w:val="22"/>
-        </w:numPr>
-        <w:rPr>
-          <w:b/>
-          <w:u w:val="single"/>
-        </w:rPr>
-      </w:pPr>
-      <w:r>
-        <w:rPr>
-          <w:b/>
-          <w:u w:val="single"/>
-        </w:rPr>
-        <w:t>Sources – Bibliographie</w:t>
-      </w:r>
-    </w:p>
-    <w:p/>
-    <w:p>
-      <w:r>
-        <w:rPr>
-          <w:i/>
-        </w:rPr>
-        <w:t>Livres utilisés (Titre, auteur, date)</w:t>
-      </w:r>
-    </w:p>
-    <w:p>
-      <w:r>
-        <w:rPr>
-          <w:i/>
-        </w:rPr>
-        <w:t>Articles (Revue, date, titre, auteur)</w:t>
-      </w:r>
-    </w:p>
-    <w:p>
-      <w:r>
-        <w:rPr>
-          <w:i/>
-        </w:rPr>
-        <w:t xml:space="preserve">Sites Internet (URL) consultés </w:t>
-      </w:r>
-    </w:p>
-    <w:p>
-      <w:r>
-        <w:rPr>
-          <w:i/>
-        </w:rPr>
-        <w:t xml:space="preserve">Aides externes (noms)   </w:t>
-      </w:r>
-      <w:bookmarkStart w:id="22" w:name="_vx1227" w:colFirst="0" w:colLast="0"/>
-      <w:bookmarkStart w:id="23" w:name="_sd19tld7mbae" w:colFirst="0" w:colLast="0"/>
-      <w:bookmarkEnd w:id="22"/>
-      <w:bookmarkEnd w:id="23"/>
-    </w:p>
-    <w:p>
-      <w:pPr>
-        <w:rPr>
-          <w:rFonts w:ascii="Times New Roman" w:eastAsia="Times New Roman" w:hAnsi="Times New Roman" w:cs="Times New Roman"/>
-          <w:u w:val="single"/>
-        </w:rPr>
-      </w:pPr>
-      <w:bookmarkStart w:id="24" w:name="_1v1yuxt" w:colFirst="0" w:colLast="0"/>
-      <w:bookmarkEnd w:id="24"/>
-    </w:p>
-    <w:p>
-      <w:pPr>
-        <w:pStyle w:val="Paragraphedeliste"/>
-        <w:numPr>
-          <w:ilvl w:val="1"/>
-          <w:numId w:val="22"/>
-        </w:numPr>
-        <w:rPr>
-          <w:b/>
-          <w:u w:val="single"/>
-        </w:rPr>
-      </w:pPr>
-      <w:r>
-        <w:rPr>
-          <w:b/>
-          <w:u w:val="single"/>
-        </w:rPr>
-        <w:t>Manuel d'Installation</w:t>
-      </w:r>
-    </w:p>
-    <w:p>
-      <w:bookmarkStart w:id="25" w:name="_4f1mdlm" w:colFirst="0" w:colLast="0"/>
-      <w:bookmarkEnd w:id="25"/>
-    </w:p>
-    <w:p>
-      <w:pPr>
-        <w:pStyle w:val="Paragraphedeliste"/>
-        <w:numPr>
-          <w:ilvl w:val="1"/>
-          <w:numId w:val="22"/>
-        </w:numPr>
-        <w:rPr>
-          <w:b/>
-          <w:u w:val="single"/>
-        </w:rPr>
-      </w:pPr>
-      <w:r>
-        <w:rPr>
-          <w:b/>
-          <w:u w:val="single"/>
-        </w:rPr>
-        <w:t>Manuel d'Utilisation</w:t>
-      </w:r>
-    </w:p>
-    <w:p>
-      <w:bookmarkStart w:id="26" w:name="_19c6y18" w:colFirst="0" w:colLast="0"/>
+        <w:t xml:space="preserve"> / maquettes / code</w:t>
+      </w:r>
+    </w:p>
+    <w:p>
+      <w:bookmarkStart w:id="26" w:name="_3tbugp1" w:colFirst="0" w:colLast="0"/>
       <w:bookmarkEnd w:id="26"/>
-    </w:p>
-    <w:p>
-      <w:pPr>
-        <w:pStyle w:val="Paragraphedeliste"/>
-        <w:numPr>
-          <w:ilvl w:val="1"/>
-          <w:numId w:val="22"/>
-        </w:numPr>
-        <w:rPr>
-          <w:b/>
-          <w:u w:val="single"/>
-        </w:rPr>
-      </w:pPr>
-      <w:r>
-        <w:rPr>
-          <w:b/>
-          <w:u w:val="single"/>
-        </w:rPr>
-        <w:t xml:space="preserve">Archives du projet </w:t>
-      </w:r>
-    </w:p>
-    <w:p/>
-    <w:p>
-      <w:r>
-        <w:rPr>
-          <w:i/>
-        </w:rPr>
-        <w:t xml:space="preserve">Une archive format .zip contenant toute </w:t>
-      </w:r>
-      <w:r>
-        <w:rPr>
-          <w:i/>
-        </w:rPr>
-        <w:t>la documentation</w:t>
-      </w:r>
-      <w:r>
-        <w:rPr>
-          <w:i/>
-        </w:rPr>
-        <w:t xml:space="preserve"> / maquettes / code</w:t>
-      </w:r>
-    </w:p>
-    <w:p>
-      <w:bookmarkStart w:id="27" w:name="_3tbugp1" w:colFirst="0" w:colLast="0"/>
-      <w:bookmarkEnd w:id="27"/>
       <w:r>
         <w:rPr>
           <w:i/>
@@ -14290,7 +14253,7 @@
 </file>
 
 <file path=customXml/itemProps1.xml><?xml version="1.0" encoding="utf-8"?>
-<ds:datastoreItem xmlns:ds="http://schemas.openxmlformats.org/officeDocument/2006/customXml" ds:itemID="{274D8124-5A50-4444-A22E-E2F6E9738E6A}">
+<ds:datastoreItem xmlns:ds="http://schemas.openxmlformats.org/officeDocument/2006/customXml" ds:itemID="{0B334EFA-A0F5-40AA-AF31-D66A398FC886}">
   <ds:schemaRefs>
     <ds:schemaRef ds:uri="http://schemas.openxmlformats.org/officeDocument/2006/bibliography"/>
   </ds:schemaRefs>

</xml_diff>